<commit_message>
The first question done
</commit_message>
<xml_diff>
--- a/Assignment1.docx
+++ b/Assignment1.docx
@@ -191,18 +191,8 @@
           <w:sz w:val="28"/>
           <w:szCs w:val="28"/>
         </w:rPr>
-        <w:t xml:space="preserve">- Sintayehu </w:t>
+        <w:t>- Sintayehu Sermessa</w:t>
       </w:r>
-      <w:proofErr w:type="spellStart"/>
-      <w:r>
-        <w:rPr>
-          <w:color w:val="000000"/>
-          <w:sz w:val="28"/>
-          <w:szCs w:val="28"/>
-        </w:rPr>
-        <w:t>Sermessa</w:t>
-      </w:r>
-      <w:proofErr w:type="spellEnd"/>
       <w:r>
         <w:rPr>
           <w:b/>
@@ -358,87 +348,9 @@
         </w:rPr>
       </w:pPr>
     </w:p>
-    <w:p>
-      <w:pPr>
-        <w:pStyle w:val="ListParagraph"/>
-        <w:spacing w:before="240"/>
-        <w:jc w:val="both"/>
-        <w:rPr>
-          <w:color w:val="000000"/>
-          <w:sz w:val="28"/>
-          <w:szCs w:val="28"/>
-        </w:rPr>
-      </w:pPr>
-    </w:p>
-    <w:p>
-      <w:pPr>
-        <w:pStyle w:val="ListParagraph"/>
-        <w:spacing w:before="240"/>
-        <w:jc w:val="both"/>
-        <w:rPr>
-          <w:color w:val="000000"/>
-          <w:sz w:val="28"/>
-          <w:szCs w:val="28"/>
-        </w:rPr>
-      </w:pPr>
-    </w:p>
-    <w:p>
-      <w:pPr>
-        <w:pStyle w:val="ListParagraph"/>
-        <w:spacing w:before="240"/>
-        <w:jc w:val="both"/>
-        <w:rPr>
-          <w:color w:val="000000"/>
-          <w:sz w:val="28"/>
-          <w:szCs w:val="28"/>
-        </w:rPr>
-      </w:pPr>
-    </w:p>
-    <w:p>
-      <w:pPr>
-        <w:pStyle w:val="ListParagraph"/>
-        <w:spacing w:before="240"/>
-        <w:jc w:val="both"/>
-        <w:rPr>
-          <w:color w:val="000000"/>
-          <w:sz w:val="28"/>
-          <w:szCs w:val="28"/>
-        </w:rPr>
-      </w:pPr>
-    </w:p>
-    <w:p>
-      <w:pPr>
-        <w:pStyle w:val="ListParagraph"/>
-        <w:spacing w:before="240"/>
-        <w:jc w:val="both"/>
-        <w:rPr>
-          <w:color w:val="000000"/>
-          <w:sz w:val="28"/>
-          <w:szCs w:val="28"/>
-        </w:rPr>
-      </w:pPr>
-    </w:p>
-    <w:p>
-      <w:pPr>
-        <w:pStyle w:val="ListParagraph"/>
-        <w:spacing w:before="240"/>
-        <w:jc w:val="both"/>
-        <w:rPr>
-          <w:color w:val="000000"/>
-          <w:sz w:val="28"/>
-          <w:szCs w:val="28"/>
-        </w:rPr>
-      </w:pPr>
-    </w:p>
     <w:sdt>
       <w:sdtPr>
-        <w:rPr>
-          <w:rFonts w:asciiTheme="minorHAnsi" w:eastAsiaTheme="minorHAnsi" w:hAnsiTheme="minorHAnsi" w:cstheme="minorBidi"/>
-          <w:color w:val="auto"/>
-          <w:sz w:val="22"/>
-          <w:szCs w:val="22"/>
-        </w:rPr>
-        <w:id w:val="1611013896"/>
+        <w:id w:val="489378465"/>
         <w:docPartObj>
           <w:docPartGallery w:val="Table of Contents"/>
           <w:docPartUnique/>
@@ -446,9 +358,13 @@
       </w:sdtPr>
       <w:sdtEndPr>
         <w:rPr>
+          <w:rFonts w:asciiTheme="minorHAnsi" w:eastAsiaTheme="minorHAnsi" w:hAnsiTheme="minorHAnsi" w:cstheme="minorBidi"/>
           <w:b/>
           <w:bCs/>
           <w:noProof/>
+          <w:color w:val="auto"/>
+          <w:sz w:val="22"/>
+          <w:szCs w:val="22"/>
         </w:rPr>
       </w:sdtEndPr>
       <w:sdtContent>
@@ -460,7 +376,6 @@
             <w:t>Contents</w:t>
           </w:r>
         </w:p>
-        <w:p/>
         <w:p>
           <w:pPr>
             <w:pStyle w:val="TOC1"/>
@@ -482,7 +397,7 @@
           <w:r>
             <w:fldChar w:fldCharType="separate"/>
           </w:r>
-          <w:hyperlink w:anchor="_Toc62160257" w:history="1">
+          <w:hyperlink w:anchor="_Toc62248366" w:history="1">
             <w:r>
               <w:rPr>
                 <w:rStyle w:val="Hyperlink"/>
@@ -523,7 +438,7 @@
                 <w:noProof/>
                 <w:webHidden/>
               </w:rPr>
-              <w:instrText xml:space="preserve"> PAGEREF _Toc62160257 \h </w:instrText>
+              <w:instrText xml:space="preserve"> PAGEREF _Toc62248366 \h </w:instrText>
             </w:r>
             <w:r>
               <w:rPr>
@@ -566,7 +481,7 @@
               <w:noProof/>
             </w:rPr>
           </w:pPr>
-          <w:hyperlink w:anchor="_Toc62160258" w:history="1">
+          <w:hyperlink w:anchor="_Toc62248367" w:history="1">
             <w:r>
               <w:rPr>
                 <w:rStyle w:val="Hyperlink"/>
@@ -607,7 +522,7 @@
                 <w:noProof/>
                 <w:webHidden/>
               </w:rPr>
-              <w:instrText xml:space="preserve"> PAGEREF _Toc62160258 \h </w:instrText>
+              <w:instrText xml:space="preserve"> PAGEREF _Toc62248367 \h </w:instrText>
             </w:r>
             <w:r>
               <w:rPr>
@@ -650,7 +565,7 @@
               <w:noProof/>
             </w:rPr>
           </w:pPr>
-          <w:hyperlink w:anchor="_Toc62160259" w:history="1">
+          <w:hyperlink w:anchor="_Toc62248368" w:history="1">
             <w:r>
               <w:rPr>
                 <w:rStyle w:val="Hyperlink"/>
@@ -691,7 +606,7 @@
                 <w:noProof/>
                 <w:webHidden/>
               </w:rPr>
-              <w:instrText xml:space="preserve"> PAGEREF _Toc62160259 \h </w:instrText>
+              <w:instrText xml:space="preserve"> PAGEREF _Toc62248368 \h </w:instrText>
             </w:r>
             <w:r>
               <w:rPr>
@@ -734,7 +649,7 @@
               <w:noProof/>
             </w:rPr>
           </w:pPr>
-          <w:hyperlink w:anchor="_Toc62160260" w:history="1">
+          <w:hyperlink w:anchor="_Toc62248369" w:history="1">
             <w:r>
               <w:rPr>
                 <w:rStyle w:val="Hyperlink"/>
@@ -775,7 +690,7 @@
                 <w:noProof/>
                 <w:webHidden/>
               </w:rPr>
-              <w:instrText xml:space="preserve"> PAGEREF _Toc62160260 \h </w:instrText>
+              <w:instrText xml:space="preserve"> PAGEREF _Toc62248369 \h </w:instrText>
             </w:r>
             <w:r>
               <w:rPr>
@@ -818,7 +733,7 @@
               <w:noProof/>
             </w:rPr>
           </w:pPr>
-          <w:hyperlink w:anchor="_Toc62160261" w:history="1">
+          <w:hyperlink w:anchor="_Toc62248370" w:history="1">
             <w:r>
               <w:rPr>
                 <w:rStyle w:val="Hyperlink"/>
@@ -859,7 +774,91 @@
                 <w:noProof/>
                 <w:webHidden/>
               </w:rPr>
-              <w:instrText xml:space="preserve"> PAGEREF _Toc62160261 \h </w:instrText>
+              <w:instrText xml:space="preserve"> PAGEREF _Toc62248370 \h </w:instrText>
+            </w:r>
+            <w:r>
+              <w:rPr>
+                <w:noProof/>
+                <w:webHidden/>
+              </w:rPr>
+            </w:r>
+            <w:r>
+              <w:rPr>
+                <w:noProof/>
+                <w:webHidden/>
+              </w:rPr>
+              <w:fldChar w:fldCharType="separate"/>
+            </w:r>
+            <w:r>
+              <w:rPr>
+                <w:noProof/>
+                <w:webHidden/>
+              </w:rPr>
+              <w:t>2</w:t>
+            </w:r>
+            <w:r>
+              <w:rPr>
+                <w:noProof/>
+                <w:webHidden/>
+              </w:rPr>
+              <w:fldChar w:fldCharType="end"/>
+            </w:r>
+          </w:hyperlink>
+        </w:p>
+        <w:p>
+          <w:pPr>
+            <w:pStyle w:val="TOC1"/>
+            <w:tabs>
+              <w:tab w:val="left" w:pos="440"/>
+              <w:tab w:val="right" w:leader="dot" w:pos="9350"/>
+            </w:tabs>
+            <w:rPr>
+              <w:rFonts w:eastAsiaTheme="minorEastAsia"/>
+              <w:noProof/>
+            </w:rPr>
+          </w:pPr>
+          <w:hyperlink w:anchor="_Toc62248371" w:history="1">
+            <w:r>
+              <w:rPr>
+                <w:rStyle w:val="Hyperlink"/>
+                <w:noProof/>
+              </w:rPr>
+              <w:t>6.</w:t>
+            </w:r>
+            <w:r>
+              <w:rPr>
+                <w:rFonts w:eastAsiaTheme="minorEastAsia"/>
+                <w:noProof/>
+              </w:rPr>
+              <w:tab/>
+            </w:r>
+            <w:r>
+              <w:rPr>
+                <w:rStyle w:val="Hyperlink"/>
+                <w:noProof/>
+              </w:rPr>
+              <w:t>Reference.</w:t>
+            </w:r>
+            <w:r>
+              <w:rPr>
+                <w:noProof/>
+                <w:webHidden/>
+              </w:rPr>
+              <w:tab/>
+            </w:r>
+            <w:r>
+              <w:rPr>
+                <w:noProof/>
+                <w:webHidden/>
+              </w:rPr>
+              <w:fldChar w:fldCharType="begin"/>
+            </w:r>
+            <w:r>
+              <w:rPr>
+                <w:noProof/>
+                <w:webHidden/>
+              </w:rPr>
+              <w:instrText xml:space="preserve"> PAGEREF _Toc62248371 \h </w:instrText>
             </w:r>
             <w:r>
               <w:rPr>
@@ -913,34 +912,285 @@
           <w:szCs w:val="28"/>
         </w:rPr>
       </w:pPr>
-      <w:r>
+    </w:p>
+    <w:p>
+      <w:pPr>
+        <w:pStyle w:val="ListParagraph"/>
+        <w:spacing w:before="240"/>
+        <w:jc w:val="both"/>
         <w:rPr>
           <w:color w:val="000000"/>
           <w:sz w:val="28"/>
           <w:szCs w:val="28"/>
         </w:rPr>
-        <w:br w:type="page"/>
+      </w:pPr>
+    </w:p>
+    <w:p>
+      <w:pPr>
+        <w:pStyle w:val="ListParagraph"/>
+        <w:spacing w:before="240"/>
+        <w:jc w:val="both"/>
+        <w:rPr>
+          <w:color w:val="000000"/>
+          <w:sz w:val="28"/>
+          <w:szCs w:val="28"/>
+        </w:rPr>
+      </w:pPr>
+    </w:p>
+    <w:p>
+      <w:pPr>
+        <w:pStyle w:val="ListParagraph"/>
+        <w:spacing w:before="240"/>
+        <w:jc w:val="both"/>
+        <w:rPr>
+          <w:color w:val="000000"/>
+          <w:sz w:val="28"/>
+          <w:szCs w:val="28"/>
+        </w:rPr>
+      </w:pPr>
+    </w:p>
+    <w:p>
+      <w:pPr>
+        <w:pStyle w:val="ListParagraph"/>
+        <w:spacing w:before="240"/>
+        <w:jc w:val="both"/>
+        <w:rPr>
+          <w:color w:val="000000"/>
+          <w:sz w:val="28"/>
+          <w:szCs w:val="28"/>
+        </w:rPr>
+      </w:pPr>
+    </w:p>
+    <w:p>
+      <w:pPr>
+        <w:pStyle w:val="ListParagraph"/>
+        <w:spacing w:before="240"/>
+        <w:jc w:val="both"/>
+        <w:rPr>
+          <w:color w:val="000000"/>
+          <w:sz w:val="28"/>
+          <w:szCs w:val="28"/>
+        </w:rPr>
+      </w:pPr>
+    </w:p>
+    <w:p>
+      <w:pPr>
+        <w:pStyle w:val="ListParagraph"/>
+        <w:spacing w:before="240"/>
+        <w:jc w:val="both"/>
+        <w:rPr>
+          <w:color w:val="000000"/>
+          <w:sz w:val="28"/>
+          <w:szCs w:val="28"/>
+        </w:rPr>
+      </w:pPr>
+    </w:p>
+    <w:p>
+      <w:pPr>
+        <w:pStyle w:val="ListParagraph"/>
+        <w:spacing w:before="240"/>
+        <w:jc w:val="both"/>
+        <w:rPr>
+          <w:color w:val="000000"/>
+          <w:sz w:val="28"/>
+          <w:szCs w:val="28"/>
+        </w:rPr>
+      </w:pPr>
+    </w:p>
+    <w:p>
+      <w:pPr>
+        <w:pStyle w:val="ListParagraph"/>
+        <w:spacing w:before="240"/>
+        <w:jc w:val="both"/>
+        <w:rPr>
+          <w:color w:val="000000"/>
+          <w:sz w:val="28"/>
+          <w:szCs w:val="28"/>
+        </w:rPr>
+      </w:pPr>
+    </w:p>
+    <w:p>
+      <w:pPr>
+        <w:pStyle w:val="ListParagraph"/>
+        <w:spacing w:before="240"/>
+        <w:jc w:val="both"/>
+        <w:rPr>
+          <w:color w:val="000000"/>
+          <w:sz w:val="28"/>
+          <w:szCs w:val="28"/>
+        </w:rPr>
+      </w:pPr>
+    </w:p>
+    <w:p>
+      <w:pPr>
+        <w:pStyle w:val="ListParagraph"/>
+        <w:spacing w:before="240"/>
+        <w:jc w:val="both"/>
+        <w:rPr>
+          <w:color w:val="000000"/>
+          <w:sz w:val="28"/>
+          <w:szCs w:val="28"/>
+        </w:rPr>
+      </w:pPr>
+    </w:p>
+    <w:p>
+      <w:pPr>
+        <w:pStyle w:val="ListParagraph"/>
+        <w:spacing w:before="240"/>
+        <w:jc w:val="both"/>
+        <w:rPr>
+          <w:color w:val="000000"/>
+          <w:sz w:val="28"/>
+          <w:szCs w:val="28"/>
+        </w:rPr>
+      </w:pPr>
+    </w:p>
+    <w:p>
+      <w:pPr>
+        <w:pStyle w:val="ListParagraph"/>
+        <w:spacing w:before="240"/>
+        <w:jc w:val="both"/>
+        <w:rPr>
+          <w:color w:val="000000"/>
+          <w:sz w:val="28"/>
+          <w:szCs w:val="28"/>
+        </w:rPr>
+      </w:pPr>
+    </w:p>
+    <w:p>
+      <w:pPr>
+        <w:pStyle w:val="ListParagraph"/>
+        <w:spacing w:before="240"/>
+        <w:jc w:val="both"/>
+        <w:rPr>
+          <w:color w:val="000000"/>
+          <w:sz w:val="28"/>
+          <w:szCs w:val="28"/>
+        </w:rPr>
+      </w:pPr>
+    </w:p>
+    <w:p>
+      <w:pPr>
+        <w:pStyle w:val="ListParagraph"/>
+        <w:spacing w:before="240"/>
+        <w:jc w:val="both"/>
+        <w:rPr>
+          <w:color w:val="000000"/>
+          <w:sz w:val="28"/>
+          <w:szCs w:val="28"/>
+        </w:rPr>
+      </w:pPr>
+    </w:p>
+    <w:p>
+      <w:pPr>
+        <w:pStyle w:val="ListParagraph"/>
+        <w:spacing w:before="240"/>
+        <w:jc w:val="both"/>
+        <w:rPr>
+          <w:color w:val="000000"/>
+          <w:sz w:val="28"/>
+          <w:szCs w:val="28"/>
+        </w:rPr>
+      </w:pPr>
+    </w:p>
+    <w:p>
+      <w:pPr>
+        <w:pStyle w:val="ListParagraph"/>
+        <w:spacing w:before="240"/>
+        <w:jc w:val="both"/>
+        <w:rPr>
+          <w:color w:val="000000"/>
+          <w:sz w:val="28"/>
+          <w:szCs w:val="28"/>
+        </w:rPr>
+      </w:pPr>
+    </w:p>
+    <w:p>
+      <w:pPr>
+        <w:pStyle w:val="ListParagraph"/>
+        <w:spacing w:before="240"/>
+        <w:jc w:val="both"/>
+        <w:rPr>
+          <w:color w:val="000000"/>
+          <w:sz w:val="28"/>
+          <w:szCs w:val="28"/>
+        </w:rPr>
+      </w:pPr>
+    </w:p>
+    <w:p>
+      <w:pPr>
+        <w:pStyle w:val="ListParagraph"/>
+        <w:spacing w:before="240"/>
+        <w:jc w:val="both"/>
+        <w:rPr>
+          <w:color w:val="000000"/>
+          <w:sz w:val="28"/>
+          <w:szCs w:val="28"/>
+        </w:rPr>
+      </w:pPr>
+    </w:p>
+    <w:p>
+      <w:pPr>
+        <w:pStyle w:val="ListParagraph"/>
+        <w:spacing w:before="240"/>
+        <w:jc w:val="both"/>
+        <w:rPr>
+          <w:color w:val="000000"/>
+          <w:sz w:val="28"/>
+          <w:szCs w:val="28"/>
+        </w:rPr>
+      </w:pPr>
+    </w:p>
+    <w:p>
+      <w:pPr>
+        <w:pStyle w:val="ListParagraph"/>
+        <w:spacing w:before="240"/>
+        <w:jc w:val="both"/>
+        <w:rPr>
+          <w:color w:val="000000"/>
+          <w:sz w:val="28"/>
+          <w:szCs w:val="28"/>
+        </w:rPr>
+      </w:pPr>
+    </w:p>
+    <w:p>
+      <w:pPr>
+        <w:pStyle w:val="ListParagraph"/>
+        <w:spacing w:before="240"/>
+        <w:jc w:val="both"/>
+        <w:rPr>
+          <w:color w:val="000000"/>
+          <w:sz w:val="28"/>
+          <w:szCs w:val="28"/>
+        </w:rPr>
+      </w:pPr>
+    </w:p>
+    <w:p>
+      <w:pPr>
+        <w:pStyle w:val="ListParagraph"/>
+        <w:numPr>
+          <w:ilvl w:val="0"/>
+          <w:numId w:val="27"/>
+        </w:numPr>
+        <w:spacing w:before="240" w:line="480" w:lineRule="auto"/>
+        <w:rPr>
+          <w:sz w:val="36"/>
+          <w:szCs w:val="36"/>
+        </w:rPr>
+      </w:pPr>
+      <w:r>
+        <w:rPr>
+          <w:sz w:val="36"/>
+          <w:szCs w:val="36"/>
+        </w:rPr>
+        <w:lastRenderedPageBreak/>
+        <w:t>Is JavaScript Interpreter Language in its entirety?</w:t>
       </w:r>
     </w:p>
     <w:p>
       <w:pPr>
-        <w:pStyle w:val="Style1"/>
-      </w:pPr>
-      <w:bookmarkStart w:id="0" w:name="_Toc62160257"/>
-      <w:r>
-        <w:lastRenderedPageBreak/>
-        <w:t>Is JavaScript Interpreted Language in its entirety?</w:t>
-      </w:r>
-      <w:bookmarkEnd w:id="0"/>
-    </w:p>
-    <w:p>
-      <w:pPr>
-        <w:pStyle w:val="Style1"/>
-        <w:numPr>
-          <w:ilvl w:val="0"/>
-          <w:numId w:val="0"/>
-        </w:numPr>
-        <w:ind w:left="720" w:hanging="360"/>
+        <w:spacing w:before="100" w:beforeAutospacing="1"/>
+        <w:ind w:left="-576" w:firstLine="576"/>
         <w:rPr>
           <w:sz w:val="28"/>
           <w:szCs w:val="28"/>
@@ -951,90 +1201,178 @@
           <w:sz w:val="28"/>
           <w:szCs w:val="28"/>
         </w:rPr>
-        <w:t xml:space="preserve">Well I guess JavaScript is compiled </w:t>
+        <w:t>What is difference between Interpreter and compiler?</w:t>
       </w:r>
     </w:p>
     <w:p>
       <w:pPr>
-        <w:pStyle w:val="Style1"/>
-      </w:pPr>
-      <w:bookmarkStart w:id="1" w:name="_Toc62160258"/>
+        <w:spacing w:before="100" w:beforeAutospacing="1"/>
+        <w:rPr>
+          <w:sz w:val="24"/>
+          <w:szCs w:val="24"/>
+        </w:rPr>
+      </w:pPr>
       <w:r>
-        <w:t>The history of “</w:t>
-      </w:r>
-      <w:proofErr w:type="spellStart"/>
-      <w:r>
-        <w:t>typeof</w:t>
-      </w:r>
-      <w:proofErr w:type="spellEnd"/>
-      <w:r>
-        <w:t xml:space="preserve"> null”</w:t>
-      </w:r>
-      <w:bookmarkEnd w:id="1"/>
-    </w:p>
-    <w:p>
-      <w:pPr>
-        <w:pStyle w:val="Style1"/>
-      </w:pPr>
-      <w:bookmarkStart w:id="2" w:name="_Toc62160259"/>
-      <w:r>
-        <w:t xml:space="preserve">Explain in detail why hoisting is different with </w:t>
-      </w:r>
-      <w:proofErr w:type="spellStart"/>
-      <w:r>
-        <w:t>let</w:t>
-      </w:r>
-      <w:proofErr w:type="spellEnd"/>
-      <w:r>
-        <w:t xml:space="preserve"> and const?</w:t>
-      </w:r>
-      <w:bookmarkEnd w:id="2"/>
-    </w:p>
-    <w:p>
-      <w:pPr>
-        <w:pStyle w:val="Style1"/>
-      </w:pPr>
-      <w:bookmarkStart w:id="3" w:name="_Toc62160260"/>
-      <w:r>
-        <w:t>Semicolons in JavaScript to use or Not to Use?</w:t>
-      </w:r>
-      <w:bookmarkEnd w:id="3"/>
-    </w:p>
-    <w:p/>
-    <w:p>
-      <w:pPr>
-        <w:pStyle w:val="Style1"/>
-      </w:pPr>
-      <w:bookmarkStart w:id="4" w:name="_Toc62160261"/>
-      <w:r>
-        <w:t>Expression vs Statement in JavaScript?</w:t>
-      </w:r>
-      <w:bookmarkEnd w:id="4"/>
-      <w:r>
-        <w:t xml:space="preserve"> </w:t>
-      </w:r>
-      <w:r>
-        <w:br w:type="page"/>
+        <w:rPr>
+          <w:sz w:val="24"/>
+          <w:szCs w:val="24"/>
+        </w:rPr>
+        <w:t>interpreter is a computer program that directly executes instructions written in a programming, without requiring them previously to have been compiled into a machine language program. It translates one Statement at a time.</w:t>
       </w:r>
     </w:p>
     <w:p>
       <w:pPr>
-        <w:pStyle w:val="ListParagraph"/>
-        <w:spacing w:before="240"/>
-        <w:jc w:val="both"/>
-      </w:pPr>
-    </w:p>
-    <w:p>
+        <w:spacing w:before="100" w:beforeAutospacing="1"/>
+        <w:rPr>
+          <w:sz w:val="24"/>
+          <w:szCs w:val="24"/>
+        </w:rPr>
+      </w:pPr>
       <w:r>
-        <w:br w:type="page"/>
+        <w:rPr>
+          <w:sz w:val="24"/>
+          <w:szCs w:val="24"/>
+        </w:rPr>
+        <w:t>A compiler is computer software that converts computer code written in one programming language (the source language, like JavaScript, … etc) into alternative programming language (the target language, like machine code (byte Code)).</w:t>
       </w:r>
     </w:p>
     <w:p>
       <w:pPr>
-        <w:pStyle w:val="ListParagraph"/>
-        <w:spacing w:before="240"/>
-        <w:jc w:val="both"/>
-      </w:pPr>
+        <w:pStyle w:val="q-text"/>
+        <w:spacing w:after="240" w:afterAutospacing="0"/>
+        <w:rPr>
+          <w:rFonts w:asciiTheme="minorHAnsi" w:hAnsiTheme="minorHAnsi" w:cstheme="minorHAnsi"/>
+        </w:rPr>
+      </w:pPr>
+      <w:r>
+        <w:rPr>
+          <w:rFonts w:asciiTheme="minorHAnsi" w:hAnsiTheme="minorHAnsi" w:cstheme="minorHAnsi"/>
+        </w:rPr>
+        <w:t>“</w:t>
+      </w:r>
+      <w:r>
+        <w:rPr>
+          <w:rFonts w:asciiTheme="minorHAnsi" w:hAnsiTheme="minorHAnsi" w:cstheme="minorHAnsi"/>
+        </w:rPr>
+        <w:t>JavaScript used to be purely interpreted but that was many years ago. Nowadays, it is JIT</w:t>
+      </w:r>
+      <w:r>
+        <w:rPr>
+          <w:rFonts w:asciiTheme="minorHAnsi" w:hAnsiTheme="minorHAnsi" w:cstheme="minorHAnsi"/>
+        </w:rPr>
+        <w:t>(Just in Time)</w:t>
+      </w:r>
+      <w:r>
+        <w:rPr>
+          <w:rFonts w:asciiTheme="minorHAnsi" w:hAnsiTheme="minorHAnsi" w:cstheme="minorHAnsi"/>
+        </w:rPr>
+        <w:t xml:space="preserve">-compiled to native machine code in all major JavaScript implementations. JavaScript is </w:t>
+      </w:r>
+      <w:r>
+        <w:rPr>
+          <w:rFonts w:asciiTheme="minorHAnsi" w:hAnsiTheme="minorHAnsi" w:cstheme="minorHAnsi"/>
+          <w:i/>
+          <w:iCs/>
+        </w:rPr>
+        <w:t>not</w:t>
+      </w:r>
+      <w:r>
+        <w:rPr>
+          <w:rFonts w:asciiTheme="minorHAnsi" w:hAnsiTheme="minorHAnsi" w:cstheme="minorHAnsi"/>
+        </w:rPr>
+        <w:t xml:space="preserve"> an interpreted language. I wish people would stop answering questions, saying that it is. In some cases, parts of a JavaScript program might be interpreted briefly, see below for explanation.</w:t>
+      </w:r>
+      <w:r>
+        <w:rPr>
+          <w:rFonts w:asciiTheme="minorHAnsi" w:hAnsiTheme="minorHAnsi" w:cstheme="minorHAnsi"/>
+        </w:rPr>
+        <w:t>”</w:t>
+      </w:r>
+    </w:p>
+    <w:p>
+      <w:pPr>
+        <w:spacing w:before="100" w:beforeAutospacing="1"/>
+        <w:rPr>
+          <w:sz w:val="24"/>
+          <w:szCs w:val="24"/>
+        </w:rPr>
+      </w:pPr>
+      <w:r>
+        <w:rPr>
+          <w:rStyle w:val="q-box"/>
+        </w:rPr>
+        <w:t>Exactly when it’s compiled to machine code varies based on implementation. In the current V8 (used in Chrome and Node.js), it starts out using an interpreter since there is little reason to spend time compiling code that only runs once. However, if a function gets</w:t>
+      </w:r>
+      <w:r>
+        <w:rPr>
+          <w:rStyle w:val="q-box"/>
+        </w:rPr>
+        <w:t xml:space="preserve"> executed more than a couple of times, it’s immediately compiled into optimized native machine code.</w:t>
+      </w:r>
+    </w:p>
+    <w:p>
+      <w:pPr>
+        <w:spacing w:before="100" w:beforeAutospacing="1"/>
+        <w:rPr>
+          <w:sz w:val="24"/>
+          <w:szCs w:val="24"/>
+        </w:rPr>
+      </w:pPr>
+      <w:r>
+        <w:rPr>
+          <w:sz w:val="24"/>
+          <w:szCs w:val="24"/>
+        </w:rPr>
+        <w:t xml:space="preserve">For example: - </w:t>
+      </w:r>
+    </w:p>
+    <w:p>
+      <w:pPr>
+        <w:spacing w:before="240" w:line="288" w:lineRule="auto"/>
+        <w:rPr>
+          <w:sz w:val="28"/>
+          <w:szCs w:val="28"/>
+        </w:rPr>
+      </w:pPr>
+    </w:p>
+    <w:p>
+      <w:pPr>
+        <w:spacing w:before="240" w:line="288" w:lineRule="auto"/>
+        <w:rPr>
+          <w:sz w:val="36"/>
+          <w:szCs w:val="36"/>
+        </w:rPr>
+      </w:pPr>
+      <w:r>
+        <w:rPr>
+          <w:sz w:val="36"/>
+          <w:szCs w:val="36"/>
+        </w:rPr>
+        <w:t>References</w:t>
+      </w:r>
+    </w:p>
+    <w:p>
+      <w:pPr>
+        <w:spacing w:before="240" w:line="288" w:lineRule="auto"/>
+        <w:rPr>
+          <w:sz w:val="32"/>
+          <w:szCs w:val="32"/>
+        </w:rPr>
+      </w:pPr>
+      <w:r>
+        <w:rPr>
+          <w:sz w:val="32"/>
+          <w:szCs w:val="32"/>
+        </w:rPr>
+        <w:t>1.</w:t>
+      </w:r>
+      <w:r>
+        <w:rPr>
+          <w:sz w:val="32"/>
+          <w:szCs w:val="32"/>
+        </w:rPr>
+        <w:t>https://www.quora.com</w:t>
+      </w:r>
     </w:p>
     <w:sectPr>
       <w:footerReference w:type="default" r:id="rId9"/>
@@ -1825,6 +2163,95 @@
     </w:lvl>
   </w:abstractNum>
   <w:abstractNum w:abstractNumId="5" w15:restartNumberingAfterBreak="0">
+    <w:nsid w:val="1AFD055A"/>
+    <w:multiLevelType w:val="hybridMultilevel"/>
+    <w:tmpl w:val="EF8A263E"/>
+    <w:lvl w:ilvl="0" w:tplc="0409000F">
+      <w:start w:val="1"/>
+      <w:numFmt w:val="decimal"/>
+      <w:lvlText w:val="%1."/>
+      <w:lvlJc w:val="left"/>
+      <w:pPr>
+        <w:ind w:left="720" w:hanging="360"/>
+      </w:pPr>
+      <w:rPr>
+        <w:rFonts w:hint="default"/>
+      </w:rPr>
+    </w:lvl>
+    <w:lvl w:ilvl="1" w:tplc="04090019" w:tentative="1">
+      <w:start w:val="1"/>
+      <w:numFmt w:val="lowerLetter"/>
+      <w:lvlText w:val="%2."/>
+      <w:lvlJc w:val="left"/>
+      <w:pPr>
+        <w:ind w:left="1440" w:hanging="360"/>
+      </w:pPr>
+    </w:lvl>
+    <w:lvl w:ilvl="2" w:tplc="0409001B" w:tentative="1">
+      <w:start w:val="1"/>
+      <w:numFmt w:val="lowerRoman"/>
+      <w:lvlText w:val="%3."/>
+      <w:lvlJc w:val="right"/>
+      <w:pPr>
+        <w:ind w:left="2160" w:hanging="180"/>
+      </w:pPr>
+    </w:lvl>
+    <w:lvl w:ilvl="3" w:tplc="0409000F" w:tentative="1">
+      <w:start w:val="1"/>
+      <w:numFmt w:val="decimal"/>
+      <w:lvlText w:val="%4."/>
+      <w:lvlJc w:val="left"/>
+      <w:pPr>
+        <w:ind w:left="2880" w:hanging="360"/>
+      </w:pPr>
+    </w:lvl>
+    <w:lvl w:ilvl="4" w:tplc="04090019" w:tentative="1">
+      <w:start w:val="1"/>
+      <w:numFmt w:val="lowerLetter"/>
+      <w:lvlText w:val="%5."/>
+      <w:lvlJc w:val="left"/>
+      <w:pPr>
+        <w:ind w:left="3600" w:hanging="360"/>
+      </w:pPr>
+    </w:lvl>
+    <w:lvl w:ilvl="5" w:tplc="0409001B" w:tentative="1">
+      <w:start w:val="1"/>
+      <w:numFmt w:val="lowerRoman"/>
+      <w:lvlText w:val="%6."/>
+      <w:lvlJc w:val="right"/>
+      <w:pPr>
+        <w:ind w:left="4320" w:hanging="180"/>
+      </w:pPr>
+    </w:lvl>
+    <w:lvl w:ilvl="6" w:tplc="0409000F" w:tentative="1">
+      <w:start w:val="1"/>
+      <w:numFmt w:val="decimal"/>
+      <w:lvlText w:val="%7."/>
+      <w:lvlJc w:val="left"/>
+      <w:pPr>
+        <w:ind w:left="5040" w:hanging="360"/>
+      </w:pPr>
+    </w:lvl>
+    <w:lvl w:ilvl="7" w:tplc="04090019" w:tentative="1">
+      <w:start w:val="1"/>
+      <w:numFmt w:val="lowerLetter"/>
+      <w:lvlText w:val="%8."/>
+      <w:lvlJc w:val="left"/>
+      <w:pPr>
+        <w:ind w:left="5760" w:hanging="360"/>
+      </w:pPr>
+    </w:lvl>
+    <w:lvl w:ilvl="8" w:tplc="0409001B" w:tentative="1">
+      <w:start w:val="1"/>
+      <w:numFmt w:val="lowerRoman"/>
+      <w:lvlText w:val="%9."/>
+      <w:lvlJc w:val="right"/>
+      <w:pPr>
+        <w:ind w:left="6480" w:hanging="180"/>
+      </w:pPr>
+    </w:lvl>
+  </w:abstractNum>
+  <w:abstractNum w:abstractNumId="6" w15:restartNumberingAfterBreak="0">
     <w:nsid w:val="1BD74B58"/>
     <w:multiLevelType w:val="hybridMultilevel"/>
     <w:tmpl w:val="26B6657E"/>
@@ -1914,7 +2341,7 @@
       </w:pPr>
     </w:lvl>
   </w:abstractNum>
-  <w:abstractNum w:abstractNumId="6" w15:restartNumberingAfterBreak="0">
+  <w:abstractNum w:abstractNumId="7" w15:restartNumberingAfterBreak="0">
     <w:nsid w:val="1CE1207C"/>
     <w:multiLevelType w:val="multilevel"/>
     <w:tmpl w:val="D4BCD91A"/>
@@ -2027,7 +2454,7 @@
       </w:pPr>
     </w:lvl>
   </w:abstractNum>
-  <w:abstractNum w:abstractNumId="7" w15:restartNumberingAfterBreak="0">
+  <w:abstractNum w:abstractNumId="8" w15:restartNumberingAfterBreak="0">
     <w:nsid w:val="1DF90E59"/>
     <w:multiLevelType w:val="hybridMultilevel"/>
     <w:tmpl w:val="50764BCC"/>
@@ -2117,7 +2544,7 @@
       </w:pPr>
     </w:lvl>
   </w:abstractNum>
-  <w:abstractNum w:abstractNumId="8" w15:restartNumberingAfterBreak="0">
+  <w:abstractNum w:abstractNumId="9" w15:restartNumberingAfterBreak="0">
     <w:nsid w:val="217378AF"/>
     <w:multiLevelType w:val="hybridMultilevel"/>
     <w:tmpl w:val="6636A100"/>
@@ -2206,7 +2633,7 @@
       </w:pPr>
     </w:lvl>
   </w:abstractNum>
-  <w:abstractNum w:abstractNumId="9" w15:restartNumberingAfterBreak="0">
+  <w:abstractNum w:abstractNumId="10" w15:restartNumberingAfterBreak="0">
     <w:nsid w:val="25A55F2B"/>
     <w:multiLevelType w:val="hybridMultilevel"/>
     <w:tmpl w:val="7DC8D7DE"/>
@@ -2295,7 +2722,7 @@
       </w:pPr>
     </w:lvl>
   </w:abstractNum>
-  <w:abstractNum w:abstractNumId="10" w15:restartNumberingAfterBreak="0">
+  <w:abstractNum w:abstractNumId="11" w15:restartNumberingAfterBreak="0">
     <w:nsid w:val="25CA69A7"/>
     <w:multiLevelType w:val="hybridMultilevel"/>
     <w:tmpl w:val="E58A6878"/>
@@ -2408,7 +2835,7 @@
       </w:rPr>
     </w:lvl>
   </w:abstractNum>
-  <w:abstractNum w:abstractNumId="11" w15:restartNumberingAfterBreak="0">
+  <w:abstractNum w:abstractNumId="12" w15:restartNumberingAfterBreak="0">
     <w:nsid w:val="28F74A2F"/>
     <w:multiLevelType w:val="multilevel"/>
     <w:tmpl w:val="B4907C82"/>
@@ -2530,7 +2957,7 @@
       </w:rPr>
     </w:lvl>
   </w:abstractNum>
-  <w:abstractNum w:abstractNumId="12" w15:restartNumberingAfterBreak="0">
+  <w:abstractNum w:abstractNumId="13" w15:restartNumberingAfterBreak="0">
     <w:nsid w:val="29E60F0E"/>
     <w:multiLevelType w:val="hybridMultilevel"/>
     <w:tmpl w:val="92ECFB00"/>
@@ -2619,7 +3046,7 @@
       </w:pPr>
     </w:lvl>
   </w:abstractNum>
-  <w:abstractNum w:abstractNumId="13" w15:restartNumberingAfterBreak="0">
+  <w:abstractNum w:abstractNumId="14" w15:restartNumberingAfterBreak="0">
     <w:nsid w:val="2AD55F78"/>
     <w:multiLevelType w:val="hybridMultilevel"/>
     <w:tmpl w:val="B2C24FB0"/>
@@ -2709,7 +3136,7 @@
       </w:pPr>
     </w:lvl>
   </w:abstractNum>
-  <w:abstractNum w:abstractNumId="14" w15:restartNumberingAfterBreak="0">
+  <w:abstractNum w:abstractNumId="15" w15:restartNumberingAfterBreak="0">
     <w:nsid w:val="2B4A6C2D"/>
     <w:multiLevelType w:val="hybridMultilevel"/>
     <w:tmpl w:val="17429E30"/>
@@ -2798,7 +3225,7 @@
       </w:pPr>
     </w:lvl>
   </w:abstractNum>
-  <w:abstractNum w:abstractNumId="15" w15:restartNumberingAfterBreak="0">
+  <w:abstractNum w:abstractNumId="16" w15:restartNumberingAfterBreak="0">
     <w:nsid w:val="3121782F"/>
     <w:multiLevelType w:val="hybridMultilevel"/>
     <w:tmpl w:val="997CD988"/>
@@ -2887,7 +3314,7 @@
       </w:pPr>
     </w:lvl>
   </w:abstractNum>
-  <w:abstractNum w:abstractNumId="16" w15:restartNumberingAfterBreak="0">
+  <w:abstractNum w:abstractNumId="17" w15:restartNumberingAfterBreak="0">
     <w:nsid w:val="3BCF4504"/>
     <w:multiLevelType w:val="hybridMultilevel"/>
     <w:tmpl w:val="D8DCFC1C"/>
@@ -2977,7 +3404,7 @@
       </w:pPr>
     </w:lvl>
   </w:abstractNum>
-  <w:abstractNum w:abstractNumId="17" w15:restartNumberingAfterBreak="0">
+  <w:abstractNum w:abstractNumId="18" w15:restartNumberingAfterBreak="0">
     <w:nsid w:val="45D079D1"/>
     <w:multiLevelType w:val="hybridMultilevel"/>
     <w:tmpl w:val="22C4455A"/>
@@ -3066,7 +3493,7 @@
       </w:pPr>
     </w:lvl>
   </w:abstractNum>
-  <w:abstractNum w:abstractNumId="18" w15:restartNumberingAfterBreak="0">
+  <w:abstractNum w:abstractNumId="19" w15:restartNumberingAfterBreak="0">
     <w:nsid w:val="463D5E13"/>
     <w:multiLevelType w:val="hybridMultilevel"/>
     <w:tmpl w:val="314A36CE"/>
@@ -3155,7 +3582,7 @@
       </w:pPr>
     </w:lvl>
   </w:abstractNum>
-  <w:abstractNum w:abstractNumId="19" w15:restartNumberingAfterBreak="0">
+  <w:abstractNum w:abstractNumId="20" w15:restartNumberingAfterBreak="0">
     <w:nsid w:val="48633C58"/>
     <w:multiLevelType w:val="hybridMultilevel"/>
     <w:tmpl w:val="98544D7E"/>
@@ -3244,7 +3671,7 @@
       </w:pPr>
     </w:lvl>
   </w:abstractNum>
-  <w:abstractNum w:abstractNumId="20" w15:restartNumberingAfterBreak="0">
+  <w:abstractNum w:abstractNumId="21" w15:restartNumberingAfterBreak="0">
     <w:nsid w:val="50CD1E45"/>
     <w:multiLevelType w:val="hybridMultilevel"/>
     <w:tmpl w:val="F1A034C0"/>
@@ -3333,7 +3760,7 @@
       </w:pPr>
     </w:lvl>
   </w:abstractNum>
-  <w:abstractNum w:abstractNumId="21" w15:restartNumberingAfterBreak="0">
+  <w:abstractNum w:abstractNumId="22" w15:restartNumberingAfterBreak="0">
     <w:nsid w:val="5A3152A6"/>
     <w:multiLevelType w:val="hybridMultilevel"/>
     <w:tmpl w:val="3996B1F4"/>
@@ -3422,7 +3849,7 @@
       </w:pPr>
     </w:lvl>
   </w:abstractNum>
-  <w:abstractNum w:abstractNumId="22" w15:restartNumberingAfterBreak="0">
+  <w:abstractNum w:abstractNumId="23" w15:restartNumberingAfterBreak="0">
     <w:nsid w:val="6D581553"/>
     <w:multiLevelType w:val="hybridMultilevel"/>
     <w:tmpl w:val="627A58B8"/>
@@ -3511,7 +3938,7 @@
       </w:pPr>
     </w:lvl>
   </w:abstractNum>
-  <w:abstractNum w:abstractNumId="23" w15:restartNumberingAfterBreak="0">
+  <w:abstractNum w:abstractNumId="24" w15:restartNumberingAfterBreak="0">
     <w:nsid w:val="72D648CA"/>
     <w:multiLevelType w:val="hybridMultilevel"/>
     <w:tmpl w:val="B622A3E2"/>
@@ -3600,7 +4027,7 @@
       </w:pPr>
     </w:lvl>
   </w:abstractNum>
-  <w:abstractNum w:abstractNumId="24" w15:restartNumberingAfterBreak="0">
+  <w:abstractNum w:abstractNumId="25" w15:restartNumberingAfterBreak="0">
     <w:nsid w:val="77926362"/>
     <w:multiLevelType w:val="hybridMultilevel"/>
     <w:tmpl w:val="B4ACB312"/>
@@ -3689,7 +4116,7 @@
       </w:pPr>
     </w:lvl>
   </w:abstractNum>
-  <w:abstractNum w:abstractNumId="25" w15:restartNumberingAfterBreak="0">
+  <w:abstractNum w:abstractNumId="26" w15:restartNumberingAfterBreak="0">
     <w:nsid w:val="7D7F44C6"/>
     <w:multiLevelType w:val="hybridMultilevel"/>
     <w:tmpl w:val="4DFC16DE"/>
@@ -3780,82 +4207,85 @@
     </w:lvl>
   </w:abstractNum>
   <w:num w:numId="1">
+    <w:abstractNumId w:val="12"/>
+  </w:num>
+  <w:num w:numId="2">
     <w:abstractNumId w:val="11"/>
   </w:num>
-  <w:num w:numId="2">
-    <w:abstractNumId w:val="10"/>
-  </w:num>
   <w:num w:numId="3">
-    <w:abstractNumId w:val="12"/>
+    <w:abstractNumId w:val="13"/>
   </w:num>
   <w:num w:numId="4">
+    <w:abstractNumId w:val="23"/>
+  </w:num>
+  <w:num w:numId="5">
     <w:abstractNumId w:val="22"/>
   </w:num>
-  <w:num w:numId="5">
-    <w:abstractNumId w:val="21"/>
-  </w:num>
   <w:num w:numId="6">
-    <w:abstractNumId w:val="6"/>
+    <w:abstractNumId w:val="7"/>
   </w:num>
   <w:num w:numId="7">
     <w:abstractNumId w:val="4"/>
   </w:num>
   <w:num w:numId="8">
-    <w:abstractNumId w:val="24"/>
+    <w:abstractNumId w:val="25"/>
   </w:num>
   <w:num w:numId="9">
-    <w:abstractNumId w:val="7"/>
+    <w:abstractNumId w:val="8"/>
   </w:num>
   <w:num w:numId="10">
     <w:abstractNumId w:val="3"/>
   </w:num>
   <w:num w:numId="11">
-    <w:abstractNumId w:val="23"/>
+    <w:abstractNumId w:val="24"/>
   </w:num>
   <w:num w:numId="12">
-    <w:abstractNumId w:val="15"/>
+    <w:abstractNumId w:val="16"/>
   </w:num>
   <w:num w:numId="13">
-    <w:abstractNumId w:val="18"/>
+    <w:abstractNumId w:val="19"/>
   </w:num>
   <w:num w:numId="14">
     <w:abstractNumId w:val="0"/>
   </w:num>
   <w:num w:numId="15">
-    <w:abstractNumId w:val="8"/>
+    <w:abstractNumId w:val="9"/>
   </w:num>
   <w:num w:numId="16">
-    <w:abstractNumId w:val="20"/>
+    <w:abstractNumId w:val="21"/>
   </w:num>
   <w:num w:numId="17">
     <w:abstractNumId w:val="2"/>
   </w:num>
   <w:num w:numId="18">
-    <w:abstractNumId w:val="13"/>
+    <w:abstractNumId w:val="14"/>
   </w:num>
   <w:num w:numId="19">
-    <w:abstractNumId w:val="14"/>
+    <w:abstractNumId w:val="15"/>
   </w:num>
   <w:num w:numId="20">
     <w:abstractNumId w:val="1"/>
   </w:num>
   <w:num w:numId="21">
-    <w:abstractNumId w:val="19"/>
+    <w:abstractNumId w:val="20"/>
   </w:num>
   <w:num w:numId="22">
-    <w:abstractNumId w:val="16"/>
+    <w:abstractNumId w:val="17"/>
   </w:num>
   <w:num w:numId="23">
-    <w:abstractNumId w:val="5"/>
+    <w:abstractNumId w:val="6"/>
   </w:num>
   <w:num w:numId="24">
-    <w:abstractNumId w:val="17"/>
+    <w:abstractNumId w:val="18"/>
   </w:num>
   <w:num w:numId="25">
-    <w:abstractNumId w:val="25"/>
+    <w:abstractNumId w:val="26"/>
   </w:num>
   <w:num w:numId="26">
-    <w:abstractNumId w:val="9"/>
+    <w:abstractNumId w:val="10"/>
+  </w:num>
+  <w:num w:numId="27">
+    <w:abstractNumId w:val="5"/>
   </w:num>
 </w:numbering>
 </file>
@@ -4672,6 +5102,24 @@
       <w:szCs w:val="32"/>
     </w:rPr>
   </w:style>
+  <w:style w:type="paragraph" w:customStyle="1" w:styleId="q-text">
+    <w:name w:val="q-text"/>
+    <w:basedOn w:val="Normal"/>
+    <w:rsid w:val="00857B9C"/>
+    <w:pPr>
+      <w:spacing w:before="100" w:beforeAutospacing="1" w:after="100" w:afterAutospacing="1" w:line="240" w:lineRule="auto"/>
+    </w:pPr>
+    <w:rPr>
+      <w:rFonts w:ascii="Times New Roman" w:eastAsia="Times New Roman" w:hAnsi="Times New Roman" w:cs="Times New Roman"/>
+      <w:sz w:val="24"/>
+      <w:szCs w:val="24"/>
+    </w:rPr>
+  </w:style>
+  <w:style w:type="character" w:customStyle="1" w:styleId="q-box">
+    <w:name w:val="q-box"/>
+    <w:basedOn w:val="DefaultParagraphFont"/>
+    <w:rsid w:val="0024183A"/>
+  </w:style>
 </w:styles>
 </file>
 

</xml_diff>

<commit_message>
Second question History of typeof null
</commit_message>
<xml_diff>
--- a/Assignment1.docx
+++ b/Assignment1.docx
@@ -191,8 +191,18 @@
           <w:sz w:val="28"/>
           <w:szCs w:val="28"/>
         </w:rPr>
-        <w:t>- Sintayehu Sermessa</w:t>
-      </w:r>
+        <w:t xml:space="preserve">- Sintayehu </w:t>
+      </w:r>
+      <w:proofErr w:type="spellStart"/>
+      <w:r>
+        <w:rPr>
+          <w:color w:val="000000"/>
+          <w:sz w:val="28"/>
+          <w:szCs w:val="28"/>
+        </w:rPr>
+        <w:t>Sermessa</w:t>
+      </w:r>
+      <w:proofErr w:type="spellEnd"/>
       <w:r>
         <w:rPr>
           <w:b/>
@@ -216,6 +226,7 @@
           <w:szCs w:val="28"/>
         </w:rPr>
       </w:pPr>
+      <w:proofErr w:type="gramStart"/>
       <w:r>
         <w:rPr>
           <w:b/>
@@ -224,14 +235,9 @@
           <w:sz w:val="28"/>
           <w:szCs w:val="28"/>
         </w:rPr>
-        <w:t>Id:- ATR/8798/11</w:t>
-      </w:r>
-    </w:p>
-    <w:p>
-      <w:pPr>
-        <w:pStyle w:val="NormalWeb"/>
-        <w:spacing w:before="240" w:beforeAutospacing="0" w:after="160" w:afterAutospacing="0"/>
-      </w:pPr>
+        <w:t>Id:-</w:t>
+      </w:r>
+      <w:proofErr w:type="gramEnd"/>
       <w:r>
         <w:rPr>
           <w:b/>
@@ -240,8 +246,15 @@
           <w:sz w:val="28"/>
           <w:szCs w:val="28"/>
         </w:rPr>
-        <w:t>S</w:t>
-      </w:r>
+        <w:t xml:space="preserve"> ATR/8798/11</w:t>
+      </w:r>
+    </w:p>
+    <w:p>
+      <w:pPr>
+        <w:pStyle w:val="NormalWeb"/>
+        <w:spacing w:before="240" w:beforeAutospacing="0" w:after="160" w:afterAutospacing="0"/>
+      </w:pPr>
+      <w:proofErr w:type="gramStart"/>
       <w:r>
         <w:rPr>
           <w:b/>
@@ -250,7 +263,28 @@
           <w:sz w:val="28"/>
           <w:szCs w:val="28"/>
         </w:rPr>
-        <w:t>ection:- IT</w:t>
+        <w:t>S</w:t>
+      </w:r>
+      <w:r>
+        <w:rPr>
+          <w:b/>
+          <w:bCs/>
+          <w:color w:val="000000"/>
+          <w:sz w:val="28"/>
+          <w:szCs w:val="28"/>
+        </w:rPr>
+        <w:t>ection:-</w:t>
+      </w:r>
+      <w:proofErr w:type="gramEnd"/>
+      <w:r>
+        <w:rPr>
+          <w:b/>
+          <w:bCs/>
+          <w:color w:val="000000"/>
+          <w:sz w:val="28"/>
+          <w:szCs w:val="28"/>
+        </w:rPr>
+        <w:t xml:space="preserve"> IT</w:t>
       </w:r>
     </w:p>
     <w:p>
@@ -1233,7 +1267,23 @@
           <w:sz w:val="24"/>
           <w:szCs w:val="24"/>
         </w:rPr>
-        <w:t>A compiler is computer software that converts computer code written in one programming language (the source language, like JavaScript, … etc) into alternative programming language (the target language, like machine code (byte Code)).</w:t>
+        <w:t xml:space="preserve">A compiler is computer software that converts computer code written in one programming language (the source language, like JavaScript, … </w:t>
+      </w:r>
+      <w:proofErr w:type="spellStart"/>
+      <w:r>
+        <w:rPr>
+          <w:sz w:val="24"/>
+          <w:szCs w:val="24"/>
+        </w:rPr>
+        <w:t>etc</w:t>
+      </w:r>
+      <w:proofErr w:type="spellEnd"/>
+      <w:r>
+        <w:rPr>
+          <w:sz w:val="24"/>
+          <w:szCs w:val="24"/>
+        </w:rPr>
+        <w:t>) into alternative programming language (the target language, like machine code (byte Code)).</w:t>
       </w:r>
     </w:p>
     <w:p>
@@ -1254,13 +1304,25 @@
         <w:rPr>
           <w:rFonts w:asciiTheme="minorHAnsi" w:hAnsiTheme="minorHAnsi" w:cstheme="minorHAnsi"/>
         </w:rPr>
-        <w:t>JavaScript used to be purely interpreted but that was many years ago. Nowadays, it is JIT</w:t>
+        <w:t xml:space="preserve">JavaScript used to be purely interpreted but that was many years ago. Nowadays, it is </w:t>
       </w:r>
       <w:r>
         <w:rPr>
           <w:rFonts w:asciiTheme="minorHAnsi" w:hAnsiTheme="minorHAnsi" w:cstheme="minorHAnsi"/>
         </w:rPr>
-        <w:t>(Just in Time)</w:t>
+        <w:t>JIT</w:t>
+      </w:r>
+      <w:r>
+        <w:rPr>
+          <w:rFonts w:asciiTheme="minorHAnsi" w:hAnsiTheme="minorHAnsi" w:cstheme="minorHAnsi"/>
+        </w:rPr>
+        <w:t xml:space="preserve"> (</w:t>
+      </w:r>
+      <w:r>
+        <w:rPr>
+          <w:rFonts w:asciiTheme="minorHAnsi" w:hAnsiTheme="minorHAnsi" w:cstheme="minorHAnsi"/>
+        </w:rPr>
+        <w:t>Just in Time)</w:t>
       </w:r>
       <w:r>
         <w:rPr>
@@ -1300,18 +1362,81 @@
       <w:r>
         <w:rPr>
           <w:rStyle w:val="q-box"/>
+          <w:sz w:val="24"/>
+          <w:szCs w:val="24"/>
         </w:rPr>
         <w:t>Exactly when it’s compiled to machine code varies based on implementation. In the current V8 (used in Chrome and Node.js), it starts out using an interpreter since there is little reason to spend time compiling code that only runs once. However, if a function gets</w:t>
       </w:r>
       <w:r>
         <w:rPr>
           <w:rStyle w:val="q-box"/>
+          <w:sz w:val="24"/>
+          <w:szCs w:val="24"/>
         </w:rPr>
         <w:t xml:space="preserve"> executed more than a couple of times, it’s immediately compiled into optimized native machine code.</w:t>
       </w:r>
     </w:p>
     <w:p>
       <w:pPr>
+        <w:pStyle w:val="HTMLPreformatted"/>
+        <w:ind w:left="916"/>
+        <w:rPr>
+          <w:rFonts w:asciiTheme="minorHAnsi" w:hAnsiTheme="minorHAnsi" w:cstheme="minorHAnsi"/>
+          <w:sz w:val="24"/>
+          <w:szCs w:val="24"/>
+        </w:rPr>
+      </w:pPr>
+      <w:r>
+        <w:rPr>
+          <w:rFonts w:asciiTheme="minorHAnsi" w:hAnsiTheme="minorHAnsi" w:cstheme="minorHAnsi"/>
+          <w:sz w:val="24"/>
+          <w:szCs w:val="24"/>
+        </w:rPr>
+        <w:t xml:space="preserve">For example: - </w:t>
+      </w:r>
+    </w:p>
+    <w:p>
+      <w:pPr>
+        <w:pStyle w:val="HTMLPreformatted"/>
+        <w:ind w:left="916"/>
+        <w:rPr>
+          <w:rFonts w:asciiTheme="minorHAnsi" w:hAnsiTheme="minorHAnsi" w:cstheme="minorHAnsi"/>
+        </w:rPr>
+      </w:pPr>
+      <w:r>
+        <w:rPr>
+          <w:rFonts w:asciiTheme="minorHAnsi" w:hAnsiTheme="minorHAnsi" w:cstheme="minorHAnsi"/>
+        </w:rPr>
+        <w:t>console.log (</w:t>
+      </w:r>
+      <w:r>
+        <w:rPr>
+          <w:rFonts w:asciiTheme="minorHAnsi" w:hAnsiTheme="minorHAnsi" w:cstheme="minorHAnsi"/>
+        </w:rPr>
+        <w:t>'</w:t>
+      </w:r>
+      <w:r>
+        <w:rPr>
+          <w:rFonts w:asciiTheme="minorHAnsi" w:hAnsiTheme="minorHAnsi" w:cstheme="minorHAnsi"/>
+        </w:rPr>
+        <w:t>Hoppity</w:t>
+      </w:r>
+      <w:r>
+        <w:rPr>
+          <w:rFonts w:asciiTheme="minorHAnsi" w:hAnsiTheme="minorHAnsi" w:cstheme="minorHAnsi"/>
+        </w:rPr>
+        <w:t xml:space="preserve"> Hoppity');</w:t>
+      </w:r>
+      <w:r>
+        <w:rPr>
+          <w:rFonts w:asciiTheme="minorHAnsi" w:hAnsiTheme="minorHAnsi" w:cstheme="minorHAnsi"/>
+        </w:rPr>
+        <w:br/>
+        <w:t>oops oops;</w:t>
+      </w:r>
+    </w:p>
+    <w:p>
+      <w:pPr>
         <w:spacing w:before="100" w:beforeAutospacing="1"/>
         <w:rPr>
           <w:sz w:val="24"/>
@@ -1323,12 +1448,859 @@
           <w:sz w:val="24"/>
           <w:szCs w:val="24"/>
         </w:rPr>
-        <w:t xml:space="preserve">For example: - </w:t>
-      </w:r>
-    </w:p>
-    <w:p>
-      <w:pPr>
+        <w:t>I</w:t>
+      </w:r>
+      <w:r>
+        <w:rPr>
+          <w:sz w:val="24"/>
+          <w:szCs w:val="24"/>
+        </w:rPr>
+        <w:t xml:space="preserve">n this example we should understand that in interpreter the code </w:t>
+      </w:r>
+      <w:r>
+        <w:rPr>
+          <w:sz w:val="24"/>
+          <w:szCs w:val="24"/>
+        </w:rPr>
+        <w:t>is</w:t>
+      </w:r>
+      <w:r>
+        <w:rPr>
+          <w:sz w:val="24"/>
+          <w:szCs w:val="24"/>
+        </w:rPr>
+        <w:t xml:space="preserve"> read directly line by line and by running this code here it shows this “</w:t>
+      </w:r>
+      <w:r>
+        <w:rPr>
+          <w:rStyle w:val="message-body"/>
+        </w:rPr>
+        <w:t xml:space="preserve">Uncaught </w:t>
+      </w:r>
+      <w:r>
+        <w:rPr>
+          <w:rStyle w:val="objectbox-stacktrace"/>
+        </w:rPr>
+        <w:t>Syntax</w:t>
+      </w:r>
+      <w:r>
+        <w:rPr>
+          <w:rStyle w:val="objectbox-stacktrace"/>
+        </w:rPr>
+        <w:t xml:space="preserve"> </w:t>
+      </w:r>
+      <w:r>
+        <w:rPr>
+          <w:rStyle w:val="objectbox-stacktrace"/>
+        </w:rPr>
+        <w:t xml:space="preserve">Error: </w:t>
+      </w:r>
+      <w:r>
+        <w:rPr>
+          <w:rStyle w:val="objectbox"/>
+        </w:rPr>
+        <w:t>unexpected token</w:t>
+      </w:r>
+      <w:r>
+        <w:rPr>
+          <w:rStyle w:val="objectbox"/>
+        </w:rPr>
+        <w:t>”</w:t>
+      </w:r>
+      <w:r>
+        <w:rPr>
+          <w:sz w:val="24"/>
+          <w:szCs w:val="24"/>
+        </w:rPr>
+        <w:t xml:space="preserve"> error message</w:t>
+      </w:r>
+      <w:r>
+        <w:rPr>
+          <w:sz w:val="24"/>
+          <w:szCs w:val="24"/>
+        </w:rPr>
+        <w:t xml:space="preserve">, in theory </w:t>
+      </w:r>
+      <w:r>
+        <w:rPr>
+          <w:sz w:val="24"/>
+          <w:szCs w:val="24"/>
+        </w:rPr>
+        <w:t xml:space="preserve">the “Hoppity </w:t>
+      </w:r>
+      <w:r>
+        <w:rPr>
+          <w:sz w:val="24"/>
+          <w:szCs w:val="24"/>
+        </w:rPr>
+        <w:t>Hoppity</w:t>
+      </w:r>
+      <w:r>
+        <w:rPr>
+          <w:sz w:val="24"/>
+          <w:szCs w:val="24"/>
+        </w:rPr>
+        <w:t>” should’ve printed the first line of code and throw the Syntax Error but instead show the error message with out ever running the code. This means that JavaScript optimized it to the native machine code.</w:t>
+      </w:r>
+    </w:p>
+    <w:p>
+      <w:pPr>
+        <w:pStyle w:val="HTMLPreformatted"/>
+        <w:rPr>
+          <w:rFonts w:asciiTheme="minorHAnsi" w:hAnsiTheme="minorHAnsi" w:cstheme="minorHAnsi"/>
+          <w:sz w:val="24"/>
+          <w:szCs w:val="24"/>
+        </w:rPr>
+      </w:pPr>
+      <w:r>
+        <w:rPr>
+          <w:rFonts w:asciiTheme="minorHAnsi" w:hAnsiTheme="minorHAnsi" w:cstheme="minorHAnsi"/>
+          <w:sz w:val="24"/>
+          <w:szCs w:val="24"/>
+        </w:rPr>
+        <w:t xml:space="preserve">Another example on </w:t>
+      </w:r>
+      <w:r>
+        <w:rPr>
+          <w:rFonts w:asciiTheme="minorHAnsi" w:hAnsiTheme="minorHAnsi" w:cstheme="minorHAnsi"/>
+        </w:rPr>
+        <w:t>Hoisting</w:t>
+      </w:r>
+      <w:r>
+        <w:rPr>
+          <w:rFonts w:asciiTheme="minorHAnsi" w:hAnsiTheme="minorHAnsi" w:cstheme="minorHAnsi"/>
+          <w:sz w:val="24"/>
+          <w:szCs w:val="24"/>
+        </w:rPr>
+        <w:t>: -</w:t>
+      </w:r>
+      <w:r>
+        <w:rPr>
+          <w:rFonts w:asciiTheme="minorHAnsi" w:hAnsiTheme="minorHAnsi" w:cstheme="minorHAnsi"/>
+          <w:sz w:val="24"/>
+          <w:szCs w:val="24"/>
+        </w:rPr>
+        <w:t xml:space="preserve"> </w:t>
+      </w:r>
+    </w:p>
+    <w:p>
+      <w:pPr>
+        <w:pStyle w:val="HTMLPreformatted"/>
+        <w:rPr>
+          <w:rStyle w:val="gl"/>
+          <w:rFonts w:asciiTheme="minorHAnsi" w:hAnsiTheme="minorHAnsi" w:cstheme="minorHAnsi"/>
+        </w:rPr>
+      </w:pPr>
+      <w:r>
+        <w:rPr>
+          <w:rStyle w:val="gl"/>
+          <w:rFonts w:asciiTheme="minorHAnsi" w:hAnsiTheme="minorHAnsi" w:cstheme="minorHAnsi"/>
+        </w:rPr>
+        <w:t>max (</w:t>
+      </w:r>
+      <w:r>
+        <w:rPr>
+          <w:rStyle w:val="gl"/>
+          <w:rFonts w:asciiTheme="minorHAnsi" w:hAnsiTheme="minorHAnsi" w:cstheme="minorHAnsi"/>
+        </w:rPr>
+        <w:t>1, 2);</w:t>
+      </w:r>
+      <w:r>
+        <w:rPr>
+          <w:rFonts w:asciiTheme="minorHAnsi" w:hAnsiTheme="minorHAnsi" w:cstheme="minorHAnsi"/>
+        </w:rPr>
+        <w:br/>
+      </w:r>
+      <w:r>
+        <w:rPr>
+          <w:rStyle w:val="gl"/>
+          <w:rFonts w:asciiTheme="minorHAnsi" w:hAnsiTheme="minorHAnsi" w:cstheme="minorHAnsi"/>
+        </w:rPr>
+        <w:t>// 2</w:t>
+      </w:r>
+    </w:p>
+    <w:p>
+      <w:pPr>
+        <w:pStyle w:val="HTMLPreformatted"/>
+        <w:rPr>
+          <w:rStyle w:val="gl"/>
+          <w:rFonts w:asciiTheme="minorHAnsi" w:hAnsiTheme="minorHAnsi" w:cstheme="minorHAnsi"/>
+        </w:rPr>
+      </w:pPr>
+      <w:r>
+        <w:rPr>
+          <w:rStyle w:val="gl"/>
+          <w:rFonts w:asciiTheme="minorHAnsi" w:hAnsiTheme="minorHAnsi" w:cstheme="minorHAnsi"/>
+        </w:rPr>
+        <w:t xml:space="preserve">function </w:t>
+      </w:r>
+      <w:r>
+        <w:rPr>
+          <w:rStyle w:val="gl"/>
+          <w:rFonts w:asciiTheme="minorHAnsi" w:hAnsiTheme="minorHAnsi" w:cstheme="minorHAnsi"/>
+        </w:rPr>
+        <w:t>max (</w:t>
+      </w:r>
+      <w:r>
+        <w:rPr>
+          <w:rStyle w:val="gl"/>
+          <w:rFonts w:asciiTheme="minorHAnsi" w:hAnsiTheme="minorHAnsi" w:cstheme="minorHAnsi"/>
+        </w:rPr>
+        <w:t>num1, num2)</w:t>
+      </w:r>
+      <w:r>
+        <w:rPr>
+          <w:rStyle w:val="gl"/>
+          <w:rFonts w:asciiTheme="minorHAnsi" w:hAnsiTheme="minorHAnsi" w:cstheme="minorHAnsi"/>
+        </w:rPr>
+        <w:t xml:space="preserve"> </w:t>
+      </w:r>
+      <w:r>
+        <w:rPr>
+          <w:rStyle w:val="gl"/>
+          <w:rFonts w:asciiTheme="minorHAnsi" w:hAnsiTheme="minorHAnsi" w:cstheme="minorHAnsi"/>
+        </w:rPr>
+        <w:t>{</w:t>
+      </w:r>
+      <w:r>
+        <w:rPr>
+          <w:rFonts w:asciiTheme="minorHAnsi" w:hAnsiTheme="minorHAnsi" w:cstheme="minorHAnsi"/>
+        </w:rPr>
+        <w:br/>
+      </w:r>
+      <w:r>
+        <w:rPr>
+          <w:rStyle w:val="gl"/>
+          <w:rFonts w:asciiTheme="minorHAnsi" w:hAnsiTheme="minorHAnsi" w:cstheme="minorHAnsi"/>
+        </w:rPr>
+        <w:t xml:space="preserve">  return num1 &gt; num</w:t>
+      </w:r>
+      <w:proofErr w:type="gramStart"/>
+      <w:r>
+        <w:rPr>
+          <w:rStyle w:val="gl"/>
+          <w:rFonts w:asciiTheme="minorHAnsi" w:hAnsiTheme="minorHAnsi" w:cstheme="minorHAnsi"/>
+        </w:rPr>
+        <w:t>2 ?</w:t>
+      </w:r>
+      <w:proofErr w:type="gramEnd"/>
+      <w:r>
+        <w:rPr>
+          <w:rStyle w:val="gl"/>
+          <w:rFonts w:asciiTheme="minorHAnsi" w:hAnsiTheme="minorHAnsi" w:cstheme="minorHAnsi"/>
+        </w:rPr>
+        <w:t xml:space="preserve"> num1 : num2;</w:t>
+      </w:r>
+      <w:r>
+        <w:rPr>
+          <w:rFonts w:asciiTheme="minorHAnsi" w:hAnsiTheme="minorHAnsi" w:cstheme="minorHAnsi"/>
+        </w:rPr>
+        <w:br/>
+      </w:r>
+      <w:r>
+        <w:rPr>
+          <w:rStyle w:val="gl"/>
+          <w:rFonts w:asciiTheme="minorHAnsi" w:hAnsiTheme="minorHAnsi" w:cstheme="minorHAnsi"/>
+        </w:rPr>
+        <w:t>}</w:t>
+      </w:r>
+    </w:p>
+    <w:p>
+      <w:pPr>
+        <w:pStyle w:val="HTMLPreformatted"/>
+        <w:rPr>
+          <w:rStyle w:val="gl"/>
+          <w:rFonts w:asciiTheme="minorHAnsi" w:hAnsiTheme="minorHAnsi" w:cstheme="minorHAnsi"/>
+        </w:rPr>
+      </w:pPr>
+    </w:p>
+    <w:p>
+      <w:pPr>
+        <w:spacing w:before="100" w:beforeAutospacing="1"/>
+        <w:rPr>
+          <w:sz w:val="24"/>
+          <w:szCs w:val="24"/>
+        </w:rPr>
+      </w:pPr>
+      <w:r>
+        <w:rPr>
+          <w:sz w:val="24"/>
+          <w:szCs w:val="24"/>
+        </w:rPr>
+        <w:t>this example also show that JavaScript optimizes in to compiling the code before run time and the shows why? The JavaScript know the “</w:t>
+      </w:r>
+      <w:r>
+        <w:rPr>
+          <w:sz w:val="24"/>
+          <w:szCs w:val="24"/>
+        </w:rPr>
+        <w:t>max (</w:t>
+      </w:r>
+      <w:r>
+        <w:rPr>
+          <w:sz w:val="24"/>
+          <w:szCs w:val="24"/>
+        </w:rPr>
+        <w:t xml:space="preserve">1,2)” means in first place and also shows that </w:t>
+      </w:r>
+      <w:r>
+        <w:rPr>
+          <w:sz w:val="24"/>
+          <w:szCs w:val="24"/>
+        </w:rPr>
+        <w:lastRenderedPageBreak/>
+        <w:t xml:space="preserve">after the compiling the code it interprets the code </w:t>
+      </w:r>
+      <w:r>
+        <w:rPr>
+          <w:sz w:val="24"/>
+          <w:szCs w:val="24"/>
+        </w:rPr>
+        <w:t>of</w:t>
+      </w:r>
+      <w:r>
+        <w:rPr>
+          <w:sz w:val="24"/>
+          <w:szCs w:val="24"/>
+        </w:rPr>
+        <w:t xml:space="preserve"> the Function line by line so my conclusion</w:t>
+      </w:r>
+      <w:r>
+        <w:rPr>
+          <w:sz w:val="24"/>
+          <w:szCs w:val="24"/>
+        </w:rPr>
+        <w:t xml:space="preserve"> is that</w:t>
+      </w:r>
+      <w:r>
+        <w:rPr>
+          <w:sz w:val="24"/>
+          <w:szCs w:val="24"/>
+        </w:rPr>
+        <w:t xml:space="preserve"> </w:t>
+      </w:r>
+      <w:r>
+        <w:rPr>
+          <w:sz w:val="24"/>
+          <w:szCs w:val="24"/>
+        </w:rPr>
+        <w:t xml:space="preserve">All programming language </w:t>
+      </w:r>
+      <w:r>
+        <w:rPr>
+          <w:sz w:val="24"/>
+          <w:szCs w:val="24"/>
+        </w:rPr>
+        <w:t xml:space="preserve">are human readable. </w:t>
+      </w:r>
+      <w:r>
+        <w:rPr>
+          <w:sz w:val="24"/>
+          <w:szCs w:val="24"/>
+        </w:rPr>
+        <w:t>They</w:t>
+      </w:r>
+      <w:r>
+        <w:rPr>
+          <w:sz w:val="24"/>
+          <w:szCs w:val="24"/>
+        </w:rPr>
+        <w:t xml:space="preserve"> must</w:t>
+      </w:r>
+      <w:r>
+        <w:rPr>
+          <w:sz w:val="24"/>
+          <w:szCs w:val="24"/>
+        </w:rPr>
+        <w:t xml:space="preserve"> be</w:t>
+      </w:r>
+      <w:r>
+        <w:rPr>
+          <w:sz w:val="24"/>
+          <w:szCs w:val="24"/>
+        </w:rPr>
+        <w:t xml:space="preserve"> translate</w:t>
+      </w:r>
+      <w:r>
+        <w:rPr>
+          <w:sz w:val="24"/>
+          <w:szCs w:val="24"/>
+        </w:rPr>
+        <w:t>d</w:t>
+      </w:r>
+      <w:r>
+        <w:rPr>
+          <w:sz w:val="24"/>
+          <w:szCs w:val="24"/>
+        </w:rPr>
+        <w:t xml:space="preserve"> to machine language.</w:t>
+      </w:r>
+      <w:r>
+        <w:rPr>
+          <w:sz w:val="24"/>
+          <w:szCs w:val="24"/>
+        </w:rPr>
+        <w:t xml:space="preserve"> And the JavaScript engines have both compiler and interpreter in order to translate the JavaScript code on web browser. The flow of the engine is that it interprets the JavaScript code and simultaneously uses the compiler in order to optimize the code being interpreted. </w:t>
+      </w:r>
+      <w:proofErr w:type="gramStart"/>
+      <w:r>
+        <w:rPr>
+          <w:sz w:val="24"/>
+          <w:szCs w:val="24"/>
+        </w:rPr>
+        <w:t>So</w:t>
+      </w:r>
+      <w:proofErr w:type="gramEnd"/>
+      <w:r>
+        <w:rPr>
+          <w:sz w:val="24"/>
+          <w:szCs w:val="24"/>
+        </w:rPr>
+        <w:t xml:space="preserve"> its kind of both first the interpreter reads the code and produces bytecode, secondly parsing takes place and turn it into </w:t>
+      </w:r>
+      <w:r>
+        <w:rPr>
+          <w:sz w:val="24"/>
+          <w:szCs w:val="24"/>
+        </w:rPr>
+        <w:t>AST (</w:t>
+      </w:r>
+      <w:r>
+        <w:rPr>
+          <w:sz w:val="24"/>
+          <w:szCs w:val="24"/>
+        </w:rPr>
+        <w:t>Abstract Syntax Tree</w:t>
+      </w:r>
+      <w:r>
+        <w:rPr>
+          <w:sz w:val="24"/>
+          <w:szCs w:val="24"/>
+        </w:rPr>
+        <w:t>), and then the code</w:t>
+      </w:r>
+      <w:r>
+        <w:rPr>
+          <w:sz w:val="24"/>
+          <w:szCs w:val="24"/>
+        </w:rPr>
+        <w:t xml:space="preserve"> initially goes to an interpreter and spits out byte code</w:t>
+      </w:r>
+      <w:r>
+        <w:rPr>
+          <w:sz w:val="24"/>
+          <w:szCs w:val="24"/>
+        </w:rPr>
+        <w:t xml:space="preserve"> and the compiler optimizes it and converts that part to machine code. It answers really depends on the</w:t>
+      </w:r>
+      <w:r>
+        <w:rPr>
+          <w:sz w:val="24"/>
+          <w:szCs w:val="24"/>
+        </w:rPr>
+        <w:t xml:space="preserve"> </w:t>
+      </w:r>
+      <w:r>
+        <w:rPr>
+          <w:sz w:val="24"/>
+          <w:szCs w:val="24"/>
+        </w:rPr>
+        <w:t>implementation</w:t>
+      </w:r>
+      <w:r>
+        <w:rPr>
+          <w:sz w:val="24"/>
+          <w:szCs w:val="24"/>
+        </w:rPr>
+        <w:t xml:space="preserve"> of that code.</w:t>
+      </w:r>
+      <w:r>
+        <w:rPr>
+          <w:sz w:val="24"/>
+          <w:szCs w:val="24"/>
+        </w:rPr>
+        <w:t xml:space="preserve"> </w:t>
+      </w:r>
+      <w:r>
+        <w:rPr>
+          <w:sz w:val="24"/>
+          <w:szCs w:val="24"/>
+        </w:rPr>
+        <w:t xml:space="preserve">  </w:t>
+      </w:r>
+    </w:p>
+    <w:p>
+      <w:pPr>
+        <w:spacing w:before="100" w:beforeAutospacing="1"/>
+        <w:rPr>
+          <w:sz w:val="24"/>
+          <w:szCs w:val="24"/>
+        </w:rPr>
+      </w:pPr>
+    </w:p>
+    <w:p>
+      <w:pPr>
+        <w:pStyle w:val="ListParagraph"/>
+        <w:numPr>
+          <w:ilvl w:val="0"/>
+          <w:numId w:val="27"/>
+        </w:numPr>
         <w:spacing w:before="240" w:line="288" w:lineRule="auto"/>
+        <w:rPr>
+          <w:sz w:val="36"/>
+          <w:szCs w:val="36"/>
+        </w:rPr>
+      </w:pPr>
+      <w:r>
+        <w:rPr>
+          <w:sz w:val="36"/>
+          <w:szCs w:val="36"/>
+        </w:rPr>
+        <w:t>The history of “</w:t>
+      </w:r>
+      <w:proofErr w:type="spellStart"/>
+      <w:r>
+        <w:rPr>
+          <w:sz w:val="36"/>
+          <w:szCs w:val="36"/>
+        </w:rPr>
+        <w:t>typeof</w:t>
+      </w:r>
+      <w:proofErr w:type="spellEnd"/>
+      <w:r>
+        <w:rPr>
+          <w:sz w:val="36"/>
+          <w:szCs w:val="36"/>
+        </w:rPr>
+        <w:t xml:space="preserve"> null”</w:t>
+      </w:r>
+    </w:p>
+    <w:p>
+      <w:pPr>
+        <w:pStyle w:val="NormalWeb"/>
+        <w:rPr>
+          <w:rFonts w:asciiTheme="minorHAnsi" w:hAnsiTheme="minorHAnsi" w:cstheme="minorHAnsi"/>
+        </w:rPr>
+      </w:pPr>
+      <w:r>
+        <w:rPr>
+          <w:rFonts w:asciiTheme="minorHAnsi" w:hAnsiTheme="minorHAnsi" w:cstheme="minorHAnsi"/>
+        </w:rPr>
+        <w:t xml:space="preserve">In JavaScript, </w:t>
+      </w:r>
+      <w:proofErr w:type="spellStart"/>
+      <w:r>
+        <w:rPr>
+          <w:rStyle w:val="HTMLTypewriter"/>
+          <w:rFonts w:asciiTheme="minorHAnsi" w:hAnsiTheme="minorHAnsi" w:cstheme="minorHAnsi"/>
+          <w:sz w:val="24"/>
+          <w:szCs w:val="24"/>
+        </w:rPr>
+        <w:t>typeof</w:t>
+      </w:r>
+      <w:proofErr w:type="spellEnd"/>
+      <w:r>
+        <w:rPr>
+          <w:rStyle w:val="HTMLTypewriter"/>
+          <w:rFonts w:asciiTheme="minorHAnsi" w:hAnsiTheme="minorHAnsi" w:cstheme="minorHAnsi"/>
+          <w:sz w:val="24"/>
+          <w:szCs w:val="24"/>
+        </w:rPr>
+        <w:t xml:space="preserve"> null</w:t>
+      </w:r>
+      <w:r>
+        <w:rPr>
+          <w:rFonts w:asciiTheme="minorHAnsi" w:hAnsiTheme="minorHAnsi" w:cstheme="minorHAnsi"/>
+        </w:rPr>
+        <w:t xml:space="preserve"> is </w:t>
+      </w:r>
+      <w:r>
+        <w:rPr>
+          <w:rStyle w:val="HTMLTypewriter"/>
+          <w:rFonts w:asciiTheme="minorHAnsi" w:hAnsiTheme="minorHAnsi" w:cstheme="minorHAnsi"/>
+          <w:sz w:val="24"/>
+          <w:szCs w:val="24"/>
+        </w:rPr>
+        <w:t>'object'</w:t>
+      </w:r>
+      <w:r>
+        <w:rPr>
+          <w:rFonts w:asciiTheme="minorHAnsi" w:hAnsiTheme="minorHAnsi" w:cstheme="minorHAnsi"/>
+        </w:rPr>
+        <w:t xml:space="preserve">, which incorrectly suggests that </w:t>
+      </w:r>
+      <w:r>
+        <w:rPr>
+          <w:rStyle w:val="HTMLTypewriter"/>
+          <w:rFonts w:asciiTheme="minorHAnsi" w:hAnsiTheme="minorHAnsi" w:cstheme="minorHAnsi"/>
+          <w:sz w:val="24"/>
+          <w:szCs w:val="24"/>
+        </w:rPr>
+        <w:t>null</w:t>
+      </w:r>
+      <w:r>
+        <w:rPr>
+          <w:rFonts w:asciiTheme="minorHAnsi" w:hAnsiTheme="minorHAnsi" w:cstheme="minorHAnsi"/>
+        </w:rPr>
+        <w:t xml:space="preserve"> is an object (it isn’t, it’s a primitive </w:t>
+      </w:r>
+      <w:r>
+        <w:rPr>
+          <w:rFonts w:asciiTheme="minorHAnsi" w:hAnsiTheme="minorHAnsi" w:cstheme="minorHAnsi"/>
+        </w:rPr>
+        <w:t xml:space="preserve">value, </w:t>
+      </w:r>
+      <w:proofErr w:type="gramStart"/>
+      <w:r>
+        <w:rPr>
+          <w:rFonts w:asciiTheme="minorHAnsi" w:hAnsiTheme="minorHAnsi" w:cstheme="minorHAnsi"/>
+        </w:rPr>
+        <w:t>This</w:t>
+      </w:r>
+      <w:proofErr w:type="gramEnd"/>
+      <w:r>
+        <w:rPr>
+          <w:rFonts w:asciiTheme="minorHAnsi" w:hAnsiTheme="minorHAnsi" w:cstheme="minorHAnsi"/>
+        </w:rPr>
+        <w:t xml:space="preserve"> is a bug and one that unfortunately can’t be fixed, because it would break existing code.  </w:t>
+      </w:r>
+    </w:p>
+    <w:p>
+      <w:pPr>
+        <w:pStyle w:val="NormalWeb"/>
+        <w:rPr>
+          <w:rFonts w:asciiTheme="minorHAnsi" w:hAnsiTheme="minorHAnsi" w:cstheme="minorHAnsi"/>
+        </w:rPr>
+      </w:pPr>
+      <w:r>
+        <w:rPr>
+          <w:rFonts w:asciiTheme="minorHAnsi" w:hAnsiTheme="minorHAnsi" w:cstheme="minorHAnsi"/>
+        </w:rPr>
+        <w:t>The “</w:t>
+      </w:r>
+      <w:proofErr w:type="spellStart"/>
+      <w:r>
+        <w:rPr>
+          <w:rFonts w:asciiTheme="minorHAnsi" w:hAnsiTheme="minorHAnsi" w:cstheme="minorHAnsi"/>
+        </w:rPr>
+        <w:t>typeof</w:t>
+      </w:r>
+      <w:proofErr w:type="spellEnd"/>
+      <w:r>
+        <w:rPr>
+          <w:rFonts w:asciiTheme="minorHAnsi" w:hAnsiTheme="minorHAnsi" w:cstheme="minorHAnsi"/>
+        </w:rPr>
+        <w:t xml:space="preserve"> null” bug is a remnant from the first version of JavaScript. In this version, values were stored in </w:t>
+      </w:r>
+      <w:r>
+        <w:rPr>
+          <w:rFonts w:asciiTheme="minorHAnsi" w:hAnsiTheme="minorHAnsi" w:cstheme="minorHAnsi"/>
+        </w:rPr>
+        <w:t>32-bit</w:t>
+      </w:r>
+      <w:r>
+        <w:rPr>
+          <w:rFonts w:asciiTheme="minorHAnsi" w:hAnsiTheme="minorHAnsi" w:cstheme="minorHAnsi"/>
+        </w:rPr>
+        <w:t xml:space="preserve"> units, which consisted of a small type tag (1–3 bits) and the actual data of the value. The type tags were stored in the lower bits of the units. There were five of them: </w:t>
+      </w:r>
+    </w:p>
+    <w:p>
+      <w:pPr>
+        <w:numPr>
+          <w:ilvl w:val="0"/>
+          <w:numId w:val="28"/>
+        </w:numPr>
+        <w:spacing w:before="100" w:beforeAutospacing="1" w:after="100" w:afterAutospacing="1" w:line="240" w:lineRule="auto"/>
+        <w:rPr>
+          <w:rFonts w:eastAsia="Times New Roman" w:cstheme="minorHAnsi"/>
+          <w:sz w:val="24"/>
+          <w:szCs w:val="24"/>
+        </w:rPr>
+      </w:pPr>
+      <w:r>
+        <w:rPr>
+          <w:rFonts w:eastAsia="Times New Roman" w:cstheme="minorHAnsi"/>
+          <w:sz w:val="24"/>
+          <w:szCs w:val="24"/>
+        </w:rPr>
+        <w:t xml:space="preserve">000: object. The data is a reference to an object. </w:t>
+      </w:r>
+    </w:p>
+    <w:p>
+      <w:pPr>
+        <w:numPr>
+          <w:ilvl w:val="0"/>
+          <w:numId w:val="28"/>
+        </w:numPr>
+        <w:spacing w:before="100" w:beforeAutospacing="1" w:after="100" w:afterAutospacing="1" w:line="240" w:lineRule="auto"/>
+        <w:rPr>
+          <w:rFonts w:eastAsia="Times New Roman" w:cstheme="minorHAnsi"/>
+          <w:sz w:val="24"/>
+          <w:szCs w:val="24"/>
+        </w:rPr>
+      </w:pPr>
+      <w:r>
+        <w:rPr>
+          <w:rFonts w:eastAsia="Times New Roman" w:cstheme="minorHAnsi"/>
+          <w:sz w:val="24"/>
+          <w:szCs w:val="24"/>
+        </w:rPr>
+        <w:t xml:space="preserve">1: int. The data is a </w:t>
+      </w:r>
+      <w:r>
+        <w:rPr>
+          <w:rFonts w:eastAsia="Times New Roman" w:cstheme="minorHAnsi"/>
+          <w:sz w:val="24"/>
+          <w:szCs w:val="24"/>
+        </w:rPr>
+        <w:t>31-bit</w:t>
+      </w:r>
+      <w:r>
+        <w:rPr>
+          <w:rFonts w:eastAsia="Times New Roman" w:cstheme="minorHAnsi"/>
+          <w:sz w:val="24"/>
+          <w:szCs w:val="24"/>
+        </w:rPr>
+        <w:t xml:space="preserve"> signed integer. </w:t>
+      </w:r>
+    </w:p>
+    <w:p>
+      <w:pPr>
+        <w:numPr>
+          <w:ilvl w:val="0"/>
+          <w:numId w:val="28"/>
+        </w:numPr>
+        <w:spacing w:before="100" w:beforeAutospacing="1" w:after="100" w:afterAutospacing="1" w:line="240" w:lineRule="auto"/>
+        <w:rPr>
+          <w:rFonts w:eastAsia="Times New Roman" w:cstheme="minorHAnsi"/>
+          <w:sz w:val="24"/>
+          <w:szCs w:val="24"/>
+        </w:rPr>
+      </w:pPr>
+      <w:r>
+        <w:rPr>
+          <w:rFonts w:eastAsia="Times New Roman" w:cstheme="minorHAnsi"/>
+          <w:sz w:val="24"/>
+          <w:szCs w:val="24"/>
+        </w:rPr>
+        <w:t xml:space="preserve">010: double. The data is a reference to a double </w:t>
+      </w:r>
+      <w:r>
+        <w:rPr>
+          <w:rFonts w:eastAsia="Times New Roman" w:cstheme="minorHAnsi"/>
+          <w:sz w:val="24"/>
+          <w:szCs w:val="24"/>
+        </w:rPr>
+        <w:t>floating-point</w:t>
+      </w:r>
+      <w:r>
+        <w:rPr>
+          <w:rFonts w:eastAsia="Times New Roman" w:cstheme="minorHAnsi"/>
+          <w:sz w:val="24"/>
+          <w:szCs w:val="24"/>
+        </w:rPr>
+        <w:t xml:space="preserve"> number. </w:t>
+      </w:r>
+    </w:p>
+    <w:p>
+      <w:pPr>
+        <w:numPr>
+          <w:ilvl w:val="0"/>
+          <w:numId w:val="28"/>
+        </w:numPr>
+        <w:spacing w:before="100" w:beforeAutospacing="1" w:after="100" w:afterAutospacing="1" w:line="240" w:lineRule="auto"/>
+        <w:rPr>
+          <w:rFonts w:eastAsia="Times New Roman" w:cstheme="minorHAnsi"/>
+          <w:sz w:val="24"/>
+          <w:szCs w:val="24"/>
+        </w:rPr>
+      </w:pPr>
+      <w:r>
+        <w:rPr>
+          <w:rFonts w:eastAsia="Times New Roman" w:cstheme="minorHAnsi"/>
+          <w:sz w:val="24"/>
+          <w:szCs w:val="24"/>
+        </w:rPr>
+        <w:t xml:space="preserve">100: string. The data is a reference to a string. </w:t>
+      </w:r>
+    </w:p>
+    <w:p>
+      <w:pPr>
+        <w:numPr>
+          <w:ilvl w:val="0"/>
+          <w:numId w:val="28"/>
+        </w:numPr>
+        <w:spacing w:before="100" w:beforeAutospacing="1" w:after="100" w:afterAutospacing="1" w:line="240" w:lineRule="auto"/>
+        <w:rPr>
+          <w:rFonts w:eastAsia="Times New Roman" w:cstheme="minorHAnsi"/>
+          <w:sz w:val="24"/>
+          <w:szCs w:val="24"/>
+        </w:rPr>
+      </w:pPr>
+      <w:r>
+        <w:rPr>
+          <w:rFonts w:eastAsia="Times New Roman" w:cstheme="minorHAnsi"/>
+          <w:sz w:val="24"/>
+          <w:szCs w:val="24"/>
+        </w:rPr>
+        <w:t xml:space="preserve">110: </w:t>
+      </w:r>
+      <w:proofErr w:type="spellStart"/>
+      <w:r>
+        <w:rPr>
+          <w:rFonts w:eastAsia="Times New Roman" w:cstheme="minorHAnsi"/>
+          <w:sz w:val="24"/>
+          <w:szCs w:val="24"/>
+        </w:rPr>
+        <w:t>b</w:t>
+      </w:r>
+      <w:r>
+        <w:rPr>
+          <w:rFonts w:eastAsia="Times New Roman" w:cstheme="minorHAnsi"/>
+          <w:sz w:val="24"/>
+          <w:szCs w:val="24"/>
+        </w:rPr>
+        <w:t>oolean</w:t>
+      </w:r>
+      <w:proofErr w:type="spellEnd"/>
+      <w:r>
+        <w:rPr>
+          <w:rFonts w:eastAsia="Times New Roman" w:cstheme="minorHAnsi"/>
+          <w:sz w:val="24"/>
+          <w:szCs w:val="24"/>
+        </w:rPr>
+        <w:t xml:space="preserve">. The data is a </w:t>
+      </w:r>
+      <w:r>
+        <w:rPr>
+          <w:rFonts w:eastAsia="Times New Roman" w:cstheme="minorHAnsi"/>
+          <w:sz w:val="24"/>
+          <w:szCs w:val="24"/>
+        </w:rPr>
+        <w:t>Boolean</w:t>
+      </w:r>
+      <w:r>
+        <w:rPr>
+          <w:rFonts w:eastAsia="Times New Roman" w:cstheme="minorHAnsi"/>
+          <w:sz w:val="24"/>
+          <w:szCs w:val="24"/>
+        </w:rPr>
+        <w:t xml:space="preserve">. </w:t>
+      </w:r>
+    </w:p>
+    <w:p>
+      <w:pPr>
+        <w:pStyle w:val="NormalWeb"/>
+        <w:rPr>
+          <w:rFonts w:asciiTheme="minorHAnsi" w:hAnsiTheme="minorHAnsi" w:cstheme="minorHAnsi"/>
+        </w:rPr>
+      </w:pPr>
+    </w:p>
+    <w:p>
+      <w:pPr>
+        <w:spacing w:before="240" w:line="288" w:lineRule="auto"/>
+        <w:ind w:left="360"/>
         <w:rPr>
           <w:sz w:val="28"/>
           <w:szCs w:val="28"/>
@@ -1338,6 +2310,16 @@
     <w:p>
       <w:pPr>
         <w:spacing w:before="240" w:line="288" w:lineRule="auto"/>
+        <w:ind w:left="360"/>
+        <w:rPr>
+          <w:sz w:val="28"/>
+          <w:szCs w:val="28"/>
+        </w:rPr>
+      </w:pPr>
+    </w:p>
+    <w:p>
+      <w:pPr>
+        <w:spacing w:before="240" w:line="288" w:lineRule="auto"/>
         <w:rPr>
           <w:sz w:val="36"/>
           <w:szCs w:val="36"/>
@@ -1372,6 +2354,29 @@
           <w:szCs w:val="32"/>
         </w:rPr>
         <w:t>https://www.quora.com</w:t>
+      </w:r>
+    </w:p>
+    <w:p>
+      <w:pPr>
+        <w:spacing w:before="240" w:line="288" w:lineRule="auto"/>
+        <w:rPr>
+          <w:sz w:val="32"/>
+          <w:szCs w:val="32"/>
+        </w:rPr>
+      </w:pPr>
+      <w:r>
+        <w:rPr>
+          <w:sz w:val="32"/>
+          <w:szCs w:val="32"/>
+        </w:rPr>
+        <w:t>2.</w:t>
+      </w:r>
+      <w:r>
+        <w:rPr>
+          <w:sz w:val="32"/>
+          <w:szCs w:val="32"/>
+        </w:rPr>
+        <w:t>https://medium.com/@almog4130/javascript-is-it-compiled-or-interpreted-9779278468fc</w:t>
       </w:r>
     </w:p>
     <w:sectPr>
@@ -2178,7 +3183,7 @@
         <w:rFonts w:hint="default"/>
       </w:rPr>
     </w:lvl>
-    <w:lvl w:ilvl="1" w:tplc="04090019" w:tentative="1">
+    <w:lvl w:ilvl="1" w:tplc="04090019">
       <w:start w:val="1"/>
       <w:numFmt w:val="lowerLetter"/>
       <w:lvlText w:val="%2."/>
@@ -3047,6 +4052,155 @@
     </w:lvl>
   </w:abstractNum>
   <w:abstractNum w:abstractNumId="14" w15:restartNumberingAfterBreak="0">
+    <w:nsid w:val="29F42507"/>
+    <w:multiLevelType w:val="multilevel"/>
+    <w:tmpl w:val="79901BB6"/>
+    <w:lvl w:ilvl="0">
+      <w:start w:val="1"/>
+      <w:numFmt w:val="bullet"/>
+      <w:lvlText w:val=""/>
+      <w:lvlJc w:val="left"/>
+      <w:pPr>
+        <w:tabs>
+          <w:tab w:val="num" w:pos="720"/>
+        </w:tabs>
+        <w:ind w:left="720" w:hanging="360"/>
+      </w:pPr>
+      <w:rPr>
+        <w:rFonts w:ascii="Symbol" w:hAnsi="Symbol" w:hint="default"/>
+        <w:sz w:val="20"/>
+      </w:rPr>
+    </w:lvl>
+    <w:lvl w:ilvl="1" w:tentative="1">
+      <w:start w:val="1"/>
+      <w:numFmt w:val="bullet"/>
+      <w:lvlText w:val="o"/>
+      <w:lvlJc w:val="left"/>
+      <w:pPr>
+        <w:tabs>
+          <w:tab w:val="num" w:pos="1440"/>
+        </w:tabs>
+        <w:ind w:left="1440" w:hanging="360"/>
+      </w:pPr>
+      <w:rPr>
+        <w:rFonts w:ascii="Courier New" w:hAnsi="Courier New" w:hint="default"/>
+        <w:sz w:val="20"/>
+      </w:rPr>
+    </w:lvl>
+    <w:lvl w:ilvl="2" w:tentative="1">
+      <w:start w:val="1"/>
+      <w:numFmt w:val="bullet"/>
+      <w:lvlText w:val=""/>
+      <w:lvlJc w:val="left"/>
+      <w:pPr>
+        <w:tabs>
+          <w:tab w:val="num" w:pos="2160"/>
+        </w:tabs>
+        <w:ind w:left="2160" w:hanging="360"/>
+      </w:pPr>
+      <w:rPr>
+        <w:rFonts w:ascii="Wingdings" w:hAnsi="Wingdings" w:hint="default"/>
+        <w:sz w:val="20"/>
+      </w:rPr>
+    </w:lvl>
+    <w:lvl w:ilvl="3" w:tentative="1">
+      <w:start w:val="1"/>
+      <w:numFmt w:val="bullet"/>
+      <w:lvlText w:val=""/>
+      <w:lvlJc w:val="left"/>
+      <w:pPr>
+        <w:tabs>
+          <w:tab w:val="num" w:pos="2880"/>
+        </w:tabs>
+        <w:ind w:left="2880" w:hanging="360"/>
+      </w:pPr>
+      <w:rPr>
+        <w:rFonts w:ascii="Wingdings" w:hAnsi="Wingdings" w:hint="default"/>
+        <w:sz w:val="20"/>
+      </w:rPr>
+    </w:lvl>
+    <w:lvl w:ilvl="4" w:tentative="1">
+      <w:start w:val="1"/>
+      <w:numFmt w:val="bullet"/>
+      <w:lvlText w:val=""/>
+      <w:lvlJc w:val="left"/>
+      <w:pPr>
+        <w:tabs>
+          <w:tab w:val="num" w:pos="3600"/>
+        </w:tabs>
+        <w:ind w:left="3600" w:hanging="360"/>
+      </w:pPr>
+      <w:rPr>
+        <w:rFonts w:ascii="Wingdings" w:hAnsi="Wingdings" w:hint="default"/>
+        <w:sz w:val="20"/>
+      </w:rPr>
+    </w:lvl>
+    <w:lvl w:ilvl="5" w:tentative="1">
+      <w:start w:val="1"/>
+      <w:numFmt w:val="bullet"/>
+      <w:lvlText w:val=""/>
+      <w:lvlJc w:val="left"/>
+      <w:pPr>
+        <w:tabs>
+          <w:tab w:val="num" w:pos="4320"/>
+        </w:tabs>
+        <w:ind w:left="4320" w:hanging="360"/>
+      </w:pPr>
+      <w:rPr>
+        <w:rFonts w:ascii="Wingdings" w:hAnsi="Wingdings" w:hint="default"/>
+        <w:sz w:val="20"/>
+      </w:rPr>
+    </w:lvl>
+    <w:lvl w:ilvl="6" w:tentative="1">
+      <w:start w:val="1"/>
+      <w:numFmt w:val="bullet"/>
+      <w:lvlText w:val=""/>
+      <w:lvlJc w:val="left"/>
+      <w:pPr>
+        <w:tabs>
+          <w:tab w:val="num" w:pos="5040"/>
+        </w:tabs>
+        <w:ind w:left="5040" w:hanging="360"/>
+      </w:pPr>
+      <w:rPr>
+        <w:rFonts w:ascii="Wingdings" w:hAnsi="Wingdings" w:hint="default"/>
+        <w:sz w:val="20"/>
+      </w:rPr>
+    </w:lvl>
+    <w:lvl w:ilvl="7" w:tentative="1">
+      <w:start w:val="1"/>
+      <w:numFmt w:val="bullet"/>
+      <w:lvlText w:val=""/>
+      <w:lvlJc w:val="left"/>
+      <w:pPr>
+        <w:tabs>
+          <w:tab w:val="num" w:pos="5760"/>
+        </w:tabs>
+        <w:ind w:left="5760" w:hanging="360"/>
+      </w:pPr>
+      <w:rPr>
+        <w:rFonts w:ascii="Wingdings" w:hAnsi="Wingdings" w:hint="default"/>
+        <w:sz w:val="20"/>
+      </w:rPr>
+    </w:lvl>
+    <w:lvl w:ilvl="8" w:tentative="1">
+      <w:start w:val="1"/>
+      <w:numFmt w:val="bullet"/>
+      <w:lvlText w:val=""/>
+      <w:lvlJc w:val="left"/>
+      <w:pPr>
+        <w:tabs>
+          <w:tab w:val="num" w:pos="6480"/>
+        </w:tabs>
+        <w:ind w:left="6480" w:hanging="360"/>
+      </w:pPr>
+      <w:rPr>
+        <w:rFonts w:ascii="Wingdings" w:hAnsi="Wingdings" w:hint="default"/>
+        <w:sz w:val="20"/>
+      </w:rPr>
+    </w:lvl>
+  </w:abstractNum>
+  <w:abstractNum w:abstractNumId="15" w15:restartNumberingAfterBreak="0">
     <w:nsid w:val="2AD55F78"/>
     <w:multiLevelType w:val="hybridMultilevel"/>
     <w:tmpl w:val="B2C24FB0"/>
@@ -3136,7 +4290,7 @@
       </w:pPr>
     </w:lvl>
   </w:abstractNum>
-  <w:abstractNum w:abstractNumId="15" w15:restartNumberingAfterBreak="0">
+  <w:abstractNum w:abstractNumId="16" w15:restartNumberingAfterBreak="0">
     <w:nsid w:val="2B4A6C2D"/>
     <w:multiLevelType w:val="hybridMultilevel"/>
     <w:tmpl w:val="17429E30"/>
@@ -3225,7 +4379,7 @@
       </w:pPr>
     </w:lvl>
   </w:abstractNum>
-  <w:abstractNum w:abstractNumId="16" w15:restartNumberingAfterBreak="0">
+  <w:abstractNum w:abstractNumId="17" w15:restartNumberingAfterBreak="0">
     <w:nsid w:val="3121782F"/>
     <w:multiLevelType w:val="hybridMultilevel"/>
     <w:tmpl w:val="997CD988"/>
@@ -3314,7 +4468,7 @@
       </w:pPr>
     </w:lvl>
   </w:abstractNum>
-  <w:abstractNum w:abstractNumId="17" w15:restartNumberingAfterBreak="0">
+  <w:abstractNum w:abstractNumId="18" w15:restartNumberingAfterBreak="0">
     <w:nsid w:val="3BCF4504"/>
     <w:multiLevelType w:val="hybridMultilevel"/>
     <w:tmpl w:val="D8DCFC1C"/>
@@ -3404,7 +4558,7 @@
       </w:pPr>
     </w:lvl>
   </w:abstractNum>
-  <w:abstractNum w:abstractNumId="18" w15:restartNumberingAfterBreak="0">
+  <w:abstractNum w:abstractNumId="19" w15:restartNumberingAfterBreak="0">
     <w:nsid w:val="45D079D1"/>
     <w:multiLevelType w:val="hybridMultilevel"/>
     <w:tmpl w:val="22C4455A"/>
@@ -3493,7 +4647,7 @@
       </w:pPr>
     </w:lvl>
   </w:abstractNum>
-  <w:abstractNum w:abstractNumId="19" w15:restartNumberingAfterBreak="0">
+  <w:abstractNum w:abstractNumId="20" w15:restartNumberingAfterBreak="0">
     <w:nsid w:val="463D5E13"/>
     <w:multiLevelType w:val="hybridMultilevel"/>
     <w:tmpl w:val="314A36CE"/>
@@ -3582,7 +4736,7 @@
       </w:pPr>
     </w:lvl>
   </w:abstractNum>
-  <w:abstractNum w:abstractNumId="20" w15:restartNumberingAfterBreak="0">
+  <w:abstractNum w:abstractNumId="21" w15:restartNumberingAfterBreak="0">
     <w:nsid w:val="48633C58"/>
     <w:multiLevelType w:val="hybridMultilevel"/>
     <w:tmpl w:val="98544D7E"/>
@@ -3671,7 +4825,7 @@
       </w:pPr>
     </w:lvl>
   </w:abstractNum>
-  <w:abstractNum w:abstractNumId="21" w15:restartNumberingAfterBreak="0">
+  <w:abstractNum w:abstractNumId="22" w15:restartNumberingAfterBreak="0">
     <w:nsid w:val="50CD1E45"/>
     <w:multiLevelType w:val="hybridMultilevel"/>
     <w:tmpl w:val="F1A034C0"/>
@@ -3760,7 +4914,7 @@
       </w:pPr>
     </w:lvl>
   </w:abstractNum>
-  <w:abstractNum w:abstractNumId="22" w15:restartNumberingAfterBreak="0">
+  <w:abstractNum w:abstractNumId="23" w15:restartNumberingAfterBreak="0">
     <w:nsid w:val="5A3152A6"/>
     <w:multiLevelType w:val="hybridMultilevel"/>
     <w:tmpl w:val="3996B1F4"/>
@@ -3849,7 +5003,7 @@
       </w:pPr>
     </w:lvl>
   </w:abstractNum>
-  <w:abstractNum w:abstractNumId="23" w15:restartNumberingAfterBreak="0">
+  <w:abstractNum w:abstractNumId="24" w15:restartNumberingAfterBreak="0">
     <w:nsid w:val="6D581553"/>
     <w:multiLevelType w:val="hybridMultilevel"/>
     <w:tmpl w:val="627A58B8"/>
@@ -3938,7 +5092,7 @@
       </w:pPr>
     </w:lvl>
   </w:abstractNum>
-  <w:abstractNum w:abstractNumId="24" w15:restartNumberingAfterBreak="0">
+  <w:abstractNum w:abstractNumId="25" w15:restartNumberingAfterBreak="0">
     <w:nsid w:val="72D648CA"/>
     <w:multiLevelType w:val="hybridMultilevel"/>
     <w:tmpl w:val="B622A3E2"/>
@@ -4027,7 +5181,7 @@
       </w:pPr>
     </w:lvl>
   </w:abstractNum>
-  <w:abstractNum w:abstractNumId="25" w15:restartNumberingAfterBreak="0">
+  <w:abstractNum w:abstractNumId="26" w15:restartNumberingAfterBreak="0">
     <w:nsid w:val="77926362"/>
     <w:multiLevelType w:val="hybridMultilevel"/>
     <w:tmpl w:val="B4ACB312"/>
@@ -4116,7 +5270,7 @@
       </w:pPr>
     </w:lvl>
   </w:abstractNum>
-  <w:abstractNum w:abstractNumId="26" w15:restartNumberingAfterBreak="0">
+  <w:abstractNum w:abstractNumId="27" w15:restartNumberingAfterBreak="0">
     <w:nsid w:val="7D7F44C6"/>
     <w:multiLevelType w:val="hybridMultilevel"/>
     <w:tmpl w:val="4DFC16DE"/>
@@ -4216,10 +5370,10 @@
     <w:abstractNumId w:val="13"/>
   </w:num>
   <w:num w:numId="4">
-    <w:abstractNumId w:val="23"/>
+    <w:abstractNumId w:val="24"/>
   </w:num>
   <w:num w:numId="5">
-    <w:abstractNumId w:val="22"/>
+    <w:abstractNumId w:val="23"/>
   </w:num>
   <w:num w:numId="6">
     <w:abstractNumId w:val="7"/>
@@ -4228,7 +5382,7 @@
     <w:abstractNumId w:val="4"/>
   </w:num>
   <w:num w:numId="8">
-    <w:abstractNumId w:val="25"/>
+    <w:abstractNumId w:val="26"/>
   </w:num>
   <w:num w:numId="9">
     <w:abstractNumId w:val="8"/>
@@ -4237,13 +5391,13 @@
     <w:abstractNumId w:val="3"/>
   </w:num>
   <w:num w:numId="11">
-    <w:abstractNumId w:val="24"/>
+    <w:abstractNumId w:val="25"/>
   </w:num>
   <w:num w:numId="12">
-    <w:abstractNumId w:val="16"/>
+    <w:abstractNumId w:val="17"/>
   </w:num>
   <w:num w:numId="13">
-    <w:abstractNumId w:val="19"/>
+    <w:abstractNumId w:val="20"/>
   </w:num>
   <w:num w:numId="14">
     <w:abstractNumId w:val="0"/>
@@ -4252,40 +5406,43 @@
     <w:abstractNumId w:val="9"/>
   </w:num>
   <w:num w:numId="16">
-    <w:abstractNumId w:val="21"/>
+    <w:abstractNumId w:val="22"/>
   </w:num>
   <w:num w:numId="17">
     <w:abstractNumId w:val="2"/>
   </w:num>
   <w:num w:numId="18">
-    <w:abstractNumId w:val="14"/>
+    <w:abstractNumId w:val="15"/>
   </w:num>
   <w:num w:numId="19">
-    <w:abstractNumId w:val="15"/>
+    <w:abstractNumId w:val="16"/>
   </w:num>
   <w:num w:numId="20">
     <w:abstractNumId w:val="1"/>
   </w:num>
   <w:num w:numId="21">
-    <w:abstractNumId w:val="20"/>
+    <w:abstractNumId w:val="21"/>
   </w:num>
   <w:num w:numId="22">
-    <w:abstractNumId w:val="17"/>
+    <w:abstractNumId w:val="18"/>
   </w:num>
   <w:num w:numId="23">
     <w:abstractNumId w:val="6"/>
   </w:num>
   <w:num w:numId="24">
-    <w:abstractNumId w:val="18"/>
+    <w:abstractNumId w:val="19"/>
   </w:num>
   <w:num w:numId="25">
-    <w:abstractNumId w:val="26"/>
+    <w:abstractNumId w:val="27"/>
   </w:num>
   <w:num w:numId="26">
     <w:abstractNumId w:val="10"/>
   </w:num>
   <w:num w:numId="27">
     <w:abstractNumId w:val="5"/>
+  </w:num>
+  <w:num w:numId="28">
+    <w:abstractNumId w:val="14"/>
   </w:num>
 </w:numbering>
 </file>
@@ -5120,6 +6277,87 @@
     <w:basedOn w:val="DefaultParagraphFont"/>
     <w:rsid w:val="0024183A"/>
   </w:style>
+  <w:style w:type="paragraph" w:styleId="HTMLPreformatted">
+    <w:name w:val="HTML Preformatted"/>
+    <w:basedOn w:val="Normal"/>
+    <w:link w:val="HTMLPreformattedChar"/>
+    <w:uiPriority w:val="99"/>
+    <w:semiHidden/>
+    <w:unhideWhenUsed/>
+    <w:rsid w:val="00587017"/>
+    <w:pPr>
+      <w:tabs>
+        <w:tab w:val="left" w:pos="916"/>
+        <w:tab w:val="left" w:pos="1832"/>
+        <w:tab w:val="left" w:pos="2748"/>
+        <w:tab w:val="left" w:pos="3664"/>
+        <w:tab w:val="left" w:pos="4580"/>
+        <w:tab w:val="left" w:pos="5496"/>
+        <w:tab w:val="left" w:pos="6412"/>
+        <w:tab w:val="left" w:pos="7328"/>
+        <w:tab w:val="left" w:pos="8244"/>
+        <w:tab w:val="left" w:pos="9160"/>
+        <w:tab w:val="left" w:pos="10076"/>
+        <w:tab w:val="left" w:pos="10992"/>
+        <w:tab w:val="left" w:pos="11908"/>
+        <w:tab w:val="left" w:pos="12824"/>
+        <w:tab w:val="left" w:pos="13740"/>
+        <w:tab w:val="left" w:pos="14656"/>
+      </w:tabs>
+      <w:spacing w:after="0" w:line="240" w:lineRule="auto"/>
+    </w:pPr>
+    <w:rPr>
+      <w:rFonts w:ascii="Courier New" w:eastAsia="Times New Roman" w:hAnsi="Courier New" w:cs="Courier New"/>
+      <w:sz w:val="20"/>
+      <w:szCs w:val="20"/>
+    </w:rPr>
+  </w:style>
+  <w:style w:type="character" w:customStyle="1" w:styleId="HTMLPreformattedChar">
+    <w:name w:val="HTML Preformatted Char"/>
+    <w:basedOn w:val="DefaultParagraphFont"/>
+    <w:link w:val="HTMLPreformatted"/>
+    <w:uiPriority w:val="99"/>
+    <w:semiHidden/>
+    <w:rsid w:val="00587017"/>
+    <w:rPr>
+      <w:rFonts w:ascii="Courier New" w:eastAsia="Times New Roman" w:hAnsi="Courier New" w:cs="Courier New"/>
+      <w:sz w:val="20"/>
+      <w:szCs w:val="20"/>
+    </w:rPr>
+  </w:style>
+  <w:style w:type="character" w:customStyle="1" w:styleId="gl">
+    <w:name w:val="gl"/>
+    <w:basedOn w:val="DefaultParagraphFont"/>
+    <w:rsid w:val="00587017"/>
+  </w:style>
+  <w:style w:type="character" w:customStyle="1" w:styleId="message-body">
+    <w:name w:val="message-body"/>
+    <w:basedOn w:val="DefaultParagraphFont"/>
+    <w:rsid w:val="005F5E28"/>
+  </w:style>
+  <w:style w:type="character" w:customStyle="1" w:styleId="objectbox-stacktrace">
+    <w:name w:val="objectbox-stacktrace"/>
+    <w:basedOn w:val="DefaultParagraphFont"/>
+    <w:rsid w:val="005F5E28"/>
+  </w:style>
+  <w:style w:type="character" w:customStyle="1" w:styleId="objectbox">
+    <w:name w:val="objectbox"/>
+    <w:basedOn w:val="DefaultParagraphFont"/>
+    <w:rsid w:val="005F5E28"/>
+  </w:style>
+  <w:style w:type="character" w:styleId="HTMLTypewriter">
+    <w:name w:val="HTML Typewriter"/>
+    <w:basedOn w:val="DefaultParagraphFont"/>
+    <w:uiPriority w:val="99"/>
+    <w:semiHidden/>
+    <w:unhideWhenUsed/>
+    <w:rsid w:val="0077028F"/>
+    <w:rPr>
+      <w:rFonts w:ascii="Courier New" w:eastAsia="Times New Roman" w:hAnsi="Courier New" w:cs="Courier New"/>
+      <w:sz w:val="20"/>
+      <w:szCs w:val="20"/>
+    </w:rPr>
+  </w:style>
 </w:styles>
 </file>
 

</xml_diff>

<commit_message>
hoisting is different with let and const?
</commit_message>
<xml_diff>
--- a/Assignment1.docx
+++ b/Assignment1.docx
@@ -384,6 +384,12 @@
     </w:p>
     <w:sdt>
       <w:sdtPr>
+        <w:rPr>
+          <w:rFonts w:asciiTheme="minorHAnsi" w:eastAsiaTheme="minorHAnsi" w:hAnsiTheme="minorHAnsi" w:cstheme="minorBidi"/>
+          <w:color w:val="auto"/>
+          <w:sz w:val="22"/>
+          <w:szCs w:val="22"/>
+        </w:rPr>
         <w:id w:val="489378465"/>
         <w:docPartObj>
           <w:docPartGallery w:val="Table of Contents"/>
@@ -392,13 +398,9 @@
       </w:sdtPr>
       <w:sdtEndPr>
         <w:rPr>
-          <w:rFonts w:asciiTheme="minorHAnsi" w:eastAsiaTheme="minorHAnsi" w:hAnsiTheme="minorHAnsi" w:cstheme="minorBidi"/>
           <w:b/>
           <w:bCs/>
           <w:noProof/>
-          <w:color w:val="auto"/>
-          <w:sz w:val="22"/>
-          <w:szCs w:val="22"/>
         </w:rPr>
       </w:sdtEndPr>
       <w:sdtContent>
@@ -1251,7 +1253,35 @@
           <w:sz w:val="24"/>
           <w:szCs w:val="24"/>
         </w:rPr>
-        <w:t>interpreter is a computer program that directly executes instructions written in a programming, without requiring them previously to have been compiled into a machine language program. It translates one Statement at a time.</w:t>
+        <w:t xml:space="preserve">The </w:t>
+      </w:r>
+      <w:r>
+        <w:rPr>
+          <w:sz w:val="24"/>
+          <w:szCs w:val="24"/>
+        </w:rPr>
+        <w:t>i</w:t>
+      </w:r>
+      <w:r>
+        <w:rPr>
+          <w:sz w:val="24"/>
+          <w:szCs w:val="24"/>
+        </w:rPr>
+        <w:t>nterpreter is a computer program that directly executes instructions written in a programming</w:t>
+      </w:r>
+      <w:r>
+        <w:rPr>
+          <w:sz w:val="24"/>
+          <w:szCs w:val="24"/>
+        </w:rPr>
+        <w:t xml:space="preserve"> </w:t>
+      </w:r>
+      <w:r>
+        <w:rPr>
+          <w:sz w:val="24"/>
+          <w:szCs w:val="24"/>
+        </w:rPr>
+        <w:t>without requiring them previously to have been compiled into a machine language program. It translates one Statement at a time.</w:t>
       </w:r>
     </w:p>
     <w:p>
@@ -1298,13 +1328,7 @@
         <w:rPr>
           <w:rFonts w:asciiTheme="minorHAnsi" w:hAnsiTheme="minorHAnsi" w:cstheme="minorHAnsi"/>
         </w:rPr>
-        <w:t>“</w:t>
-      </w:r>
-      <w:r>
-        <w:rPr>
-          <w:rFonts w:asciiTheme="minorHAnsi" w:hAnsiTheme="minorHAnsi" w:cstheme="minorHAnsi"/>
-        </w:rPr>
-        <w:t xml:space="preserve">JavaScript used to be purely interpreted but that was many years ago. Nowadays, it is </w:t>
+        <w:t xml:space="preserve">“JavaScript used to be purely interpreted but that was many years ago. Nowadays, it is </w:t>
       </w:r>
       <w:r>
         <w:rPr>
@@ -1342,13 +1366,7 @@
         <w:rPr>
           <w:rFonts w:asciiTheme="minorHAnsi" w:hAnsiTheme="minorHAnsi" w:cstheme="minorHAnsi"/>
         </w:rPr>
-        <w:t xml:space="preserve"> an interpreted language. I wish people would stop answering questions, saying that it is. In some cases, parts of a JavaScript program might be interpreted briefly, see below for explanation.</w:t>
-      </w:r>
-      <w:r>
-        <w:rPr>
-          <w:rFonts w:asciiTheme="minorHAnsi" w:hAnsiTheme="minorHAnsi" w:cstheme="minorHAnsi"/>
-        </w:rPr>
-        <w:t>”</w:t>
+        <w:t xml:space="preserve"> an interpreted language. I wish people would stop answering questions, saying that it is. In some cases, parts of a JavaScript program might be interpreted briefly, see below for explanation.”</w:t>
       </w:r>
     </w:p>
     <w:p>
@@ -1365,15 +1383,7 @@
           <w:sz w:val="24"/>
           <w:szCs w:val="24"/>
         </w:rPr>
-        <w:t>Exactly when it’s compiled to machine code varies based on implementation. In the current V8 (used in Chrome and Node.js), it starts out using an interpreter since there is little reason to spend time compiling code that only runs once. However, if a function gets</w:t>
-      </w:r>
-      <w:r>
-        <w:rPr>
-          <w:rStyle w:val="q-box"/>
-          <w:sz w:val="24"/>
-          <w:szCs w:val="24"/>
-        </w:rPr>
-        <w:t xml:space="preserve"> executed more than a couple of times, it’s immediately compiled into optimized native machine code.</w:t>
+        <w:t>Exactly when it’s compiled to machine code varies based on implementation. In the current V8 (used in Chrome and Node.js), it starts out using an interpreter since there is little reason to spend time compiling code that only runs once. However, if a function gets executed more than a couple of times, it’s immediately compiled into optimized native machine code.</w:t>
       </w:r>
     </w:p>
     <w:p>
@@ -1407,25 +1417,7 @@
         <w:rPr>
           <w:rFonts w:asciiTheme="minorHAnsi" w:hAnsiTheme="minorHAnsi" w:cstheme="minorHAnsi"/>
         </w:rPr>
-        <w:t>console.log (</w:t>
-      </w:r>
-      <w:r>
-        <w:rPr>
-          <w:rFonts w:asciiTheme="minorHAnsi" w:hAnsiTheme="minorHAnsi" w:cstheme="minorHAnsi"/>
-        </w:rPr>
-        <w:t>'</w:t>
-      </w:r>
-      <w:r>
-        <w:rPr>
-          <w:rFonts w:asciiTheme="minorHAnsi" w:hAnsiTheme="minorHAnsi" w:cstheme="minorHAnsi"/>
-        </w:rPr>
-        <w:t>Hoppity</w:t>
-      </w:r>
-      <w:r>
-        <w:rPr>
-          <w:rFonts w:asciiTheme="minorHAnsi" w:hAnsiTheme="minorHAnsi" w:cstheme="minorHAnsi"/>
-        </w:rPr>
-        <w:t xml:space="preserve"> Hoppity');</w:t>
+        <w:t>console.log ('Hoppity Hoppity');</w:t>
       </w:r>
       <w:r>
         <w:rPr>
@@ -1437,111 +1429,41 @@
     </w:p>
     <w:p>
       <w:pPr>
-        <w:spacing w:before="100" w:beforeAutospacing="1"/>
-        <w:rPr>
-          <w:sz w:val="24"/>
-          <w:szCs w:val="24"/>
-        </w:rPr>
-      </w:pPr>
-      <w:r>
-        <w:rPr>
-          <w:sz w:val="24"/>
-          <w:szCs w:val="24"/>
-        </w:rPr>
-        <w:t>I</w:t>
-      </w:r>
-      <w:r>
-        <w:rPr>
-          <w:sz w:val="24"/>
-          <w:szCs w:val="24"/>
-        </w:rPr>
-        <w:t xml:space="preserve">n this example we should understand that in interpreter the code </w:t>
-      </w:r>
-      <w:r>
-        <w:rPr>
-          <w:sz w:val="24"/>
-          <w:szCs w:val="24"/>
-        </w:rPr>
-        <w:t>is</w:t>
-      </w:r>
-      <w:r>
-        <w:rPr>
-          <w:sz w:val="24"/>
-          <w:szCs w:val="24"/>
-        </w:rPr>
-        <w:t xml:space="preserve"> read directly line by line and by running this code here it shows this “</w:t>
-      </w:r>
-      <w:r>
-        <w:rPr>
-          <w:rStyle w:val="message-body"/>
-        </w:rPr>
-        <w:t xml:space="preserve">Uncaught </w:t>
-      </w:r>
-      <w:r>
-        <w:rPr>
-          <w:rStyle w:val="objectbox-stacktrace"/>
-        </w:rPr>
-        <w:t>Syntax</w:t>
-      </w:r>
-      <w:r>
-        <w:rPr>
-          <w:rStyle w:val="objectbox-stacktrace"/>
-        </w:rPr>
-        <w:t xml:space="preserve"> </w:t>
-      </w:r>
-      <w:r>
-        <w:rPr>
-          <w:rStyle w:val="objectbox-stacktrace"/>
-        </w:rPr>
-        <w:t xml:space="preserve">Error: </w:t>
-      </w:r>
-      <w:r>
-        <w:rPr>
-          <w:rStyle w:val="objectbox"/>
-        </w:rPr>
-        <w:t>unexpected token</w:t>
-      </w:r>
-      <w:r>
-        <w:rPr>
-          <w:rStyle w:val="objectbox"/>
-        </w:rPr>
-        <w:t>”</w:t>
-      </w:r>
-      <w:r>
-        <w:rPr>
-          <w:sz w:val="24"/>
-          <w:szCs w:val="24"/>
-        </w:rPr>
-        <w:t xml:space="preserve"> error message</w:t>
-      </w:r>
-      <w:r>
-        <w:rPr>
-          <w:sz w:val="24"/>
-          <w:szCs w:val="24"/>
-        </w:rPr>
-        <w:t xml:space="preserve">, in theory </w:t>
-      </w:r>
-      <w:r>
-        <w:rPr>
-          <w:sz w:val="24"/>
-          <w:szCs w:val="24"/>
-        </w:rPr>
-        <w:t xml:space="preserve">the “Hoppity </w:t>
-      </w:r>
-      <w:r>
-        <w:rPr>
-          <w:sz w:val="24"/>
-          <w:szCs w:val="24"/>
-        </w:rPr>
-        <w:t>Hoppity</w:t>
-      </w:r>
-      <w:r>
-        <w:rPr>
-          <w:sz w:val="24"/>
-          <w:szCs w:val="24"/>
-        </w:rPr>
-        <w:t>” should’ve printed the first line of code and throw the Syntax Error but instead show the error message with out ever running the code. This means that JavaScript optimized it to the native machine code.</w:t>
-      </w:r>
+        <w:pStyle w:val="HTMLPreformatted"/>
+        <w:rPr>
+          <w:rFonts w:asciiTheme="minorHAnsi" w:hAnsiTheme="minorHAnsi" w:cstheme="minorHAnsi"/>
+          <w:sz w:val="24"/>
+          <w:szCs w:val="24"/>
+        </w:rPr>
+      </w:pPr>
+    </w:p>
+    <w:p>
+      <w:pPr>
+        <w:pStyle w:val="HTMLPreformatted"/>
+        <w:rPr>
+          <w:rFonts w:asciiTheme="minorHAnsi" w:hAnsiTheme="minorHAnsi" w:cstheme="minorHAnsi"/>
+          <w:sz w:val="24"/>
+          <w:szCs w:val="24"/>
+        </w:rPr>
+      </w:pPr>
+      <w:r>
+        <w:rPr>
+          <w:rFonts w:asciiTheme="minorHAnsi" w:hAnsiTheme="minorHAnsi" w:cstheme="minorHAnsi"/>
+          <w:sz w:val="24"/>
+          <w:szCs w:val="24"/>
+        </w:rPr>
+        <w:t>In this example, we should understand that the interpreter reads the code directly line by line, and by running this code here it shows this “Uncaught Syntax Error: unexpected token” error message, in theory, the “Hoppity Hoppity” should’ve printed the first line of code and throw the Syntax Error but instead show the error message without ever running the code. This means that JavaScript optimized it to the native machine code.</w:t>
+      </w:r>
+    </w:p>
+    <w:p>
+      <w:pPr>
+        <w:pStyle w:val="HTMLPreformatted"/>
+        <w:rPr>
+          <w:rFonts w:asciiTheme="minorHAnsi" w:hAnsiTheme="minorHAnsi" w:cstheme="minorHAnsi"/>
+          <w:sz w:val="24"/>
+          <w:szCs w:val="24"/>
+        </w:rPr>
+      </w:pPr>
     </w:p>
     <w:p>
       <w:pPr>
@@ -1596,71 +1518,79 @@
           <w:rStyle w:val="gl"/>
           <w:rFonts w:asciiTheme="minorHAnsi" w:hAnsiTheme="minorHAnsi" w:cstheme="minorHAnsi"/>
         </w:rPr>
-        <w:t>max (</w:t>
+        <w:t>max (1, 2);</w:t>
+      </w:r>
+      <w:r>
+        <w:rPr>
+          <w:rFonts w:asciiTheme="minorHAnsi" w:hAnsiTheme="minorHAnsi" w:cstheme="minorHAnsi"/>
+        </w:rPr>
+        <w:br/>
       </w:r>
       <w:r>
         <w:rPr>
           <w:rStyle w:val="gl"/>
           <w:rFonts w:asciiTheme="minorHAnsi" w:hAnsiTheme="minorHAnsi" w:cstheme="minorHAnsi"/>
         </w:rPr>
-        <w:t>1, 2);</w:t>
-      </w:r>
-      <w:r>
-        <w:rPr>
-          <w:rFonts w:asciiTheme="minorHAnsi" w:hAnsiTheme="minorHAnsi" w:cstheme="minorHAnsi"/>
-        </w:rPr>
-        <w:br/>
-      </w:r>
-      <w:r>
+        <w:t>// 2</w:t>
+      </w:r>
+    </w:p>
+    <w:p>
+      <w:pPr>
+        <w:pStyle w:val="HTMLPreformatted"/>
         <w:rPr>
           <w:rStyle w:val="gl"/>
           <w:rFonts w:asciiTheme="minorHAnsi" w:hAnsiTheme="minorHAnsi" w:cstheme="minorHAnsi"/>
         </w:rPr>
-        <w:t>// 2</w:t>
-      </w:r>
-    </w:p>
-    <w:p>
-      <w:pPr>
-        <w:pStyle w:val="HTMLPreformatted"/>
+      </w:pPr>
+      <w:r>
         <w:rPr>
           <w:rStyle w:val="gl"/>
           <w:rFonts w:asciiTheme="minorHAnsi" w:hAnsiTheme="minorHAnsi" w:cstheme="minorHAnsi"/>
         </w:rPr>
-      </w:pPr>
+        <w:t>function max (num1, num2)</w:t>
+      </w:r>
       <w:r>
         <w:rPr>
           <w:rStyle w:val="gl"/>
           <w:rFonts w:asciiTheme="minorHAnsi" w:hAnsiTheme="minorHAnsi" w:cstheme="minorHAnsi"/>
         </w:rPr>
-        <w:t xml:space="preserve">function </w:t>
+        <w:t xml:space="preserve"> </w:t>
       </w:r>
       <w:r>
         <w:rPr>
           <w:rStyle w:val="gl"/>
           <w:rFonts w:asciiTheme="minorHAnsi" w:hAnsiTheme="minorHAnsi" w:cstheme="minorHAnsi"/>
         </w:rPr>
-        <w:t>max (</w:t>
+        <w:t>{</w:t>
+      </w:r>
+      <w:r>
+        <w:rPr>
+          <w:rFonts w:asciiTheme="minorHAnsi" w:hAnsiTheme="minorHAnsi" w:cstheme="minorHAnsi"/>
+        </w:rPr>
+        <w:br/>
       </w:r>
       <w:r>
         <w:rPr>
           <w:rStyle w:val="gl"/>
           <w:rFonts w:asciiTheme="minorHAnsi" w:hAnsiTheme="minorHAnsi" w:cstheme="minorHAnsi"/>
         </w:rPr>
-        <w:t>num1, num2)</w:t>
-      </w:r>
+        <w:t xml:space="preserve">  return num1 &gt; num</w:t>
+      </w:r>
+      <w:proofErr w:type="gramStart"/>
       <w:r>
         <w:rPr>
           <w:rStyle w:val="gl"/>
           <w:rFonts w:asciiTheme="minorHAnsi" w:hAnsiTheme="minorHAnsi" w:cstheme="minorHAnsi"/>
         </w:rPr>
-        <w:t xml:space="preserve"> </w:t>
-      </w:r>
+        <w:t>2 ?</w:t>
+      </w:r>
+      <w:proofErr w:type="gramEnd"/>
       <w:r>
         <w:rPr>
           <w:rStyle w:val="gl"/>
           <w:rFonts w:asciiTheme="minorHAnsi" w:hAnsiTheme="minorHAnsi" w:cstheme="minorHAnsi"/>
         </w:rPr>
-        <w:t>{</w:t>
+        <w:t xml:space="preserve"> num1 : num2;</w:t>
       </w:r>
       <w:r>
         <w:rPr>
@@ -1673,104 +1603,91 @@
           <w:rStyle w:val="gl"/>
           <w:rFonts w:asciiTheme="minorHAnsi" w:hAnsiTheme="minorHAnsi" w:cstheme="minorHAnsi"/>
         </w:rPr>
-        <w:t xml:space="preserve">  return num1 &gt; num</w:t>
-      </w:r>
-      <w:proofErr w:type="gramStart"/>
-      <w:r>
+        <w:t>}</w:t>
+      </w:r>
+    </w:p>
+    <w:p>
+      <w:pPr>
+        <w:pStyle w:val="HTMLPreformatted"/>
         <w:rPr>
           <w:rStyle w:val="gl"/>
           <w:rFonts w:asciiTheme="minorHAnsi" w:hAnsiTheme="minorHAnsi" w:cstheme="minorHAnsi"/>
         </w:rPr>
-        <w:t>2 ?</w:t>
+      </w:pPr>
+    </w:p>
+    <w:p>
+      <w:pPr>
+        <w:spacing w:before="100" w:beforeAutospacing="1"/>
+        <w:rPr>
+          <w:sz w:val="24"/>
+          <w:szCs w:val="24"/>
+        </w:rPr>
+      </w:pPr>
+      <w:r>
+        <w:rPr>
+          <w:sz w:val="24"/>
+          <w:szCs w:val="24"/>
+        </w:rPr>
+        <w:t xml:space="preserve">This example also shows that JavaScript optimizes into compiling the code before run time, this shows that JavaScript knows the “max (1,2)” means in the first place, also shows that after </w:t>
+      </w:r>
+      <w:r>
+        <w:rPr>
+          <w:sz w:val="24"/>
+          <w:szCs w:val="24"/>
+        </w:rPr>
+        <w:lastRenderedPageBreak/>
+        <w:t xml:space="preserve">compiling the code it interprets the code of the Function line by line so my conclusion is that All programming language are human-readable. Then translates to machine language. And the JavaScript engines have both compiler and interpreter to translate the JavaScript code on the web browser. The flow of the engine is that it interprets the JavaScript code and simultaneously uses the compiler to optimize the code being interpreted. </w:t>
+      </w:r>
+      <w:r>
+        <w:rPr>
+          <w:sz w:val="24"/>
+          <w:szCs w:val="24"/>
+        </w:rPr>
+        <w:t>So,</w:t>
+      </w:r>
+      <w:r>
+        <w:rPr>
+          <w:sz w:val="24"/>
+          <w:szCs w:val="24"/>
+        </w:rPr>
+        <w:t xml:space="preserve"> </w:t>
+      </w:r>
+      <w:r>
+        <w:rPr>
+          <w:sz w:val="24"/>
+          <w:szCs w:val="24"/>
+        </w:rPr>
+        <w:t>it’s</w:t>
+      </w:r>
+      <w:r>
+        <w:rPr>
+          <w:sz w:val="24"/>
+          <w:szCs w:val="24"/>
+        </w:rPr>
+        <w:t xml:space="preserve"> kind of both</w:t>
+      </w:r>
+      <w:r>
+        <w:rPr>
+          <w:sz w:val="24"/>
+          <w:szCs w:val="24"/>
+        </w:rPr>
+        <w:t xml:space="preserve"> and Mach closer to compiler </w:t>
+      </w:r>
+      <w:proofErr w:type="gramStart"/>
+      <w:r>
+        <w:rPr>
+          <w:sz w:val="24"/>
+          <w:szCs w:val="24"/>
+        </w:rPr>
+        <w:t>this days</w:t>
       </w:r>
       <w:proofErr w:type="gramEnd"/>
       <w:r>
         <w:rPr>
-          <w:rStyle w:val="gl"/>
-          <w:rFonts w:asciiTheme="minorHAnsi" w:hAnsiTheme="minorHAnsi" w:cstheme="minorHAnsi"/>
-        </w:rPr>
-        <w:t xml:space="preserve"> num1 : num2;</w:t>
-      </w:r>
-      <w:r>
-        <w:rPr>
-          <w:rFonts w:asciiTheme="minorHAnsi" w:hAnsiTheme="minorHAnsi" w:cstheme="minorHAnsi"/>
-        </w:rPr>
-        <w:br/>
-      </w:r>
-      <w:r>
-        <w:rPr>
-          <w:rStyle w:val="gl"/>
-          <w:rFonts w:asciiTheme="minorHAnsi" w:hAnsiTheme="minorHAnsi" w:cstheme="minorHAnsi"/>
-        </w:rPr>
-        <w:t>}</w:t>
-      </w:r>
-    </w:p>
-    <w:p>
-      <w:pPr>
-        <w:pStyle w:val="HTMLPreformatted"/>
-        <w:rPr>
-          <w:rStyle w:val="gl"/>
-          <w:rFonts w:asciiTheme="minorHAnsi" w:hAnsiTheme="minorHAnsi" w:cstheme="minorHAnsi"/>
-        </w:rPr>
-      </w:pPr>
-    </w:p>
-    <w:p>
-      <w:pPr>
-        <w:spacing w:before="100" w:beforeAutospacing="1"/>
-        <w:rPr>
-          <w:sz w:val="24"/>
-          <w:szCs w:val="24"/>
-        </w:rPr>
-      </w:pPr>
-      <w:r>
-        <w:rPr>
-          <w:sz w:val="24"/>
-          <w:szCs w:val="24"/>
-        </w:rPr>
-        <w:t>this example also show that JavaScript optimizes in to compiling the code before run time and the shows why? The JavaScript know the “</w:t>
-      </w:r>
-      <w:r>
-        <w:rPr>
-          <w:sz w:val="24"/>
-          <w:szCs w:val="24"/>
-        </w:rPr>
-        <w:t>max (</w:t>
-      </w:r>
-      <w:r>
-        <w:rPr>
-          <w:sz w:val="24"/>
-          <w:szCs w:val="24"/>
-        </w:rPr>
-        <w:t xml:space="preserve">1,2)” means in first place and also shows that </w:t>
-      </w:r>
-      <w:r>
-        <w:rPr>
-          <w:sz w:val="24"/>
-          <w:szCs w:val="24"/>
-        </w:rPr>
-        <w:lastRenderedPageBreak/>
-        <w:t xml:space="preserve">after the compiling the code it interprets the code </w:t>
-      </w:r>
-      <w:r>
-        <w:rPr>
-          <w:sz w:val="24"/>
-          <w:szCs w:val="24"/>
-        </w:rPr>
-        <w:t>of</w:t>
-      </w:r>
-      <w:r>
-        <w:rPr>
-          <w:sz w:val="24"/>
-          <w:szCs w:val="24"/>
-        </w:rPr>
-        <w:t xml:space="preserve"> the Function line by line so my conclusion</w:t>
-      </w:r>
-      <w:r>
-        <w:rPr>
-          <w:sz w:val="24"/>
-          <w:szCs w:val="24"/>
-        </w:rPr>
-        <w:t xml:space="preserve"> is that</w:t>
+          <w:sz w:val="24"/>
+          <w:szCs w:val="24"/>
+        </w:rPr>
+        <w:t xml:space="preserve">. </w:t>
       </w:r>
       <w:r>
         <w:rPr>
@@ -1784,114 +1701,14 @@
           <w:sz w:val="24"/>
           <w:szCs w:val="24"/>
         </w:rPr>
-        <w:t xml:space="preserve">All programming language </w:t>
-      </w:r>
-      <w:r>
-        <w:rPr>
-          <w:sz w:val="24"/>
-          <w:szCs w:val="24"/>
-        </w:rPr>
-        <w:t xml:space="preserve">are human readable. </w:t>
-      </w:r>
-      <w:r>
-        <w:rPr>
-          <w:sz w:val="24"/>
-          <w:szCs w:val="24"/>
-        </w:rPr>
-        <w:t>They</w:t>
-      </w:r>
-      <w:r>
-        <w:rPr>
-          <w:sz w:val="24"/>
-          <w:szCs w:val="24"/>
-        </w:rPr>
-        <w:t xml:space="preserve"> must</w:t>
-      </w:r>
-      <w:r>
-        <w:rPr>
-          <w:sz w:val="24"/>
-          <w:szCs w:val="24"/>
-        </w:rPr>
-        <w:t xml:space="preserve"> be</w:t>
-      </w:r>
-      <w:r>
-        <w:rPr>
-          <w:sz w:val="24"/>
-          <w:szCs w:val="24"/>
-        </w:rPr>
-        <w:t xml:space="preserve"> translate</w:t>
-      </w:r>
-      <w:r>
-        <w:rPr>
-          <w:sz w:val="24"/>
-          <w:szCs w:val="24"/>
-        </w:rPr>
-        <w:t>d</w:t>
-      </w:r>
-      <w:r>
-        <w:rPr>
-          <w:sz w:val="24"/>
-          <w:szCs w:val="24"/>
-        </w:rPr>
-        <w:t xml:space="preserve"> to machine language.</w:t>
-      </w:r>
-      <w:r>
-        <w:rPr>
-          <w:sz w:val="24"/>
-          <w:szCs w:val="24"/>
-        </w:rPr>
-        <w:t xml:space="preserve"> And the JavaScript engines have both compiler and interpreter in order to translate the JavaScript code on web browser. The flow of the engine is that it interprets the JavaScript code and simultaneously uses the compiler in order to optimize the code being interpreted. </w:t>
-      </w:r>
-      <w:proofErr w:type="gramStart"/>
-      <w:r>
-        <w:rPr>
-          <w:sz w:val="24"/>
-          <w:szCs w:val="24"/>
-        </w:rPr>
-        <w:t>So</w:t>
-      </w:r>
-      <w:proofErr w:type="gramEnd"/>
-      <w:r>
-        <w:rPr>
-          <w:sz w:val="24"/>
-          <w:szCs w:val="24"/>
-        </w:rPr>
-        <w:t xml:space="preserve"> its kind of both first the interpreter reads the code and produces bytecode, secondly parsing takes place and turn it into </w:t>
-      </w:r>
-      <w:r>
-        <w:rPr>
-          <w:sz w:val="24"/>
-          <w:szCs w:val="24"/>
-        </w:rPr>
-        <w:t>AST (</w:t>
-      </w:r>
-      <w:r>
-        <w:rPr>
-          <w:sz w:val="24"/>
-          <w:szCs w:val="24"/>
-        </w:rPr>
-        <w:t>Abstract Syntax Tree</w:t>
-      </w:r>
-      <w:r>
-        <w:rPr>
-          <w:sz w:val="24"/>
-          <w:szCs w:val="24"/>
-        </w:rPr>
-        <w:t>), and then the code</w:t>
-      </w:r>
-      <w:r>
-        <w:rPr>
-          <w:sz w:val="24"/>
-          <w:szCs w:val="24"/>
-        </w:rPr>
-        <w:t xml:space="preserve"> initially goes to an interpreter and spits out byte code</w:t>
-      </w:r>
-      <w:r>
-        <w:rPr>
-          <w:sz w:val="24"/>
-          <w:szCs w:val="24"/>
-        </w:rPr>
-        <w:t xml:space="preserve"> and the compiler optimizes it and converts that part to machine code. It answers really depends on the</w:t>
+        <w:t>F</w:t>
+      </w:r>
+      <w:r>
+        <w:rPr>
+          <w:sz w:val="24"/>
+          <w:szCs w:val="24"/>
+        </w:rPr>
+        <w:t>irst</w:t>
       </w:r>
       <w:r>
         <w:rPr>
@@ -1905,38 +1722,22 @@
           <w:sz w:val="24"/>
           <w:szCs w:val="24"/>
         </w:rPr>
-        <w:t>implementation</w:t>
-      </w:r>
-      <w:r>
-        <w:rPr>
-          <w:sz w:val="24"/>
-          <w:szCs w:val="24"/>
-        </w:rPr>
-        <w:t xml:space="preserve"> of that code.</w:t>
-      </w:r>
-      <w:r>
-        <w:rPr>
-          <w:sz w:val="24"/>
-          <w:szCs w:val="24"/>
-        </w:rPr>
-        <w:t xml:space="preserve"> </w:t>
-      </w:r>
-      <w:r>
-        <w:rPr>
-          <w:sz w:val="24"/>
-          <w:szCs w:val="24"/>
-        </w:rPr>
-        <w:t xml:space="preserve">  </w:t>
-      </w:r>
-    </w:p>
-    <w:p>
-      <w:pPr>
-        <w:spacing w:before="100" w:beforeAutospacing="1"/>
-        <w:rPr>
-          <w:sz w:val="24"/>
-          <w:szCs w:val="24"/>
-        </w:rPr>
-      </w:pPr>
+        <w:t>the</w:t>
+      </w:r>
+      <w:r>
+        <w:rPr>
+          <w:sz w:val="24"/>
+          <w:szCs w:val="24"/>
+        </w:rPr>
+        <w:t xml:space="preserve"> in</w:t>
+      </w:r>
+      <w:r>
+        <w:rPr>
+          <w:sz w:val="24"/>
+          <w:szCs w:val="24"/>
+        </w:rPr>
+        <w:t xml:space="preserve">terpreter reads the code and produces bytecode, secondly parsing takes place and turn it into AST (Abstract Syntax Tree), and then the code initially goes to an interpreter and spits out byte code and the compiler optimizes it and converts that part to machine code. It answers really depends on the implementation of that code.   </w:t>
+      </w:r>
     </w:p>
     <w:p>
       <w:pPr>
@@ -2027,7 +1828,19 @@
         <w:rPr>
           <w:rFonts w:asciiTheme="minorHAnsi" w:hAnsiTheme="minorHAnsi" w:cstheme="minorHAnsi"/>
         </w:rPr>
-        <w:t xml:space="preserve">, which incorrectly suggests that </w:t>
+        <w:t xml:space="preserve">, which incorrectly </w:t>
+      </w:r>
+      <w:r>
+        <w:rPr>
+          <w:rFonts w:asciiTheme="minorHAnsi" w:hAnsiTheme="minorHAnsi" w:cstheme="minorHAnsi"/>
+        </w:rPr>
+        <w:t>advocates</w:t>
+      </w:r>
+      <w:r>
+        <w:rPr>
+          <w:rFonts w:asciiTheme="minorHAnsi" w:hAnsiTheme="minorHAnsi" w:cstheme="minorHAnsi"/>
+        </w:rPr>
+        <w:t xml:space="preserve"> that </w:t>
       </w:r>
       <w:r>
         <w:rPr>
@@ -2050,14 +1863,12 @@
         </w:rPr>
         <w:t xml:space="preserve">value, </w:t>
       </w:r>
-      <w:proofErr w:type="gramStart"/>
       <w:r>
         <w:rPr>
           <w:rFonts w:asciiTheme="minorHAnsi" w:hAnsiTheme="minorHAnsi" w:cstheme="minorHAnsi"/>
         </w:rPr>
-        <w:t>This</w:t>
-      </w:r>
-      <w:proofErr w:type="gramEnd"/>
+        <w:t>this</w:t>
+      </w:r>
       <w:r>
         <w:rPr>
           <w:rFonts w:asciiTheme="minorHAnsi" w:hAnsiTheme="minorHAnsi" w:cstheme="minorHAnsi"/>
@@ -2076,40 +1887,90 @@
         <w:rPr>
           <w:rFonts w:asciiTheme="minorHAnsi" w:hAnsiTheme="minorHAnsi" w:cstheme="minorHAnsi"/>
         </w:rPr>
-        <w:t>The “</w:t>
-      </w:r>
-      <w:proofErr w:type="spellStart"/>
-      <w:r>
-        <w:rPr>
+        <w:t xml:space="preserve">This is a </w:t>
+      </w:r>
+      <w:r>
+        <w:rPr>
+          <w:rStyle w:val="Strong"/>
           <w:rFonts w:asciiTheme="minorHAnsi" w:hAnsiTheme="minorHAnsi" w:cstheme="minorHAnsi"/>
         </w:rPr>
-        <w:t>typeof</w:t>
-      </w:r>
-      <w:proofErr w:type="spellEnd"/>
+        <w:t>bug</w:t>
+      </w:r>
       <w:r>
         <w:rPr>
           <w:rFonts w:asciiTheme="minorHAnsi" w:hAnsiTheme="minorHAnsi" w:cstheme="minorHAnsi"/>
         </w:rPr>
-        <w:t xml:space="preserve"> null” bug is a remnant from the first version of JavaScript. In this version, values were stored in </w:t>
+        <w:t xml:space="preserve"> that exists since the beginning of </w:t>
       </w:r>
       <w:r>
         <w:rPr>
           <w:rFonts w:asciiTheme="minorHAnsi" w:hAnsiTheme="minorHAnsi" w:cstheme="minorHAnsi"/>
         </w:rPr>
-        <w:t>32-bit</w:t>
+        <w:t>J</w:t>
       </w:r>
       <w:r>
         <w:rPr>
           <w:rFonts w:asciiTheme="minorHAnsi" w:hAnsiTheme="minorHAnsi" w:cstheme="minorHAnsi"/>
         </w:rPr>
-        <w:t xml:space="preserve"> units, which consisted of a small type tag (1–3 bits) and the actual data of the value. The type tags were stored in the lower bits of the units. There were five of them: </w:t>
+        <w:t>ava</w:t>
+      </w:r>
+      <w:r>
+        <w:rPr>
+          <w:rFonts w:asciiTheme="minorHAnsi" w:hAnsiTheme="minorHAnsi" w:cstheme="minorHAnsi"/>
+        </w:rPr>
+        <w:t>S</w:t>
+      </w:r>
+      <w:r>
+        <w:rPr>
+          <w:rFonts w:asciiTheme="minorHAnsi" w:hAnsiTheme="minorHAnsi" w:cstheme="minorHAnsi"/>
+        </w:rPr>
+        <w:t xml:space="preserve">cript. The reason that this bug exists is simple. Each </w:t>
+      </w:r>
+      <w:r>
+        <w:rPr>
+          <w:rFonts w:asciiTheme="minorHAnsi" w:hAnsiTheme="minorHAnsi" w:cstheme="minorHAnsi"/>
+        </w:rPr>
+        <w:t>J</w:t>
+      </w:r>
+      <w:r>
+        <w:rPr>
+          <w:rFonts w:asciiTheme="minorHAnsi" w:hAnsiTheme="minorHAnsi" w:cstheme="minorHAnsi"/>
+        </w:rPr>
+        <w:t>ava</w:t>
+      </w:r>
+      <w:r>
+        <w:rPr>
+          <w:rFonts w:asciiTheme="minorHAnsi" w:hAnsiTheme="minorHAnsi" w:cstheme="minorHAnsi"/>
+        </w:rPr>
+        <w:t>S</w:t>
+      </w:r>
+      <w:r>
+        <w:rPr>
+          <w:rFonts w:asciiTheme="minorHAnsi" w:hAnsiTheme="minorHAnsi" w:cstheme="minorHAnsi"/>
+        </w:rPr>
+        <w:t xml:space="preserve">cript value has a type tag. First 1-3 bits of each value are reserved for </w:t>
+      </w:r>
+      <w:r>
+        <w:rPr>
+          <w:rFonts w:asciiTheme="minorHAnsi" w:hAnsiTheme="minorHAnsi" w:cstheme="minorHAnsi"/>
+        </w:rPr>
+        <w:t>its</w:t>
+      </w:r>
+      <w:r>
+        <w:rPr>
+          <w:rFonts w:asciiTheme="minorHAnsi" w:hAnsiTheme="minorHAnsi" w:cstheme="minorHAnsi"/>
+        </w:rPr>
+        <w:t xml:space="preserve"> type. The type tags for different types were as follows</w:t>
+      </w:r>
+      <w:r>
+        <w:t>: -</w:t>
       </w:r>
     </w:p>
     <w:p>
       <w:pPr>
         <w:numPr>
           <w:ilvl w:val="0"/>
-          <w:numId w:val="28"/>
+          <w:numId w:val="29"/>
         </w:numPr>
         <w:spacing w:before="100" w:beforeAutospacing="1" w:after="100" w:afterAutospacing="1" w:line="240" w:lineRule="auto"/>
         <w:rPr>
@@ -2124,14 +1985,14 @@
           <w:sz w:val="24"/>
           <w:szCs w:val="24"/>
         </w:rPr>
-        <w:t xml:space="preserve">000: object. The data is a reference to an object. </w:t>
+        <w:t>000 - object</w:t>
       </w:r>
     </w:p>
     <w:p>
       <w:pPr>
         <w:numPr>
           <w:ilvl w:val="0"/>
-          <w:numId w:val="28"/>
+          <w:numId w:val="29"/>
         </w:numPr>
         <w:spacing w:before="100" w:beforeAutospacing="1" w:after="100" w:afterAutospacing="1" w:line="240" w:lineRule="auto"/>
         <w:rPr>
@@ -2146,30 +2007,14 @@
           <w:sz w:val="24"/>
           <w:szCs w:val="24"/>
         </w:rPr>
-        <w:t xml:space="preserve">1: int. The data is a </w:t>
-      </w:r>
-      <w:r>
-        <w:rPr>
-          <w:rFonts w:eastAsia="Times New Roman" w:cstheme="minorHAnsi"/>
-          <w:sz w:val="24"/>
-          <w:szCs w:val="24"/>
-        </w:rPr>
-        <w:t>31-bit</w:t>
-      </w:r>
-      <w:r>
-        <w:rPr>
-          <w:rFonts w:eastAsia="Times New Roman" w:cstheme="minorHAnsi"/>
-          <w:sz w:val="24"/>
-          <w:szCs w:val="24"/>
-        </w:rPr>
-        <w:t xml:space="preserve"> signed integer. </w:t>
+        <w:t>001 - int</w:t>
       </w:r>
     </w:p>
     <w:p>
       <w:pPr>
         <w:numPr>
           <w:ilvl w:val="0"/>
-          <w:numId w:val="28"/>
+          <w:numId w:val="29"/>
         </w:numPr>
         <w:spacing w:before="100" w:beforeAutospacing="1" w:after="100" w:afterAutospacing="1" w:line="240" w:lineRule="auto"/>
         <w:rPr>
@@ -2184,30 +2029,14 @@
           <w:sz w:val="24"/>
           <w:szCs w:val="24"/>
         </w:rPr>
-        <w:t xml:space="preserve">010: double. The data is a reference to a double </w:t>
-      </w:r>
-      <w:r>
-        <w:rPr>
-          <w:rFonts w:eastAsia="Times New Roman" w:cstheme="minorHAnsi"/>
-          <w:sz w:val="24"/>
-          <w:szCs w:val="24"/>
-        </w:rPr>
-        <w:t>floating-point</w:t>
-      </w:r>
-      <w:r>
-        <w:rPr>
-          <w:rFonts w:eastAsia="Times New Roman" w:cstheme="minorHAnsi"/>
-          <w:sz w:val="24"/>
-          <w:szCs w:val="24"/>
-        </w:rPr>
-        <w:t xml:space="preserve"> number. </w:t>
+        <w:t>010 - double</w:t>
       </w:r>
     </w:p>
     <w:p>
       <w:pPr>
         <w:numPr>
           <w:ilvl w:val="0"/>
-          <w:numId w:val="28"/>
+          <w:numId w:val="29"/>
         </w:numPr>
         <w:spacing w:before="100" w:beforeAutospacing="1" w:after="100" w:afterAutospacing="1" w:line="240" w:lineRule="auto"/>
         <w:rPr>
@@ -2222,14 +2051,14 @@
           <w:sz w:val="24"/>
           <w:szCs w:val="24"/>
         </w:rPr>
-        <w:t xml:space="preserve">100: string. The data is a reference to a string. </w:t>
+        <w:t>100 - string</w:t>
       </w:r>
     </w:p>
     <w:p>
       <w:pPr>
         <w:numPr>
           <w:ilvl w:val="0"/>
-          <w:numId w:val="28"/>
+          <w:numId w:val="29"/>
         </w:numPr>
         <w:spacing w:before="100" w:beforeAutospacing="1" w:after="100" w:afterAutospacing="1" w:line="240" w:lineRule="auto"/>
         <w:rPr>
@@ -2244,7 +2073,7 @@
           <w:sz w:val="24"/>
           <w:szCs w:val="24"/>
         </w:rPr>
-        <w:t xml:space="preserve">110: </w:t>
+        <w:t xml:space="preserve">110 - </w:t>
       </w:r>
       <w:proofErr w:type="spellStart"/>
       <w:r>
@@ -2253,15 +2082,122 @@
           <w:sz w:val="24"/>
           <w:szCs w:val="24"/>
         </w:rPr>
-        <w:t>b</w:t>
-      </w:r>
-      <w:r>
+        <w:t>boolean</w:t>
+      </w:r>
+      <w:proofErr w:type="spellEnd"/>
+    </w:p>
+    <w:p>
+      <w:pPr>
+        <w:numPr>
+          <w:ilvl w:val="0"/>
+          <w:numId w:val="30"/>
+        </w:numPr>
+        <w:spacing w:before="100" w:beforeAutospacing="1" w:after="100" w:afterAutospacing="1" w:line="240" w:lineRule="auto"/>
         <w:rPr>
           <w:rFonts w:eastAsia="Times New Roman" w:cstheme="minorHAnsi"/>
           <w:sz w:val="24"/>
           <w:szCs w:val="24"/>
         </w:rPr>
-        <w:t>oolean</w:t>
+      </w:pPr>
+      <w:r>
+        <w:rPr>
+          <w:rFonts w:eastAsia="Times New Roman" w:cstheme="minorHAnsi"/>
+          <w:sz w:val="24"/>
+          <w:szCs w:val="24"/>
+        </w:rPr>
+        <w:t xml:space="preserve">To define </w:t>
+      </w:r>
+      <w:r>
+        <w:rPr>
+          <w:rFonts w:eastAsia="Times New Roman" w:cstheme="minorHAnsi"/>
+          <w:b/>
+          <w:bCs/>
+          <w:sz w:val="24"/>
+          <w:szCs w:val="24"/>
+        </w:rPr>
+        <w:t>undefined,</w:t>
+      </w:r>
+      <w:r>
+        <w:rPr>
+          <w:rFonts w:eastAsia="Times New Roman" w:cstheme="minorHAnsi"/>
+          <w:sz w:val="24"/>
+          <w:szCs w:val="24"/>
+        </w:rPr>
+        <w:t xml:space="preserve"> they used a special number 2 </w:t>
+      </w:r>
+      <w:r>
+        <w:rPr>
+          <w:rFonts w:eastAsia="Times New Roman" w:cstheme="minorHAnsi"/>
+          <w:sz w:val="24"/>
+          <w:szCs w:val="24"/>
+          <w:vertAlign w:val="superscript"/>
+        </w:rPr>
+        <w:t>-30</w:t>
+      </w:r>
+      <w:r>
+        <w:rPr>
+          <w:rFonts w:eastAsia="Times New Roman" w:cstheme="minorHAnsi"/>
+          <w:sz w:val="24"/>
+          <w:szCs w:val="24"/>
+        </w:rPr>
+        <w:t xml:space="preserve"> </w:t>
+      </w:r>
+      <w:r>
+        <w:rPr>
+          <w:rFonts w:eastAsia="Times New Roman" w:cstheme="minorHAnsi"/>
+          <w:sz w:val="24"/>
+          <w:szCs w:val="24"/>
+        </w:rPr>
+        <w:t>(which of range for integer)</w:t>
+      </w:r>
+    </w:p>
+    <w:p>
+      <w:pPr>
+        <w:numPr>
+          <w:ilvl w:val="0"/>
+          <w:numId w:val="30"/>
+        </w:numPr>
+        <w:spacing w:before="100" w:beforeAutospacing="1" w:after="100" w:afterAutospacing="1" w:line="240" w:lineRule="auto"/>
+        <w:rPr>
+          <w:rFonts w:eastAsia="Times New Roman" w:cstheme="minorHAnsi"/>
+          <w:sz w:val="24"/>
+          <w:szCs w:val="24"/>
+        </w:rPr>
+      </w:pPr>
+      <w:r>
+        <w:rPr>
+          <w:rFonts w:eastAsia="Times New Roman" w:cstheme="minorHAnsi"/>
+          <w:sz w:val="24"/>
+          <w:szCs w:val="24"/>
+        </w:rPr>
+        <w:t xml:space="preserve">To define </w:t>
+      </w:r>
+      <w:r>
+        <w:rPr>
+          <w:rFonts w:eastAsia="Times New Roman" w:cstheme="minorHAnsi"/>
+          <w:b/>
+          <w:bCs/>
+          <w:sz w:val="24"/>
+          <w:szCs w:val="24"/>
+        </w:rPr>
+        <w:t>null</w:t>
+      </w:r>
+      <w:r>
+        <w:rPr>
+          <w:rFonts w:eastAsia="Times New Roman" w:cstheme="minorHAnsi"/>
+          <w:sz w:val="24"/>
+          <w:szCs w:val="24"/>
+        </w:rPr>
+        <w:t xml:space="preserve"> </w:t>
+      </w:r>
+      <w:proofErr w:type="spellStart"/>
+      <w:r>
+        <w:rPr>
+          <w:rFonts w:eastAsia="Times New Roman" w:cstheme="minorHAnsi"/>
+          <w:sz w:val="24"/>
+          <w:szCs w:val="24"/>
+        </w:rPr>
+        <w:t>NULL</w:t>
       </w:r>
       <w:proofErr w:type="spellEnd"/>
       <w:r>
@@ -2270,23 +2206,109 @@
           <w:sz w:val="24"/>
           <w:szCs w:val="24"/>
         </w:rPr>
-        <w:t xml:space="preserve">. The data is a </w:t>
-      </w:r>
-      <w:r>
+        <w:t xml:space="preserve"> pointer was used.</w:t>
+      </w:r>
+    </w:p>
+    <w:p>
+      <w:pPr>
+        <w:spacing w:before="100" w:beforeAutospacing="1" w:after="100" w:afterAutospacing="1" w:line="240" w:lineRule="auto"/>
         <w:rPr>
           <w:rFonts w:eastAsia="Times New Roman" w:cstheme="minorHAnsi"/>
           <w:sz w:val="24"/>
           <w:szCs w:val="24"/>
         </w:rPr>
-        <w:t>Boolean</w:t>
-      </w:r>
+      </w:pPr>
       <w:r>
         <w:rPr>
           <w:rFonts w:eastAsia="Times New Roman" w:cstheme="minorHAnsi"/>
           <w:sz w:val="24"/>
           <w:szCs w:val="24"/>
         </w:rPr>
-        <w:t xml:space="preserve">. </w:t>
+        <w:t xml:space="preserve">In the initial version of JavaScript, values were storied in </w:t>
+      </w:r>
+      <w:r>
+        <w:rPr>
+          <w:rFonts w:eastAsia="Times New Roman" w:cstheme="minorHAnsi"/>
+          <w:sz w:val="24"/>
+          <w:szCs w:val="24"/>
+        </w:rPr>
+        <w:t>32-bit</w:t>
+      </w:r>
+      <w:r>
+        <w:rPr>
+          <w:rFonts w:eastAsia="Times New Roman" w:cstheme="minorHAnsi"/>
+          <w:sz w:val="24"/>
+          <w:szCs w:val="24"/>
+        </w:rPr>
+        <w:t xml:space="preserve"> units. The first 3 bits represented the data type tag followed by the remaining bits that represented the value.</w:t>
+      </w:r>
+    </w:p>
+    <w:p>
+      <w:pPr>
+        <w:spacing w:before="100" w:beforeAutospacing="1" w:after="100" w:afterAutospacing="1" w:line="240" w:lineRule="auto"/>
+        <w:rPr>
+          <w:rFonts w:eastAsia="Times New Roman" w:cstheme="minorHAnsi"/>
+          <w:sz w:val="24"/>
+          <w:szCs w:val="24"/>
+        </w:rPr>
+      </w:pPr>
+      <w:r>
+        <w:rPr>
+          <w:rFonts w:eastAsia="Times New Roman" w:cstheme="minorHAnsi"/>
+          <w:sz w:val="24"/>
+          <w:szCs w:val="24"/>
+        </w:rPr>
+        <w:t xml:space="preserve">For all objects it was 000 as the type tag bits. null was considered to be a special value in JavaScript from its very first version. null was a representation of the null pointer. However, there were no pointers in JavaScript like C. So null simply meant nothing or void and was represented by all 0’s. Hence all its 32 bits were 0’s. </w:t>
+      </w:r>
+      <w:r>
+        <w:rPr>
+          <w:rFonts w:eastAsia="Times New Roman" w:cstheme="minorHAnsi"/>
+          <w:sz w:val="24"/>
+          <w:szCs w:val="24"/>
+        </w:rPr>
+        <w:t>So,</w:t>
+      </w:r>
+      <w:r>
+        <w:rPr>
+          <w:rFonts w:eastAsia="Times New Roman" w:cstheme="minorHAnsi"/>
+          <w:sz w:val="24"/>
+          <w:szCs w:val="24"/>
+        </w:rPr>
+        <w:t xml:space="preserve"> whenever the JavaScri</w:t>
+      </w:r>
+      <w:r>
+        <w:rPr>
+          <w:rFonts w:eastAsia="Times New Roman" w:cstheme="minorHAnsi"/>
+          <w:sz w:val="24"/>
+          <w:szCs w:val="24"/>
+        </w:rPr>
+        <w:t>p</w:t>
+      </w:r>
+      <w:r>
+        <w:rPr>
+          <w:rFonts w:eastAsia="Times New Roman" w:cstheme="minorHAnsi"/>
+          <w:sz w:val="24"/>
+          <w:szCs w:val="24"/>
+        </w:rPr>
+        <w:t xml:space="preserve">t interpreter read null, it considered the first 3 bits as type “object”. That is why </w:t>
+      </w:r>
+      <w:proofErr w:type="spellStart"/>
+      <w:r>
+        <w:rPr>
+          <w:rFonts w:eastAsia="Times New Roman" w:cstheme="minorHAnsi"/>
+          <w:sz w:val="24"/>
+          <w:szCs w:val="24"/>
+        </w:rPr>
+        <w:t>typeof</w:t>
+      </w:r>
+      <w:proofErr w:type="spellEnd"/>
+      <w:r>
+        <w:rPr>
+          <w:rFonts w:eastAsia="Times New Roman" w:cstheme="minorHAnsi"/>
+          <w:sz w:val="24"/>
+          <w:szCs w:val="24"/>
+        </w:rPr>
+        <w:t xml:space="preserve"> null returns “object”.</w:t>
       </w:r>
     </w:p>
     <w:p>
@@ -2299,26 +2321,1544 @@
     </w:p>
     <w:p>
       <w:pPr>
+        <w:pStyle w:val="ListParagraph"/>
+        <w:numPr>
+          <w:ilvl w:val="0"/>
+          <w:numId w:val="27"/>
+        </w:numPr>
         <w:spacing w:before="240" w:line="288" w:lineRule="auto"/>
-        <w:ind w:left="360"/>
+        <w:rPr>
+          <w:sz w:val="36"/>
+          <w:szCs w:val="36"/>
+        </w:rPr>
+      </w:pPr>
+      <w:r>
+        <w:rPr>
+          <w:sz w:val="36"/>
+          <w:szCs w:val="36"/>
+        </w:rPr>
+        <w:lastRenderedPageBreak/>
+        <w:t xml:space="preserve">Explain in detail why hoisting is different with </w:t>
+      </w:r>
+      <w:proofErr w:type="spellStart"/>
+      <w:r>
+        <w:rPr>
+          <w:sz w:val="36"/>
+          <w:szCs w:val="36"/>
+        </w:rPr>
+        <w:t>let</w:t>
+      </w:r>
+      <w:proofErr w:type="spellEnd"/>
+      <w:r>
+        <w:rPr>
+          <w:sz w:val="36"/>
+          <w:szCs w:val="36"/>
+        </w:rPr>
+        <w:t xml:space="preserve"> and const?</w:t>
+      </w:r>
+    </w:p>
+    <w:p>
+      <w:pPr>
+        <w:pStyle w:val="ListParagraph"/>
+        <w:spacing w:before="240" w:line="288" w:lineRule="auto"/>
+        <w:rPr>
+          <w:sz w:val="24"/>
+          <w:szCs w:val="24"/>
+        </w:rPr>
+      </w:pPr>
+    </w:p>
+    <w:p>
+      <w:pPr>
+        <w:spacing w:before="240" w:line="288" w:lineRule="auto"/>
+      </w:pPr>
+      <w:r>
         <w:rPr>
           <w:sz w:val="28"/>
           <w:szCs w:val="28"/>
         </w:rPr>
-      </w:pPr>
+        <w:t>Hoisting</w:t>
+      </w:r>
+      <w:r>
+        <w:rPr>
+          <w:sz w:val="24"/>
+          <w:szCs w:val="24"/>
+        </w:rPr>
+        <w:t>-</w:t>
+      </w:r>
+      <w:r>
+        <w:t xml:space="preserve"> </w:t>
+      </w:r>
+      <w:r>
+        <w:t xml:space="preserve">During compile phase, just microseconds before your code is executed, it is scanned for function and variable declarations. All these functions and variable declarations are added to the memory inside a JavaScript data structure called </w:t>
+      </w:r>
+      <w:r>
+        <w:rPr>
+          <w:rStyle w:val="Strong"/>
+        </w:rPr>
+        <w:t>Lexical Environment</w:t>
+      </w:r>
+      <w:r>
+        <w:t>. So that they can be used even before they are actually declared in the source code.</w:t>
+      </w:r>
     </w:p>
     <w:p>
       <w:pPr>
         <w:spacing w:before="240" w:line="288" w:lineRule="auto"/>
-        <w:ind w:left="360"/>
+        <w:rPr>
+          <w:rFonts w:cstheme="minorHAnsi"/>
+          <w:sz w:val="24"/>
+          <w:szCs w:val="24"/>
+        </w:rPr>
+      </w:pPr>
+      <w:r>
         <w:rPr>
           <w:sz w:val="28"/>
           <w:szCs w:val="28"/>
         </w:rPr>
-      </w:pPr>
-    </w:p>
-    <w:p>
-      <w:pPr>
+        <w:t xml:space="preserve">Lexical environment </w:t>
+      </w:r>
+      <w:r>
+        <w:rPr>
+          <w:rFonts w:cstheme="minorHAnsi"/>
+          <w:sz w:val="24"/>
+          <w:szCs w:val="24"/>
+        </w:rPr>
+        <w:t>– a lexical environment is place where variables and function live during the program execution.</w:t>
+      </w:r>
+    </w:p>
+    <w:p>
+      <w:pPr>
+        <w:pStyle w:val="HTMLPreformatted"/>
+        <w:rPr>
+          <w:rFonts w:cstheme="minorHAnsi"/>
+          <w:sz w:val="24"/>
+          <w:szCs w:val="24"/>
+        </w:rPr>
+      </w:pPr>
+      <w:r>
+        <w:rPr>
+          <w:rFonts w:cstheme="minorHAnsi"/>
+          <w:sz w:val="24"/>
+          <w:szCs w:val="24"/>
+        </w:rPr>
+        <w:tab/>
+        <w:t xml:space="preserve">For </w:t>
+      </w:r>
+      <w:r>
+        <w:rPr>
+          <w:rFonts w:cstheme="minorHAnsi"/>
+          <w:sz w:val="24"/>
+          <w:szCs w:val="24"/>
+        </w:rPr>
+        <w:t>example: -</w:t>
+      </w:r>
+      <w:r>
+        <w:rPr>
+          <w:rFonts w:cstheme="minorHAnsi"/>
+          <w:sz w:val="24"/>
+          <w:szCs w:val="24"/>
+        </w:rPr>
+        <w:t xml:space="preserve"> </w:t>
+      </w:r>
+    </w:p>
+    <w:p>
+      <w:pPr>
+        <w:pStyle w:val="HTMLPreformatted"/>
+        <w:ind w:left="1440"/>
+        <w:rPr>
+          <w:rFonts w:asciiTheme="minorHAnsi" w:hAnsiTheme="minorHAnsi" w:cstheme="minorHAnsi"/>
+        </w:rPr>
+      </w:pPr>
+      <w:proofErr w:type="spellStart"/>
+      <w:r>
+        <w:rPr>
+          <w:rFonts w:asciiTheme="minorHAnsi" w:hAnsiTheme="minorHAnsi" w:cstheme="minorHAnsi"/>
+        </w:rPr>
+        <w:t>LexicalEnvironment</w:t>
+      </w:r>
+      <w:proofErr w:type="spellEnd"/>
+      <w:r>
+        <w:rPr>
+          <w:rFonts w:asciiTheme="minorHAnsi" w:hAnsiTheme="minorHAnsi" w:cstheme="minorHAnsi"/>
+        </w:rPr>
+        <w:t xml:space="preserve"> = {</w:t>
+      </w:r>
+      <w:r>
+        <w:rPr>
+          <w:rFonts w:asciiTheme="minorHAnsi" w:hAnsiTheme="minorHAnsi" w:cstheme="minorHAnsi"/>
+        </w:rPr>
+        <w:br/>
+        <w:t xml:space="preserve">  Identifier:  &lt;value&gt;,</w:t>
+      </w:r>
+      <w:r>
+        <w:rPr>
+          <w:rFonts w:asciiTheme="minorHAnsi" w:hAnsiTheme="minorHAnsi" w:cstheme="minorHAnsi"/>
+        </w:rPr>
+        <w:br/>
+        <w:t xml:space="preserve">  Identifier:  &lt;function object&gt;</w:t>
+      </w:r>
+      <w:r>
+        <w:rPr>
+          <w:rFonts w:asciiTheme="minorHAnsi" w:hAnsiTheme="minorHAnsi" w:cstheme="minorHAnsi"/>
+        </w:rPr>
+        <w:br/>
+        <w:t>}</w:t>
+      </w:r>
+    </w:p>
+    <w:p>
+      <w:pPr>
+        <w:pStyle w:val="HTMLPreformatted"/>
+        <w:ind w:left="2748"/>
+        <w:rPr>
+          <w:rFonts w:asciiTheme="minorHAnsi" w:hAnsiTheme="minorHAnsi" w:cstheme="minorHAnsi"/>
+        </w:rPr>
+      </w:pPr>
+    </w:p>
+    <w:p>
+      <w:pPr>
+        <w:tabs>
+          <w:tab w:val="left" w:pos="916"/>
+          <w:tab w:val="left" w:pos="1832"/>
+          <w:tab w:val="left" w:pos="2748"/>
+          <w:tab w:val="left" w:pos="3664"/>
+          <w:tab w:val="left" w:pos="4580"/>
+          <w:tab w:val="left" w:pos="5496"/>
+          <w:tab w:val="left" w:pos="6412"/>
+          <w:tab w:val="left" w:pos="7328"/>
+          <w:tab w:val="left" w:pos="8244"/>
+          <w:tab w:val="left" w:pos="9160"/>
+          <w:tab w:val="left" w:pos="10076"/>
+          <w:tab w:val="left" w:pos="10992"/>
+          <w:tab w:val="left" w:pos="11908"/>
+          <w:tab w:val="left" w:pos="12824"/>
+          <w:tab w:val="left" w:pos="13740"/>
+          <w:tab w:val="left" w:pos="14656"/>
+        </w:tabs>
+        <w:spacing w:after="0" w:line="240" w:lineRule="auto"/>
+        <w:ind w:left="1308"/>
+        <w:rPr>
+          <w:rFonts w:eastAsia="Times New Roman" w:cstheme="minorHAnsi"/>
+          <w:sz w:val="20"/>
+          <w:szCs w:val="20"/>
+        </w:rPr>
+      </w:pPr>
+      <w:proofErr w:type="spellStart"/>
+      <w:proofErr w:type="gramStart"/>
+      <w:r>
+        <w:rPr>
+          <w:rFonts w:eastAsia="Times New Roman" w:cstheme="minorHAnsi"/>
+          <w:sz w:val="20"/>
+          <w:szCs w:val="20"/>
+        </w:rPr>
+        <w:t>helloWorld</w:t>
+      </w:r>
+      <w:proofErr w:type="spellEnd"/>
+      <w:r>
+        <w:rPr>
+          <w:rFonts w:eastAsia="Times New Roman" w:cstheme="minorHAnsi"/>
+          <w:sz w:val="20"/>
+          <w:szCs w:val="20"/>
+        </w:rPr>
+        <w:t>(</w:t>
+      </w:r>
+      <w:proofErr w:type="gramEnd"/>
+      <w:r>
+        <w:rPr>
+          <w:rFonts w:eastAsia="Times New Roman" w:cstheme="minorHAnsi"/>
+          <w:sz w:val="20"/>
+          <w:szCs w:val="20"/>
+        </w:rPr>
+        <w:t>);  // prints 'Hello World!' to the console</w:t>
+      </w:r>
+      <w:r>
+        <w:rPr>
+          <w:rFonts w:eastAsia="Times New Roman" w:cstheme="minorHAnsi"/>
+          <w:sz w:val="20"/>
+          <w:szCs w:val="20"/>
+        </w:rPr>
+        <w:t xml:space="preserve"> </w:t>
+      </w:r>
+      <w:r>
+        <w:rPr>
+          <w:rFonts w:eastAsia="Times New Roman" w:cstheme="minorHAnsi"/>
+          <w:sz w:val="20"/>
+          <w:szCs w:val="20"/>
+        </w:rPr>
+        <w:t xml:space="preserve">function </w:t>
+      </w:r>
+      <w:proofErr w:type="spellStart"/>
+      <w:r>
+        <w:rPr>
+          <w:rFonts w:eastAsia="Times New Roman" w:cstheme="minorHAnsi"/>
+          <w:sz w:val="20"/>
+          <w:szCs w:val="20"/>
+        </w:rPr>
+        <w:t>helloWorld</w:t>
+      </w:r>
+      <w:proofErr w:type="spellEnd"/>
+      <w:r>
+        <w:rPr>
+          <w:rFonts w:eastAsia="Times New Roman" w:cstheme="minorHAnsi"/>
+          <w:sz w:val="20"/>
+          <w:szCs w:val="20"/>
+        </w:rPr>
+        <w:t>(){</w:t>
+      </w:r>
+      <w:r>
+        <w:rPr>
+          <w:rFonts w:eastAsia="Times New Roman" w:cstheme="minorHAnsi"/>
+          <w:sz w:val="20"/>
+          <w:szCs w:val="20"/>
+        </w:rPr>
+        <w:br/>
+        <w:t xml:space="preserve">  console.log('Hello World!');</w:t>
+      </w:r>
+      <w:r>
+        <w:rPr>
+          <w:rFonts w:eastAsia="Times New Roman" w:cstheme="minorHAnsi"/>
+          <w:sz w:val="20"/>
+          <w:szCs w:val="20"/>
+        </w:rPr>
+        <w:br/>
+        <w:t>}</w:t>
+      </w:r>
+    </w:p>
+    <w:p>
+      <w:pPr>
+        <w:tabs>
+          <w:tab w:val="left" w:pos="916"/>
+          <w:tab w:val="left" w:pos="1832"/>
+          <w:tab w:val="left" w:pos="2748"/>
+          <w:tab w:val="left" w:pos="3664"/>
+          <w:tab w:val="left" w:pos="4580"/>
+          <w:tab w:val="left" w:pos="5496"/>
+          <w:tab w:val="left" w:pos="6412"/>
+          <w:tab w:val="left" w:pos="7328"/>
+          <w:tab w:val="left" w:pos="8244"/>
+          <w:tab w:val="left" w:pos="9160"/>
+          <w:tab w:val="left" w:pos="10076"/>
+          <w:tab w:val="left" w:pos="10992"/>
+          <w:tab w:val="left" w:pos="11908"/>
+          <w:tab w:val="left" w:pos="12824"/>
+          <w:tab w:val="left" w:pos="13740"/>
+          <w:tab w:val="left" w:pos="14656"/>
+        </w:tabs>
+        <w:spacing w:after="0" w:line="240" w:lineRule="auto"/>
+        <w:ind w:left="1308"/>
+        <w:rPr>
+          <w:rFonts w:eastAsia="Times New Roman" w:cstheme="minorHAnsi"/>
+          <w:sz w:val="20"/>
+          <w:szCs w:val="20"/>
+        </w:rPr>
+      </w:pPr>
+    </w:p>
+    <w:p>
+      <w:pPr>
+        <w:pStyle w:val="HTMLPreformatted"/>
+        <w:rPr>
+          <w:rFonts w:asciiTheme="minorHAnsi" w:hAnsiTheme="minorHAnsi" w:cstheme="minorHAnsi"/>
+          <w:sz w:val="28"/>
+          <w:szCs w:val="28"/>
+        </w:rPr>
+      </w:pPr>
+      <w:r>
+        <w:rPr>
+          <w:rFonts w:asciiTheme="minorHAnsi" w:hAnsiTheme="minorHAnsi" w:cstheme="minorHAnsi"/>
+          <w:sz w:val="28"/>
+          <w:szCs w:val="28"/>
+        </w:rPr>
+        <w:t>Hoisting Function</w:t>
+      </w:r>
+    </w:p>
+    <w:p>
+      <w:pPr>
+        <w:spacing w:before="240" w:line="288" w:lineRule="auto"/>
+        <w:rPr>
+          <w:rFonts w:cstheme="minorHAnsi"/>
+          <w:sz w:val="24"/>
+          <w:szCs w:val="24"/>
+        </w:rPr>
+      </w:pPr>
+      <w:r>
+        <w:rPr>
+          <w:rFonts w:cstheme="minorHAnsi"/>
+          <w:sz w:val="24"/>
+          <w:szCs w:val="24"/>
+        </w:rPr>
+        <w:t>function declarations are added to the memory during the compile stage, so we are able to access it in our code before the actual function declaration.</w:t>
+      </w:r>
+    </w:p>
+    <w:p>
+      <w:pPr>
+        <w:spacing w:before="240" w:line="288" w:lineRule="auto"/>
+        <w:rPr>
+          <w:rFonts w:cstheme="minorHAnsi"/>
+          <w:sz w:val="24"/>
+          <w:szCs w:val="24"/>
+        </w:rPr>
+      </w:pPr>
+      <w:proofErr w:type="gramStart"/>
+      <w:r>
+        <w:rPr>
+          <w:rFonts w:cstheme="minorHAnsi"/>
+          <w:sz w:val="24"/>
+          <w:szCs w:val="24"/>
+        </w:rPr>
+        <w:t>So</w:t>
+      </w:r>
+      <w:proofErr w:type="gramEnd"/>
+      <w:r>
+        <w:rPr>
+          <w:rFonts w:cstheme="minorHAnsi"/>
+          <w:sz w:val="24"/>
+          <w:szCs w:val="24"/>
+        </w:rPr>
+        <w:t xml:space="preserve"> the lexical environment for the above code will look something like this:</w:t>
+      </w:r>
+    </w:p>
+    <w:p>
+      <w:pPr>
+        <w:pStyle w:val="ListParagraph"/>
+        <w:spacing w:before="240" w:line="288" w:lineRule="auto"/>
+        <w:rPr>
+          <w:rFonts w:cstheme="minorHAnsi"/>
+          <w:sz w:val="24"/>
+          <w:szCs w:val="24"/>
+        </w:rPr>
+      </w:pPr>
+      <w:proofErr w:type="gramStart"/>
+      <w:r>
+        <w:rPr>
+          <w:rFonts w:cstheme="minorHAnsi"/>
+          <w:sz w:val="24"/>
+          <w:szCs w:val="24"/>
+        </w:rPr>
+        <w:t>Example:-</w:t>
+      </w:r>
+      <w:proofErr w:type="gramEnd"/>
+      <w:r>
+        <w:rPr>
+          <w:rFonts w:cstheme="minorHAnsi"/>
+          <w:sz w:val="24"/>
+          <w:szCs w:val="24"/>
+        </w:rPr>
+        <w:tab/>
+      </w:r>
+      <w:proofErr w:type="spellStart"/>
+      <w:r>
+        <w:rPr>
+          <w:rFonts w:cstheme="minorHAnsi"/>
+          <w:sz w:val="24"/>
+          <w:szCs w:val="24"/>
+        </w:rPr>
+        <w:t>LexicalEnviroment</w:t>
+      </w:r>
+      <w:proofErr w:type="spellEnd"/>
+      <w:r>
+        <w:rPr>
+          <w:rFonts w:cstheme="minorHAnsi"/>
+          <w:sz w:val="24"/>
+          <w:szCs w:val="24"/>
+        </w:rPr>
+        <w:t xml:space="preserve"> ={</w:t>
+      </w:r>
+    </w:p>
+    <w:p>
+      <w:pPr>
+        <w:pStyle w:val="ListParagraph"/>
+        <w:spacing w:before="240" w:line="288" w:lineRule="auto"/>
+        <w:rPr>
+          <w:rFonts w:cstheme="minorHAnsi"/>
+          <w:sz w:val="24"/>
+          <w:szCs w:val="24"/>
+        </w:rPr>
+      </w:pPr>
+      <w:r>
+        <w:rPr>
+          <w:rFonts w:cstheme="minorHAnsi"/>
+          <w:sz w:val="24"/>
+          <w:szCs w:val="24"/>
+        </w:rPr>
+        <w:tab/>
+        <w:t xml:space="preserve">     </w:t>
+      </w:r>
+      <w:proofErr w:type="spellStart"/>
+      <w:r>
+        <w:rPr>
+          <w:rFonts w:cstheme="minorHAnsi"/>
+          <w:sz w:val="24"/>
+          <w:szCs w:val="24"/>
+        </w:rPr>
+        <w:t>helloworld</w:t>
+      </w:r>
+      <w:proofErr w:type="spellEnd"/>
+      <w:r>
+        <w:rPr>
+          <w:rFonts w:cstheme="minorHAnsi"/>
+          <w:sz w:val="24"/>
+          <w:szCs w:val="24"/>
+        </w:rPr>
+        <w:t>:&lt;fun&gt;</w:t>
+      </w:r>
+    </w:p>
+    <w:p>
+      <w:pPr>
+        <w:pStyle w:val="ListParagraph"/>
+        <w:spacing w:before="240" w:line="288" w:lineRule="auto"/>
+        <w:ind w:firstLine="720"/>
+        <w:rPr>
+          <w:rFonts w:cstheme="minorHAnsi"/>
+          <w:sz w:val="24"/>
+          <w:szCs w:val="24"/>
+        </w:rPr>
+      </w:pPr>
+      <w:r>
+        <w:rPr>
+          <w:rFonts w:cstheme="minorHAnsi"/>
+          <w:sz w:val="24"/>
+          <w:szCs w:val="24"/>
+        </w:rPr>
+        <w:t>}</w:t>
+      </w:r>
+    </w:p>
+    <w:p>
+      <w:pPr>
+        <w:spacing w:before="240" w:line="288" w:lineRule="auto"/>
+        <w:rPr>
+          <w:rFonts w:cstheme="minorHAnsi"/>
+          <w:sz w:val="24"/>
+          <w:szCs w:val="24"/>
+        </w:rPr>
+      </w:pPr>
+      <w:r>
+        <w:rPr>
+          <w:rFonts w:cstheme="minorHAnsi"/>
+          <w:sz w:val="24"/>
+          <w:szCs w:val="24"/>
+        </w:rPr>
+        <w:t xml:space="preserve">So when the JavaScript engine encounters a call to </w:t>
+      </w:r>
+      <w:proofErr w:type="spellStart"/>
+      <w:proofErr w:type="gramStart"/>
+      <w:r>
+        <w:rPr>
+          <w:rStyle w:val="HTMLCode"/>
+          <w:rFonts w:asciiTheme="minorHAnsi" w:eastAsiaTheme="minorHAnsi" w:hAnsiTheme="minorHAnsi" w:cstheme="minorHAnsi"/>
+          <w:sz w:val="24"/>
+          <w:szCs w:val="24"/>
+        </w:rPr>
+        <w:t>helloWorld</w:t>
+      </w:r>
+      <w:proofErr w:type="spellEnd"/>
+      <w:r>
+        <w:rPr>
+          <w:rStyle w:val="HTMLCode"/>
+          <w:rFonts w:asciiTheme="minorHAnsi" w:eastAsiaTheme="minorHAnsi" w:hAnsiTheme="minorHAnsi" w:cstheme="minorHAnsi"/>
+          <w:sz w:val="24"/>
+          <w:szCs w:val="24"/>
+        </w:rPr>
+        <w:t>(</w:t>
+      </w:r>
+      <w:proofErr w:type="gramEnd"/>
+      <w:r>
+        <w:rPr>
+          <w:rStyle w:val="HTMLCode"/>
+          <w:rFonts w:asciiTheme="minorHAnsi" w:eastAsiaTheme="minorHAnsi" w:hAnsiTheme="minorHAnsi" w:cstheme="minorHAnsi"/>
+          <w:sz w:val="24"/>
+          <w:szCs w:val="24"/>
+        </w:rPr>
+        <w:t>)</w:t>
+      </w:r>
+      <w:r>
+        <w:rPr>
+          <w:rFonts w:cstheme="minorHAnsi"/>
+          <w:sz w:val="24"/>
+          <w:szCs w:val="24"/>
+        </w:rPr>
+        <w:t>, it will look into the lexical environment, finds the function and will be able to execute it.</w:t>
+      </w:r>
+      <w:r>
+        <w:rPr>
+          <w:rFonts w:cstheme="minorHAnsi"/>
+          <w:sz w:val="24"/>
+          <w:szCs w:val="24"/>
+        </w:rPr>
+        <w:tab/>
+      </w:r>
+    </w:p>
+    <w:p>
+      <w:pPr>
+        <w:spacing w:before="240" w:line="288" w:lineRule="auto"/>
+        <w:rPr>
+          <w:rFonts w:cstheme="minorHAnsi"/>
+          <w:sz w:val="24"/>
+          <w:szCs w:val="24"/>
+        </w:rPr>
+      </w:pPr>
+      <w:r>
+        <w:rPr>
+          <w:rFonts w:cstheme="minorHAnsi"/>
+          <w:sz w:val="24"/>
+          <w:szCs w:val="24"/>
+        </w:rPr>
+        <w:t>Only function declarations are hoisted in JavaScript, function expressions are not hoisted. For example: this code won’t work.</w:t>
+      </w:r>
+    </w:p>
+    <w:p>
+      <w:pPr>
+        <w:tabs>
+          <w:tab w:val="left" w:pos="916"/>
+          <w:tab w:val="left" w:pos="1832"/>
+          <w:tab w:val="left" w:pos="2748"/>
+          <w:tab w:val="left" w:pos="3664"/>
+          <w:tab w:val="left" w:pos="4580"/>
+          <w:tab w:val="left" w:pos="5496"/>
+          <w:tab w:val="left" w:pos="6412"/>
+          <w:tab w:val="left" w:pos="7328"/>
+          <w:tab w:val="left" w:pos="8244"/>
+          <w:tab w:val="left" w:pos="9160"/>
+          <w:tab w:val="left" w:pos="10076"/>
+          <w:tab w:val="left" w:pos="10992"/>
+          <w:tab w:val="left" w:pos="11908"/>
+          <w:tab w:val="left" w:pos="12824"/>
+          <w:tab w:val="left" w:pos="13740"/>
+          <w:tab w:val="left" w:pos="14656"/>
+        </w:tabs>
+        <w:spacing w:after="0" w:line="240" w:lineRule="auto"/>
+        <w:ind w:left="720"/>
+        <w:rPr>
+          <w:rFonts w:ascii="Courier New" w:eastAsia="Times New Roman" w:hAnsi="Courier New" w:cs="Courier New"/>
+          <w:sz w:val="20"/>
+          <w:szCs w:val="20"/>
+        </w:rPr>
+      </w:pPr>
+      <w:proofErr w:type="spellStart"/>
+      <w:proofErr w:type="gramStart"/>
+      <w:r>
+        <w:rPr>
+          <w:rFonts w:ascii="Courier New" w:eastAsia="Times New Roman" w:hAnsi="Courier New" w:cs="Courier New"/>
+          <w:sz w:val="20"/>
+          <w:szCs w:val="20"/>
+        </w:rPr>
+        <w:t>helloWorld</w:t>
+      </w:r>
+      <w:proofErr w:type="spellEnd"/>
+      <w:r>
+        <w:rPr>
+          <w:rFonts w:ascii="Courier New" w:eastAsia="Times New Roman" w:hAnsi="Courier New" w:cs="Courier New"/>
+          <w:sz w:val="20"/>
+          <w:szCs w:val="20"/>
+        </w:rPr>
+        <w:t>(</w:t>
+      </w:r>
+      <w:proofErr w:type="gramEnd"/>
+      <w:r>
+        <w:rPr>
+          <w:rFonts w:ascii="Courier New" w:eastAsia="Times New Roman" w:hAnsi="Courier New" w:cs="Courier New"/>
+          <w:sz w:val="20"/>
+          <w:szCs w:val="20"/>
+        </w:rPr>
+        <w:t>);  //</w:t>
+      </w:r>
+      <w:r>
+        <w:rPr>
+          <w:rFonts w:ascii="Courier New" w:eastAsia="Times New Roman" w:hAnsi="Courier New" w:cs="Courier New"/>
+          <w:sz w:val="20"/>
+          <w:szCs w:val="20"/>
+        </w:rPr>
+        <w:t xml:space="preserve"> this here is Undefined</w:t>
+      </w:r>
+    </w:p>
+    <w:p>
+      <w:pPr>
+        <w:tabs>
+          <w:tab w:val="left" w:pos="916"/>
+          <w:tab w:val="left" w:pos="1832"/>
+          <w:tab w:val="left" w:pos="2748"/>
+          <w:tab w:val="left" w:pos="3664"/>
+          <w:tab w:val="left" w:pos="4580"/>
+          <w:tab w:val="left" w:pos="5496"/>
+          <w:tab w:val="left" w:pos="6412"/>
+          <w:tab w:val="left" w:pos="7328"/>
+          <w:tab w:val="left" w:pos="8244"/>
+          <w:tab w:val="left" w:pos="9160"/>
+          <w:tab w:val="left" w:pos="10076"/>
+          <w:tab w:val="left" w:pos="10992"/>
+          <w:tab w:val="left" w:pos="11908"/>
+          <w:tab w:val="left" w:pos="12824"/>
+          <w:tab w:val="left" w:pos="13740"/>
+          <w:tab w:val="left" w:pos="14656"/>
+        </w:tabs>
+        <w:spacing w:after="0" w:line="240" w:lineRule="auto"/>
+        <w:ind w:left="720"/>
+        <w:rPr>
+          <w:rFonts w:ascii="Courier New" w:eastAsia="Times New Roman" w:hAnsi="Courier New" w:cs="Courier New"/>
+          <w:sz w:val="20"/>
+          <w:szCs w:val="20"/>
+        </w:rPr>
+      </w:pPr>
+      <w:r>
+        <w:rPr>
+          <w:rFonts w:ascii="Courier New" w:eastAsia="Times New Roman" w:hAnsi="Courier New" w:cs="Courier New"/>
+          <w:sz w:val="20"/>
+          <w:szCs w:val="20"/>
+        </w:rPr>
+        <w:t xml:space="preserve">var </w:t>
+      </w:r>
+      <w:proofErr w:type="spellStart"/>
+      <w:r>
+        <w:rPr>
+          <w:rFonts w:ascii="Courier New" w:eastAsia="Times New Roman" w:hAnsi="Courier New" w:cs="Courier New"/>
+          <w:sz w:val="20"/>
+          <w:szCs w:val="20"/>
+        </w:rPr>
+        <w:t>helloWorld</w:t>
+      </w:r>
+      <w:proofErr w:type="spellEnd"/>
+      <w:r>
+        <w:rPr>
+          <w:rFonts w:ascii="Courier New" w:eastAsia="Times New Roman" w:hAnsi="Courier New" w:cs="Courier New"/>
+          <w:sz w:val="20"/>
+          <w:szCs w:val="20"/>
+        </w:rPr>
+        <w:t xml:space="preserve"> = </w:t>
+      </w:r>
+      <w:proofErr w:type="gramStart"/>
+      <w:r>
+        <w:rPr>
+          <w:rFonts w:ascii="Courier New" w:eastAsia="Times New Roman" w:hAnsi="Courier New" w:cs="Courier New"/>
+          <w:sz w:val="20"/>
+          <w:szCs w:val="20"/>
+        </w:rPr>
+        <w:t>function(</w:t>
+      </w:r>
+      <w:proofErr w:type="gramEnd"/>
+      <w:r>
+        <w:rPr>
+          <w:rFonts w:ascii="Courier New" w:eastAsia="Times New Roman" w:hAnsi="Courier New" w:cs="Courier New"/>
+          <w:sz w:val="20"/>
+          <w:szCs w:val="20"/>
+        </w:rPr>
+        <w:t>){</w:t>
+      </w:r>
+      <w:r>
+        <w:rPr>
+          <w:rFonts w:ascii="Courier New" w:eastAsia="Times New Roman" w:hAnsi="Courier New" w:cs="Courier New"/>
+          <w:sz w:val="20"/>
+          <w:szCs w:val="20"/>
+        </w:rPr>
+        <w:br/>
+        <w:t xml:space="preserve">  console.log('Hello World!');</w:t>
+      </w:r>
+      <w:r>
+        <w:rPr>
+          <w:rFonts w:ascii="Courier New" w:eastAsia="Times New Roman" w:hAnsi="Courier New" w:cs="Courier New"/>
+          <w:sz w:val="20"/>
+          <w:szCs w:val="20"/>
+        </w:rPr>
+        <w:br/>
+        <w:t>}</w:t>
+      </w:r>
+    </w:p>
+    <w:p>
+      <w:pPr>
+        <w:spacing w:before="240" w:line="288" w:lineRule="auto"/>
+        <w:rPr>
+          <w:rFonts w:cstheme="minorHAnsi"/>
+          <w:sz w:val="24"/>
+          <w:szCs w:val="24"/>
+        </w:rPr>
+      </w:pPr>
+      <w:r>
+        <w:rPr>
+          <w:rFonts w:cstheme="minorHAnsi"/>
+          <w:sz w:val="24"/>
+          <w:szCs w:val="24"/>
+        </w:rPr>
+        <w:lastRenderedPageBreak/>
+        <w:t xml:space="preserve">As JavaScript only hoist declarations, not initializations (assignments), so the </w:t>
+      </w:r>
+      <w:proofErr w:type="spellStart"/>
+      <w:r>
+        <w:rPr>
+          <w:rStyle w:val="HTMLCode"/>
+          <w:rFonts w:asciiTheme="minorHAnsi" w:eastAsiaTheme="minorHAnsi" w:hAnsiTheme="minorHAnsi" w:cstheme="minorHAnsi"/>
+          <w:sz w:val="24"/>
+          <w:szCs w:val="24"/>
+        </w:rPr>
+        <w:t>helloWorld</w:t>
+      </w:r>
+      <w:proofErr w:type="spellEnd"/>
+      <w:r>
+        <w:rPr>
+          <w:rStyle w:val="HTMLCode"/>
+          <w:rFonts w:asciiTheme="minorHAnsi" w:eastAsiaTheme="minorHAnsi" w:hAnsiTheme="minorHAnsi" w:cstheme="minorHAnsi"/>
+          <w:sz w:val="24"/>
+          <w:szCs w:val="24"/>
+        </w:rPr>
+        <w:t xml:space="preserve"> </w:t>
+      </w:r>
+      <w:r>
+        <w:rPr>
+          <w:rFonts w:cstheme="minorHAnsi"/>
+          <w:sz w:val="24"/>
+          <w:szCs w:val="24"/>
+        </w:rPr>
+        <w:t xml:space="preserve">will be treated as a variable, not as a function. Because </w:t>
+      </w:r>
+      <w:proofErr w:type="spellStart"/>
+      <w:r>
+        <w:rPr>
+          <w:rStyle w:val="HTMLCode"/>
+          <w:rFonts w:asciiTheme="minorHAnsi" w:eastAsiaTheme="minorHAnsi" w:hAnsiTheme="minorHAnsi" w:cstheme="minorHAnsi"/>
+          <w:sz w:val="24"/>
+          <w:szCs w:val="24"/>
+        </w:rPr>
+        <w:t>helloWorld</w:t>
+      </w:r>
+      <w:proofErr w:type="spellEnd"/>
+      <w:r>
+        <w:rPr>
+          <w:rFonts w:cstheme="minorHAnsi"/>
+          <w:sz w:val="24"/>
+          <w:szCs w:val="24"/>
+        </w:rPr>
+        <w:t xml:space="preserve"> is a </w:t>
+      </w:r>
+      <w:r>
+        <w:rPr>
+          <w:rStyle w:val="HTMLCode"/>
+          <w:rFonts w:asciiTheme="minorHAnsi" w:eastAsiaTheme="minorHAnsi" w:hAnsiTheme="minorHAnsi" w:cstheme="minorHAnsi"/>
+          <w:sz w:val="24"/>
+          <w:szCs w:val="24"/>
+        </w:rPr>
+        <w:t>var</w:t>
+      </w:r>
+      <w:r>
+        <w:rPr>
+          <w:rFonts w:cstheme="minorHAnsi"/>
+          <w:sz w:val="24"/>
+          <w:szCs w:val="24"/>
+        </w:rPr>
+        <w:t xml:space="preserve"> variable, so the engine will assign is the </w:t>
+      </w:r>
+      <w:r>
+        <w:rPr>
+          <w:rStyle w:val="HTMLCode"/>
+          <w:rFonts w:asciiTheme="minorHAnsi" w:eastAsiaTheme="minorHAnsi" w:hAnsiTheme="minorHAnsi" w:cstheme="minorHAnsi"/>
+          <w:sz w:val="24"/>
+          <w:szCs w:val="24"/>
+        </w:rPr>
+        <w:t>undefined</w:t>
+      </w:r>
+      <w:r>
+        <w:rPr>
+          <w:rFonts w:cstheme="minorHAnsi"/>
+          <w:sz w:val="24"/>
+          <w:szCs w:val="24"/>
+        </w:rPr>
+        <w:t xml:space="preserve"> value during hoisting.</w:t>
+      </w:r>
+    </w:p>
+    <w:p>
+      <w:pPr>
+        <w:spacing w:before="240" w:line="288" w:lineRule="auto"/>
+        <w:rPr>
+          <w:rFonts w:cstheme="minorHAnsi"/>
+          <w:sz w:val="24"/>
+          <w:szCs w:val="24"/>
+        </w:rPr>
+      </w:pPr>
+      <w:r>
+        <w:rPr>
+          <w:rFonts w:cstheme="minorHAnsi"/>
+          <w:sz w:val="24"/>
+          <w:szCs w:val="24"/>
+        </w:rPr>
+        <w:t>during compile time, JavaScript only stores function and variable</w:t>
+      </w:r>
+      <w:r>
+        <w:rPr>
+          <w:rStyle w:val="Emphasis"/>
+          <w:rFonts w:cstheme="minorHAnsi"/>
+          <w:sz w:val="24"/>
+          <w:szCs w:val="24"/>
+        </w:rPr>
+        <w:t xml:space="preserve"> </w:t>
+      </w:r>
+      <w:r>
+        <w:rPr>
+          <w:rFonts w:cstheme="minorHAnsi"/>
+          <w:sz w:val="24"/>
+          <w:szCs w:val="24"/>
+        </w:rPr>
+        <w:t>declarations in the memory, not their assignments (value).</w:t>
+      </w:r>
+    </w:p>
+    <w:p>
+      <w:pPr>
+        <w:spacing w:before="240" w:line="288" w:lineRule="auto"/>
+        <w:rPr>
+          <w:sz w:val="24"/>
+          <w:szCs w:val="24"/>
+        </w:rPr>
+      </w:pPr>
+      <w:r>
+        <w:rPr>
+          <w:sz w:val="24"/>
+          <w:szCs w:val="24"/>
+        </w:rPr>
+        <w:t>So,</w:t>
+      </w:r>
+      <w:r>
+        <w:rPr>
+          <w:sz w:val="24"/>
+          <w:szCs w:val="24"/>
+        </w:rPr>
+        <w:t xml:space="preserve"> the initial lexical environment for the above code will look something like this:</w:t>
+      </w:r>
+    </w:p>
+    <w:p>
+      <w:pPr>
+        <w:tabs>
+          <w:tab w:val="left" w:pos="916"/>
+          <w:tab w:val="left" w:pos="1832"/>
+          <w:tab w:val="left" w:pos="2748"/>
+          <w:tab w:val="left" w:pos="3664"/>
+          <w:tab w:val="left" w:pos="4580"/>
+          <w:tab w:val="left" w:pos="5496"/>
+          <w:tab w:val="left" w:pos="6412"/>
+          <w:tab w:val="left" w:pos="7328"/>
+          <w:tab w:val="left" w:pos="8244"/>
+          <w:tab w:val="left" w:pos="9160"/>
+          <w:tab w:val="left" w:pos="10076"/>
+          <w:tab w:val="left" w:pos="10992"/>
+          <w:tab w:val="left" w:pos="11908"/>
+          <w:tab w:val="left" w:pos="12824"/>
+          <w:tab w:val="left" w:pos="13740"/>
+          <w:tab w:val="left" w:pos="14656"/>
+        </w:tabs>
+        <w:spacing w:after="0" w:line="240" w:lineRule="auto"/>
+        <w:ind w:left="720"/>
+        <w:rPr>
+          <w:rFonts w:eastAsia="Times New Roman" w:cstheme="minorHAnsi"/>
+          <w:sz w:val="24"/>
+          <w:szCs w:val="24"/>
+        </w:rPr>
+      </w:pPr>
+      <w:proofErr w:type="spellStart"/>
+      <w:r>
+        <w:rPr>
+          <w:rFonts w:eastAsia="Times New Roman" w:cstheme="minorHAnsi"/>
+          <w:sz w:val="24"/>
+          <w:szCs w:val="24"/>
+        </w:rPr>
+        <w:t>lexicalEnvironment</w:t>
+      </w:r>
+      <w:proofErr w:type="spellEnd"/>
+      <w:r>
+        <w:rPr>
+          <w:rFonts w:eastAsia="Times New Roman" w:cstheme="minorHAnsi"/>
+          <w:sz w:val="24"/>
+          <w:szCs w:val="24"/>
+        </w:rPr>
+        <w:t xml:space="preserve"> = {</w:t>
+      </w:r>
+      <w:r>
+        <w:rPr>
+          <w:rFonts w:eastAsia="Times New Roman" w:cstheme="minorHAnsi"/>
+          <w:sz w:val="24"/>
+          <w:szCs w:val="24"/>
+        </w:rPr>
+        <w:br/>
+        <w:t xml:space="preserve">  a: undefined</w:t>
+      </w:r>
+      <w:r>
+        <w:rPr>
+          <w:rFonts w:eastAsia="Times New Roman" w:cstheme="minorHAnsi"/>
+          <w:sz w:val="24"/>
+          <w:szCs w:val="24"/>
+        </w:rPr>
+        <w:br/>
+        <w:t>}</w:t>
+      </w:r>
+    </w:p>
+    <w:p>
+      <w:pPr>
+        <w:spacing w:before="240" w:line="288" w:lineRule="auto"/>
+        <w:rPr>
+          <w:rFonts w:cstheme="minorHAnsi"/>
+          <w:sz w:val="28"/>
+          <w:szCs w:val="28"/>
+        </w:rPr>
+      </w:pPr>
+      <w:r>
+        <w:rPr>
+          <w:rFonts w:cstheme="minorHAnsi"/>
+          <w:sz w:val="28"/>
+          <w:szCs w:val="28"/>
+        </w:rPr>
+        <w:t>Hoisting Let and Const variables</w:t>
+      </w:r>
+    </w:p>
+    <w:p>
+      <w:pPr>
+        <w:tabs>
+          <w:tab w:val="left" w:pos="916"/>
+          <w:tab w:val="left" w:pos="1832"/>
+          <w:tab w:val="left" w:pos="2748"/>
+          <w:tab w:val="left" w:pos="3664"/>
+          <w:tab w:val="left" w:pos="4580"/>
+          <w:tab w:val="left" w:pos="5496"/>
+          <w:tab w:val="left" w:pos="6412"/>
+          <w:tab w:val="left" w:pos="7328"/>
+          <w:tab w:val="left" w:pos="8244"/>
+          <w:tab w:val="left" w:pos="9160"/>
+          <w:tab w:val="left" w:pos="10076"/>
+          <w:tab w:val="left" w:pos="10992"/>
+          <w:tab w:val="left" w:pos="11908"/>
+          <w:tab w:val="left" w:pos="12824"/>
+          <w:tab w:val="left" w:pos="13740"/>
+          <w:tab w:val="left" w:pos="14656"/>
+        </w:tabs>
+        <w:spacing w:after="0" w:line="240" w:lineRule="auto"/>
+        <w:rPr>
+          <w:rFonts w:eastAsia="Times New Roman" w:cstheme="minorHAnsi"/>
+          <w:sz w:val="24"/>
+          <w:szCs w:val="24"/>
+        </w:rPr>
+      </w:pPr>
+      <w:r>
+        <w:rPr>
+          <w:rFonts w:eastAsia="Times New Roman" w:cstheme="minorHAnsi"/>
+          <w:sz w:val="24"/>
+          <w:szCs w:val="24"/>
+        </w:rPr>
+        <w:t>console.log(a);</w:t>
+      </w:r>
+      <w:r>
+        <w:rPr>
+          <w:rFonts w:eastAsia="Times New Roman" w:cstheme="minorHAnsi"/>
+          <w:sz w:val="24"/>
+          <w:szCs w:val="24"/>
+        </w:rPr>
+        <w:br/>
+        <w:t>let a = 3;</w:t>
+      </w:r>
+    </w:p>
+    <w:p>
+      <w:pPr>
+        <w:tabs>
+          <w:tab w:val="left" w:pos="916"/>
+          <w:tab w:val="left" w:pos="1832"/>
+          <w:tab w:val="left" w:pos="2748"/>
+          <w:tab w:val="left" w:pos="3664"/>
+          <w:tab w:val="left" w:pos="4580"/>
+          <w:tab w:val="left" w:pos="5496"/>
+          <w:tab w:val="left" w:pos="6412"/>
+          <w:tab w:val="left" w:pos="7328"/>
+          <w:tab w:val="left" w:pos="8244"/>
+          <w:tab w:val="left" w:pos="9160"/>
+          <w:tab w:val="left" w:pos="10076"/>
+          <w:tab w:val="left" w:pos="10992"/>
+          <w:tab w:val="left" w:pos="11908"/>
+          <w:tab w:val="left" w:pos="12824"/>
+          <w:tab w:val="left" w:pos="13740"/>
+          <w:tab w:val="left" w:pos="14656"/>
+        </w:tabs>
+        <w:spacing w:after="0" w:line="240" w:lineRule="auto"/>
+        <w:rPr>
+          <w:rFonts w:eastAsia="Times New Roman" w:cstheme="minorHAnsi"/>
+          <w:sz w:val="24"/>
+          <w:szCs w:val="24"/>
+        </w:rPr>
+      </w:pPr>
+      <w:r>
+        <w:rPr>
+          <w:rFonts w:eastAsia="Times New Roman" w:cstheme="minorHAnsi"/>
+          <w:sz w:val="24"/>
+          <w:szCs w:val="24"/>
+        </w:rPr>
+        <w:t xml:space="preserve">or </w:t>
+      </w:r>
+    </w:p>
+    <w:p>
+      <w:pPr>
+        <w:tabs>
+          <w:tab w:val="left" w:pos="916"/>
+          <w:tab w:val="left" w:pos="1832"/>
+          <w:tab w:val="left" w:pos="2748"/>
+          <w:tab w:val="left" w:pos="3664"/>
+          <w:tab w:val="left" w:pos="4580"/>
+          <w:tab w:val="left" w:pos="5496"/>
+          <w:tab w:val="left" w:pos="6412"/>
+          <w:tab w:val="left" w:pos="7328"/>
+          <w:tab w:val="left" w:pos="8244"/>
+          <w:tab w:val="left" w:pos="9160"/>
+          <w:tab w:val="left" w:pos="10076"/>
+          <w:tab w:val="left" w:pos="10992"/>
+          <w:tab w:val="left" w:pos="11908"/>
+          <w:tab w:val="left" w:pos="12824"/>
+          <w:tab w:val="left" w:pos="13740"/>
+          <w:tab w:val="left" w:pos="14656"/>
+        </w:tabs>
+        <w:spacing w:after="0" w:line="240" w:lineRule="auto"/>
+        <w:rPr>
+          <w:rFonts w:eastAsia="Times New Roman" w:cstheme="minorHAnsi"/>
+          <w:sz w:val="24"/>
+          <w:szCs w:val="24"/>
+        </w:rPr>
+      </w:pPr>
+      <w:r>
+        <w:rPr>
+          <w:rFonts w:eastAsia="Times New Roman" w:cstheme="minorHAnsi"/>
+          <w:sz w:val="24"/>
+          <w:szCs w:val="24"/>
+        </w:rPr>
+        <w:t>const a = 3;</w:t>
+      </w:r>
+    </w:p>
+    <w:p>
+      <w:pPr>
+        <w:tabs>
+          <w:tab w:val="left" w:pos="916"/>
+          <w:tab w:val="left" w:pos="1832"/>
+          <w:tab w:val="left" w:pos="2748"/>
+          <w:tab w:val="left" w:pos="3664"/>
+          <w:tab w:val="left" w:pos="4580"/>
+          <w:tab w:val="left" w:pos="5496"/>
+          <w:tab w:val="left" w:pos="6412"/>
+          <w:tab w:val="left" w:pos="7328"/>
+          <w:tab w:val="left" w:pos="8244"/>
+          <w:tab w:val="left" w:pos="9160"/>
+          <w:tab w:val="left" w:pos="10076"/>
+          <w:tab w:val="left" w:pos="10992"/>
+          <w:tab w:val="left" w:pos="11908"/>
+          <w:tab w:val="left" w:pos="12824"/>
+          <w:tab w:val="left" w:pos="13740"/>
+          <w:tab w:val="left" w:pos="14656"/>
+        </w:tabs>
+        <w:spacing w:after="0" w:line="240" w:lineRule="auto"/>
+        <w:rPr>
+          <w:rFonts w:eastAsia="Times New Roman" w:cstheme="minorHAnsi"/>
+          <w:sz w:val="24"/>
+          <w:szCs w:val="24"/>
+        </w:rPr>
+      </w:pPr>
+    </w:p>
+    <w:p>
+      <w:pPr>
+        <w:tabs>
+          <w:tab w:val="left" w:pos="916"/>
+          <w:tab w:val="left" w:pos="1832"/>
+          <w:tab w:val="left" w:pos="2748"/>
+          <w:tab w:val="left" w:pos="3664"/>
+          <w:tab w:val="left" w:pos="4580"/>
+          <w:tab w:val="left" w:pos="5496"/>
+          <w:tab w:val="left" w:pos="6412"/>
+          <w:tab w:val="left" w:pos="7328"/>
+          <w:tab w:val="left" w:pos="8244"/>
+          <w:tab w:val="left" w:pos="9160"/>
+          <w:tab w:val="left" w:pos="10076"/>
+          <w:tab w:val="left" w:pos="10992"/>
+          <w:tab w:val="left" w:pos="11908"/>
+          <w:tab w:val="left" w:pos="12824"/>
+          <w:tab w:val="left" w:pos="13740"/>
+          <w:tab w:val="left" w:pos="14656"/>
+        </w:tabs>
+        <w:spacing w:after="0" w:line="240" w:lineRule="auto"/>
+        <w:rPr>
+          <w:rStyle w:val="objectbox"/>
+          <w:sz w:val="24"/>
+          <w:szCs w:val="24"/>
+        </w:rPr>
+      </w:pPr>
+      <w:r>
+        <w:rPr>
+          <w:rFonts w:eastAsia="Times New Roman" w:cstheme="minorHAnsi"/>
+          <w:sz w:val="24"/>
+          <w:szCs w:val="24"/>
+        </w:rPr>
+        <w:t>The</w:t>
+      </w:r>
+      <w:r>
+        <w:rPr>
+          <w:rFonts w:eastAsia="Times New Roman" w:cstheme="minorHAnsi"/>
+          <w:sz w:val="24"/>
+          <w:szCs w:val="24"/>
+        </w:rPr>
+        <w:t xml:space="preserve"> output is </w:t>
+      </w:r>
+      <w:r>
+        <w:rPr>
+          <w:rStyle w:val="message-body"/>
+          <w:sz w:val="24"/>
+          <w:szCs w:val="24"/>
+        </w:rPr>
+        <w:t xml:space="preserve">Uncaught </w:t>
+      </w:r>
+      <w:r>
+        <w:rPr>
+          <w:rStyle w:val="objectbox-stacktrace"/>
+          <w:sz w:val="24"/>
+          <w:szCs w:val="24"/>
+        </w:rPr>
+        <w:t>Reference</w:t>
+      </w:r>
+      <w:r>
+        <w:rPr>
+          <w:rStyle w:val="objectbox-stacktrace"/>
+          <w:sz w:val="24"/>
+          <w:szCs w:val="24"/>
+        </w:rPr>
+        <w:t xml:space="preserve"> </w:t>
+      </w:r>
+      <w:r>
+        <w:rPr>
+          <w:rStyle w:val="objectbox-stacktrace"/>
+          <w:sz w:val="24"/>
+          <w:szCs w:val="24"/>
+        </w:rPr>
+        <w:t xml:space="preserve">Error: </w:t>
+      </w:r>
+      <w:r>
+        <w:rPr>
+          <w:rStyle w:val="objectbox"/>
+          <w:sz w:val="24"/>
+          <w:szCs w:val="24"/>
+        </w:rPr>
+        <w:t>can't access lexical declaration 'a' before initialization</w:t>
+      </w:r>
+    </w:p>
+    <w:p>
+      <w:pPr>
+        <w:tabs>
+          <w:tab w:val="left" w:pos="916"/>
+          <w:tab w:val="left" w:pos="1832"/>
+          <w:tab w:val="left" w:pos="2748"/>
+          <w:tab w:val="left" w:pos="3664"/>
+          <w:tab w:val="left" w:pos="4580"/>
+          <w:tab w:val="left" w:pos="5496"/>
+          <w:tab w:val="left" w:pos="6412"/>
+          <w:tab w:val="left" w:pos="7328"/>
+          <w:tab w:val="left" w:pos="8244"/>
+          <w:tab w:val="left" w:pos="9160"/>
+          <w:tab w:val="left" w:pos="10076"/>
+          <w:tab w:val="left" w:pos="10992"/>
+          <w:tab w:val="left" w:pos="11908"/>
+          <w:tab w:val="left" w:pos="12824"/>
+          <w:tab w:val="left" w:pos="13740"/>
+          <w:tab w:val="left" w:pos="14656"/>
+        </w:tabs>
+        <w:spacing w:after="0" w:line="240" w:lineRule="auto"/>
+        <w:rPr>
+          <w:rStyle w:val="objectbox"/>
+          <w:b/>
+          <w:bCs/>
+          <w:sz w:val="24"/>
+          <w:szCs w:val="24"/>
+        </w:rPr>
+      </w:pPr>
+      <w:r>
+        <w:rPr>
+          <w:rStyle w:val="objectbox"/>
+          <w:sz w:val="24"/>
+          <w:szCs w:val="24"/>
+        </w:rPr>
+        <w:t xml:space="preserve">Which begs the question </w:t>
+      </w:r>
+      <w:r>
+        <w:rPr>
+          <w:rStyle w:val="objectbox"/>
+          <w:b/>
+          <w:bCs/>
+          <w:sz w:val="24"/>
+          <w:szCs w:val="24"/>
+        </w:rPr>
+        <w:t>is let and const variable not hoisted?</w:t>
+      </w:r>
+    </w:p>
+    <w:p>
+      <w:pPr>
+        <w:spacing w:before="240" w:line="288" w:lineRule="auto"/>
+        <w:rPr>
+          <w:rStyle w:val="objectbox"/>
+          <w:sz w:val="24"/>
+          <w:szCs w:val="24"/>
+        </w:rPr>
+      </w:pPr>
+      <w:r>
+        <w:rPr>
+          <w:rStyle w:val="objectbox"/>
+          <w:sz w:val="24"/>
+          <w:szCs w:val="24"/>
+        </w:rPr>
+        <w:t>So</w:t>
+      </w:r>
+      <w:r>
+        <w:rPr>
+          <w:rStyle w:val="objectbox"/>
+          <w:sz w:val="24"/>
+          <w:szCs w:val="24"/>
+        </w:rPr>
+        <w:t>,</w:t>
+      </w:r>
+      <w:r>
+        <w:rPr>
+          <w:rStyle w:val="objectbox"/>
+          <w:sz w:val="24"/>
+          <w:szCs w:val="24"/>
+        </w:rPr>
+        <w:t xml:space="preserve"> the answer is All </w:t>
+      </w:r>
+      <w:r>
+        <w:rPr>
+          <w:rStyle w:val="objectbox"/>
+          <w:sz w:val="24"/>
+          <w:szCs w:val="24"/>
+        </w:rPr>
+        <w:t>declaration (</w:t>
+      </w:r>
+      <w:r>
+        <w:rPr>
+          <w:rStyle w:val="objectbox"/>
+          <w:sz w:val="24"/>
+          <w:szCs w:val="24"/>
+        </w:rPr>
+        <w:t xml:space="preserve">function, var, let, const) are hoisted in JavaScript, while the var declaration initialized with </w:t>
+      </w:r>
+      <w:r>
+        <w:rPr>
+          <w:rStyle w:val="objectbox"/>
+          <w:b/>
+          <w:bCs/>
+          <w:sz w:val="24"/>
+          <w:szCs w:val="24"/>
+        </w:rPr>
+        <w:t>Undefin</w:t>
+      </w:r>
+      <w:r>
+        <w:rPr>
+          <w:rStyle w:val="objectbox"/>
+          <w:b/>
+          <w:bCs/>
+          <w:sz w:val="24"/>
+          <w:szCs w:val="24"/>
+        </w:rPr>
+        <w:t>ed</w:t>
+      </w:r>
+      <w:r>
+        <w:rPr>
+          <w:rStyle w:val="objectbox"/>
+          <w:sz w:val="24"/>
+          <w:szCs w:val="24"/>
+        </w:rPr>
+        <w:t>, but let and const declarations remain uninitialized.</w:t>
+      </w:r>
+    </w:p>
+    <w:p>
+      <w:pPr>
+        <w:spacing w:before="240" w:line="288" w:lineRule="auto"/>
+        <w:rPr>
+          <w:sz w:val="24"/>
+          <w:szCs w:val="24"/>
+        </w:rPr>
+      </w:pPr>
+      <w:r>
+        <w:rPr>
+          <w:sz w:val="24"/>
+          <w:szCs w:val="24"/>
+        </w:rPr>
+        <w:t>They will only get initialized when their lexical assignment</w:t>
+      </w:r>
+      <w:r>
+        <w:rPr>
+          <w:sz w:val="24"/>
+          <w:szCs w:val="24"/>
+        </w:rPr>
+        <w:t xml:space="preserve"> </w:t>
+      </w:r>
+      <w:r>
+        <w:rPr>
+          <w:sz w:val="24"/>
+          <w:szCs w:val="24"/>
+        </w:rPr>
+        <w:t>is evaluated during runtime by the JavaScript engine. This means</w:t>
+      </w:r>
+      <w:r>
+        <w:rPr>
+          <w:sz w:val="24"/>
+          <w:szCs w:val="24"/>
+        </w:rPr>
+        <w:t xml:space="preserve"> they can’t </w:t>
+      </w:r>
+      <w:r>
+        <w:rPr>
+          <w:sz w:val="24"/>
+          <w:szCs w:val="24"/>
+        </w:rPr>
+        <w:t>access the variable before the engine evaluates its value at the place it was declared in the source code. This is what we call “</w:t>
+      </w:r>
+      <w:r>
+        <w:rPr>
+          <w:rStyle w:val="Strong"/>
+          <w:sz w:val="24"/>
+          <w:szCs w:val="24"/>
+        </w:rPr>
+        <w:t>Temporal Dead Zone</w:t>
+      </w:r>
+      <w:r>
+        <w:rPr>
+          <w:sz w:val="24"/>
+          <w:szCs w:val="24"/>
+        </w:rPr>
+        <w:t>”, A time span between variable creation and its initialization where they can’t be accessed.</w:t>
+      </w:r>
+    </w:p>
+    <w:p>
+      <w:pPr>
+        <w:spacing w:before="240" w:line="288" w:lineRule="auto"/>
+        <w:ind w:left="720"/>
+      </w:pPr>
+      <w:r>
+        <w:rPr>
+          <w:sz w:val="24"/>
+          <w:szCs w:val="24"/>
+        </w:rPr>
+        <w:t>For example: -</w:t>
+      </w:r>
+    </w:p>
+    <w:p>
+      <w:pPr>
+        <w:spacing w:before="240" w:line="288" w:lineRule="auto"/>
+        <w:ind w:left="720"/>
+      </w:pPr>
+      <w:r>
+        <w:t>Const =a;</w:t>
+      </w:r>
+      <w:r>
+        <w:br/>
+        <w:t>console.log(a)</w:t>
+      </w:r>
+      <w:r>
+        <w:br/>
+        <w:t>a = 3;</w:t>
+      </w:r>
+    </w:p>
+    <w:p>
+      <w:pPr>
+        <w:spacing w:before="240" w:line="288" w:lineRule="auto"/>
+        <w:rPr>
+          <w:rStyle w:val="objectbox"/>
+        </w:rPr>
+      </w:pPr>
+      <w:r>
+        <w:rPr>
+          <w:sz w:val="24"/>
+          <w:szCs w:val="24"/>
+        </w:rPr>
+        <w:t xml:space="preserve">In this case with const we con not do this because, </w:t>
+      </w:r>
+      <w:r>
+        <w:rPr>
+          <w:sz w:val="24"/>
+          <w:szCs w:val="24"/>
+        </w:rPr>
+        <w:t xml:space="preserve">it raises an error of </w:t>
+      </w:r>
+      <w:r>
+        <w:rPr>
+          <w:rStyle w:val="message-body"/>
+        </w:rPr>
+        <w:t xml:space="preserve">Uncaught </w:t>
+      </w:r>
+      <w:proofErr w:type="spellStart"/>
+      <w:r>
+        <w:rPr>
+          <w:rStyle w:val="objectbox-stacktrace"/>
+        </w:rPr>
+        <w:t>ReferenceError</w:t>
+      </w:r>
+      <w:proofErr w:type="spellEnd"/>
+      <w:r>
+        <w:rPr>
+          <w:rStyle w:val="objectbox-stacktrace"/>
+        </w:rPr>
+        <w:t xml:space="preserve">: </w:t>
+      </w:r>
+      <w:r>
+        <w:rPr>
+          <w:rStyle w:val="objectbox"/>
+        </w:rPr>
+        <w:t>a is not defined</w:t>
+      </w:r>
+      <w:r>
+        <w:rPr>
+          <w:rStyle w:val="objectbox"/>
+        </w:rPr>
+        <w:t xml:space="preserve"> why?</w:t>
+      </w:r>
+      <w:r>
+        <w:rPr>
+          <w:rStyle w:val="objectbox"/>
+        </w:rPr>
+        <w:t xml:space="preserve"> Before run time</w:t>
+      </w:r>
+      <w:r>
+        <w:rPr>
+          <w:rStyle w:val="objectbox"/>
+        </w:rPr>
+        <w:t xml:space="preserve"> </w:t>
+      </w:r>
+      <w:proofErr w:type="gramStart"/>
+      <w:r>
+        <w:rPr>
+          <w:rStyle w:val="objectbox"/>
+        </w:rPr>
+        <w:t>In</w:t>
+      </w:r>
+      <w:proofErr w:type="gramEnd"/>
+      <w:r>
+        <w:rPr>
+          <w:rStyle w:val="objectbox"/>
+        </w:rPr>
+        <w:t xml:space="preserve"> lexical environment the a variable is set to uninitialized so, for const that I bit of a problem.</w:t>
+      </w:r>
+    </w:p>
+    <w:p>
+      <w:pPr>
+        <w:spacing w:before="240" w:line="288" w:lineRule="auto"/>
+        <w:rPr>
+          <w:rStyle w:val="objectbox"/>
+          <w:sz w:val="28"/>
+          <w:szCs w:val="28"/>
+        </w:rPr>
+      </w:pPr>
+      <w:r>
+        <w:rPr>
+          <w:rStyle w:val="objectbox"/>
+          <w:sz w:val="28"/>
+          <w:szCs w:val="28"/>
+        </w:rPr>
+        <w:lastRenderedPageBreak/>
+        <w:t xml:space="preserve">Const- </w:t>
+      </w:r>
+      <w:r>
+        <w:rPr>
+          <w:rStyle w:val="objectbox"/>
+          <w:sz w:val="28"/>
+          <w:szCs w:val="28"/>
+        </w:rPr>
+        <w:t>we set a variable const if we don’t want to assign it after declaration or initialization. In this case it we can not change it so it will stack in the temporal dead zone we can’t access its value because it wasn’t initialized first this means that with const it must be initialized before run time.</w:t>
+      </w:r>
+    </w:p>
+    <w:p>
+      <w:pPr>
+        <w:pStyle w:val="ListParagraph"/>
+        <w:numPr>
+          <w:ilvl w:val="0"/>
+          <w:numId w:val="27"/>
+        </w:numPr>
         <w:spacing w:before="240" w:line="288" w:lineRule="auto"/>
         <w:rPr>
           <w:sz w:val="36"/>
@@ -2330,6 +3870,41 @@
           <w:sz w:val="36"/>
           <w:szCs w:val="36"/>
         </w:rPr>
+        <w:t>Semicolons in JavaScript</w:t>
+      </w:r>
+    </w:p>
+    <w:p>
+      <w:pPr>
+        <w:spacing w:before="240" w:line="288" w:lineRule="auto"/>
+        <w:rPr>
+          <w:sz w:val="24"/>
+          <w:szCs w:val="24"/>
+        </w:rPr>
+      </w:pPr>
+    </w:p>
+    <w:p>
+      <w:pPr>
+        <w:spacing w:before="240" w:line="288" w:lineRule="auto"/>
+        <w:rPr>
+          <w:rFonts w:cstheme="minorHAnsi"/>
+          <w:sz w:val="24"/>
+          <w:szCs w:val="24"/>
+        </w:rPr>
+      </w:pPr>
+    </w:p>
+    <w:p>
+      <w:pPr>
+        <w:spacing w:before="240" w:line="288" w:lineRule="auto"/>
+        <w:rPr>
+          <w:sz w:val="36"/>
+          <w:szCs w:val="36"/>
+        </w:rPr>
+      </w:pPr>
+      <w:r>
+        <w:rPr>
+          <w:sz w:val="36"/>
+          <w:szCs w:val="36"/>
+        </w:rPr>
         <w:t>References</w:t>
       </w:r>
     </w:p>
@@ -2369,19 +3944,97 @@
           <w:sz w:val="32"/>
           <w:szCs w:val="32"/>
         </w:rPr>
-        <w:t>2.</w:t>
+        <w:t>2</w:t>
+      </w:r>
+      <w:r>
+        <w:t>.</w:t>
+      </w:r>
+      <w:r>
+        <w:t xml:space="preserve"> </w:t>
       </w:r>
       <w:r>
         <w:rPr>
           <w:sz w:val="32"/>
           <w:szCs w:val="32"/>
         </w:rPr>
-        <w:t>https://medium.com/@almog4130/javascript-is-it-compiled-or-interpreted-9779278468fc</w:t>
+        <w:t>https://medium.com</w:t>
+      </w:r>
+    </w:p>
+    <w:p>
+      <w:pPr>
+        <w:spacing w:before="240" w:line="288" w:lineRule="auto"/>
+        <w:rPr>
+          <w:sz w:val="32"/>
+          <w:szCs w:val="32"/>
+        </w:rPr>
+      </w:pPr>
+      <w:r>
+        <w:rPr>
+          <w:sz w:val="32"/>
+          <w:szCs w:val="32"/>
+        </w:rPr>
+        <w:t>3.</w:t>
+      </w:r>
+      <w:r>
+        <w:t xml:space="preserve"> </w:t>
+      </w:r>
+      <w:hyperlink r:id="rId9" w:history="1">
+        <w:r>
+          <w:rPr>
+            <w:rStyle w:val="Hyperlink"/>
+            <w:sz w:val="32"/>
+            <w:szCs w:val="32"/>
+          </w:rPr>
+          <w:t>https://stackoverflow.com</w:t>
+        </w:r>
+      </w:hyperlink>
+    </w:p>
+    <w:p>
+      <w:pPr>
+        <w:spacing w:before="240" w:line="288" w:lineRule="auto"/>
+        <w:rPr>
+          <w:sz w:val="32"/>
+          <w:szCs w:val="32"/>
+        </w:rPr>
+      </w:pPr>
+    </w:p>
+    <w:p>
+      <w:pPr>
+        <w:rPr>
+          <w:sz w:val="32"/>
+          <w:szCs w:val="32"/>
+        </w:rPr>
+      </w:pPr>
+    </w:p>
+    <w:p>
+      <w:pPr>
+        <w:rPr>
+          <w:sz w:val="32"/>
+          <w:szCs w:val="32"/>
+        </w:rPr>
+      </w:pPr>
+    </w:p>
+    <w:p>
+      <w:pPr>
+        <w:tabs>
+          <w:tab w:val="left" w:pos="5253"/>
+        </w:tabs>
+        <w:rPr>
+          <w:sz w:val="32"/>
+          <w:szCs w:val="32"/>
+        </w:rPr>
+      </w:pPr>
+      <w:r>
+        <w:rPr>
+          <w:sz w:val="32"/>
+          <w:szCs w:val="32"/>
+        </w:rPr>
+        <w:tab/>
       </w:r>
     </w:p>
     <w:sectPr>
-      <w:footerReference w:type="default" r:id="rId9"/>
-      <w:footerReference w:type="first" r:id="rId10"/>
+      <w:footerReference w:type="default" r:id="rId10"/>
+      <w:footerReference w:type="first" r:id="rId11"/>
       <w:pgSz w:w="12240" w:h="15840"/>
       <w:pgMar w:top="1440" w:right="1440" w:bottom="1440" w:left="1440" w:header="720" w:footer="720" w:gutter="0"/>
       <w:pgNumType w:start="0" w:chapStyle="1"/>
@@ -4469,6 +6122,155 @@
     </w:lvl>
   </w:abstractNum>
   <w:abstractNum w:abstractNumId="18" w15:restartNumberingAfterBreak="0">
+    <w:nsid w:val="31C1692D"/>
+    <w:multiLevelType w:val="multilevel"/>
+    <w:tmpl w:val="444EC0D2"/>
+    <w:lvl w:ilvl="0">
+      <w:start w:val="1"/>
+      <w:numFmt w:val="bullet"/>
+      <w:lvlText w:val=""/>
+      <w:lvlJc w:val="left"/>
+      <w:pPr>
+        <w:tabs>
+          <w:tab w:val="num" w:pos="720"/>
+        </w:tabs>
+        <w:ind w:left="720" w:hanging="360"/>
+      </w:pPr>
+      <w:rPr>
+        <w:rFonts w:ascii="Symbol" w:hAnsi="Symbol" w:hint="default"/>
+        <w:sz w:val="20"/>
+      </w:rPr>
+    </w:lvl>
+    <w:lvl w:ilvl="1" w:tentative="1">
+      <w:start w:val="1"/>
+      <w:numFmt w:val="bullet"/>
+      <w:lvlText w:val="o"/>
+      <w:lvlJc w:val="left"/>
+      <w:pPr>
+        <w:tabs>
+          <w:tab w:val="num" w:pos="1440"/>
+        </w:tabs>
+        <w:ind w:left="1440" w:hanging="360"/>
+      </w:pPr>
+      <w:rPr>
+        <w:rFonts w:ascii="Courier New" w:hAnsi="Courier New" w:hint="default"/>
+        <w:sz w:val="20"/>
+      </w:rPr>
+    </w:lvl>
+    <w:lvl w:ilvl="2" w:tentative="1">
+      <w:start w:val="1"/>
+      <w:numFmt w:val="bullet"/>
+      <w:lvlText w:val=""/>
+      <w:lvlJc w:val="left"/>
+      <w:pPr>
+        <w:tabs>
+          <w:tab w:val="num" w:pos="2160"/>
+        </w:tabs>
+        <w:ind w:left="2160" w:hanging="360"/>
+      </w:pPr>
+      <w:rPr>
+        <w:rFonts w:ascii="Wingdings" w:hAnsi="Wingdings" w:hint="default"/>
+        <w:sz w:val="20"/>
+      </w:rPr>
+    </w:lvl>
+    <w:lvl w:ilvl="3" w:tentative="1">
+      <w:start w:val="1"/>
+      <w:numFmt w:val="bullet"/>
+      <w:lvlText w:val=""/>
+      <w:lvlJc w:val="left"/>
+      <w:pPr>
+        <w:tabs>
+          <w:tab w:val="num" w:pos="2880"/>
+        </w:tabs>
+        <w:ind w:left="2880" w:hanging="360"/>
+      </w:pPr>
+      <w:rPr>
+        <w:rFonts w:ascii="Wingdings" w:hAnsi="Wingdings" w:hint="default"/>
+        <w:sz w:val="20"/>
+      </w:rPr>
+    </w:lvl>
+    <w:lvl w:ilvl="4" w:tentative="1">
+      <w:start w:val="1"/>
+      <w:numFmt w:val="bullet"/>
+      <w:lvlText w:val=""/>
+      <w:lvlJc w:val="left"/>
+      <w:pPr>
+        <w:tabs>
+          <w:tab w:val="num" w:pos="3600"/>
+        </w:tabs>
+        <w:ind w:left="3600" w:hanging="360"/>
+      </w:pPr>
+      <w:rPr>
+        <w:rFonts w:ascii="Wingdings" w:hAnsi="Wingdings" w:hint="default"/>
+        <w:sz w:val="20"/>
+      </w:rPr>
+    </w:lvl>
+    <w:lvl w:ilvl="5" w:tentative="1">
+      <w:start w:val="1"/>
+      <w:numFmt w:val="bullet"/>
+      <w:lvlText w:val=""/>
+      <w:lvlJc w:val="left"/>
+      <w:pPr>
+        <w:tabs>
+          <w:tab w:val="num" w:pos="4320"/>
+        </w:tabs>
+        <w:ind w:left="4320" w:hanging="360"/>
+      </w:pPr>
+      <w:rPr>
+        <w:rFonts w:ascii="Wingdings" w:hAnsi="Wingdings" w:hint="default"/>
+        <w:sz w:val="20"/>
+      </w:rPr>
+    </w:lvl>
+    <w:lvl w:ilvl="6" w:tentative="1">
+      <w:start w:val="1"/>
+      <w:numFmt w:val="bullet"/>
+      <w:lvlText w:val=""/>
+      <w:lvlJc w:val="left"/>
+      <w:pPr>
+        <w:tabs>
+          <w:tab w:val="num" w:pos="5040"/>
+        </w:tabs>
+        <w:ind w:left="5040" w:hanging="360"/>
+      </w:pPr>
+      <w:rPr>
+        <w:rFonts w:ascii="Wingdings" w:hAnsi="Wingdings" w:hint="default"/>
+        <w:sz w:val="20"/>
+      </w:rPr>
+    </w:lvl>
+    <w:lvl w:ilvl="7" w:tentative="1">
+      <w:start w:val="1"/>
+      <w:numFmt w:val="bullet"/>
+      <w:lvlText w:val=""/>
+      <w:lvlJc w:val="left"/>
+      <w:pPr>
+        <w:tabs>
+          <w:tab w:val="num" w:pos="5760"/>
+        </w:tabs>
+        <w:ind w:left="5760" w:hanging="360"/>
+      </w:pPr>
+      <w:rPr>
+        <w:rFonts w:ascii="Wingdings" w:hAnsi="Wingdings" w:hint="default"/>
+        <w:sz w:val="20"/>
+      </w:rPr>
+    </w:lvl>
+    <w:lvl w:ilvl="8" w:tentative="1">
+      <w:start w:val="1"/>
+      <w:numFmt w:val="bullet"/>
+      <w:lvlText w:val=""/>
+      <w:lvlJc w:val="left"/>
+      <w:pPr>
+        <w:tabs>
+          <w:tab w:val="num" w:pos="6480"/>
+        </w:tabs>
+        <w:ind w:left="6480" w:hanging="360"/>
+      </w:pPr>
+      <w:rPr>
+        <w:rFonts w:ascii="Wingdings" w:hAnsi="Wingdings" w:hint="default"/>
+        <w:sz w:val="20"/>
+      </w:rPr>
+    </w:lvl>
+  </w:abstractNum>
+  <w:abstractNum w:abstractNumId="19" w15:restartNumberingAfterBreak="0">
     <w:nsid w:val="3BCF4504"/>
     <w:multiLevelType w:val="hybridMultilevel"/>
     <w:tmpl w:val="D8DCFC1C"/>
@@ -4558,7 +6360,7 @@
       </w:pPr>
     </w:lvl>
   </w:abstractNum>
-  <w:abstractNum w:abstractNumId="19" w15:restartNumberingAfterBreak="0">
+  <w:abstractNum w:abstractNumId="20" w15:restartNumberingAfterBreak="0">
     <w:nsid w:val="45D079D1"/>
     <w:multiLevelType w:val="hybridMultilevel"/>
     <w:tmpl w:val="22C4455A"/>
@@ -4647,7 +6449,7 @@
       </w:pPr>
     </w:lvl>
   </w:abstractNum>
-  <w:abstractNum w:abstractNumId="20" w15:restartNumberingAfterBreak="0">
+  <w:abstractNum w:abstractNumId="21" w15:restartNumberingAfterBreak="0">
     <w:nsid w:val="463D5E13"/>
     <w:multiLevelType w:val="hybridMultilevel"/>
     <w:tmpl w:val="314A36CE"/>
@@ -4736,7 +6538,7 @@
       </w:pPr>
     </w:lvl>
   </w:abstractNum>
-  <w:abstractNum w:abstractNumId="21" w15:restartNumberingAfterBreak="0">
+  <w:abstractNum w:abstractNumId="22" w15:restartNumberingAfterBreak="0">
     <w:nsid w:val="48633C58"/>
     <w:multiLevelType w:val="hybridMultilevel"/>
     <w:tmpl w:val="98544D7E"/>
@@ -4825,7 +6627,7 @@
       </w:pPr>
     </w:lvl>
   </w:abstractNum>
-  <w:abstractNum w:abstractNumId="22" w15:restartNumberingAfterBreak="0">
+  <w:abstractNum w:abstractNumId="23" w15:restartNumberingAfterBreak="0">
     <w:nsid w:val="50CD1E45"/>
     <w:multiLevelType w:val="hybridMultilevel"/>
     <w:tmpl w:val="F1A034C0"/>
@@ -4914,7 +6716,7 @@
       </w:pPr>
     </w:lvl>
   </w:abstractNum>
-  <w:abstractNum w:abstractNumId="23" w15:restartNumberingAfterBreak="0">
+  <w:abstractNum w:abstractNumId="24" w15:restartNumberingAfterBreak="0">
     <w:nsid w:val="5A3152A6"/>
     <w:multiLevelType w:val="hybridMultilevel"/>
     <w:tmpl w:val="3996B1F4"/>
@@ -5003,7 +6805,7 @@
       </w:pPr>
     </w:lvl>
   </w:abstractNum>
-  <w:abstractNum w:abstractNumId="24" w15:restartNumberingAfterBreak="0">
+  <w:abstractNum w:abstractNumId="25" w15:restartNumberingAfterBreak="0">
     <w:nsid w:val="6D581553"/>
     <w:multiLevelType w:val="hybridMultilevel"/>
     <w:tmpl w:val="627A58B8"/>
@@ -5092,7 +6894,156 @@
       </w:pPr>
     </w:lvl>
   </w:abstractNum>
-  <w:abstractNum w:abstractNumId="25" w15:restartNumberingAfterBreak="0">
+  <w:abstractNum w:abstractNumId="26" w15:restartNumberingAfterBreak="0">
+    <w:nsid w:val="6F5B5040"/>
+    <w:multiLevelType w:val="multilevel"/>
+    <w:tmpl w:val="B57E577A"/>
+    <w:lvl w:ilvl="0">
+      <w:start w:val="1"/>
+      <w:numFmt w:val="bullet"/>
+      <w:lvlText w:val=""/>
+      <w:lvlJc w:val="left"/>
+      <w:pPr>
+        <w:tabs>
+          <w:tab w:val="num" w:pos="720"/>
+        </w:tabs>
+        <w:ind w:left="720" w:hanging="360"/>
+      </w:pPr>
+      <w:rPr>
+        <w:rFonts w:ascii="Symbol" w:hAnsi="Symbol" w:hint="default"/>
+        <w:sz w:val="20"/>
+      </w:rPr>
+    </w:lvl>
+    <w:lvl w:ilvl="1" w:tentative="1">
+      <w:start w:val="1"/>
+      <w:numFmt w:val="bullet"/>
+      <w:lvlText w:val="o"/>
+      <w:lvlJc w:val="left"/>
+      <w:pPr>
+        <w:tabs>
+          <w:tab w:val="num" w:pos="1440"/>
+        </w:tabs>
+        <w:ind w:left="1440" w:hanging="360"/>
+      </w:pPr>
+      <w:rPr>
+        <w:rFonts w:ascii="Courier New" w:hAnsi="Courier New" w:hint="default"/>
+        <w:sz w:val="20"/>
+      </w:rPr>
+    </w:lvl>
+    <w:lvl w:ilvl="2" w:tentative="1">
+      <w:start w:val="1"/>
+      <w:numFmt w:val="bullet"/>
+      <w:lvlText w:val=""/>
+      <w:lvlJc w:val="left"/>
+      <w:pPr>
+        <w:tabs>
+          <w:tab w:val="num" w:pos="2160"/>
+        </w:tabs>
+        <w:ind w:left="2160" w:hanging="360"/>
+      </w:pPr>
+      <w:rPr>
+        <w:rFonts w:ascii="Wingdings" w:hAnsi="Wingdings" w:hint="default"/>
+        <w:sz w:val="20"/>
+      </w:rPr>
+    </w:lvl>
+    <w:lvl w:ilvl="3" w:tentative="1">
+      <w:start w:val="1"/>
+      <w:numFmt w:val="bullet"/>
+      <w:lvlText w:val=""/>
+      <w:lvlJc w:val="left"/>
+      <w:pPr>
+        <w:tabs>
+          <w:tab w:val="num" w:pos="2880"/>
+        </w:tabs>
+        <w:ind w:left="2880" w:hanging="360"/>
+      </w:pPr>
+      <w:rPr>
+        <w:rFonts w:ascii="Wingdings" w:hAnsi="Wingdings" w:hint="default"/>
+        <w:sz w:val="20"/>
+      </w:rPr>
+    </w:lvl>
+    <w:lvl w:ilvl="4" w:tentative="1">
+      <w:start w:val="1"/>
+      <w:numFmt w:val="bullet"/>
+      <w:lvlText w:val=""/>
+      <w:lvlJc w:val="left"/>
+      <w:pPr>
+        <w:tabs>
+          <w:tab w:val="num" w:pos="3600"/>
+        </w:tabs>
+        <w:ind w:left="3600" w:hanging="360"/>
+      </w:pPr>
+      <w:rPr>
+        <w:rFonts w:ascii="Wingdings" w:hAnsi="Wingdings" w:hint="default"/>
+        <w:sz w:val="20"/>
+      </w:rPr>
+    </w:lvl>
+    <w:lvl w:ilvl="5" w:tentative="1">
+      <w:start w:val="1"/>
+      <w:numFmt w:val="bullet"/>
+      <w:lvlText w:val=""/>
+      <w:lvlJc w:val="left"/>
+      <w:pPr>
+        <w:tabs>
+          <w:tab w:val="num" w:pos="4320"/>
+        </w:tabs>
+        <w:ind w:left="4320" w:hanging="360"/>
+      </w:pPr>
+      <w:rPr>
+        <w:rFonts w:ascii="Wingdings" w:hAnsi="Wingdings" w:hint="default"/>
+        <w:sz w:val="20"/>
+      </w:rPr>
+    </w:lvl>
+    <w:lvl w:ilvl="6" w:tentative="1">
+      <w:start w:val="1"/>
+      <w:numFmt w:val="bullet"/>
+      <w:lvlText w:val=""/>
+      <w:lvlJc w:val="left"/>
+      <w:pPr>
+        <w:tabs>
+          <w:tab w:val="num" w:pos="5040"/>
+        </w:tabs>
+        <w:ind w:left="5040" w:hanging="360"/>
+      </w:pPr>
+      <w:rPr>
+        <w:rFonts w:ascii="Wingdings" w:hAnsi="Wingdings" w:hint="default"/>
+        <w:sz w:val="20"/>
+      </w:rPr>
+    </w:lvl>
+    <w:lvl w:ilvl="7" w:tentative="1">
+      <w:start w:val="1"/>
+      <w:numFmt w:val="bullet"/>
+      <w:lvlText w:val=""/>
+      <w:lvlJc w:val="left"/>
+      <w:pPr>
+        <w:tabs>
+          <w:tab w:val="num" w:pos="5760"/>
+        </w:tabs>
+        <w:ind w:left="5760" w:hanging="360"/>
+      </w:pPr>
+      <w:rPr>
+        <w:rFonts w:ascii="Wingdings" w:hAnsi="Wingdings" w:hint="default"/>
+        <w:sz w:val="20"/>
+      </w:rPr>
+    </w:lvl>
+    <w:lvl w:ilvl="8" w:tentative="1">
+      <w:start w:val="1"/>
+      <w:numFmt w:val="bullet"/>
+      <w:lvlText w:val=""/>
+      <w:lvlJc w:val="left"/>
+      <w:pPr>
+        <w:tabs>
+          <w:tab w:val="num" w:pos="6480"/>
+        </w:tabs>
+        <w:ind w:left="6480" w:hanging="360"/>
+      </w:pPr>
+      <w:rPr>
+        <w:rFonts w:ascii="Wingdings" w:hAnsi="Wingdings" w:hint="default"/>
+        <w:sz w:val="20"/>
+      </w:rPr>
+    </w:lvl>
+  </w:abstractNum>
+  <w:abstractNum w:abstractNumId="27" w15:restartNumberingAfterBreak="0">
     <w:nsid w:val="72D648CA"/>
     <w:multiLevelType w:val="hybridMultilevel"/>
     <w:tmpl w:val="B622A3E2"/>
@@ -5181,7 +7132,7 @@
       </w:pPr>
     </w:lvl>
   </w:abstractNum>
-  <w:abstractNum w:abstractNumId="26" w15:restartNumberingAfterBreak="0">
+  <w:abstractNum w:abstractNumId="28" w15:restartNumberingAfterBreak="0">
     <w:nsid w:val="77926362"/>
     <w:multiLevelType w:val="hybridMultilevel"/>
     <w:tmpl w:val="B4ACB312"/>
@@ -5270,7 +7221,7 @@
       </w:pPr>
     </w:lvl>
   </w:abstractNum>
-  <w:abstractNum w:abstractNumId="27" w15:restartNumberingAfterBreak="0">
+  <w:abstractNum w:abstractNumId="29" w15:restartNumberingAfterBreak="0">
     <w:nsid w:val="7D7F44C6"/>
     <w:multiLevelType w:val="hybridMultilevel"/>
     <w:tmpl w:val="4DFC16DE"/>
@@ -5370,10 +7321,10 @@
     <w:abstractNumId w:val="13"/>
   </w:num>
   <w:num w:numId="4">
-    <w:abstractNumId w:val="24"/>
+    <w:abstractNumId w:val="25"/>
   </w:num>
   <w:num w:numId="5">
-    <w:abstractNumId w:val="23"/>
+    <w:abstractNumId w:val="24"/>
   </w:num>
   <w:num w:numId="6">
     <w:abstractNumId w:val="7"/>
@@ -5382,7 +7333,7 @@
     <w:abstractNumId w:val="4"/>
   </w:num>
   <w:num w:numId="8">
-    <w:abstractNumId w:val="26"/>
+    <w:abstractNumId w:val="28"/>
   </w:num>
   <w:num w:numId="9">
     <w:abstractNumId w:val="8"/>
@@ -5391,13 +7342,13 @@
     <w:abstractNumId w:val="3"/>
   </w:num>
   <w:num w:numId="11">
-    <w:abstractNumId w:val="25"/>
+    <w:abstractNumId w:val="27"/>
   </w:num>
   <w:num w:numId="12">
     <w:abstractNumId w:val="17"/>
   </w:num>
   <w:num w:numId="13">
-    <w:abstractNumId w:val="20"/>
+    <w:abstractNumId w:val="21"/>
   </w:num>
   <w:num w:numId="14">
     <w:abstractNumId w:val="0"/>
@@ -5406,7 +7357,7 @@
     <w:abstractNumId w:val="9"/>
   </w:num>
   <w:num w:numId="16">
-    <w:abstractNumId w:val="22"/>
+    <w:abstractNumId w:val="23"/>
   </w:num>
   <w:num w:numId="17">
     <w:abstractNumId w:val="2"/>
@@ -5421,19 +7372,19 @@
     <w:abstractNumId w:val="1"/>
   </w:num>
   <w:num w:numId="21">
-    <w:abstractNumId w:val="21"/>
+    <w:abstractNumId w:val="22"/>
   </w:num>
   <w:num w:numId="22">
-    <w:abstractNumId w:val="18"/>
+    <w:abstractNumId w:val="19"/>
   </w:num>
   <w:num w:numId="23">
     <w:abstractNumId w:val="6"/>
   </w:num>
   <w:num w:numId="24">
-    <w:abstractNumId w:val="19"/>
+    <w:abstractNumId w:val="20"/>
   </w:num>
   <w:num w:numId="25">
-    <w:abstractNumId w:val="27"/>
+    <w:abstractNumId w:val="29"/>
   </w:num>
   <w:num w:numId="26">
     <w:abstractNumId w:val="10"/>
@@ -5443,6 +7394,12 @@
   </w:num>
   <w:num w:numId="28">
     <w:abstractNumId w:val="14"/>
+  </w:num>
+  <w:num w:numId="29">
+    <w:abstractNumId w:val="18"/>
+  </w:num>
+  <w:num w:numId="30">
+    <w:abstractNumId w:val="26"/>
   </w:num>
 </w:numbering>
 </file>
@@ -5934,7 +7891,6 @@
   <w:style w:type="character" w:default="1" w:styleId="DefaultParagraphFont">
     <w:name w:val="Default Paragraph Font"/>
     <w:uiPriority w:val="1"/>
-    <w:semiHidden/>
     <w:unhideWhenUsed/>
   </w:style>
   <w:style w:type="table" w:default="1" w:styleId="TableNormal">
@@ -6358,6 +8314,47 @@
       <w:szCs w:val="20"/>
     </w:rPr>
   </w:style>
+  <w:style w:type="character" w:styleId="HTMLCode">
+    <w:name w:val="HTML Code"/>
+    <w:basedOn w:val="DefaultParagraphFont"/>
+    <w:uiPriority w:val="99"/>
+    <w:semiHidden/>
+    <w:unhideWhenUsed/>
+    <w:rsid w:val="00EE1B07"/>
+    <w:rPr>
+      <w:rFonts w:ascii="Courier New" w:eastAsia="Times New Roman" w:hAnsi="Courier New" w:cs="Courier New"/>
+      <w:sz w:val="20"/>
+      <w:szCs w:val="20"/>
+    </w:rPr>
+  </w:style>
+  <w:style w:type="character" w:styleId="Emphasis">
+    <w:name w:val="Emphasis"/>
+    <w:basedOn w:val="DefaultParagraphFont"/>
+    <w:uiPriority w:val="20"/>
+    <w:qFormat/>
+    <w:rsid w:val="00BB53C8"/>
+    <w:rPr>
+      <w:i/>
+      <w:iCs/>
+    </w:rPr>
+  </w:style>
+  <w:style w:type="character" w:customStyle="1" w:styleId="ej">
+    <w:name w:val="ej"/>
+    <w:basedOn w:val="DefaultParagraphFont"/>
+    <w:rsid w:val="00BB53C8"/>
+  </w:style>
+  <w:style w:type="character" w:styleId="UnresolvedMention">
+    <w:name w:val="Unresolved Mention"/>
+    <w:basedOn w:val="DefaultParagraphFont"/>
+    <w:uiPriority w:val="99"/>
+    <w:semiHidden/>
+    <w:unhideWhenUsed/>
+    <w:rsid w:val="00C8637F"/>
+    <w:rPr>
+      <w:color w:val="605E5C"/>
+      <w:shd w:val="clear" w:color="auto" w:fill="E1DFDD"/>
+    </w:rPr>
+  </w:style>
 </w:styles>
 </file>
 

</xml_diff>

<commit_message>
the Semicolon in javascript is to use or not
</commit_message>
<xml_diff>
--- a/Assignment1.docx
+++ b/Assignment1.docx
@@ -1636,35 +1636,7 @@
           <w:szCs w:val="24"/>
         </w:rPr>
         <w:lastRenderedPageBreak/>
-        <w:t xml:space="preserve">compiling the code it interprets the code of the Function line by line so my conclusion is that All programming language are human-readable. Then translates to machine language. And the JavaScript engines have both compiler and interpreter to translate the JavaScript code on the web browser. The flow of the engine is that it interprets the JavaScript code and simultaneously uses the compiler to optimize the code being interpreted. </w:t>
-      </w:r>
-      <w:r>
-        <w:rPr>
-          <w:sz w:val="24"/>
-          <w:szCs w:val="24"/>
-        </w:rPr>
-        <w:t>So,</w:t>
-      </w:r>
-      <w:r>
-        <w:rPr>
-          <w:sz w:val="24"/>
-          <w:szCs w:val="24"/>
-        </w:rPr>
-        <w:t xml:space="preserve"> </w:t>
-      </w:r>
-      <w:r>
-        <w:rPr>
-          <w:sz w:val="24"/>
-          <w:szCs w:val="24"/>
-        </w:rPr>
-        <w:t>it’s</w:t>
-      </w:r>
-      <w:r>
-        <w:rPr>
-          <w:sz w:val="24"/>
-          <w:szCs w:val="24"/>
-        </w:rPr>
-        <w:t xml:space="preserve"> kind of both</w:t>
+        <w:t>compiling the code it interprets the code of the Function line by line so my conclusion is that All programming language are human-readable. Then translates to machine language. And the JavaScript engines have both compiler and interpreter to translate the JavaScript code on the web browser. The flow of the engine is that it interprets the JavaScript code and simultaneously uses the compiler to optimize the code being interpreted. So, it’s kind of both</w:t>
       </w:r>
       <w:r>
         <w:rPr>
@@ -1673,15 +1645,13 @@
         </w:rPr>
         <w:t xml:space="preserve"> and Mach closer to compiler </w:t>
       </w:r>
-      <w:proofErr w:type="gramStart"/>
-      <w:r>
-        <w:rPr>
-          <w:sz w:val="24"/>
-          <w:szCs w:val="24"/>
-        </w:rPr>
-        <w:t>this days</w:t>
-      </w:r>
-      <w:proofErr w:type="gramEnd"/>
+      <w:r>
+        <w:rPr>
+          <w:sz w:val="24"/>
+          <w:szCs w:val="24"/>
+        </w:rPr>
+        <w:t>this day</w:t>
+      </w:r>
       <w:r>
         <w:rPr>
           <w:sz w:val="24"/>
@@ -1694,21 +1664,7 @@
           <w:sz w:val="24"/>
           <w:szCs w:val="24"/>
         </w:rPr>
-        <w:t xml:space="preserve"> </w:t>
-      </w:r>
-      <w:r>
-        <w:rPr>
-          <w:sz w:val="24"/>
-          <w:szCs w:val="24"/>
-        </w:rPr>
-        <w:t>F</w:t>
-      </w:r>
-      <w:r>
-        <w:rPr>
-          <w:sz w:val="24"/>
-          <w:szCs w:val="24"/>
-        </w:rPr>
-        <w:t>irst</w:t>
+        <w:t xml:space="preserve"> First</w:t>
       </w:r>
       <w:r>
         <w:rPr>
@@ -1948,19 +1904,7 @@
         <w:rPr>
           <w:rFonts w:asciiTheme="minorHAnsi" w:hAnsiTheme="minorHAnsi" w:cstheme="minorHAnsi"/>
         </w:rPr>
-        <w:t xml:space="preserve">cript value has a type tag. First 1-3 bits of each value are reserved for </w:t>
-      </w:r>
-      <w:r>
-        <w:rPr>
-          <w:rFonts w:asciiTheme="minorHAnsi" w:hAnsiTheme="minorHAnsi" w:cstheme="minorHAnsi"/>
-        </w:rPr>
-        <w:t>its</w:t>
-      </w:r>
-      <w:r>
-        <w:rPr>
-          <w:rFonts w:asciiTheme="minorHAnsi" w:hAnsiTheme="minorHAnsi" w:cstheme="minorHAnsi"/>
-        </w:rPr>
-        <w:t xml:space="preserve"> type. The type tags for different types were as follows</w:t>
+        <w:t>cript value has a type tag. First 1-3 bits of each value are reserved for its type. The type tags for different types were as follows</w:t>
       </w:r>
       <w:r>
         <w:t>: -</w:t>
@@ -2224,23 +2168,7 @@
           <w:sz w:val="24"/>
           <w:szCs w:val="24"/>
         </w:rPr>
-        <w:t xml:space="preserve">In the initial version of JavaScript, values were storied in </w:t>
-      </w:r>
-      <w:r>
-        <w:rPr>
-          <w:rFonts w:eastAsia="Times New Roman" w:cstheme="minorHAnsi"/>
-          <w:sz w:val="24"/>
-          <w:szCs w:val="24"/>
-        </w:rPr>
-        <w:t>32-bit</w:t>
-      </w:r>
-      <w:r>
-        <w:rPr>
-          <w:rFonts w:eastAsia="Times New Roman" w:cstheme="minorHAnsi"/>
-          <w:sz w:val="24"/>
-          <w:szCs w:val="24"/>
-        </w:rPr>
-        <w:t xml:space="preserve"> units. The first 3 bits represented the data type tag followed by the remaining bits that represented the value.</w:t>
+        <w:t>In the initial version of JavaScript, values were storied in 32-bit units. The first 3 bits represented the data type tag followed by the remaining bits that represented the value.</w:t>
       </w:r>
     </w:p>
     <w:p>
@@ -2258,39 +2186,7 @@
           <w:sz w:val="24"/>
           <w:szCs w:val="24"/>
         </w:rPr>
-        <w:t xml:space="preserve">For all objects it was 000 as the type tag bits. null was considered to be a special value in JavaScript from its very first version. null was a representation of the null pointer. However, there were no pointers in JavaScript like C. So null simply meant nothing or void and was represented by all 0’s. Hence all its 32 bits were 0’s. </w:t>
-      </w:r>
-      <w:r>
-        <w:rPr>
-          <w:rFonts w:eastAsia="Times New Roman" w:cstheme="minorHAnsi"/>
-          <w:sz w:val="24"/>
-          <w:szCs w:val="24"/>
-        </w:rPr>
-        <w:t>So,</w:t>
-      </w:r>
-      <w:r>
-        <w:rPr>
-          <w:rFonts w:eastAsia="Times New Roman" w:cstheme="minorHAnsi"/>
-          <w:sz w:val="24"/>
-          <w:szCs w:val="24"/>
-        </w:rPr>
-        <w:t xml:space="preserve"> whenever the JavaScri</w:t>
-      </w:r>
-      <w:r>
-        <w:rPr>
-          <w:rFonts w:eastAsia="Times New Roman" w:cstheme="minorHAnsi"/>
-          <w:sz w:val="24"/>
-          <w:szCs w:val="24"/>
-        </w:rPr>
-        <w:t>p</w:t>
-      </w:r>
-      <w:r>
-        <w:rPr>
-          <w:rFonts w:eastAsia="Times New Roman" w:cstheme="minorHAnsi"/>
-          <w:sz w:val="24"/>
-          <w:szCs w:val="24"/>
-        </w:rPr>
-        <w:t xml:space="preserve">t interpreter read null, it considered the first 3 bits as type “object”. That is why </w:t>
+        <w:t xml:space="preserve">For all objects it was 000 as the type tag bits. null was considered to be a special value in JavaScript from its very first version. null was a representation of the null pointer. However, there were no pointers in JavaScript like C. So null simply meant nothing or void and was represented by all 0’s. Hence all its 32 bits were 0’s. So, whenever the JavaScript interpreter read null, it considered the first 3 bits as type “object”. That is why </w:t>
       </w:r>
       <w:proofErr w:type="spellStart"/>
       <w:r>
@@ -3790,13 +3686,7 @@
         <w:rPr>
           <w:rStyle w:val="objectbox"/>
         </w:rPr>
-        <w:t>a is not defined</w:t>
-      </w:r>
-      <w:r>
-        <w:rPr>
-          <w:rStyle w:val="objectbox"/>
-        </w:rPr>
-        <w:t xml:space="preserve"> why?</w:t>
+        <w:t>a is not defined why?</w:t>
       </w:r>
       <w:r>
         <w:rPr>
@@ -3846,10 +3736,18 @@
       <w:r>
         <w:rPr>
           <w:rStyle w:val="objectbox"/>
+          <w:sz w:val="24"/>
+          <w:szCs w:val="24"/>
+        </w:rPr>
+        <w:t>we set a variable const if we don’t want to assign it after declaration or initialization. In this case it we can not change it so it will stack in the temporal dead zone we can’t access its value because it wasn’t initialized first this means that with const it must be initialized before run time</w:t>
+      </w:r>
+      <w:r>
+        <w:rPr>
+          <w:rStyle w:val="objectbox"/>
           <w:sz w:val="28"/>
           <w:szCs w:val="28"/>
         </w:rPr>
-        <w:t>we set a variable const if we don’t want to assign it after declaration or initialization. In this case it we can not change it so it will stack in the temporal dead zone we can’t access its value because it wasn’t initialized first this means that with const it must be initialized before run time.</w:t>
+        <w:t>.</w:t>
       </w:r>
     </w:p>
     <w:p>
@@ -3870,41 +3768,1931 @@
           <w:sz w:val="36"/>
           <w:szCs w:val="36"/>
         </w:rPr>
-        <w:t>Semicolons in JavaScript</w:t>
-      </w:r>
-    </w:p>
-    <w:p>
-      <w:pPr>
-        <w:spacing w:before="240" w:line="288" w:lineRule="auto"/>
-        <w:rPr>
-          <w:sz w:val="24"/>
-          <w:szCs w:val="24"/>
-        </w:rPr>
-      </w:pPr>
-    </w:p>
-    <w:p>
-      <w:pPr>
-        <w:spacing w:before="240" w:line="288" w:lineRule="auto"/>
-        <w:rPr>
-          <w:rFonts w:cstheme="minorHAnsi"/>
-          <w:sz w:val="24"/>
-          <w:szCs w:val="24"/>
-        </w:rPr>
-      </w:pPr>
-    </w:p>
-    <w:p>
-      <w:pPr>
-        <w:spacing w:before="240" w:line="288" w:lineRule="auto"/>
+        <w:t>Semicolons in JavaScrip</w:t>
+      </w:r>
+      <w:r>
         <w:rPr>
           <w:sz w:val="36"/>
           <w:szCs w:val="36"/>
         </w:rPr>
-      </w:pPr>
-      <w:r>
+        <w:t>t</w:t>
+      </w:r>
+    </w:p>
+    <w:p>
+      <w:pPr>
+        <w:spacing w:before="240" w:line="288" w:lineRule="auto"/>
+        <w:rPr>
+          <w:b/>
+          <w:bCs/>
+          <w:sz w:val="24"/>
+          <w:szCs w:val="24"/>
+        </w:rPr>
+      </w:pPr>
+      <w:r>
+        <w:rPr>
+          <w:sz w:val="24"/>
+          <w:szCs w:val="24"/>
+        </w:rPr>
+        <w:t>It’s our preference whether we use semicolon in code, but in JavaScript there ais a particular code construct requires them.</w:t>
+      </w:r>
+      <w:r>
+        <w:t xml:space="preserve"> </w:t>
+      </w:r>
+      <w:r>
+        <w:rPr>
+          <w:sz w:val="24"/>
+          <w:szCs w:val="24"/>
+        </w:rPr>
+        <w:t>This is all possible because JavaScript does not strictly require semicolons. When there is a place where a semicolon was needed, it adds it behind the scenes.</w:t>
+      </w:r>
+      <w:r>
+        <w:rPr>
+          <w:sz w:val="24"/>
+          <w:szCs w:val="24"/>
+        </w:rPr>
+        <w:br/>
+        <w:t xml:space="preserve">the process that does this is called </w:t>
+      </w:r>
+      <w:r>
+        <w:rPr>
+          <w:b/>
+          <w:bCs/>
+          <w:sz w:val="24"/>
+          <w:szCs w:val="24"/>
+        </w:rPr>
+        <w:t>Automatic Semicolon Insertion (ASI).</w:t>
+      </w:r>
+      <w:r>
+        <w:rPr>
+          <w:sz w:val="24"/>
+          <w:szCs w:val="24"/>
+        </w:rPr>
+        <w:t xml:space="preserve"> So, there are rules that powers semicolon the rules of </w:t>
+      </w:r>
+      <w:r>
+        <w:rPr>
+          <w:b/>
+          <w:bCs/>
+          <w:sz w:val="24"/>
+          <w:szCs w:val="24"/>
+        </w:rPr>
+        <w:t>Automatic Semicolon Insertion are: -</w:t>
+      </w:r>
+    </w:p>
+    <w:p>
+      <w:pPr>
+        <w:numPr>
+          <w:ilvl w:val="0"/>
+          <w:numId w:val="31"/>
+        </w:numPr>
+        <w:spacing w:before="100" w:beforeAutospacing="1" w:after="100" w:afterAutospacing="1" w:line="240" w:lineRule="auto"/>
+        <w:rPr>
+          <w:rFonts w:eastAsia="Times New Roman" w:cstheme="minorHAnsi"/>
+          <w:sz w:val="24"/>
+          <w:szCs w:val="24"/>
+        </w:rPr>
+      </w:pPr>
+      <w:r>
+        <w:rPr>
+          <w:rFonts w:eastAsia="Times New Roman" w:cstheme="minorHAnsi"/>
+          <w:sz w:val="24"/>
+          <w:szCs w:val="24"/>
+        </w:rPr>
+        <w:t>when the next line starts with code that breaks the current one</w:t>
+      </w:r>
+      <w:r>
+        <w:rPr>
+          <w:rFonts w:eastAsia="Times New Roman" w:cstheme="minorHAnsi"/>
+          <w:sz w:val="24"/>
+          <w:szCs w:val="24"/>
+        </w:rPr>
+        <w:t>.</w:t>
+      </w:r>
+    </w:p>
+    <w:p>
+      <w:pPr>
+        <w:numPr>
+          <w:ilvl w:val="0"/>
+          <w:numId w:val="31"/>
+        </w:numPr>
+        <w:spacing w:before="100" w:beforeAutospacing="1" w:after="100" w:afterAutospacing="1" w:line="240" w:lineRule="auto"/>
+        <w:rPr>
+          <w:rFonts w:eastAsia="Times New Roman" w:cstheme="minorHAnsi"/>
+          <w:sz w:val="24"/>
+          <w:szCs w:val="24"/>
+        </w:rPr>
+      </w:pPr>
+      <w:r>
+        <w:rPr>
+          <w:rFonts w:eastAsia="Times New Roman" w:cstheme="minorHAnsi"/>
+          <w:sz w:val="24"/>
+          <w:szCs w:val="24"/>
+        </w:rPr>
+        <w:t xml:space="preserve">when the next line starts with </w:t>
+      </w:r>
+      <w:proofErr w:type="gramStart"/>
+      <w:r>
+        <w:rPr>
+          <w:rFonts w:eastAsia="Times New Roman" w:cstheme="minorHAnsi"/>
+          <w:sz w:val="24"/>
+          <w:szCs w:val="24"/>
+        </w:rPr>
+        <w:t>a }</w:t>
+      </w:r>
+      <w:proofErr w:type="gramEnd"/>
+      <w:r>
+        <w:rPr>
+          <w:rFonts w:eastAsia="Times New Roman" w:cstheme="minorHAnsi"/>
+          <w:sz w:val="24"/>
+          <w:szCs w:val="24"/>
+        </w:rPr>
+        <w:t>, closing the current block</w:t>
+      </w:r>
+      <w:r>
+        <w:rPr>
+          <w:rFonts w:eastAsia="Times New Roman" w:cstheme="minorHAnsi"/>
+          <w:sz w:val="24"/>
+          <w:szCs w:val="24"/>
+        </w:rPr>
+        <w:t>.</w:t>
+      </w:r>
+    </w:p>
+    <w:p>
+      <w:pPr>
+        <w:numPr>
+          <w:ilvl w:val="0"/>
+          <w:numId w:val="31"/>
+        </w:numPr>
+        <w:spacing w:before="100" w:beforeAutospacing="1" w:after="100" w:afterAutospacing="1" w:line="240" w:lineRule="auto"/>
+        <w:rPr>
+          <w:rFonts w:eastAsia="Times New Roman" w:cstheme="minorHAnsi"/>
+          <w:sz w:val="24"/>
+          <w:szCs w:val="24"/>
+        </w:rPr>
+      </w:pPr>
+      <w:r>
+        <w:rPr>
+          <w:rFonts w:eastAsia="Times New Roman" w:cstheme="minorHAnsi"/>
+          <w:sz w:val="24"/>
+          <w:szCs w:val="24"/>
+        </w:rPr>
+        <w:t>when the end of the source code file is reached</w:t>
+      </w:r>
+      <w:r>
+        <w:rPr>
+          <w:rFonts w:eastAsia="Times New Roman" w:cstheme="minorHAnsi"/>
+          <w:sz w:val="24"/>
+          <w:szCs w:val="24"/>
+        </w:rPr>
+        <w:t>.</w:t>
+      </w:r>
+    </w:p>
+    <w:p>
+      <w:pPr>
+        <w:numPr>
+          <w:ilvl w:val="0"/>
+          <w:numId w:val="31"/>
+        </w:numPr>
+        <w:spacing w:before="100" w:beforeAutospacing="1" w:after="100" w:afterAutospacing="1" w:line="240" w:lineRule="auto"/>
+        <w:rPr>
+          <w:rFonts w:eastAsia="Times New Roman" w:cstheme="minorHAnsi"/>
+          <w:sz w:val="24"/>
+          <w:szCs w:val="24"/>
+        </w:rPr>
+      </w:pPr>
+      <w:r>
+        <w:rPr>
+          <w:rFonts w:eastAsia="Times New Roman" w:cstheme="minorHAnsi"/>
+          <w:sz w:val="24"/>
+          <w:szCs w:val="24"/>
+        </w:rPr>
+        <w:t>when there is a return statement on its own line</w:t>
+      </w:r>
+      <w:r>
+        <w:rPr>
+          <w:rFonts w:eastAsia="Times New Roman" w:cstheme="minorHAnsi"/>
+          <w:sz w:val="24"/>
+          <w:szCs w:val="24"/>
+        </w:rPr>
+        <w:t>.</w:t>
+      </w:r>
+    </w:p>
+    <w:p>
+      <w:pPr>
+        <w:numPr>
+          <w:ilvl w:val="0"/>
+          <w:numId w:val="31"/>
+        </w:numPr>
+        <w:spacing w:before="100" w:beforeAutospacing="1" w:after="100" w:afterAutospacing="1" w:line="240" w:lineRule="auto"/>
+        <w:rPr>
+          <w:rFonts w:eastAsia="Times New Roman" w:cstheme="minorHAnsi"/>
+          <w:sz w:val="24"/>
+          <w:szCs w:val="24"/>
+        </w:rPr>
+      </w:pPr>
+      <w:r>
+        <w:rPr>
+          <w:rFonts w:eastAsia="Times New Roman" w:cstheme="minorHAnsi"/>
+          <w:sz w:val="24"/>
+          <w:szCs w:val="24"/>
+        </w:rPr>
+        <w:t>when there is a break statement on its own line</w:t>
+      </w:r>
+      <w:r>
+        <w:rPr>
+          <w:rFonts w:eastAsia="Times New Roman" w:cstheme="minorHAnsi"/>
+          <w:sz w:val="24"/>
+          <w:szCs w:val="24"/>
+        </w:rPr>
+        <w:t>.</w:t>
+      </w:r>
+    </w:p>
+    <w:p>
+      <w:pPr>
+        <w:numPr>
+          <w:ilvl w:val="0"/>
+          <w:numId w:val="31"/>
+        </w:numPr>
+        <w:spacing w:before="100" w:beforeAutospacing="1" w:after="100" w:afterAutospacing="1" w:line="240" w:lineRule="auto"/>
+        <w:rPr>
+          <w:rFonts w:eastAsia="Times New Roman" w:cstheme="minorHAnsi"/>
+          <w:sz w:val="24"/>
+          <w:szCs w:val="24"/>
+        </w:rPr>
+      </w:pPr>
+      <w:r>
+        <w:rPr>
+          <w:rFonts w:eastAsia="Times New Roman" w:cstheme="minorHAnsi"/>
+          <w:sz w:val="24"/>
+          <w:szCs w:val="24"/>
+        </w:rPr>
+        <w:t>when there is a throw statement on its own line</w:t>
+      </w:r>
+      <w:r>
+        <w:rPr>
+          <w:rFonts w:eastAsia="Times New Roman" w:cstheme="minorHAnsi"/>
+          <w:sz w:val="24"/>
+          <w:szCs w:val="24"/>
+        </w:rPr>
+        <w:t>.</w:t>
+      </w:r>
+    </w:p>
+    <w:p>
+      <w:pPr>
+        <w:numPr>
+          <w:ilvl w:val="0"/>
+          <w:numId w:val="31"/>
+        </w:numPr>
+        <w:spacing w:before="100" w:beforeAutospacing="1" w:after="100" w:afterAutospacing="1" w:line="240" w:lineRule="auto"/>
+        <w:rPr>
+          <w:rFonts w:eastAsia="Times New Roman" w:cstheme="minorHAnsi"/>
+          <w:sz w:val="24"/>
+          <w:szCs w:val="24"/>
+        </w:rPr>
+      </w:pPr>
+      <w:r>
+        <w:rPr>
+          <w:rFonts w:eastAsia="Times New Roman" w:cstheme="minorHAnsi"/>
+          <w:sz w:val="24"/>
+          <w:szCs w:val="24"/>
+        </w:rPr>
+        <w:t>when there is a continue statement on its own line</w:t>
+      </w:r>
+      <w:r>
+        <w:rPr>
+          <w:rFonts w:eastAsia="Times New Roman" w:cstheme="minorHAnsi"/>
+          <w:sz w:val="24"/>
+          <w:szCs w:val="24"/>
+        </w:rPr>
+        <w:t>.</w:t>
+      </w:r>
+    </w:p>
+    <w:p>
+      <w:pPr>
+        <w:spacing w:before="100" w:beforeAutospacing="1" w:after="100" w:afterAutospacing="1" w:line="240" w:lineRule="auto"/>
+        <w:rPr>
+          <w:sz w:val="24"/>
+          <w:szCs w:val="24"/>
+        </w:rPr>
+      </w:pPr>
+      <w:r>
+        <w:rPr>
+          <w:sz w:val="24"/>
+          <w:szCs w:val="24"/>
+        </w:rPr>
+        <w:t>never start a line with parentheses, those might be concatenated with the previous line to form a function call, or array element reference</w:t>
+      </w:r>
+    </w:p>
+    <w:p>
+      <w:pPr>
+        <w:spacing w:before="100" w:beforeAutospacing="1" w:after="100" w:afterAutospacing="1" w:line="240" w:lineRule="auto"/>
+        <w:rPr>
+          <w:sz w:val="24"/>
+          <w:szCs w:val="24"/>
+        </w:rPr>
+      </w:pPr>
+      <w:r>
+        <w:rPr>
+          <w:sz w:val="24"/>
+          <w:szCs w:val="24"/>
+        </w:rPr>
+        <w:t xml:space="preserve">In the head of for loops ASI is not implied for loops semicolon are required can’t rely on ASI to add a semicolon. ASI also not implied in statement appear in the same line  </w:t>
+      </w:r>
+      <w:r>
+        <w:rPr>
+          <w:sz w:val="24"/>
+          <w:szCs w:val="24"/>
+        </w:rPr>
+        <w:br/>
+        <w:t xml:space="preserve">For example: - </w:t>
+      </w:r>
+      <w:r>
+        <w:rPr>
+          <w:sz w:val="24"/>
+          <w:szCs w:val="24"/>
+        </w:rPr>
+        <w:br/>
+      </w:r>
+      <w:r>
+        <w:rPr>
+          <w:sz w:val="24"/>
+          <w:szCs w:val="24"/>
+        </w:rPr>
+        <w:tab/>
+      </w:r>
+      <w:proofErr w:type="gramStart"/>
+      <w:r>
+        <w:rPr>
+          <w:sz w:val="24"/>
+          <w:szCs w:val="24"/>
+        </w:rPr>
+        <w:t>for(</w:t>
+      </w:r>
+      <w:proofErr w:type="gramEnd"/>
+      <w:r>
+        <w:rPr>
+          <w:sz w:val="24"/>
+          <w:szCs w:val="24"/>
+        </w:rPr>
+        <w:t xml:space="preserve">let </w:t>
+      </w:r>
+      <w:proofErr w:type="spellStart"/>
+      <w:r>
+        <w:rPr>
+          <w:sz w:val="24"/>
+          <w:szCs w:val="24"/>
+        </w:rPr>
+        <w:t>i</w:t>
+      </w:r>
+      <w:proofErr w:type="spellEnd"/>
+      <w:r>
+        <w:rPr>
+          <w:sz w:val="24"/>
+          <w:szCs w:val="24"/>
+        </w:rPr>
+        <w:t xml:space="preserve"> = 0</w:t>
+      </w:r>
+      <w:r>
+        <w:rPr>
+          <w:sz w:val="24"/>
+          <w:szCs w:val="24"/>
+        </w:rPr>
+        <w:br/>
+        <w:t xml:space="preserve">                                ; 1&lt; 10 </w:t>
+      </w:r>
+      <w:r>
+        <w:rPr>
+          <w:sz w:val="24"/>
+          <w:szCs w:val="24"/>
+        </w:rPr>
+        <w:br/>
+        <w:t xml:space="preserve">                                 ; </w:t>
+      </w:r>
+      <w:proofErr w:type="spellStart"/>
+      <w:r>
+        <w:rPr>
+          <w:sz w:val="24"/>
+          <w:szCs w:val="24"/>
+        </w:rPr>
+        <w:t>i</w:t>
+      </w:r>
+      <w:proofErr w:type="spellEnd"/>
+      <w:r>
+        <w:rPr>
+          <w:sz w:val="24"/>
+          <w:szCs w:val="24"/>
+        </w:rPr>
+        <w:t xml:space="preserve"> ++){</w:t>
+      </w:r>
+    </w:p>
+    <w:p>
+      <w:pPr>
+        <w:spacing w:before="100" w:beforeAutospacing="1" w:after="100" w:afterAutospacing="1" w:line="240" w:lineRule="auto"/>
+        <w:rPr>
+          <w:sz w:val="24"/>
+          <w:szCs w:val="24"/>
+        </w:rPr>
+      </w:pPr>
+      <w:r>
+        <w:rPr>
+          <w:sz w:val="24"/>
+          <w:szCs w:val="24"/>
+        </w:rPr>
+        <w:t>}</w:t>
+      </w:r>
+      <w:r>
+        <w:rPr>
+          <w:sz w:val="24"/>
+          <w:szCs w:val="24"/>
+        </w:rPr>
+        <w:br/>
+        <w:t xml:space="preserve">can’t add a semicolon here so that a problem for as if we forgot to put it there. The ASI won’t </w:t>
+      </w:r>
+      <w:proofErr w:type="gramStart"/>
+      <w:r>
+        <w:rPr>
+          <w:sz w:val="24"/>
+          <w:szCs w:val="24"/>
+        </w:rPr>
+        <w:t>work .</w:t>
+      </w:r>
+      <w:proofErr w:type="gramEnd"/>
+    </w:p>
+    <w:p>
+      <w:pPr>
+        <w:spacing w:before="100" w:beforeAutospacing="1" w:after="100" w:afterAutospacing="1" w:line="240" w:lineRule="auto"/>
+        <w:rPr>
+          <w:sz w:val="24"/>
+          <w:szCs w:val="24"/>
+        </w:rPr>
+      </w:pPr>
+      <w:r>
+        <w:rPr>
+          <w:sz w:val="24"/>
+          <w:szCs w:val="24"/>
+        </w:rPr>
+        <w:t>For example: -</w:t>
+      </w:r>
+      <w:r>
+        <w:rPr>
+          <w:sz w:val="24"/>
+          <w:szCs w:val="24"/>
+        </w:rPr>
+        <w:br/>
+        <w:t xml:space="preserve">23 “Hello” </w:t>
+      </w:r>
+    </w:p>
+    <w:p>
+      <w:pPr>
+        <w:spacing w:before="100" w:beforeAutospacing="1" w:after="100" w:afterAutospacing="1" w:line="240" w:lineRule="auto"/>
+        <w:rPr>
+          <w:sz w:val="24"/>
+          <w:szCs w:val="24"/>
+        </w:rPr>
+      </w:pPr>
+      <w:r>
+        <w:rPr>
+          <w:sz w:val="24"/>
+          <w:szCs w:val="24"/>
+        </w:rPr>
+        <w:t xml:space="preserve">The semicolon won’t be added here as well the ASI can’t distinguish where to put semicolon. </w:t>
+      </w:r>
+    </w:p>
+    <w:p>
+      <w:pPr>
+        <w:rPr>
+          <w:sz w:val="28"/>
+          <w:szCs w:val="28"/>
+        </w:rPr>
+      </w:pPr>
+      <w:r>
+        <w:rPr>
+          <w:sz w:val="28"/>
+          <w:szCs w:val="28"/>
+        </w:rPr>
+        <w:t xml:space="preserve">When Should I Not Use Semicolons? </w:t>
+      </w:r>
+    </w:p>
+    <w:p>
+      <w:pPr>
+        <w:pStyle w:val="NormalWeb"/>
+      </w:pPr>
+      <w:r>
+        <w:lastRenderedPageBreak/>
+        <w:t>Here are a few cases where you don't need semicolons:</w:t>
+      </w:r>
+    </w:p>
+    <w:p>
+      <w:pPr>
+        <w:pStyle w:val="NormalWeb"/>
+      </w:pPr>
+      <w:r>
+        <w:t>if (...) {...} else {...}</w:t>
+      </w:r>
+      <w:r>
+        <w:br/>
+      </w:r>
+      <w:proofErr w:type="gramStart"/>
+      <w:r>
+        <w:t>for(</w:t>
+      </w:r>
+      <w:proofErr w:type="gramEnd"/>
+      <w:r>
+        <w:t>…){..}</w:t>
+      </w:r>
+      <w:r>
+        <w:t xml:space="preserve"> </w:t>
+      </w:r>
+      <w:r>
+        <w:br/>
+        <w:t xml:space="preserve">while (...) {...} </w:t>
+      </w:r>
+    </w:p>
+    <w:p>
+      <w:pPr>
+        <w:pStyle w:val="NormalWeb"/>
+      </w:pPr>
+      <w:r>
+        <w:t>Note: You do need one after: do{...} while (...);</w:t>
+      </w:r>
+    </w:p>
+    <w:p>
+      <w:pPr>
+        <w:pStyle w:val="NormalWeb"/>
+      </w:pPr>
+      <w:r>
+        <w:t xml:space="preserve">For example: - </w:t>
+      </w:r>
+    </w:p>
+    <w:p>
+      <w:pPr>
+        <w:tabs>
+          <w:tab w:val="left" w:pos="916"/>
+          <w:tab w:val="left" w:pos="1832"/>
+          <w:tab w:val="left" w:pos="2748"/>
+          <w:tab w:val="left" w:pos="3664"/>
+          <w:tab w:val="left" w:pos="4580"/>
+          <w:tab w:val="left" w:pos="5496"/>
+          <w:tab w:val="left" w:pos="6412"/>
+          <w:tab w:val="left" w:pos="7328"/>
+          <w:tab w:val="left" w:pos="8244"/>
+          <w:tab w:val="left" w:pos="9160"/>
+          <w:tab w:val="left" w:pos="10076"/>
+          <w:tab w:val="left" w:pos="10992"/>
+          <w:tab w:val="left" w:pos="11908"/>
+          <w:tab w:val="left" w:pos="12824"/>
+          <w:tab w:val="left" w:pos="13740"/>
+          <w:tab w:val="left" w:pos="14656"/>
+        </w:tabs>
+        <w:spacing w:after="0" w:line="240" w:lineRule="auto"/>
+        <w:rPr>
+          <w:rFonts w:eastAsia="Times New Roman" w:cstheme="minorHAnsi"/>
+          <w:sz w:val="24"/>
+          <w:szCs w:val="24"/>
+        </w:rPr>
+      </w:pPr>
+      <w:r>
+        <w:rPr>
+          <w:rFonts w:eastAsia="Times New Roman" w:cstheme="minorHAnsi"/>
+          <w:sz w:val="24"/>
+          <w:szCs w:val="24"/>
+        </w:rPr>
+        <w:t>var name = "</w:t>
+      </w:r>
+      <w:r>
+        <w:rPr>
+          <w:rFonts w:eastAsia="Times New Roman" w:cstheme="minorHAnsi"/>
+          <w:sz w:val="24"/>
+          <w:szCs w:val="24"/>
+        </w:rPr>
+        <w:t>Abebe</w:t>
+      </w:r>
+      <w:r>
+        <w:rPr>
+          <w:rFonts w:eastAsia="Times New Roman" w:cstheme="minorHAnsi"/>
+          <w:sz w:val="24"/>
+          <w:szCs w:val="24"/>
+        </w:rPr>
+        <w:t>"</w:t>
+      </w:r>
+    </w:p>
+    <w:p>
+      <w:pPr>
+        <w:tabs>
+          <w:tab w:val="left" w:pos="916"/>
+          <w:tab w:val="left" w:pos="1832"/>
+          <w:tab w:val="left" w:pos="2748"/>
+          <w:tab w:val="left" w:pos="3664"/>
+          <w:tab w:val="left" w:pos="4580"/>
+          <w:tab w:val="left" w:pos="5496"/>
+          <w:tab w:val="left" w:pos="6412"/>
+          <w:tab w:val="left" w:pos="7328"/>
+          <w:tab w:val="left" w:pos="8244"/>
+          <w:tab w:val="left" w:pos="9160"/>
+          <w:tab w:val="left" w:pos="10076"/>
+          <w:tab w:val="left" w:pos="10992"/>
+          <w:tab w:val="left" w:pos="11908"/>
+          <w:tab w:val="left" w:pos="12824"/>
+          <w:tab w:val="left" w:pos="13740"/>
+          <w:tab w:val="left" w:pos="14656"/>
+        </w:tabs>
+        <w:spacing w:after="0" w:line="240" w:lineRule="auto"/>
+        <w:rPr>
+          <w:rFonts w:eastAsia="Times New Roman" w:cstheme="minorHAnsi"/>
+          <w:sz w:val="24"/>
+          <w:szCs w:val="24"/>
+        </w:rPr>
+      </w:pPr>
+      <w:r>
+        <w:rPr>
+          <w:rFonts w:eastAsia="Times New Roman" w:cstheme="minorHAnsi"/>
+          <w:sz w:val="24"/>
+          <w:szCs w:val="24"/>
+        </w:rPr>
+        <w:t>var website = "</w:t>
+      </w:r>
+      <w:r>
+        <w:rPr>
+          <w:rFonts w:eastAsia="Times New Roman" w:cstheme="minorHAnsi"/>
+          <w:sz w:val="24"/>
+          <w:szCs w:val="24"/>
+        </w:rPr>
+        <w:t>abebe</w:t>
+      </w:r>
+      <w:r>
+        <w:rPr>
+          <w:rFonts w:eastAsia="Times New Roman" w:cstheme="minorHAnsi"/>
+          <w:sz w:val="24"/>
+          <w:szCs w:val="24"/>
+        </w:rPr>
+        <w:t>.org";</w:t>
+      </w:r>
+    </w:p>
+    <w:p>
+      <w:pPr>
+        <w:pStyle w:val="NormalWeb"/>
+      </w:pPr>
+      <w:r>
+        <w:rPr>
+          <w:rFonts w:asciiTheme="minorHAnsi" w:hAnsiTheme="minorHAnsi" w:cstheme="minorHAnsi"/>
+        </w:rPr>
+        <w:t>On the first line, the JavaScript engine will automatically insert a semicolon, so this is not considered a syntax error. The JavaScript engine still knows how to interpret the line and knows that the line end indicates the end of the statement</w:t>
+      </w:r>
+      <w:r>
+        <w:t>.</w:t>
+      </w:r>
+    </w:p>
+    <w:p>
+      <w:pPr>
+        <w:spacing w:before="240" w:line="288" w:lineRule="auto"/>
+        <w:rPr>
+          <w:sz w:val="24"/>
+          <w:szCs w:val="24"/>
+        </w:rPr>
+      </w:pPr>
+      <w:r>
+        <w:rPr>
+          <w:sz w:val="24"/>
+          <w:szCs w:val="24"/>
+        </w:rPr>
+        <w:t xml:space="preserve">Where was an argument amount school about ASI </w:t>
+      </w:r>
+      <w:proofErr w:type="gramStart"/>
+      <w:r>
+        <w:rPr>
+          <w:sz w:val="24"/>
+          <w:szCs w:val="24"/>
+        </w:rPr>
+        <w:t>generally.</w:t>
+      </w:r>
+      <w:proofErr w:type="gramEnd"/>
+      <w:r>
+        <w:rPr>
+          <w:sz w:val="24"/>
+          <w:szCs w:val="24"/>
+        </w:rPr>
+        <w:t xml:space="preserve"> The first is that we should treat ASI as if it didn't exist and always include semicolons manually. The rationale is that it's easier to always include semicolons than to try to remember when they are or are not required, and thus decreases the possibility of introducing an error.</w:t>
+      </w:r>
+    </w:p>
+    <w:p>
+      <w:pPr>
+        <w:spacing w:before="240" w:line="288" w:lineRule="auto"/>
+        <w:rPr>
+          <w:sz w:val="24"/>
+          <w:szCs w:val="24"/>
+        </w:rPr>
+      </w:pPr>
+      <w:r>
+        <w:rPr>
+          <w:sz w:val="24"/>
+          <w:szCs w:val="24"/>
+        </w:rPr>
+        <w:t>While in the case of rule 4 it can be tricky to people who uses semicolon.</w:t>
+      </w:r>
+    </w:p>
+    <w:p>
+      <w:pPr>
+        <w:spacing w:before="240" w:line="288" w:lineRule="auto"/>
+      </w:pPr>
+      <w:r>
+        <w:t xml:space="preserve">For example: - </w:t>
+      </w:r>
+      <w:r>
+        <w:br/>
+        <w:t xml:space="preserve">function </w:t>
+      </w:r>
+      <w:proofErr w:type="spellStart"/>
+      <w:proofErr w:type="gramStart"/>
+      <w:r>
+        <w:t>myFunction</w:t>
+      </w:r>
+      <w:proofErr w:type="spellEnd"/>
+      <w:r>
+        <w:t>(</w:t>
+      </w:r>
+      <w:proofErr w:type="gramEnd"/>
+      <w:r>
+        <w:t>){</w:t>
+      </w:r>
+      <w:r>
+        <w:br/>
+      </w:r>
+      <w:r>
+        <w:tab/>
+        <w:t>return</w:t>
+      </w:r>
+      <w:r>
+        <w:br/>
+        <w:t xml:space="preserve">             {</w:t>
+      </w:r>
+      <w:r>
+        <w:br/>
+        <w:t xml:space="preserve">                     </w:t>
+      </w:r>
+      <w:proofErr w:type="spellStart"/>
+      <w:r>
+        <w:t>name:”Abebe</w:t>
+      </w:r>
+      <w:proofErr w:type="spellEnd"/>
+      <w:r>
+        <w:t>”;</w:t>
+      </w:r>
+    </w:p>
+    <w:p>
+      <w:pPr>
+        <w:spacing w:before="240" w:line="288" w:lineRule="auto"/>
+      </w:pPr>
+      <w:r>
+        <w:t xml:space="preserve">              };</w:t>
+      </w:r>
+    </w:p>
+    <w:p>
+      <w:pPr>
+        <w:spacing w:before="240" w:line="288" w:lineRule="auto"/>
+      </w:pPr>
+      <w:r>
+        <w:t>}</w:t>
+      </w:r>
+      <w:r>
+        <w:t>;</w:t>
+      </w:r>
+    </w:p>
+    <w:p>
+      <w:pPr>
+        <w:spacing w:before="240" w:line="288" w:lineRule="auto"/>
+        <w:rPr>
+          <w:sz w:val="24"/>
+          <w:szCs w:val="24"/>
+        </w:rPr>
+      </w:pPr>
+      <w:r>
+        <w:rPr>
+          <w:sz w:val="24"/>
+          <w:szCs w:val="24"/>
+        </w:rPr>
+        <w:t xml:space="preserve">This may look it’s grammatically correct but the ASI </w:t>
+      </w:r>
+      <w:r>
+        <w:rPr>
+          <w:sz w:val="24"/>
+          <w:szCs w:val="24"/>
+        </w:rPr>
+        <w:t>assumes that the end of a line is termina</w:t>
+      </w:r>
+      <w:r>
+        <w:rPr>
+          <w:sz w:val="24"/>
+          <w:szCs w:val="24"/>
+        </w:rPr>
+        <w:t>tion so it adds a semicolon that the end of return like thus</w:t>
+      </w:r>
+    </w:p>
+    <w:p>
+      <w:pPr>
+        <w:tabs>
+          <w:tab w:val="left" w:pos="916"/>
+          <w:tab w:val="left" w:pos="1832"/>
+          <w:tab w:val="left" w:pos="2748"/>
+          <w:tab w:val="left" w:pos="3664"/>
+          <w:tab w:val="left" w:pos="4580"/>
+          <w:tab w:val="left" w:pos="5496"/>
+          <w:tab w:val="left" w:pos="6412"/>
+          <w:tab w:val="left" w:pos="7328"/>
+          <w:tab w:val="left" w:pos="8244"/>
+          <w:tab w:val="left" w:pos="9160"/>
+          <w:tab w:val="left" w:pos="10076"/>
+          <w:tab w:val="left" w:pos="10992"/>
+          <w:tab w:val="left" w:pos="11908"/>
+          <w:tab w:val="left" w:pos="12824"/>
+          <w:tab w:val="left" w:pos="13740"/>
+          <w:tab w:val="left" w:pos="14656"/>
+        </w:tabs>
+        <w:spacing w:after="0" w:line="240" w:lineRule="auto"/>
+        <w:rPr>
+          <w:rFonts w:eastAsia="Times New Roman" w:cstheme="minorHAnsi"/>
+          <w:sz w:val="24"/>
+          <w:szCs w:val="24"/>
+        </w:rPr>
+      </w:pPr>
+      <w:r>
+        <w:rPr>
+          <w:rFonts w:eastAsia="Times New Roman" w:cstheme="minorHAnsi"/>
+          <w:sz w:val="24"/>
+          <w:szCs w:val="24"/>
+        </w:rPr>
+        <w:t xml:space="preserve">function </w:t>
+      </w:r>
+      <w:proofErr w:type="spellStart"/>
+      <w:proofErr w:type="gramStart"/>
+      <w:r>
+        <w:rPr>
+          <w:rFonts w:eastAsia="Times New Roman" w:cstheme="minorHAnsi"/>
+          <w:sz w:val="24"/>
+          <w:szCs w:val="24"/>
+        </w:rPr>
+        <w:t>myFunction</w:t>
+      </w:r>
+      <w:proofErr w:type="spellEnd"/>
+      <w:r>
+        <w:rPr>
+          <w:rFonts w:eastAsia="Times New Roman" w:cstheme="minorHAnsi"/>
+          <w:sz w:val="24"/>
+          <w:szCs w:val="24"/>
+        </w:rPr>
+        <w:t>(</w:t>
+      </w:r>
+      <w:proofErr w:type="gramEnd"/>
+      <w:r>
+        <w:rPr>
+          <w:rFonts w:eastAsia="Times New Roman" w:cstheme="minorHAnsi"/>
+          <w:sz w:val="24"/>
+          <w:szCs w:val="24"/>
+        </w:rPr>
+        <w:t>)</w:t>
+      </w:r>
+      <w:r>
+        <w:rPr>
+          <w:rFonts w:eastAsia="Times New Roman" w:cstheme="minorHAnsi"/>
+          <w:sz w:val="24"/>
+          <w:szCs w:val="24"/>
+        </w:rPr>
+        <w:t xml:space="preserve"> {</w:t>
+      </w:r>
+    </w:p>
+    <w:p>
+      <w:pPr>
+        <w:tabs>
+          <w:tab w:val="left" w:pos="916"/>
+          <w:tab w:val="left" w:pos="1832"/>
+          <w:tab w:val="left" w:pos="2748"/>
+          <w:tab w:val="left" w:pos="3664"/>
+          <w:tab w:val="left" w:pos="4580"/>
+          <w:tab w:val="left" w:pos="5496"/>
+          <w:tab w:val="left" w:pos="6412"/>
+          <w:tab w:val="left" w:pos="7328"/>
+          <w:tab w:val="left" w:pos="8244"/>
+          <w:tab w:val="left" w:pos="9160"/>
+          <w:tab w:val="left" w:pos="10076"/>
+          <w:tab w:val="left" w:pos="10992"/>
+          <w:tab w:val="left" w:pos="11908"/>
+          <w:tab w:val="left" w:pos="12824"/>
+          <w:tab w:val="left" w:pos="13740"/>
+          <w:tab w:val="left" w:pos="14656"/>
+        </w:tabs>
+        <w:spacing w:after="0" w:line="240" w:lineRule="auto"/>
+        <w:ind w:left="720"/>
+        <w:rPr>
+          <w:rFonts w:eastAsia="Times New Roman" w:cstheme="minorHAnsi"/>
+          <w:sz w:val="24"/>
+          <w:szCs w:val="24"/>
+        </w:rPr>
+      </w:pPr>
+      <w:r>
+        <w:rPr>
+          <w:rFonts w:eastAsia="Times New Roman" w:cstheme="minorHAnsi"/>
+          <w:sz w:val="24"/>
+          <w:szCs w:val="24"/>
+        </w:rPr>
+        <w:t xml:space="preserve">    return; </w:t>
+      </w:r>
+    </w:p>
+    <w:p>
+      <w:pPr>
+        <w:tabs>
+          <w:tab w:val="left" w:pos="916"/>
+          <w:tab w:val="left" w:pos="1832"/>
+          <w:tab w:val="left" w:pos="2748"/>
+          <w:tab w:val="left" w:pos="3664"/>
+          <w:tab w:val="left" w:pos="4580"/>
+          <w:tab w:val="left" w:pos="5496"/>
+          <w:tab w:val="left" w:pos="6412"/>
+          <w:tab w:val="left" w:pos="7328"/>
+          <w:tab w:val="left" w:pos="8244"/>
+          <w:tab w:val="left" w:pos="9160"/>
+          <w:tab w:val="left" w:pos="10076"/>
+          <w:tab w:val="left" w:pos="10992"/>
+          <w:tab w:val="left" w:pos="11908"/>
+          <w:tab w:val="left" w:pos="12824"/>
+          <w:tab w:val="left" w:pos="13740"/>
+          <w:tab w:val="left" w:pos="14656"/>
+        </w:tabs>
+        <w:spacing w:after="0" w:line="240" w:lineRule="auto"/>
+        <w:ind w:left="720"/>
+        <w:rPr>
+          <w:rFonts w:eastAsia="Times New Roman" w:cstheme="minorHAnsi"/>
+          <w:sz w:val="24"/>
+          <w:szCs w:val="24"/>
+        </w:rPr>
+      </w:pPr>
+      <w:r>
+        <w:rPr>
+          <w:rFonts w:eastAsia="Times New Roman" w:cstheme="minorHAnsi"/>
+          <w:sz w:val="24"/>
+          <w:szCs w:val="24"/>
+        </w:rPr>
+        <w:t xml:space="preserve">    { </w:t>
+      </w:r>
+    </w:p>
+    <w:p>
+      <w:pPr>
+        <w:tabs>
+          <w:tab w:val="left" w:pos="916"/>
+          <w:tab w:val="left" w:pos="1832"/>
+          <w:tab w:val="left" w:pos="2748"/>
+          <w:tab w:val="left" w:pos="3664"/>
+          <w:tab w:val="left" w:pos="4580"/>
+          <w:tab w:val="left" w:pos="5496"/>
+          <w:tab w:val="left" w:pos="6412"/>
+          <w:tab w:val="left" w:pos="7328"/>
+          <w:tab w:val="left" w:pos="8244"/>
+          <w:tab w:val="left" w:pos="9160"/>
+          <w:tab w:val="left" w:pos="10076"/>
+          <w:tab w:val="left" w:pos="10992"/>
+          <w:tab w:val="left" w:pos="11908"/>
+          <w:tab w:val="left" w:pos="12824"/>
+          <w:tab w:val="left" w:pos="13740"/>
+          <w:tab w:val="left" w:pos="14656"/>
+        </w:tabs>
+        <w:spacing w:after="0" w:line="240" w:lineRule="auto"/>
+        <w:ind w:left="720"/>
+        <w:rPr>
+          <w:rFonts w:eastAsia="Times New Roman" w:cstheme="minorHAnsi"/>
+          <w:sz w:val="24"/>
+          <w:szCs w:val="24"/>
+        </w:rPr>
+      </w:pPr>
+      <w:r>
+        <w:rPr>
+          <w:rFonts w:eastAsia="Times New Roman" w:cstheme="minorHAnsi"/>
+          <w:sz w:val="24"/>
+          <w:szCs w:val="24"/>
+        </w:rPr>
+        <w:t xml:space="preserve">       </w:t>
+      </w:r>
+      <w:r>
+        <w:rPr>
+          <w:rFonts w:eastAsia="Times New Roman" w:cstheme="minorHAnsi"/>
+          <w:sz w:val="24"/>
+          <w:szCs w:val="24"/>
+        </w:rPr>
+        <w:t>name: “Abebe</w:t>
+      </w:r>
+      <w:r>
+        <w:rPr>
+          <w:rFonts w:eastAsia="Times New Roman" w:cstheme="minorHAnsi"/>
+          <w:sz w:val="24"/>
+          <w:szCs w:val="24"/>
+        </w:rPr>
+        <w:t>"</w:t>
+      </w:r>
+      <w:r>
+        <w:rPr>
+          <w:rFonts w:eastAsia="Times New Roman" w:cstheme="minorHAnsi"/>
+          <w:sz w:val="24"/>
+          <w:szCs w:val="24"/>
+        </w:rPr>
+        <w:t>;</w:t>
+      </w:r>
+    </w:p>
+    <w:p>
+      <w:pPr>
+        <w:tabs>
+          <w:tab w:val="left" w:pos="916"/>
+          <w:tab w:val="left" w:pos="1832"/>
+          <w:tab w:val="left" w:pos="2748"/>
+          <w:tab w:val="left" w:pos="3664"/>
+          <w:tab w:val="left" w:pos="4580"/>
+          <w:tab w:val="left" w:pos="5496"/>
+          <w:tab w:val="left" w:pos="6412"/>
+          <w:tab w:val="left" w:pos="7328"/>
+          <w:tab w:val="left" w:pos="8244"/>
+          <w:tab w:val="left" w:pos="9160"/>
+          <w:tab w:val="left" w:pos="10076"/>
+          <w:tab w:val="left" w:pos="10992"/>
+          <w:tab w:val="left" w:pos="11908"/>
+          <w:tab w:val="left" w:pos="12824"/>
+          <w:tab w:val="left" w:pos="13740"/>
+          <w:tab w:val="left" w:pos="14656"/>
+        </w:tabs>
+        <w:spacing w:after="0" w:line="240" w:lineRule="auto"/>
+        <w:ind w:left="720"/>
+        <w:rPr>
+          <w:rFonts w:eastAsia="Times New Roman" w:cstheme="minorHAnsi"/>
+          <w:sz w:val="24"/>
+          <w:szCs w:val="24"/>
+        </w:rPr>
+      </w:pPr>
+      <w:r>
+        <w:rPr>
+          <w:rFonts w:eastAsia="Times New Roman" w:cstheme="minorHAnsi"/>
+          <w:sz w:val="24"/>
+          <w:szCs w:val="24"/>
+        </w:rPr>
+        <w:t xml:space="preserve">    } </w:t>
+      </w:r>
+      <w:r>
+        <w:rPr>
+          <w:rFonts w:eastAsia="Times New Roman" w:cstheme="minorHAnsi"/>
+          <w:sz w:val="24"/>
+          <w:szCs w:val="24"/>
+        </w:rPr>
+        <w:t>;</w:t>
+      </w:r>
+    </w:p>
+    <w:p>
+      <w:pPr>
+        <w:tabs>
+          <w:tab w:val="left" w:pos="916"/>
+          <w:tab w:val="left" w:pos="1832"/>
+          <w:tab w:val="left" w:pos="2748"/>
+          <w:tab w:val="left" w:pos="3664"/>
+          <w:tab w:val="left" w:pos="4580"/>
+          <w:tab w:val="left" w:pos="5496"/>
+          <w:tab w:val="left" w:pos="6412"/>
+          <w:tab w:val="left" w:pos="7328"/>
+          <w:tab w:val="left" w:pos="8244"/>
+          <w:tab w:val="left" w:pos="9160"/>
+          <w:tab w:val="left" w:pos="10076"/>
+          <w:tab w:val="left" w:pos="10992"/>
+          <w:tab w:val="left" w:pos="11908"/>
+          <w:tab w:val="left" w:pos="12824"/>
+          <w:tab w:val="left" w:pos="13740"/>
+          <w:tab w:val="left" w:pos="14656"/>
+        </w:tabs>
+        <w:spacing w:after="0" w:line="240" w:lineRule="auto"/>
+        <w:rPr>
+          <w:rFonts w:eastAsia="Times New Roman" w:cstheme="minorHAnsi"/>
+          <w:sz w:val="24"/>
+          <w:szCs w:val="24"/>
+        </w:rPr>
+      </w:pPr>
+      <w:r>
+        <w:rPr>
+          <w:rFonts w:eastAsia="Times New Roman" w:cstheme="minorHAnsi"/>
+          <w:sz w:val="24"/>
+          <w:szCs w:val="24"/>
+        </w:rPr>
+        <w:t xml:space="preserve">  }</w:t>
+      </w:r>
+      <w:r>
+        <w:rPr>
+          <w:rFonts w:eastAsia="Times New Roman" w:cstheme="minorHAnsi"/>
+          <w:sz w:val="24"/>
+          <w:szCs w:val="24"/>
+        </w:rPr>
+        <w:t>;</w:t>
+      </w:r>
+    </w:p>
+    <w:p>
+      <w:pPr>
+        <w:tabs>
+          <w:tab w:val="left" w:pos="916"/>
+          <w:tab w:val="left" w:pos="1832"/>
+          <w:tab w:val="left" w:pos="2748"/>
+          <w:tab w:val="left" w:pos="3664"/>
+          <w:tab w:val="left" w:pos="4580"/>
+          <w:tab w:val="left" w:pos="5496"/>
+          <w:tab w:val="left" w:pos="6412"/>
+          <w:tab w:val="left" w:pos="7328"/>
+          <w:tab w:val="left" w:pos="8244"/>
+          <w:tab w:val="left" w:pos="9160"/>
+          <w:tab w:val="left" w:pos="10076"/>
+          <w:tab w:val="left" w:pos="10992"/>
+          <w:tab w:val="left" w:pos="11908"/>
+          <w:tab w:val="left" w:pos="12824"/>
+          <w:tab w:val="left" w:pos="13740"/>
+          <w:tab w:val="left" w:pos="14656"/>
+        </w:tabs>
+        <w:spacing w:after="0" w:line="240" w:lineRule="auto"/>
+        <w:rPr>
+          <w:rFonts w:eastAsia="Times New Roman" w:cstheme="minorHAnsi"/>
+          <w:sz w:val="24"/>
+          <w:szCs w:val="24"/>
+        </w:rPr>
+      </w:pPr>
+    </w:p>
+    <w:p>
+      <w:pPr>
+        <w:tabs>
+          <w:tab w:val="left" w:pos="916"/>
+          <w:tab w:val="left" w:pos="1832"/>
+          <w:tab w:val="left" w:pos="2748"/>
+          <w:tab w:val="left" w:pos="3664"/>
+          <w:tab w:val="left" w:pos="4580"/>
+          <w:tab w:val="left" w:pos="5496"/>
+          <w:tab w:val="left" w:pos="6412"/>
+          <w:tab w:val="left" w:pos="7328"/>
+          <w:tab w:val="left" w:pos="8244"/>
+          <w:tab w:val="left" w:pos="9160"/>
+          <w:tab w:val="left" w:pos="10076"/>
+          <w:tab w:val="left" w:pos="10992"/>
+          <w:tab w:val="left" w:pos="11908"/>
+          <w:tab w:val="left" w:pos="12824"/>
+          <w:tab w:val="left" w:pos="13740"/>
+          <w:tab w:val="left" w:pos="14656"/>
+        </w:tabs>
+        <w:spacing w:after="0" w:line="240" w:lineRule="auto"/>
+        <w:rPr>
+          <w:sz w:val="24"/>
+          <w:szCs w:val="24"/>
+        </w:rPr>
+      </w:pPr>
+      <w:r>
+        <w:rPr>
+          <w:sz w:val="24"/>
+          <w:szCs w:val="24"/>
+        </w:rPr>
+        <w:lastRenderedPageBreak/>
+        <w:t>On the other side of the argument are those who say that since semicolons are inserted automatically, they are optional and do not need to be inserted manually. However, the ASI mechanism can also be tricky to people who don't use semicolons. For example, consider this code:</w:t>
+      </w:r>
+    </w:p>
+    <w:p>
+      <w:pPr>
+        <w:tabs>
+          <w:tab w:val="left" w:pos="916"/>
+          <w:tab w:val="left" w:pos="1832"/>
+          <w:tab w:val="left" w:pos="2748"/>
+          <w:tab w:val="left" w:pos="3664"/>
+          <w:tab w:val="left" w:pos="4580"/>
+          <w:tab w:val="left" w:pos="5496"/>
+          <w:tab w:val="left" w:pos="6412"/>
+          <w:tab w:val="left" w:pos="7328"/>
+          <w:tab w:val="left" w:pos="8244"/>
+          <w:tab w:val="left" w:pos="9160"/>
+          <w:tab w:val="left" w:pos="10076"/>
+          <w:tab w:val="left" w:pos="10992"/>
+          <w:tab w:val="left" w:pos="11908"/>
+          <w:tab w:val="left" w:pos="12824"/>
+          <w:tab w:val="left" w:pos="13740"/>
+          <w:tab w:val="left" w:pos="14656"/>
+        </w:tabs>
+        <w:spacing w:after="0" w:line="240" w:lineRule="auto"/>
+        <w:rPr>
+          <w:rFonts w:cstheme="minorHAnsi"/>
+          <w:sz w:val="24"/>
+          <w:szCs w:val="24"/>
+        </w:rPr>
+      </w:pPr>
+    </w:p>
+    <w:p>
+      <w:pPr>
+        <w:tabs>
+          <w:tab w:val="left" w:pos="916"/>
+          <w:tab w:val="left" w:pos="1832"/>
+          <w:tab w:val="left" w:pos="2748"/>
+          <w:tab w:val="left" w:pos="3664"/>
+          <w:tab w:val="left" w:pos="4580"/>
+          <w:tab w:val="left" w:pos="5496"/>
+          <w:tab w:val="left" w:pos="6412"/>
+          <w:tab w:val="left" w:pos="7328"/>
+          <w:tab w:val="left" w:pos="8244"/>
+          <w:tab w:val="left" w:pos="9160"/>
+          <w:tab w:val="left" w:pos="10076"/>
+          <w:tab w:val="left" w:pos="10992"/>
+          <w:tab w:val="left" w:pos="11908"/>
+          <w:tab w:val="left" w:pos="12824"/>
+          <w:tab w:val="left" w:pos="13740"/>
+          <w:tab w:val="left" w:pos="14656"/>
+        </w:tabs>
+        <w:spacing w:after="0" w:line="240" w:lineRule="auto"/>
+        <w:rPr>
+          <w:rFonts w:eastAsia="Times New Roman" w:cstheme="minorHAnsi"/>
+          <w:sz w:val="24"/>
+          <w:szCs w:val="24"/>
+        </w:rPr>
+      </w:pPr>
+      <w:r>
+        <w:rPr>
+          <w:rFonts w:eastAsia="Times New Roman" w:cstheme="minorHAnsi"/>
+          <w:sz w:val="24"/>
+          <w:szCs w:val="24"/>
+        </w:rPr>
+        <w:t xml:space="preserve">var </w:t>
+      </w:r>
+      <w:proofErr w:type="spellStart"/>
+      <w:r>
+        <w:rPr>
+          <w:rFonts w:eastAsia="Times New Roman" w:cstheme="minorHAnsi"/>
+          <w:sz w:val="24"/>
+          <w:szCs w:val="24"/>
+        </w:rPr>
+        <w:t>globalCounter</w:t>
+      </w:r>
+      <w:proofErr w:type="spellEnd"/>
+      <w:r>
+        <w:rPr>
+          <w:rFonts w:eastAsia="Times New Roman" w:cstheme="minorHAnsi"/>
+          <w:sz w:val="24"/>
+          <w:szCs w:val="24"/>
+        </w:rPr>
+        <w:t xml:space="preserve"> = </w:t>
+      </w:r>
+      <w:proofErr w:type="gramStart"/>
+      <w:r>
+        <w:rPr>
+          <w:rFonts w:eastAsia="Times New Roman" w:cstheme="minorHAnsi"/>
+          <w:sz w:val="24"/>
+          <w:szCs w:val="24"/>
+        </w:rPr>
+        <w:t>{ }</w:t>
+      </w:r>
+      <w:proofErr w:type="gramEnd"/>
+    </w:p>
+    <w:p>
+      <w:pPr>
+        <w:tabs>
+          <w:tab w:val="left" w:pos="916"/>
+          <w:tab w:val="left" w:pos="1832"/>
+          <w:tab w:val="left" w:pos="2748"/>
+          <w:tab w:val="left" w:pos="3664"/>
+          <w:tab w:val="left" w:pos="4580"/>
+          <w:tab w:val="left" w:pos="5496"/>
+          <w:tab w:val="left" w:pos="6412"/>
+          <w:tab w:val="left" w:pos="7328"/>
+          <w:tab w:val="left" w:pos="8244"/>
+          <w:tab w:val="left" w:pos="9160"/>
+          <w:tab w:val="left" w:pos="10076"/>
+          <w:tab w:val="left" w:pos="10992"/>
+          <w:tab w:val="left" w:pos="11908"/>
+          <w:tab w:val="left" w:pos="12824"/>
+          <w:tab w:val="left" w:pos="13740"/>
+          <w:tab w:val="left" w:pos="14656"/>
+        </w:tabs>
+        <w:spacing w:after="0" w:line="240" w:lineRule="auto"/>
+        <w:rPr>
+          <w:rFonts w:eastAsia="Times New Roman" w:cstheme="minorHAnsi"/>
+          <w:sz w:val="24"/>
+          <w:szCs w:val="24"/>
+        </w:rPr>
+      </w:pPr>
+    </w:p>
+    <w:p>
+      <w:pPr>
+        <w:tabs>
+          <w:tab w:val="left" w:pos="916"/>
+          <w:tab w:val="left" w:pos="1832"/>
+          <w:tab w:val="left" w:pos="2748"/>
+          <w:tab w:val="left" w:pos="3664"/>
+          <w:tab w:val="left" w:pos="4580"/>
+          <w:tab w:val="left" w:pos="5496"/>
+          <w:tab w:val="left" w:pos="6412"/>
+          <w:tab w:val="left" w:pos="7328"/>
+          <w:tab w:val="left" w:pos="8244"/>
+          <w:tab w:val="left" w:pos="9160"/>
+          <w:tab w:val="left" w:pos="10076"/>
+          <w:tab w:val="left" w:pos="10992"/>
+          <w:tab w:val="left" w:pos="11908"/>
+          <w:tab w:val="left" w:pos="12824"/>
+          <w:tab w:val="left" w:pos="13740"/>
+          <w:tab w:val="left" w:pos="14656"/>
+        </w:tabs>
+        <w:spacing w:after="0" w:line="240" w:lineRule="auto"/>
+        <w:rPr>
+          <w:rFonts w:eastAsia="Times New Roman" w:cstheme="minorHAnsi"/>
+          <w:sz w:val="24"/>
+          <w:szCs w:val="24"/>
+        </w:rPr>
+      </w:pPr>
+      <w:r>
+        <w:rPr>
+          <w:rFonts w:eastAsia="Times New Roman" w:cstheme="minorHAnsi"/>
+          <w:sz w:val="24"/>
+          <w:szCs w:val="24"/>
+        </w:rPr>
+        <w:t>(function () {</w:t>
+      </w:r>
+    </w:p>
+    <w:p>
+      <w:pPr>
+        <w:tabs>
+          <w:tab w:val="left" w:pos="916"/>
+          <w:tab w:val="left" w:pos="1832"/>
+          <w:tab w:val="left" w:pos="2748"/>
+          <w:tab w:val="left" w:pos="3664"/>
+          <w:tab w:val="left" w:pos="4580"/>
+          <w:tab w:val="left" w:pos="5496"/>
+          <w:tab w:val="left" w:pos="6412"/>
+          <w:tab w:val="left" w:pos="7328"/>
+          <w:tab w:val="left" w:pos="8244"/>
+          <w:tab w:val="left" w:pos="9160"/>
+          <w:tab w:val="left" w:pos="10076"/>
+          <w:tab w:val="left" w:pos="10992"/>
+          <w:tab w:val="left" w:pos="11908"/>
+          <w:tab w:val="left" w:pos="12824"/>
+          <w:tab w:val="left" w:pos="13740"/>
+          <w:tab w:val="left" w:pos="14656"/>
+        </w:tabs>
+        <w:spacing w:after="0" w:line="240" w:lineRule="auto"/>
+        <w:rPr>
+          <w:rFonts w:eastAsia="Times New Roman" w:cstheme="minorHAnsi"/>
+          <w:sz w:val="24"/>
+          <w:szCs w:val="24"/>
+        </w:rPr>
+      </w:pPr>
+      <w:r>
+        <w:rPr>
+          <w:rFonts w:eastAsia="Times New Roman" w:cstheme="minorHAnsi"/>
+          <w:sz w:val="24"/>
+          <w:szCs w:val="24"/>
+        </w:rPr>
+        <w:t xml:space="preserve">    var n = 0</w:t>
+      </w:r>
+    </w:p>
+    <w:p>
+      <w:pPr>
+        <w:tabs>
+          <w:tab w:val="left" w:pos="916"/>
+          <w:tab w:val="left" w:pos="1832"/>
+          <w:tab w:val="left" w:pos="2748"/>
+          <w:tab w:val="left" w:pos="3664"/>
+          <w:tab w:val="left" w:pos="4580"/>
+          <w:tab w:val="left" w:pos="5496"/>
+          <w:tab w:val="left" w:pos="6412"/>
+          <w:tab w:val="left" w:pos="7328"/>
+          <w:tab w:val="left" w:pos="8244"/>
+          <w:tab w:val="left" w:pos="9160"/>
+          <w:tab w:val="left" w:pos="10076"/>
+          <w:tab w:val="left" w:pos="10992"/>
+          <w:tab w:val="left" w:pos="11908"/>
+          <w:tab w:val="left" w:pos="12824"/>
+          <w:tab w:val="left" w:pos="13740"/>
+          <w:tab w:val="left" w:pos="14656"/>
+        </w:tabs>
+        <w:spacing w:after="0" w:line="240" w:lineRule="auto"/>
+        <w:rPr>
+          <w:rFonts w:eastAsia="Times New Roman" w:cstheme="minorHAnsi"/>
+          <w:sz w:val="24"/>
+          <w:szCs w:val="24"/>
+        </w:rPr>
+      </w:pPr>
+      <w:r>
+        <w:rPr>
+          <w:rFonts w:eastAsia="Times New Roman" w:cstheme="minorHAnsi"/>
+          <w:sz w:val="24"/>
+          <w:szCs w:val="24"/>
+        </w:rPr>
+        <w:t xml:space="preserve">    </w:t>
+      </w:r>
+      <w:proofErr w:type="spellStart"/>
+      <w:r>
+        <w:rPr>
+          <w:rFonts w:eastAsia="Times New Roman" w:cstheme="minorHAnsi"/>
+          <w:sz w:val="24"/>
+          <w:szCs w:val="24"/>
+        </w:rPr>
+        <w:t>globalCounter.increment</w:t>
+      </w:r>
+      <w:proofErr w:type="spellEnd"/>
+      <w:r>
+        <w:rPr>
+          <w:rFonts w:eastAsia="Times New Roman" w:cstheme="minorHAnsi"/>
+          <w:sz w:val="24"/>
+          <w:szCs w:val="24"/>
+        </w:rPr>
+        <w:t xml:space="preserve"> = function () {</w:t>
+      </w:r>
+    </w:p>
+    <w:p>
+      <w:pPr>
+        <w:tabs>
+          <w:tab w:val="left" w:pos="916"/>
+          <w:tab w:val="left" w:pos="1832"/>
+          <w:tab w:val="left" w:pos="2748"/>
+          <w:tab w:val="left" w:pos="3664"/>
+          <w:tab w:val="left" w:pos="4580"/>
+          <w:tab w:val="left" w:pos="5496"/>
+          <w:tab w:val="left" w:pos="6412"/>
+          <w:tab w:val="left" w:pos="7328"/>
+          <w:tab w:val="left" w:pos="8244"/>
+          <w:tab w:val="left" w:pos="9160"/>
+          <w:tab w:val="left" w:pos="10076"/>
+          <w:tab w:val="left" w:pos="10992"/>
+          <w:tab w:val="left" w:pos="11908"/>
+          <w:tab w:val="left" w:pos="12824"/>
+          <w:tab w:val="left" w:pos="13740"/>
+          <w:tab w:val="left" w:pos="14656"/>
+        </w:tabs>
+        <w:spacing w:after="0" w:line="240" w:lineRule="auto"/>
+        <w:rPr>
+          <w:rFonts w:eastAsia="Times New Roman" w:cstheme="minorHAnsi"/>
+          <w:sz w:val="24"/>
+          <w:szCs w:val="24"/>
+        </w:rPr>
+      </w:pPr>
+      <w:r>
+        <w:rPr>
+          <w:rFonts w:eastAsia="Times New Roman" w:cstheme="minorHAnsi"/>
+          <w:sz w:val="24"/>
+          <w:szCs w:val="24"/>
+        </w:rPr>
+        <w:t xml:space="preserve">        return ++n</w:t>
+      </w:r>
+    </w:p>
+    <w:p>
+      <w:pPr>
+        <w:tabs>
+          <w:tab w:val="left" w:pos="916"/>
+          <w:tab w:val="left" w:pos="1832"/>
+          <w:tab w:val="left" w:pos="2748"/>
+          <w:tab w:val="left" w:pos="3664"/>
+          <w:tab w:val="left" w:pos="4580"/>
+          <w:tab w:val="left" w:pos="5496"/>
+          <w:tab w:val="left" w:pos="6412"/>
+          <w:tab w:val="left" w:pos="7328"/>
+          <w:tab w:val="left" w:pos="8244"/>
+          <w:tab w:val="left" w:pos="9160"/>
+          <w:tab w:val="left" w:pos="10076"/>
+          <w:tab w:val="left" w:pos="10992"/>
+          <w:tab w:val="left" w:pos="11908"/>
+          <w:tab w:val="left" w:pos="12824"/>
+          <w:tab w:val="left" w:pos="13740"/>
+          <w:tab w:val="left" w:pos="14656"/>
+        </w:tabs>
+        <w:spacing w:after="0" w:line="240" w:lineRule="auto"/>
+        <w:rPr>
+          <w:rFonts w:eastAsia="Times New Roman" w:cstheme="minorHAnsi"/>
+          <w:sz w:val="24"/>
+          <w:szCs w:val="24"/>
+        </w:rPr>
+      </w:pPr>
+      <w:r>
+        <w:rPr>
+          <w:rFonts w:eastAsia="Times New Roman" w:cstheme="minorHAnsi"/>
+          <w:sz w:val="24"/>
+          <w:szCs w:val="24"/>
+        </w:rPr>
+        <w:t xml:space="preserve">    }</w:t>
+      </w:r>
+    </w:p>
+    <w:p>
+      <w:pPr>
+        <w:tabs>
+          <w:tab w:val="left" w:pos="916"/>
+          <w:tab w:val="left" w:pos="1832"/>
+          <w:tab w:val="left" w:pos="2748"/>
+          <w:tab w:val="left" w:pos="3664"/>
+          <w:tab w:val="left" w:pos="4580"/>
+          <w:tab w:val="left" w:pos="5496"/>
+          <w:tab w:val="left" w:pos="6412"/>
+          <w:tab w:val="left" w:pos="7328"/>
+          <w:tab w:val="left" w:pos="8244"/>
+          <w:tab w:val="left" w:pos="9160"/>
+          <w:tab w:val="left" w:pos="10076"/>
+          <w:tab w:val="left" w:pos="10992"/>
+          <w:tab w:val="left" w:pos="11908"/>
+          <w:tab w:val="left" w:pos="12824"/>
+          <w:tab w:val="left" w:pos="13740"/>
+          <w:tab w:val="left" w:pos="14656"/>
+        </w:tabs>
+        <w:spacing w:after="0" w:line="240" w:lineRule="auto"/>
+        <w:rPr>
+          <w:rFonts w:eastAsia="Times New Roman" w:cstheme="minorHAnsi"/>
+          <w:sz w:val="24"/>
+          <w:szCs w:val="24"/>
+        </w:rPr>
+      </w:pPr>
+      <w:r>
+        <w:rPr>
+          <w:rFonts w:eastAsia="Times New Roman" w:cstheme="minorHAnsi"/>
+          <w:sz w:val="24"/>
+          <w:szCs w:val="24"/>
+        </w:rPr>
+        <w:t>})()</w:t>
+      </w:r>
+    </w:p>
+    <w:p>
+      <w:pPr>
+        <w:tabs>
+          <w:tab w:val="left" w:pos="916"/>
+          <w:tab w:val="left" w:pos="1832"/>
+          <w:tab w:val="left" w:pos="2748"/>
+          <w:tab w:val="left" w:pos="3664"/>
+          <w:tab w:val="left" w:pos="4580"/>
+          <w:tab w:val="left" w:pos="5496"/>
+          <w:tab w:val="left" w:pos="6412"/>
+          <w:tab w:val="left" w:pos="7328"/>
+          <w:tab w:val="left" w:pos="8244"/>
+          <w:tab w:val="left" w:pos="9160"/>
+          <w:tab w:val="left" w:pos="10076"/>
+          <w:tab w:val="left" w:pos="10992"/>
+          <w:tab w:val="left" w:pos="11908"/>
+          <w:tab w:val="left" w:pos="12824"/>
+          <w:tab w:val="left" w:pos="13740"/>
+          <w:tab w:val="left" w:pos="14656"/>
+        </w:tabs>
+        <w:spacing w:after="0" w:line="240" w:lineRule="auto"/>
+      </w:pPr>
+      <w:r>
+        <w:rPr>
+          <w:rFonts w:eastAsia="Times New Roman" w:cstheme="minorHAnsi"/>
+          <w:sz w:val="24"/>
+          <w:szCs w:val="24"/>
+        </w:rPr>
+        <w:t xml:space="preserve">This also </w:t>
+      </w:r>
+      <w:r>
+        <w:t>a tricky part, a semicolon will not be inserted after the first line, causing a run-time error (because an empty object is called as if it's a function).</w:t>
+      </w:r>
+    </w:p>
+    <w:p>
+      <w:pPr>
+        <w:tabs>
+          <w:tab w:val="left" w:pos="916"/>
+          <w:tab w:val="left" w:pos="1832"/>
+          <w:tab w:val="left" w:pos="2748"/>
+          <w:tab w:val="left" w:pos="3664"/>
+          <w:tab w:val="left" w:pos="4580"/>
+          <w:tab w:val="left" w:pos="5496"/>
+          <w:tab w:val="left" w:pos="6412"/>
+          <w:tab w:val="left" w:pos="7328"/>
+          <w:tab w:val="left" w:pos="8244"/>
+          <w:tab w:val="left" w:pos="9160"/>
+          <w:tab w:val="left" w:pos="10076"/>
+          <w:tab w:val="left" w:pos="10992"/>
+          <w:tab w:val="left" w:pos="11908"/>
+          <w:tab w:val="left" w:pos="12824"/>
+          <w:tab w:val="left" w:pos="13740"/>
+          <w:tab w:val="left" w:pos="14656"/>
+        </w:tabs>
+        <w:spacing w:after="0" w:line="240" w:lineRule="auto"/>
+      </w:pPr>
+    </w:p>
+    <w:p>
+      <w:pPr>
+        <w:tabs>
+          <w:tab w:val="left" w:pos="916"/>
+          <w:tab w:val="left" w:pos="1832"/>
+          <w:tab w:val="left" w:pos="2748"/>
+          <w:tab w:val="left" w:pos="3664"/>
+          <w:tab w:val="left" w:pos="4580"/>
+          <w:tab w:val="left" w:pos="5496"/>
+          <w:tab w:val="left" w:pos="6412"/>
+          <w:tab w:val="left" w:pos="7328"/>
+          <w:tab w:val="left" w:pos="8244"/>
+          <w:tab w:val="left" w:pos="9160"/>
+          <w:tab w:val="left" w:pos="10076"/>
+          <w:tab w:val="left" w:pos="10992"/>
+          <w:tab w:val="left" w:pos="11908"/>
+          <w:tab w:val="left" w:pos="12824"/>
+          <w:tab w:val="left" w:pos="13740"/>
+          <w:tab w:val="left" w:pos="14656"/>
+        </w:tabs>
+        <w:spacing w:after="0" w:line="240" w:lineRule="auto"/>
+        <w:rPr>
+          <w:sz w:val="28"/>
+          <w:szCs w:val="28"/>
+        </w:rPr>
+      </w:pPr>
+      <w:r>
+        <w:rPr>
+          <w:sz w:val="28"/>
+          <w:szCs w:val="28"/>
+        </w:rPr>
+        <w:t xml:space="preserve">My Conclusion  </w:t>
+      </w:r>
+    </w:p>
+    <w:p>
+      <w:pPr>
+        <w:tabs>
+          <w:tab w:val="left" w:pos="916"/>
+          <w:tab w:val="left" w:pos="1832"/>
+          <w:tab w:val="left" w:pos="2748"/>
+          <w:tab w:val="left" w:pos="3664"/>
+          <w:tab w:val="left" w:pos="4580"/>
+          <w:tab w:val="left" w:pos="5496"/>
+          <w:tab w:val="left" w:pos="6412"/>
+          <w:tab w:val="left" w:pos="7328"/>
+          <w:tab w:val="left" w:pos="8244"/>
+          <w:tab w:val="left" w:pos="9160"/>
+          <w:tab w:val="left" w:pos="10076"/>
+          <w:tab w:val="left" w:pos="10992"/>
+          <w:tab w:val="left" w:pos="11908"/>
+          <w:tab w:val="left" w:pos="12824"/>
+          <w:tab w:val="left" w:pos="13740"/>
+          <w:tab w:val="left" w:pos="14656"/>
+        </w:tabs>
+        <w:spacing w:after="0" w:line="240" w:lineRule="auto"/>
+        <w:rPr>
+          <w:sz w:val="24"/>
+          <w:szCs w:val="24"/>
+        </w:rPr>
+      </w:pPr>
+    </w:p>
+    <w:p>
+      <w:pPr>
+        <w:tabs>
+          <w:tab w:val="left" w:pos="916"/>
+          <w:tab w:val="left" w:pos="1832"/>
+          <w:tab w:val="left" w:pos="2748"/>
+          <w:tab w:val="left" w:pos="3664"/>
+          <w:tab w:val="left" w:pos="4580"/>
+          <w:tab w:val="left" w:pos="5496"/>
+          <w:tab w:val="left" w:pos="6412"/>
+          <w:tab w:val="left" w:pos="7328"/>
+          <w:tab w:val="left" w:pos="8244"/>
+          <w:tab w:val="left" w:pos="9160"/>
+          <w:tab w:val="left" w:pos="10076"/>
+          <w:tab w:val="left" w:pos="10992"/>
+          <w:tab w:val="left" w:pos="11908"/>
+          <w:tab w:val="left" w:pos="12824"/>
+          <w:tab w:val="left" w:pos="13740"/>
+          <w:tab w:val="left" w:pos="14656"/>
+        </w:tabs>
+        <w:spacing w:after="0" w:line="240" w:lineRule="auto"/>
+        <w:rPr>
+          <w:rFonts w:eastAsia="Times New Roman" w:cstheme="minorHAnsi"/>
+          <w:sz w:val="24"/>
+          <w:szCs w:val="24"/>
+        </w:rPr>
+      </w:pPr>
+      <w:r>
+        <w:rPr>
+          <w:sz w:val="24"/>
+          <w:szCs w:val="24"/>
+        </w:rPr>
+        <w:t>It’s best if we know the rule of ASI so that we couldn’t be confused about when to use it or not</w:t>
+      </w:r>
+      <w:r>
+        <w:rPr>
+          <w:sz w:val="24"/>
+          <w:szCs w:val="24"/>
+        </w:rPr>
+        <w:t>.</w:t>
+      </w:r>
+      <w:r>
+        <w:rPr>
+          <w:sz w:val="24"/>
+          <w:szCs w:val="24"/>
+        </w:rPr>
+        <w:t xml:space="preserve"> </w:t>
+      </w:r>
+      <w:r>
+        <w:rPr>
+          <w:sz w:val="24"/>
+          <w:szCs w:val="24"/>
+        </w:rPr>
+        <w:t>In</w:t>
+      </w:r>
+      <w:r>
+        <w:rPr>
+          <w:sz w:val="24"/>
+          <w:szCs w:val="24"/>
+        </w:rPr>
+        <w:t xml:space="preserve"> my opinion</w:t>
+      </w:r>
+      <w:r>
+        <w:rPr>
+          <w:sz w:val="24"/>
+          <w:szCs w:val="24"/>
+        </w:rPr>
+        <w:t>,</w:t>
+      </w:r>
+      <w:r>
+        <w:rPr>
+          <w:sz w:val="24"/>
+          <w:szCs w:val="24"/>
+        </w:rPr>
+        <w:t xml:space="preserve"> knowing thus rule</w:t>
+      </w:r>
+      <w:r>
+        <w:rPr>
+          <w:sz w:val="24"/>
+          <w:szCs w:val="24"/>
+        </w:rPr>
+        <w:t>s</w:t>
+      </w:r>
+      <w:r>
+        <w:rPr>
+          <w:sz w:val="24"/>
+          <w:szCs w:val="24"/>
+        </w:rPr>
+        <w:t xml:space="preserve"> and not using the semicolon is advantageous because there </w:t>
+      </w:r>
+      <w:r>
+        <w:rPr>
+          <w:sz w:val="24"/>
+          <w:szCs w:val="24"/>
+        </w:rPr>
+        <w:t>is a</w:t>
+      </w:r>
+      <w:r>
+        <w:rPr>
+          <w:sz w:val="24"/>
+          <w:szCs w:val="24"/>
+        </w:rPr>
+        <w:t xml:space="preserve"> problem if we use the semicolon </w:t>
+      </w:r>
+      <w:r>
+        <w:rPr>
+          <w:sz w:val="24"/>
+          <w:szCs w:val="24"/>
+        </w:rPr>
+        <w:t>or</w:t>
+      </w:r>
+      <w:r>
+        <w:rPr>
+          <w:sz w:val="24"/>
+          <w:szCs w:val="24"/>
+        </w:rPr>
+        <w:t xml:space="preserve"> not use them as I explained above. </w:t>
+      </w:r>
+      <w:r>
+        <w:rPr>
+          <w:sz w:val="24"/>
+          <w:szCs w:val="24"/>
+        </w:rPr>
+        <w:t>A</w:t>
+      </w:r>
+      <w:r>
+        <w:rPr>
+          <w:sz w:val="24"/>
+          <w:szCs w:val="24"/>
+        </w:rPr>
+        <w:t xml:space="preserve">s I </w:t>
+      </w:r>
+      <w:r>
+        <w:rPr>
+          <w:sz w:val="24"/>
+          <w:szCs w:val="24"/>
+        </w:rPr>
+        <w:t>e</w:t>
+      </w:r>
+      <w:r>
+        <w:rPr>
+          <w:sz w:val="24"/>
+          <w:szCs w:val="24"/>
+        </w:rPr>
+        <w:t xml:space="preserve">xplained above even if we don’t use it </w:t>
+      </w:r>
+      <w:r>
+        <w:rPr>
+          <w:sz w:val="24"/>
+          <w:szCs w:val="24"/>
+        </w:rPr>
+        <w:t xml:space="preserve">some codes that need the semicolon so that its best to know the ASI rules use semicolon when it is crucial. </w:t>
+      </w:r>
+      <w:r>
+        <w:rPr>
+          <w:sz w:val="24"/>
+          <w:szCs w:val="24"/>
+        </w:rPr>
+        <w:t xml:space="preserve"> </w:t>
+      </w:r>
+    </w:p>
+    <w:p>
+      <w:pPr>
+        <w:tabs>
+          <w:tab w:val="left" w:pos="916"/>
+          <w:tab w:val="left" w:pos="1832"/>
+          <w:tab w:val="left" w:pos="2748"/>
+          <w:tab w:val="left" w:pos="3664"/>
+          <w:tab w:val="left" w:pos="4580"/>
+          <w:tab w:val="left" w:pos="5496"/>
+          <w:tab w:val="left" w:pos="6412"/>
+          <w:tab w:val="left" w:pos="7328"/>
+          <w:tab w:val="left" w:pos="8244"/>
+          <w:tab w:val="left" w:pos="9160"/>
+          <w:tab w:val="left" w:pos="10076"/>
+          <w:tab w:val="left" w:pos="10992"/>
+          <w:tab w:val="left" w:pos="11908"/>
+          <w:tab w:val="left" w:pos="12824"/>
+          <w:tab w:val="left" w:pos="13740"/>
+          <w:tab w:val="left" w:pos="14656"/>
+        </w:tabs>
+        <w:spacing w:after="0" w:line="240" w:lineRule="auto"/>
+        <w:rPr>
+          <w:rFonts w:eastAsia="Times New Roman" w:cstheme="minorHAnsi"/>
+          <w:sz w:val="24"/>
+          <w:szCs w:val="24"/>
+        </w:rPr>
+      </w:pPr>
+    </w:p>
+    <w:p>
+      <w:pPr>
+        <w:spacing w:before="240" w:line="288" w:lineRule="auto"/>
+        <w:rPr>
+          <w:sz w:val="24"/>
+          <w:szCs w:val="24"/>
+        </w:rPr>
+      </w:pPr>
+      <w:r>
+        <w:rPr>
+          <w:rFonts w:cstheme="minorHAnsi"/>
+          <w:sz w:val="24"/>
+          <w:szCs w:val="24"/>
+        </w:rPr>
+        <w:br/>
+      </w:r>
+      <w:r>
+        <w:rPr>
+          <w:sz w:val="24"/>
+          <w:szCs w:val="24"/>
+        </w:rPr>
+        <w:tab/>
+      </w:r>
+    </w:p>
+    <w:p>
+      <w:pPr>
+        <w:pStyle w:val="ListParagraph"/>
+        <w:numPr>
+          <w:ilvl w:val="0"/>
+          <w:numId w:val="27"/>
+        </w:numPr>
+        <w:spacing w:before="240" w:line="288" w:lineRule="auto"/>
         <w:rPr>
           <w:sz w:val="36"/>
           <w:szCs w:val="36"/>
         </w:rPr>
+      </w:pPr>
+      <w:r>
+        <w:rPr>
+          <w:sz w:val="36"/>
+          <w:szCs w:val="36"/>
+        </w:rPr>
+        <w:t>Expression vs Statement in JavaScript</w:t>
+      </w:r>
+    </w:p>
+    <w:p>
+      <w:pPr>
+        <w:spacing w:before="240" w:line="288" w:lineRule="auto"/>
+        <w:rPr>
+          <w:sz w:val="24"/>
+          <w:szCs w:val="24"/>
+        </w:rPr>
+      </w:pPr>
+    </w:p>
+    <w:p>
+      <w:pPr>
+        <w:spacing w:before="240" w:line="288" w:lineRule="auto"/>
+        <w:rPr>
+          <w:sz w:val="24"/>
+          <w:szCs w:val="24"/>
+        </w:rPr>
+      </w:pPr>
+    </w:p>
+    <w:p>
+      <w:pPr>
+        <w:spacing w:before="240" w:line="288" w:lineRule="auto"/>
+        <w:rPr>
+          <w:rFonts w:cstheme="minorHAnsi"/>
+          <w:sz w:val="24"/>
+          <w:szCs w:val="24"/>
+        </w:rPr>
+      </w:pPr>
+    </w:p>
+    <w:p>
+      <w:pPr>
+        <w:spacing w:before="240" w:line="288" w:lineRule="auto"/>
+        <w:rPr>
+          <w:sz w:val="36"/>
+          <w:szCs w:val="36"/>
+        </w:rPr>
+      </w:pPr>
+      <w:r>
+        <w:rPr>
+          <w:sz w:val="36"/>
+          <w:szCs w:val="36"/>
+        </w:rPr>
         <w:t>References</w:t>
       </w:r>
     </w:p>
@@ -3923,62 +5711,69 @@
         </w:rPr>
         <w:t>1.</w:t>
       </w:r>
-      <w:r>
+      <w:hyperlink r:id="rId9" w:history="1">
+        <w:r>
+          <w:rPr>
+            <w:rStyle w:val="Hyperlink"/>
+            <w:sz w:val="32"/>
+            <w:szCs w:val="32"/>
+          </w:rPr>
+          <w:t>https://www.quora.com</w:t>
+        </w:r>
+      </w:hyperlink>
+    </w:p>
+    <w:p>
+      <w:pPr>
+        <w:spacing w:before="240" w:line="288" w:lineRule="auto"/>
         <w:rPr>
           <w:sz w:val="32"/>
           <w:szCs w:val="32"/>
         </w:rPr>
-        <w:t>https://www.quora.com</w:t>
-      </w:r>
-    </w:p>
-    <w:p>
-      <w:pPr>
-        <w:spacing w:before="240" w:line="288" w:lineRule="auto"/>
+      </w:pPr>
+      <w:r>
         <w:rPr>
           <w:sz w:val="32"/>
           <w:szCs w:val="32"/>
         </w:rPr>
-      </w:pPr>
-      <w:r>
+        <w:t>2</w:t>
+      </w:r>
+      <w:r>
+        <w:t>.</w:t>
+      </w:r>
+      <w:r>
+        <w:t xml:space="preserve"> </w:t>
+      </w:r>
+      <w:hyperlink r:id="rId10" w:history="1">
+        <w:r>
+          <w:rPr>
+            <w:rStyle w:val="Hyperlink"/>
+            <w:sz w:val="32"/>
+            <w:szCs w:val="32"/>
+          </w:rPr>
+          <w:t>https://medium.com</w:t>
+        </w:r>
+      </w:hyperlink>
+    </w:p>
+    <w:p>
+      <w:pPr>
+        <w:spacing w:before="240" w:line="288" w:lineRule="auto"/>
         <w:rPr>
           <w:sz w:val="32"/>
           <w:szCs w:val="32"/>
         </w:rPr>
-        <w:t>2</w:t>
-      </w:r>
-      <w:r>
-        <w:t>.</w:t>
-      </w:r>
-      <w:r>
-        <w:t xml:space="preserve"> </w:t>
-      </w:r>
+      </w:pPr>
       <w:r>
         <w:rPr>
           <w:sz w:val="32"/>
           <w:szCs w:val="32"/>
         </w:rPr>
-        <w:t>https://medium.com</w:t>
-      </w:r>
-    </w:p>
-    <w:p>
-      <w:pPr>
-        <w:spacing w:before="240" w:line="288" w:lineRule="auto"/>
-        <w:rPr>
-          <w:sz w:val="32"/>
-          <w:szCs w:val="32"/>
-        </w:rPr>
-      </w:pPr>
-      <w:r>
-        <w:rPr>
-          <w:sz w:val="32"/>
-          <w:szCs w:val="32"/>
-        </w:rPr>
+        <w:lastRenderedPageBreak/>
         <w:t>3.</w:t>
       </w:r>
       <w:r>
         <w:t xml:space="preserve"> </w:t>
       </w:r>
-      <w:hyperlink r:id="rId9" w:history="1">
+      <w:hyperlink r:id="rId11" w:history="1">
         <w:r>
           <w:rPr>
             <w:rStyle w:val="Hyperlink"/>
@@ -3997,6 +5792,35 @@
           <w:szCs w:val="32"/>
         </w:rPr>
       </w:pPr>
+      <w:r>
+        <w:rPr>
+          <w:sz w:val="32"/>
+          <w:szCs w:val="32"/>
+        </w:rPr>
+        <w:t>4.</w:t>
+      </w:r>
+      <w:r>
+        <w:t xml:space="preserve"> </w:t>
+      </w:r>
+      <w:hyperlink r:id="rId12" w:history="1">
+        <w:r>
+          <w:rPr>
+            <w:rStyle w:val="Hyperlink"/>
+            <w:sz w:val="32"/>
+            <w:szCs w:val="32"/>
+          </w:rPr>
+          <w:t>https://dev.to</w:t>
+        </w:r>
+      </w:hyperlink>
+    </w:p>
+    <w:p>
+      <w:pPr>
+        <w:spacing w:before="240" w:line="288" w:lineRule="auto"/>
+        <w:rPr>
+          <w:sz w:val="32"/>
+          <w:szCs w:val="32"/>
+        </w:rPr>
+      </w:pPr>
     </w:p>
     <w:p>
       <w:pPr>
@@ -4024,17 +5848,10 @@
           <w:szCs w:val="32"/>
         </w:rPr>
       </w:pPr>
-      <w:r>
-        <w:rPr>
-          <w:sz w:val="32"/>
-          <w:szCs w:val="32"/>
-        </w:rPr>
-        <w:tab/>
-      </w:r>
     </w:p>
     <w:sectPr>
-      <w:footerReference w:type="default" r:id="rId10"/>
-      <w:footerReference w:type="first" r:id="rId11"/>
+      <w:footerReference w:type="default" r:id="rId13"/>
+      <w:footerReference w:type="first" r:id="rId14"/>
       <w:pgSz w:w="12240" w:h="15840"/>
       <w:pgMar w:top="1440" w:right="1440" w:bottom="1440" w:left="1440" w:header="720" w:footer="720" w:gutter="0"/>
       <w:pgNumType w:start="0" w:chapStyle="1"/>
@@ -6271,6 +8088,119 @@
     </w:lvl>
   </w:abstractNum>
   <w:abstractNum w:abstractNumId="19" w15:restartNumberingAfterBreak="0">
+    <w:nsid w:val="349617D5"/>
+    <w:multiLevelType w:val="multilevel"/>
+    <w:tmpl w:val="1714DB34"/>
+    <w:lvl w:ilvl="0">
+      <w:start w:val="1"/>
+      <w:numFmt w:val="decimal"/>
+      <w:lvlText w:val="%1."/>
+      <w:lvlJc w:val="left"/>
+      <w:pPr>
+        <w:tabs>
+          <w:tab w:val="num" w:pos="720"/>
+        </w:tabs>
+        <w:ind w:left="720" w:hanging="360"/>
+      </w:pPr>
+    </w:lvl>
+    <w:lvl w:ilvl="1" w:tentative="1">
+      <w:start w:val="1"/>
+      <w:numFmt w:val="decimal"/>
+      <w:lvlText w:val="%2."/>
+      <w:lvlJc w:val="left"/>
+      <w:pPr>
+        <w:tabs>
+          <w:tab w:val="num" w:pos="1440"/>
+        </w:tabs>
+        <w:ind w:left="1440" w:hanging="360"/>
+      </w:pPr>
+    </w:lvl>
+    <w:lvl w:ilvl="2" w:tentative="1">
+      <w:start w:val="1"/>
+      <w:numFmt w:val="decimal"/>
+      <w:lvlText w:val="%3."/>
+      <w:lvlJc w:val="left"/>
+      <w:pPr>
+        <w:tabs>
+          <w:tab w:val="num" w:pos="2160"/>
+        </w:tabs>
+        <w:ind w:left="2160" w:hanging="360"/>
+      </w:pPr>
+    </w:lvl>
+    <w:lvl w:ilvl="3" w:tentative="1">
+      <w:start w:val="1"/>
+      <w:numFmt w:val="decimal"/>
+      <w:lvlText w:val="%4."/>
+      <w:lvlJc w:val="left"/>
+      <w:pPr>
+        <w:tabs>
+          <w:tab w:val="num" w:pos="2880"/>
+        </w:tabs>
+        <w:ind w:left="2880" w:hanging="360"/>
+      </w:pPr>
+    </w:lvl>
+    <w:lvl w:ilvl="4" w:tentative="1">
+      <w:start w:val="1"/>
+      <w:numFmt w:val="decimal"/>
+      <w:lvlText w:val="%5."/>
+      <w:lvlJc w:val="left"/>
+      <w:pPr>
+        <w:tabs>
+          <w:tab w:val="num" w:pos="3600"/>
+        </w:tabs>
+        <w:ind w:left="3600" w:hanging="360"/>
+      </w:pPr>
+    </w:lvl>
+    <w:lvl w:ilvl="5" w:tentative="1">
+      <w:start w:val="1"/>
+      <w:numFmt w:val="decimal"/>
+      <w:lvlText w:val="%6."/>
+      <w:lvlJc w:val="left"/>
+      <w:pPr>
+        <w:tabs>
+          <w:tab w:val="num" w:pos="4320"/>
+        </w:tabs>
+        <w:ind w:left="4320" w:hanging="360"/>
+      </w:pPr>
+    </w:lvl>
+    <w:lvl w:ilvl="6" w:tentative="1">
+      <w:start w:val="1"/>
+      <w:numFmt w:val="decimal"/>
+      <w:lvlText w:val="%7."/>
+      <w:lvlJc w:val="left"/>
+      <w:pPr>
+        <w:tabs>
+          <w:tab w:val="num" w:pos="5040"/>
+        </w:tabs>
+        <w:ind w:left="5040" w:hanging="360"/>
+      </w:pPr>
+    </w:lvl>
+    <w:lvl w:ilvl="7" w:tentative="1">
+      <w:start w:val="1"/>
+      <w:numFmt w:val="decimal"/>
+      <w:lvlText w:val="%8."/>
+      <w:lvlJc w:val="left"/>
+      <w:pPr>
+        <w:tabs>
+          <w:tab w:val="num" w:pos="5760"/>
+        </w:tabs>
+        <w:ind w:left="5760" w:hanging="360"/>
+      </w:pPr>
+    </w:lvl>
+    <w:lvl w:ilvl="8" w:tentative="1">
+      <w:start w:val="1"/>
+      <w:numFmt w:val="decimal"/>
+      <w:lvlText w:val="%9."/>
+      <w:lvlJc w:val="left"/>
+      <w:pPr>
+        <w:tabs>
+          <w:tab w:val="num" w:pos="6480"/>
+        </w:tabs>
+        <w:ind w:left="6480" w:hanging="360"/>
+      </w:pPr>
+    </w:lvl>
+  </w:abstractNum>
+  <w:abstractNum w:abstractNumId="20" w15:restartNumberingAfterBreak="0">
     <w:nsid w:val="3BCF4504"/>
     <w:multiLevelType w:val="hybridMultilevel"/>
     <w:tmpl w:val="D8DCFC1C"/>
@@ -6360,7 +8290,7 @@
       </w:pPr>
     </w:lvl>
   </w:abstractNum>
-  <w:abstractNum w:abstractNumId="20" w15:restartNumberingAfterBreak="0">
+  <w:abstractNum w:abstractNumId="21" w15:restartNumberingAfterBreak="0">
     <w:nsid w:val="45D079D1"/>
     <w:multiLevelType w:val="hybridMultilevel"/>
     <w:tmpl w:val="22C4455A"/>
@@ -6449,7 +8379,7 @@
       </w:pPr>
     </w:lvl>
   </w:abstractNum>
-  <w:abstractNum w:abstractNumId="21" w15:restartNumberingAfterBreak="0">
+  <w:abstractNum w:abstractNumId="22" w15:restartNumberingAfterBreak="0">
     <w:nsid w:val="463D5E13"/>
     <w:multiLevelType w:val="hybridMultilevel"/>
     <w:tmpl w:val="314A36CE"/>
@@ -6538,7 +8468,7 @@
       </w:pPr>
     </w:lvl>
   </w:abstractNum>
-  <w:abstractNum w:abstractNumId="22" w15:restartNumberingAfterBreak="0">
+  <w:abstractNum w:abstractNumId="23" w15:restartNumberingAfterBreak="0">
     <w:nsid w:val="48633C58"/>
     <w:multiLevelType w:val="hybridMultilevel"/>
     <w:tmpl w:val="98544D7E"/>
@@ -6627,7 +8557,7 @@
       </w:pPr>
     </w:lvl>
   </w:abstractNum>
-  <w:abstractNum w:abstractNumId="23" w15:restartNumberingAfterBreak="0">
+  <w:abstractNum w:abstractNumId="24" w15:restartNumberingAfterBreak="0">
     <w:nsid w:val="50CD1E45"/>
     <w:multiLevelType w:val="hybridMultilevel"/>
     <w:tmpl w:val="F1A034C0"/>
@@ -6716,7 +8646,7 @@
       </w:pPr>
     </w:lvl>
   </w:abstractNum>
-  <w:abstractNum w:abstractNumId="24" w15:restartNumberingAfterBreak="0">
+  <w:abstractNum w:abstractNumId="25" w15:restartNumberingAfterBreak="0">
     <w:nsid w:val="5A3152A6"/>
     <w:multiLevelType w:val="hybridMultilevel"/>
     <w:tmpl w:val="3996B1F4"/>
@@ -6805,7 +8735,7 @@
       </w:pPr>
     </w:lvl>
   </w:abstractNum>
-  <w:abstractNum w:abstractNumId="25" w15:restartNumberingAfterBreak="0">
+  <w:abstractNum w:abstractNumId="26" w15:restartNumberingAfterBreak="0">
     <w:nsid w:val="6D581553"/>
     <w:multiLevelType w:val="hybridMultilevel"/>
     <w:tmpl w:val="627A58B8"/>
@@ -6894,7 +8824,7 @@
       </w:pPr>
     </w:lvl>
   </w:abstractNum>
-  <w:abstractNum w:abstractNumId="26" w15:restartNumberingAfterBreak="0">
+  <w:abstractNum w:abstractNumId="27" w15:restartNumberingAfterBreak="0">
     <w:nsid w:val="6F5B5040"/>
     <w:multiLevelType w:val="multilevel"/>
     <w:tmpl w:val="B57E577A"/>
@@ -7043,7 +8973,7 @@
       </w:rPr>
     </w:lvl>
   </w:abstractNum>
-  <w:abstractNum w:abstractNumId="27" w15:restartNumberingAfterBreak="0">
+  <w:abstractNum w:abstractNumId="28" w15:restartNumberingAfterBreak="0">
     <w:nsid w:val="72D648CA"/>
     <w:multiLevelType w:val="hybridMultilevel"/>
     <w:tmpl w:val="B622A3E2"/>
@@ -7132,7 +9062,7 @@
       </w:pPr>
     </w:lvl>
   </w:abstractNum>
-  <w:abstractNum w:abstractNumId="28" w15:restartNumberingAfterBreak="0">
+  <w:abstractNum w:abstractNumId="29" w15:restartNumberingAfterBreak="0">
     <w:nsid w:val="77926362"/>
     <w:multiLevelType w:val="hybridMultilevel"/>
     <w:tmpl w:val="B4ACB312"/>
@@ -7221,7 +9151,7 @@
       </w:pPr>
     </w:lvl>
   </w:abstractNum>
-  <w:abstractNum w:abstractNumId="29" w15:restartNumberingAfterBreak="0">
+  <w:abstractNum w:abstractNumId="30" w15:restartNumberingAfterBreak="0">
     <w:nsid w:val="7D7F44C6"/>
     <w:multiLevelType w:val="hybridMultilevel"/>
     <w:tmpl w:val="4DFC16DE"/>
@@ -7321,10 +9251,10 @@
     <w:abstractNumId w:val="13"/>
   </w:num>
   <w:num w:numId="4">
-    <w:abstractNumId w:val="25"/>
+    <w:abstractNumId w:val="26"/>
   </w:num>
   <w:num w:numId="5">
-    <w:abstractNumId w:val="24"/>
+    <w:abstractNumId w:val="25"/>
   </w:num>
   <w:num w:numId="6">
     <w:abstractNumId w:val="7"/>
@@ -7333,7 +9263,7 @@
     <w:abstractNumId w:val="4"/>
   </w:num>
   <w:num w:numId="8">
-    <w:abstractNumId w:val="28"/>
+    <w:abstractNumId w:val="29"/>
   </w:num>
   <w:num w:numId="9">
     <w:abstractNumId w:val="8"/>
@@ -7342,13 +9272,13 @@
     <w:abstractNumId w:val="3"/>
   </w:num>
   <w:num w:numId="11">
-    <w:abstractNumId w:val="27"/>
+    <w:abstractNumId w:val="28"/>
   </w:num>
   <w:num w:numId="12">
     <w:abstractNumId w:val="17"/>
   </w:num>
   <w:num w:numId="13">
-    <w:abstractNumId w:val="21"/>
+    <w:abstractNumId w:val="22"/>
   </w:num>
   <w:num w:numId="14">
     <w:abstractNumId w:val="0"/>
@@ -7357,7 +9287,7 @@
     <w:abstractNumId w:val="9"/>
   </w:num>
   <w:num w:numId="16">
-    <w:abstractNumId w:val="23"/>
+    <w:abstractNumId w:val="24"/>
   </w:num>
   <w:num w:numId="17">
     <w:abstractNumId w:val="2"/>
@@ -7372,19 +9302,19 @@
     <w:abstractNumId w:val="1"/>
   </w:num>
   <w:num w:numId="21">
-    <w:abstractNumId w:val="22"/>
+    <w:abstractNumId w:val="23"/>
   </w:num>
   <w:num w:numId="22">
-    <w:abstractNumId w:val="19"/>
+    <w:abstractNumId w:val="20"/>
   </w:num>
   <w:num w:numId="23">
     <w:abstractNumId w:val="6"/>
   </w:num>
   <w:num w:numId="24">
-    <w:abstractNumId w:val="20"/>
+    <w:abstractNumId w:val="21"/>
   </w:num>
   <w:num w:numId="25">
-    <w:abstractNumId w:val="29"/>
+    <w:abstractNumId w:val="30"/>
   </w:num>
   <w:num w:numId="26">
     <w:abstractNumId w:val="10"/>
@@ -7399,7 +9329,10 @@
     <w:abstractNumId w:val="18"/>
   </w:num>
   <w:num w:numId="30">
-    <w:abstractNumId w:val="26"/>
+    <w:abstractNumId w:val="27"/>
+  </w:num>
+  <w:num w:numId="31">
+    <w:abstractNumId w:val="19"/>
   </w:num>
 </w:numbering>
 </file>
@@ -8355,6 +10288,26 @@
       <w:shd w:val="clear" w:color="auto" w:fill="E1DFDD"/>
     </w:rPr>
   </w:style>
+  <w:style w:type="character" w:customStyle="1" w:styleId="hljs-keyword">
+    <w:name w:val="hljs-keyword"/>
+    <w:basedOn w:val="DefaultParagraphFont"/>
+    <w:rsid w:val="00B44272"/>
+  </w:style>
+  <w:style w:type="character" w:customStyle="1" w:styleId="hljs-string">
+    <w:name w:val="hljs-string"/>
+    <w:basedOn w:val="DefaultParagraphFont"/>
+    <w:rsid w:val="00B44272"/>
+  </w:style>
+  <w:style w:type="character" w:customStyle="1" w:styleId="hljs-function">
+    <w:name w:val="hljs-function"/>
+    <w:basedOn w:val="DefaultParagraphFont"/>
+    <w:rsid w:val="00C87416"/>
+  </w:style>
+  <w:style w:type="character" w:customStyle="1" w:styleId="hljs-number">
+    <w:name w:val="hljs-number"/>
+    <w:basedOn w:val="DefaultParagraphFont"/>
+    <w:rsid w:val="00C87416"/>
+  </w:style>
 </w:styles>
 </file>
 

</xml_diff>

<commit_message>
Added pdf of the assignment
</commit_message>
<xml_diff>
--- a/Assignment1.docx
+++ b/Assignment1.docx
@@ -191,8 +191,18 @@
           <w:sz w:val="28"/>
           <w:szCs w:val="28"/>
         </w:rPr>
-        <w:t>- Sintayehu Sermessa</w:t>
-      </w:r>
+        <w:t xml:space="preserve">- Sintayehu </w:t>
+      </w:r>
+      <w:proofErr w:type="spellStart"/>
+      <w:r>
+        <w:rPr>
+          <w:color w:val="000000"/>
+          <w:sz w:val="28"/>
+          <w:szCs w:val="28"/>
+        </w:rPr>
+        <w:t>Sermessa</w:t>
+      </w:r>
+      <w:proofErr w:type="spellEnd"/>
       <w:r>
         <w:rPr>
           <w:b/>
@@ -216,6 +226,7 @@
           <w:szCs w:val="28"/>
         </w:rPr>
       </w:pPr>
+      <w:proofErr w:type="gramStart"/>
       <w:r>
         <w:rPr>
           <w:b/>
@@ -224,14 +235,9 @@
           <w:sz w:val="28"/>
           <w:szCs w:val="28"/>
         </w:rPr>
-        <w:t>Id:- ATR/8798/11</w:t>
-      </w:r>
-    </w:p>
-    <w:p>
-      <w:pPr>
-        <w:pStyle w:val="NormalWeb"/>
-        <w:spacing w:before="240" w:beforeAutospacing="0" w:after="160" w:afterAutospacing="0"/>
-      </w:pPr>
+        <w:t>Id:-</w:t>
+      </w:r>
+      <w:proofErr w:type="gramEnd"/>
       <w:r>
         <w:rPr>
           <w:b/>
@@ -240,8 +246,15 @@
           <w:sz w:val="28"/>
           <w:szCs w:val="28"/>
         </w:rPr>
-        <w:t>S</w:t>
-      </w:r>
+        <w:t xml:space="preserve"> ATR/8798/11</w:t>
+      </w:r>
+    </w:p>
+    <w:p>
+      <w:pPr>
+        <w:pStyle w:val="NormalWeb"/>
+        <w:spacing w:before="240" w:beforeAutospacing="0" w:after="160" w:afterAutospacing="0"/>
+      </w:pPr>
+      <w:proofErr w:type="gramStart"/>
       <w:r>
         <w:rPr>
           <w:b/>
@@ -250,7 +263,28 @@
           <w:sz w:val="28"/>
           <w:szCs w:val="28"/>
         </w:rPr>
-        <w:t>ection:- IT</w:t>
+        <w:t>S</w:t>
+      </w:r>
+      <w:r>
+        <w:rPr>
+          <w:b/>
+          <w:bCs/>
+          <w:color w:val="000000"/>
+          <w:sz w:val="28"/>
+          <w:szCs w:val="28"/>
+        </w:rPr>
+        <w:t>ection:-</w:t>
+      </w:r>
+      <w:proofErr w:type="gramEnd"/>
+      <w:r>
+        <w:rPr>
+          <w:b/>
+          <w:bCs/>
+          <w:color w:val="000000"/>
+          <w:sz w:val="28"/>
+          <w:szCs w:val="28"/>
+        </w:rPr>
+        <w:t xml:space="preserve"> IT</w:t>
       </w:r>
     </w:p>
     <w:p>
@@ -385,7 +419,7 @@
           <w:r>
             <w:fldChar w:fldCharType="separate"/>
           </w:r>
-          <w:hyperlink w:anchor="_Toc62387390" w:history="1">
+          <w:hyperlink w:anchor="_Toc62387764" w:history="1">
             <w:r>
               <w:rPr>
                 <w:rStyle w:val="Hyperlink"/>
@@ -426,7 +460,7 @@
                 <w:noProof/>
                 <w:webHidden/>
               </w:rPr>
-              <w:instrText xml:space="preserve"> PAGEREF _Toc62387390 \h </w:instrText>
+              <w:instrText xml:space="preserve"> PAGEREF _Toc62387764 \h </w:instrText>
             </w:r>
             <w:r>
               <w:rPr>
@@ -468,7 +502,7 @@
               <w:noProof/>
             </w:rPr>
           </w:pPr>
-          <w:hyperlink w:anchor="_Toc62387391" w:history="1">
+          <w:hyperlink w:anchor="_Toc62387765" w:history="1">
             <w:r>
               <w:rPr>
                 <w:rStyle w:val="Hyperlink"/>
@@ -495,7 +529,7 @@
                 <w:noProof/>
                 <w:webHidden/>
               </w:rPr>
-              <w:instrText xml:space="preserve"> PAGEREF _Toc62387391 \h </w:instrText>
+              <w:instrText xml:space="preserve"> PAGEREF _Toc62387765 \h </w:instrText>
             </w:r>
             <w:r>
               <w:rPr>
@@ -538,7 +572,7 @@
               <w:noProof/>
             </w:rPr>
           </w:pPr>
-          <w:hyperlink w:anchor="_Toc62387392" w:history="1">
+          <w:hyperlink w:anchor="_Toc62387766" w:history="1">
             <w:r>
               <w:rPr>
                 <w:rStyle w:val="Hyperlink"/>
@@ -579,7 +613,7 @@
                 <w:noProof/>
                 <w:webHidden/>
               </w:rPr>
-              <w:instrText xml:space="preserve"> PAGEREF _Toc62387392 \h </w:instrText>
+              <w:instrText xml:space="preserve"> PAGEREF _Toc62387766 \h </w:instrText>
             </w:r>
             <w:r>
               <w:rPr>
@@ -622,7 +656,7 @@
               <w:noProof/>
             </w:rPr>
           </w:pPr>
-          <w:hyperlink w:anchor="_Toc62387393" w:history="1">
+          <w:hyperlink w:anchor="_Toc62387767" w:history="1">
             <w:r>
               <w:rPr>
                 <w:rStyle w:val="Hyperlink"/>
@@ -663,7 +697,7 @@
                 <w:noProof/>
                 <w:webHidden/>
               </w:rPr>
-              <w:instrText xml:space="preserve"> PAGEREF _Toc62387393 \h </w:instrText>
+              <w:instrText xml:space="preserve"> PAGEREF _Toc62387767 \h </w:instrText>
             </w:r>
             <w:r>
               <w:rPr>
@@ -705,7 +739,7 @@
               <w:noProof/>
             </w:rPr>
           </w:pPr>
-          <w:hyperlink w:anchor="_Toc62387394" w:history="1">
+          <w:hyperlink w:anchor="_Toc62387768" w:history="1">
             <w:r>
               <w:rPr>
                 <w:rStyle w:val="Hyperlink"/>
@@ -732,7 +766,7 @@
                 <w:noProof/>
                 <w:webHidden/>
               </w:rPr>
-              <w:instrText xml:space="preserve"> PAGEREF _Toc62387394 \h </w:instrText>
+              <w:instrText xml:space="preserve"> PAGEREF _Toc62387768 \h </w:instrText>
             </w:r>
             <w:r>
               <w:rPr>
@@ -774,7 +808,7 @@
               <w:noProof/>
             </w:rPr>
           </w:pPr>
-          <w:hyperlink w:anchor="_Toc62387395" w:history="1">
+          <w:hyperlink w:anchor="_Toc62387769" w:history="1">
             <w:r>
               <w:rPr>
                 <w:rStyle w:val="Hyperlink"/>
@@ -801,7 +835,7 @@
                 <w:noProof/>
                 <w:webHidden/>
               </w:rPr>
-              <w:instrText xml:space="preserve"> PAGEREF _Toc62387395 \h </w:instrText>
+              <w:instrText xml:space="preserve"> PAGEREF _Toc62387769 \h </w:instrText>
             </w:r>
             <w:r>
               <w:rPr>
@@ -843,7 +877,7 @@
               <w:noProof/>
             </w:rPr>
           </w:pPr>
-          <w:hyperlink w:anchor="_Toc62387396" w:history="1">
+          <w:hyperlink w:anchor="_Toc62387770" w:history="1">
             <w:r>
               <w:rPr>
                 <w:rStyle w:val="Hyperlink"/>
@@ -870,7 +904,7 @@
                 <w:noProof/>
                 <w:webHidden/>
               </w:rPr>
-              <w:instrText xml:space="preserve"> PAGEREF _Toc62387396 \h </w:instrText>
+              <w:instrText xml:space="preserve"> PAGEREF _Toc62387770 \h </w:instrText>
             </w:r>
             <w:r>
               <w:rPr>
@@ -912,7 +946,7 @@
               <w:noProof/>
             </w:rPr>
           </w:pPr>
-          <w:hyperlink w:anchor="_Toc62387397" w:history="1">
+          <w:hyperlink w:anchor="_Toc62387771" w:history="1">
             <w:r>
               <w:rPr>
                 <w:rStyle w:val="Hyperlink"/>
@@ -939,7 +973,7 @@
                 <w:noProof/>
                 <w:webHidden/>
               </w:rPr>
-              <w:instrText xml:space="preserve"> PAGEREF _Toc62387397 \h </w:instrText>
+              <w:instrText xml:space="preserve"> PAGEREF _Toc62387771 \h </w:instrText>
             </w:r>
             <w:r>
               <w:rPr>
@@ -982,7 +1016,7 @@
               <w:noProof/>
             </w:rPr>
           </w:pPr>
-          <w:hyperlink w:anchor="_Toc62387398" w:history="1">
+          <w:hyperlink w:anchor="_Toc62387772" w:history="1">
             <w:r>
               <w:rPr>
                 <w:rStyle w:val="Hyperlink"/>
@@ -1023,7 +1057,7 @@
                 <w:noProof/>
                 <w:webHidden/>
               </w:rPr>
-              <w:instrText xml:space="preserve"> PAGEREF _Toc62387398 \h </w:instrText>
+              <w:instrText xml:space="preserve"> PAGEREF _Toc62387772 \h </w:instrText>
             </w:r>
             <w:r>
               <w:rPr>
@@ -1065,7 +1099,7 @@
               <w:noProof/>
             </w:rPr>
           </w:pPr>
-          <w:hyperlink w:anchor="_Toc62387399" w:history="1">
+          <w:hyperlink w:anchor="_Toc62387773" w:history="1">
             <w:r>
               <w:rPr>
                 <w:rStyle w:val="Hyperlink"/>
@@ -1100,7 +1134,7 @@
                 <w:noProof/>
                 <w:webHidden/>
               </w:rPr>
-              <w:instrText xml:space="preserve"> PAGEREF _Toc62387399 \h </w:instrText>
+              <w:instrText xml:space="preserve"> PAGEREF _Toc62387773 \h </w:instrText>
             </w:r>
             <w:r>
               <w:rPr>
@@ -1142,7 +1176,7 @@
               <w:noProof/>
             </w:rPr>
           </w:pPr>
-          <w:hyperlink w:anchor="_Toc62387400" w:history="1">
+          <w:hyperlink w:anchor="_Toc62387774" w:history="1">
             <w:r>
               <w:rPr>
                 <w:rStyle w:val="Hyperlink"/>
@@ -1169,7 +1203,7 @@
                 <w:noProof/>
                 <w:webHidden/>
               </w:rPr>
-              <w:instrText xml:space="preserve"> PAGEREF _Toc62387400 \h </w:instrText>
+              <w:instrText xml:space="preserve"> PAGEREF _Toc62387774 \h </w:instrText>
             </w:r>
             <w:r>
               <w:rPr>
@@ -1211,7 +1245,7 @@
               <w:noProof/>
             </w:rPr>
           </w:pPr>
-          <w:hyperlink w:anchor="_Toc62387401" w:history="1">
+          <w:hyperlink w:anchor="_Toc62387775" w:history="1">
             <w:r>
               <w:rPr>
                 <w:rStyle w:val="Hyperlink"/>
@@ -1238,7 +1272,7 @@
                 <w:noProof/>
                 <w:webHidden/>
               </w:rPr>
-              <w:instrText xml:space="preserve"> PAGEREF _Toc62387401 \h </w:instrText>
+              <w:instrText xml:space="preserve"> PAGEREF _Toc62387775 \h </w:instrText>
             </w:r>
             <w:r>
               <w:rPr>
@@ -1281,7 +1315,7 @@
               <w:noProof/>
             </w:rPr>
           </w:pPr>
-          <w:hyperlink w:anchor="_Toc62387402" w:history="1">
+          <w:hyperlink w:anchor="_Toc62387776" w:history="1">
             <w:r>
               <w:rPr>
                 <w:rStyle w:val="Hyperlink"/>
@@ -1322,7 +1356,7 @@
                 <w:noProof/>
                 <w:webHidden/>
               </w:rPr>
-              <w:instrText xml:space="preserve"> PAGEREF _Toc62387402 \h </w:instrText>
+              <w:instrText xml:space="preserve"> PAGEREF _Toc62387776 \h </w:instrText>
             </w:r>
             <w:r>
               <w:rPr>
@@ -1364,7 +1398,7 @@
               <w:noProof/>
             </w:rPr>
           </w:pPr>
-          <w:hyperlink w:anchor="_Toc62387403" w:history="1">
+          <w:hyperlink w:anchor="_Toc62387777" w:history="1">
             <w:r>
               <w:rPr>
                 <w:rStyle w:val="Hyperlink"/>
@@ -1391,7 +1425,7 @@
                 <w:noProof/>
                 <w:webHidden/>
               </w:rPr>
-              <w:instrText xml:space="preserve"> PAGEREF _Toc62387403 \h </w:instrText>
+              <w:instrText xml:space="preserve"> PAGEREF _Toc62387777 \h </w:instrText>
             </w:r>
             <w:r>
               <w:rPr>
@@ -1433,7 +1467,7 @@
               <w:noProof/>
             </w:rPr>
           </w:pPr>
-          <w:hyperlink w:anchor="_Toc62387404" w:history="1">
+          <w:hyperlink w:anchor="_Toc62387778" w:history="1">
             <w:r>
               <w:rPr>
                 <w:rStyle w:val="Hyperlink"/>
@@ -1460,7 +1494,7 @@
                 <w:noProof/>
                 <w:webHidden/>
               </w:rPr>
-              <w:instrText xml:space="preserve"> PAGEREF _Toc62387404 \h </w:instrText>
+              <w:instrText xml:space="preserve"> PAGEREF _Toc62387778 \h </w:instrText>
             </w:r>
             <w:r>
               <w:rPr>
@@ -1481,6 +1515,75 @@
                 <w:webHidden/>
               </w:rPr>
               <w:t>9</w:t>
+            </w:r>
+            <w:r>
+              <w:rPr>
+                <w:noProof/>
+                <w:webHidden/>
+              </w:rPr>
+              <w:fldChar w:fldCharType="end"/>
+            </w:r>
+          </w:hyperlink>
+        </w:p>
+        <w:p>
+          <w:pPr>
+            <w:pStyle w:val="TOC1"/>
+            <w:tabs>
+              <w:tab w:val="right" w:leader="dot" w:pos="9350"/>
+            </w:tabs>
+            <w:rPr>
+              <w:rFonts w:eastAsiaTheme="minorEastAsia"/>
+              <w:noProof/>
+            </w:rPr>
+          </w:pPr>
+          <w:hyperlink w:anchor="_Toc62387779" w:history="1">
+            <w:r>
+              <w:rPr>
+                <w:rStyle w:val="Hyperlink"/>
+                <w:noProof/>
+              </w:rPr>
+              <w:t>6. References</w:t>
+            </w:r>
+            <w:r>
+              <w:rPr>
+                <w:noProof/>
+                <w:webHidden/>
+              </w:rPr>
+              <w:tab/>
+            </w:r>
+            <w:r>
+              <w:rPr>
+                <w:noProof/>
+                <w:webHidden/>
+              </w:rPr>
+              <w:fldChar w:fldCharType="begin"/>
+            </w:r>
+            <w:r>
+              <w:rPr>
+                <w:noProof/>
+                <w:webHidden/>
+              </w:rPr>
+              <w:instrText xml:space="preserve"> PAGEREF _Toc62387779 \h </w:instrText>
+            </w:r>
+            <w:r>
+              <w:rPr>
+                <w:noProof/>
+                <w:webHidden/>
+              </w:rPr>
+            </w:r>
+            <w:r>
+              <w:rPr>
+                <w:noProof/>
+                <w:webHidden/>
+              </w:rPr>
+              <w:fldChar w:fldCharType="separate"/>
+            </w:r>
+            <w:r>
+              <w:rPr>
+                <w:noProof/>
+                <w:webHidden/>
+              </w:rPr>
+              <w:t>11</w:t>
             </w:r>
             <w:r>
               <w:rPr>
@@ -1778,7 +1881,7 @@
       </w:pPr>
       <w:bookmarkStart w:id="0" w:name="_Toc62386215"/>
       <w:bookmarkStart w:id="1" w:name="_Toc62387112"/>
-      <w:bookmarkStart w:id="2" w:name="_Toc62387390"/>
+      <w:bookmarkStart w:id="2" w:name="_Toc62387764"/>
       <w:r>
         <w:t>Is JavaScript Interpreter Language in its entirety?</w:t>
       </w:r>
@@ -1793,7 +1896,7 @@
       </w:pPr>
       <w:bookmarkStart w:id="3" w:name="_Toc62386216"/>
       <w:bookmarkStart w:id="4" w:name="_Toc62387113"/>
-      <w:bookmarkStart w:id="5" w:name="_Toc62387391"/>
+      <w:bookmarkStart w:id="5" w:name="_Toc62387765"/>
       <w:r>
         <w:t>1.1</w:t>
       </w:r>
@@ -1867,7 +1970,23 @@
           <w:sz w:val="24"/>
           <w:szCs w:val="24"/>
         </w:rPr>
-        <w:t>A compiler is computer software that converts computer code written in one programming language (the source language, like JavaScript, … etc) into alternative programming language (the target language, like machine code (byte Code)).</w:t>
+        <w:t xml:space="preserve">A compiler is computer software that converts computer code written in one programming language (the source language, like JavaScript, … </w:t>
+      </w:r>
+      <w:proofErr w:type="spellStart"/>
+      <w:r>
+        <w:rPr>
+          <w:sz w:val="24"/>
+          <w:szCs w:val="24"/>
+        </w:rPr>
+        <w:t>etc</w:t>
+      </w:r>
+      <w:proofErr w:type="spellEnd"/>
+      <w:r>
+        <w:rPr>
+          <w:sz w:val="24"/>
+          <w:szCs w:val="24"/>
+        </w:rPr>
+        <w:t>) into alternative programming language (the target language, like machine code (byte Code)).</w:t>
       </w:r>
     </w:p>
     <w:p>
@@ -1962,14 +2081,23 @@
           <w:sz w:val="24"/>
           <w:szCs w:val="24"/>
         </w:rPr>
-        <w:t xml:space="preserve">For example: - </w:t>
-      </w:r>
+        <w:t xml:space="preserve">For example: </w:t>
+      </w:r>
+      <w:proofErr w:type="gramStart"/>
       <w:r>
         <w:rPr>
           <w:rFonts w:asciiTheme="minorHAnsi" w:hAnsiTheme="minorHAnsi" w:cstheme="minorHAnsi"/>
           <w:sz w:val="24"/>
           <w:szCs w:val="24"/>
         </w:rPr>
+        <w:t xml:space="preserve">- </w:t>
+      </w:r>
+      <w:r>
+        <w:rPr>
+          <w:rFonts w:asciiTheme="minorHAnsi" w:hAnsiTheme="minorHAnsi" w:cstheme="minorHAnsi"/>
+          <w:sz w:val="24"/>
+          <w:szCs w:val="24"/>
+        </w:rPr>
         <w:t xml:space="preserve"> </w:t>
       </w:r>
       <w:r>
@@ -1980,6 +2108,7 @@
         </w:rPr>
         <w:tab/>
       </w:r>
+      <w:proofErr w:type="gramEnd"/>
       <w:r>
         <w:rPr>
           <w:rFonts w:asciiTheme="minorHAnsi" w:hAnsiTheme="minorHAnsi" w:cstheme="minorHAnsi"/>
@@ -1991,12 +2120,26 @@
           <w:rFonts w:asciiTheme="minorHAnsi" w:hAnsiTheme="minorHAnsi" w:cstheme="minorHAnsi"/>
         </w:rPr>
         <w:br/>
-        <w:t>oops oops;</w:t>
-      </w:r>
+        <w:t xml:space="preserve">oops </w:t>
+      </w:r>
+      <w:proofErr w:type="spellStart"/>
       <w:r>
         <w:rPr>
           <w:rFonts w:asciiTheme="minorHAnsi" w:hAnsiTheme="minorHAnsi" w:cstheme="minorHAnsi"/>
         </w:rPr>
+        <w:t>oops</w:t>
+      </w:r>
+      <w:proofErr w:type="spellEnd"/>
+      <w:r>
+        <w:rPr>
+          <w:rFonts w:asciiTheme="minorHAnsi" w:hAnsiTheme="minorHAnsi" w:cstheme="minorHAnsi"/>
+        </w:rPr>
+        <w:t>;</w:t>
+      </w:r>
+      <w:r>
+        <w:rPr>
+          <w:rFonts w:asciiTheme="minorHAnsi" w:hAnsiTheme="minorHAnsi" w:cstheme="minorHAnsi"/>
+        </w:rPr>
         <w:t xml:space="preserve">    </w:t>
       </w:r>
     </w:p>
@@ -2025,7 +2168,7 @@
           <w:sz w:val="24"/>
           <w:szCs w:val="24"/>
         </w:rPr>
-        <w:t xml:space="preserve">In this example, we should understand that the interpreter reads the code directly line by line, and by running this code here it shows this “Uncaught Syntax Error: unexpected token” error message, in theory, the “Hoppity Hoppity” should’ve printed the first line of code and throw the </w:t>
+        <w:t xml:space="preserve">In this example, we should understand that the interpreter reads the code directly line by line, and by running this code here it shows this “Uncaught Syntax Error: unexpected token” error </w:t>
       </w:r>
       <w:r>
         <w:rPr>
@@ -2034,7 +2177,7 @@
           <w:szCs w:val="24"/>
         </w:rPr>
         <w:lastRenderedPageBreak/>
-        <w:t>Syntax Error but instead show the error message without ever running the code. This means that JavaScript optimized it to the native machine code.</w:t>
+        <w:t>message, in theory, the “Hoppity Hoppity” should’ve printed the first line of code and throw the Syntax Error but instead show the error message without ever running the code. This means that JavaScript optimized it to the native machine code.</w:t>
       </w:r>
     </w:p>
     <w:p>
@@ -2156,7 +2299,23 @@
           <w:rStyle w:val="gl"/>
           <w:rFonts w:asciiTheme="minorHAnsi" w:hAnsiTheme="minorHAnsi" w:cstheme="minorHAnsi"/>
         </w:rPr>
-        <w:t xml:space="preserve">  return num1 &gt; num2 ? num1 : num2;</w:t>
+        <w:t xml:space="preserve">  return num1 &gt; num</w:t>
+      </w:r>
+      <w:proofErr w:type="gramStart"/>
+      <w:r>
+        <w:rPr>
+          <w:rStyle w:val="gl"/>
+          <w:rFonts w:asciiTheme="minorHAnsi" w:hAnsiTheme="minorHAnsi" w:cstheme="minorHAnsi"/>
+        </w:rPr>
+        <w:t>2 ?</w:t>
+      </w:r>
+      <w:proofErr w:type="gramEnd"/>
+      <w:r>
+        <w:rPr>
+          <w:rStyle w:val="gl"/>
+          <w:rFonts w:asciiTheme="minorHAnsi" w:hAnsiTheme="minorHAnsi" w:cstheme="minorHAnsi"/>
+        </w:rPr>
+        <w:t xml:space="preserve"> num1 : num2;</w:t>
       </w:r>
       <w:r>
         <w:rPr>
@@ -2263,7 +2422,7 @@
       </w:pPr>
       <w:bookmarkStart w:id="6" w:name="_Toc62386217"/>
       <w:bookmarkStart w:id="7" w:name="_Toc62387114"/>
-      <w:bookmarkStart w:id="8" w:name="_Toc62387392"/>
+      <w:bookmarkStart w:id="8" w:name="_Toc62387766"/>
       <w:r>
         <w:t xml:space="preserve">The </w:t>
       </w:r>
@@ -2272,7 +2431,23 @@
           <w:sz w:val="36"/>
           <w:szCs w:val="36"/>
         </w:rPr>
-        <w:t>history of “typeof null”</w:t>
+        <w:t>history of “</w:t>
+      </w:r>
+      <w:proofErr w:type="spellStart"/>
+      <w:r>
+        <w:rPr>
+          <w:sz w:val="36"/>
+          <w:szCs w:val="36"/>
+        </w:rPr>
+        <w:t>typeof</w:t>
+      </w:r>
+      <w:proofErr w:type="spellEnd"/>
+      <w:r>
+        <w:rPr>
+          <w:sz w:val="36"/>
+          <w:szCs w:val="36"/>
+        </w:rPr>
+        <w:t xml:space="preserve"> null”</w:t>
       </w:r>
       <w:bookmarkEnd w:id="6"/>
       <w:bookmarkEnd w:id="7"/>
@@ -2291,6 +2466,7 @@
         </w:rPr>
         <w:t xml:space="preserve">In JavaScript, </w:t>
       </w:r>
+      <w:proofErr w:type="spellStart"/>
       <w:r>
         <w:rPr>
           <w:rStyle w:val="HTMLTypewriter"/>
@@ -2298,7 +2474,17 @@
           <w:sz w:val="24"/>
           <w:szCs w:val="24"/>
         </w:rPr>
-        <w:t>typeof null</w:t>
+        <w:t>typeof</w:t>
+      </w:r>
+      <w:proofErr w:type="spellEnd"/>
+      <w:r>
+        <w:rPr>
+          <w:rStyle w:val="HTMLTypewriter"/>
+          <w:rFonts w:asciiTheme="minorHAnsi" w:hAnsiTheme="minorHAnsi" w:cstheme="minorHAnsi"/>
+          <w:sz w:val="24"/>
+          <w:szCs w:val="24"/>
+        </w:rPr>
+        <w:t xml:space="preserve"> null</w:t>
       </w:r>
       <w:r>
         <w:rPr>
@@ -2552,8 +2738,18 @@
           <w:sz w:val="24"/>
           <w:szCs w:val="24"/>
         </w:rPr>
-        <w:t>110 - boolean</w:t>
-      </w:r>
+        <w:t xml:space="preserve">110 - </w:t>
+      </w:r>
+      <w:proofErr w:type="spellStart"/>
+      <w:r>
+        <w:rPr>
+          <w:rFonts w:eastAsia="Times New Roman" w:cstheme="minorHAnsi"/>
+          <w:sz w:val="24"/>
+          <w:szCs w:val="24"/>
+        </w:rPr>
+        <w:t>boolean</w:t>
+      </w:r>
+      <w:proofErr w:type="spellEnd"/>
     </w:p>
     <w:p>
       <w:pPr>
@@ -2657,7 +2853,25 @@
           <w:sz w:val="24"/>
           <w:szCs w:val="24"/>
         </w:rPr>
-        <w:t xml:space="preserve"> NULL pointer was used.</w:t>
+        <w:t xml:space="preserve"> </w:t>
+      </w:r>
+      <w:proofErr w:type="spellStart"/>
+      <w:r>
+        <w:rPr>
+          <w:rFonts w:eastAsia="Times New Roman" w:cstheme="minorHAnsi"/>
+          <w:sz w:val="24"/>
+          <w:szCs w:val="24"/>
+        </w:rPr>
+        <w:t>NULL</w:t>
+      </w:r>
+      <w:proofErr w:type="spellEnd"/>
+      <w:r>
+        <w:rPr>
+          <w:rFonts w:eastAsia="Times New Roman" w:cstheme="minorHAnsi"/>
+          <w:sz w:val="24"/>
+          <w:szCs w:val="24"/>
+        </w:rPr>
+        <w:t xml:space="preserve"> pointer was used.</w:t>
       </w:r>
     </w:p>
     <w:p>
@@ -2675,6 +2889,7 @@
           <w:sz w:val="24"/>
           <w:szCs w:val="24"/>
         </w:rPr>
+        <w:lastRenderedPageBreak/>
         <w:t>In the initial version of JavaScript, values were storied in 32-bit units. The first 3 bits represented the data type tag followed by the remaining bits that represented the value.</w:t>
       </w:r>
     </w:p>
@@ -2693,8 +2908,25 @@
           <w:sz w:val="24"/>
           <w:szCs w:val="24"/>
         </w:rPr>
-        <w:lastRenderedPageBreak/>
-        <w:t>For all objects it was 000 as the type tag bits. null was considered to be a special value in JavaScript from its very first version. null was a representation of the null pointer. However, there were no pointers in JavaScript like C. So null simply meant nothing or void and was represented by all 0’s. Hence all its 32 bits were 0’s. So, whenever the JavaScript interpreter read null, it considered the first 3 bits as type “object”. That is why typeof null returns “object”.</w:t>
+        <w:t xml:space="preserve">For all objects it was 000 as the type tag bits. null was considered to be a special value in JavaScript from its very first version. null was a representation of the null pointer. However, there were no pointers in JavaScript like C. So null simply meant nothing or void and was represented by all 0’s. Hence all its 32 bits were 0’s. So, whenever the JavaScript interpreter read null, it considered the first 3 bits as type “object”. That is why </w:t>
+      </w:r>
+      <w:proofErr w:type="spellStart"/>
+      <w:r>
+        <w:rPr>
+          <w:rFonts w:eastAsia="Times New Roman" w:cstheme="minorHAnsi"/>
+          <w:sz w:val="24"/>
+          <w:szCs w:val="24"/>
+        </w:rPr>
+        <w:t>typeof</w:t>
+      </w:r>
+      <w:proofErr w:type="spellEnd"/>
+      <w:r>
+        <w:rPr>
+          <w:rFonts w:eastAsia="Times New Roman" w:cstheme="minorHAnsi"/>
+          <w:sz w:val="24"/>
+          <w:szCs w:val="24"/>
+        </w:rPr>
+        <w:t xml:space="preserve"> null returns “object”.</w:t>
       </w:r>
     </w:p>
     <w:p>
@@ -2715,9 +2947,17 @@
       </w:pPr>
       <w:bookmarkStart w:id="9" w:name="_Toc62386218"/>
       <w:bookmarkStart w:id="10" w:name="_Toc62387115"/>
-      <w:bookmarkStart w:id="11" w:name="_Toc62387393"/>
-      <w:r>
-        <w:t>Explain in detail why hoisting is different with let and const?</w:t>
+      <w:bookmarkStart w:id="11" w:name="_Toc62387767"/>
+      <w:r>
+        <w:t xml:space="preserve">Explain in detail why hoisting is different with </w:t>
+      </w:r>
+      <w:proofErr w:type="spellStart"/>
+      <w:r>
+        <w:t>let</w:t>
+      </w:r>
+      <w:proofErr w:type="spellEnd"/>
+      <w:r>
+        <w:t xml:space="preserve"> and const?</w:t>
       </w:r>
       <w:bookmarkEnd w:id="9"/>
       <w:bookmarkEnd w:id="10"/>
@@ -2739,7 +2979,7 @@
       </w:pPr>
       <w:bookmarkStart w:id="12" w:name="_Toc62386219"/>
       <w:bookmarkStart w:id="13" w:name="_Toc62387116"/>
-      <w:bookmarkStart w:id="14" w:name="_Toc62387394"/>
+      <w:bookmarkStart w:id="14" w:name="_Toc62387768"/>
       <w:r>
         <w:rPr>
           <w:rStyle w:val="Heading3Char"/>
@@ -2869,11 +3109,19 @@
           <w:rFonts w:asciiTheme="minorHAnsi" w:hAnsiTheme="minorHAnsi" w:cstheme="minorHAnsi"/>
         </w:rPr>
       </w:pPr>
+      <w:proofErr w:type="spellStart"/>
       <w:r>
         <w:rPr>
           <w:rFonts w:asciiTheme="minorHAnsi" w:hAnsiTheme="minorHAnsi" w:cstheme="minorHAnsi"/>
         </w:rPr>
-        <w:t>LexicalEnvironment = {</w:t>
+        <w:t>LexicalEnvironment</w:t>
+      </w:r>
+      <w:proofErr w:type="spellEnd"/>
+      <w:r>
+        <w:rPr>
+          <w:rFonts w:asciiTheme="minorHAnsi" w:hAnsiTheme="minorHAnsi" w:cstheme="minorHAnsi"/>
+        </w:rPr>
+        <w:t xml:space="preserve"> = {</w:t>
       </w:r>
       <w:r>
         <w:rPr>
@@ -2934,29 +3182,67 @@
           <w:szCs w:val="20"/>
         </w:rPr>
       </w:pPr>
+      <w:proofErr w:type="spellStart"/>
+      <w:proofErr w:type="gramStart"/>
       <w:r>
         <w:rPr>
           <w:rFonts w:eastAsia="Times New Roman" w:cstheme="minorHAnsi"/>
           <w:sz w:val="20"/>
           <w:szCs w:val="20"/>
         </w:rPr>
-        <w:t>helloWorld();  // prints 'Hello World!' to the console</w:t>
-      </w:r>
+        <w:t>helloWorld</w:t>
+      </w:r>
+      <w:proofErr w:type="spellEnd"/>
       <w:r>
         <w:rPr>
           <w:rFonts w:eastAsia="Times New Roman" w:cstheme="minorHAnsi"/>
           <w:sz w:val="20"/>
           <w:szCs w:val="20"/>
         </w:rPr>
-        <w:t xml:space="preserve"> </w:t>
-      </w:r>
+        <w:t>(</w:t>
+      </w:r>
+      <w:proofErr w:type="gramEnd"/>
       <w:r>
         <w:rPr>
           <w:rFonts w:eastAsia="Times New Roman" w:cstheme="minorHAnsi"/>
           <w:sz w:val="20"/>
           <w:szCs w:val="20"/>
         </w:rPr>
-        <w:t>function helloWorld(){</w:t>
+        <w:t>);  // prints 'Hello World!' to the console</w:t>
+      </w:r>
+      <w:r>
+        <w:rPr>
+          <w:rFonts w:eastAsia="Times New Roman" w:cstheme="minorHAnsi"/>
+          <w:sz w:val="20"/>
+          <w:szCs w:val="20"/>
+        </w:rPr>
+        <w:t xml:space="preserve"> </w:t>
+      </w:r>
+      <w:r>
+        <w:rPr>
+          <w:rFonts w:eastAsia="Times New Roman" w:cstheme="minorHAnsi"/>
+          <w:sz w:val="20"/>
+          <w:szCs w:val="20"/>
+        </w:rPr>
+        <w:t xml:space="preserve">function </w:t>
+      </w:r>
+      <w:proofErr w:type="spellStart"/>
+      <w:r>
+        <w:rPr>
+          <w:rFonts w:eastAsia="Times New Roman" w:cstheme="minorHAnsi"/>
+          <w:sz w:val="20"/>
+          <w:szCs w:val="20"/>
+        </w:rPr>
+        <w:t>helloWorld</w:t>
+      </w:r>
+      <w:proofErr w:type="spellEnd"/>
+      <w:r>
+        <w:rPr>
+          <w:rFonts w:eastAsia="Times New Roman" w:cstheme="minorHAnsi"/>
+          <w:sz w:val="20"/>
+          <w:szCs w:val="20"/>
+        </w:rPr>
+        <w:t>(){</w:t>
       </w:r>
       <w:r>
         <w:rPr>
@@ -3012,7 +3298,7 @@
       </w:pPr>
       <w:bookmarkStart w:id="15" w:name="_Toc62386220"/>
       <w:bookmarkStart w:id="16" w:name="_Toc62387117"/>
-      <w:bookmarkStart w:id="17" w:name="_Toc62387395"/>
+      <w:bookmarkStart w:id="17" w:name="_Toc62387769"/>
       <w:r>
         <w:t xml:space="preserve">3.2 </w:t>
       </w:r>
@@ -3091,14 +3377,34 @@
         </w:rPr>
         <w:t>Example: -</w:t>
       </w:r>
+      <w:proofErr w:type="spellStart"/>
       <w:r>
         <w:rPr>
           <w:rFonts w:cstheme="minorHAnsi"/>
           <w:sz w:val="24"/>
           <w:szCs w:val="24"/>
         </w:rPr>
-        <w:t>LexicalEnviroment ={</w:t>
-      </w:r>
+        <w:t>LexicalEnviroment</w:t>
+      </w:r>
+      <w:proofErr w:type="spellEnd"/>
+      <w:r>
+        <w:rPr>
+          <w:rFonts w:cstheme="minorHAnsi"/>
+          <w:sz w:val="24"/>
+          <w:szCs w:val="24"/>
+        </w:rPr>
+        <w:t xml:space="preserve"> </w:t>
+      </w:r>
+      <w:proofErr w:type="gramStart"/>
+      <w:r>
+        <w:rPr>
+          <w:rFonts w:cstheme="minorHAnsi"/>
+          <w:sz w:val="24"/>
+          <w:szCs w:val="24"/>
+        </w:rPr>
+        <w:t>={</w:t>
+      </w:r>
+      <w:proofErr w:type="gramEnd"/>
     </w:p>
     <w:p>
       <w:pPr>
@@ -3127,13 +3433,23 @@
         </w:rPr>
         <w:tab/>
       </w:r>
+      <w:proofErr w:type="spellStart"/>
       <w:r>
         <w:rPr>
           <w:rFonts w:cstheme="minorHAnsi"/>
           <w:sz w:val="24"/>
           <w:szCs w:val="24"/>
         </w:rPr>
-        <w:t>helloworld:&lt;fun&gt;</w:t>
+        <w:t>helloworld</w:t>
+      </w:r>
+      <w:proofErr w:type="spellEnd"/>
+      <w:r>
+        <w:rPr>
+          <w:rFonts w:cstheme="minorHAnsi"/>
+          <w:sz w:val="24"/>
+          <w:szCs w:val="24"/>
+        </w:rPr>
+        <w:t>:&lt;fun&gt;</w:t>
       </w:r>
     </w:p>
     <w:p>
@@ -3174,6 +3490,8 @@
         <w:lastRenderedPageBreak/>
         <w:t xml:space="preserve">So when the JavaScript engine encounters a call to </w:t>
       </w:r>
+      <w:proofErr w:type="spellStart"/>
+      <w:proofErr w:type="gramStart"/>
       <w:r>
         <w:rPr>
           <w:rStyle w:val="HTMLCode"/>
@@ -3181,7 +3499,27 @@
           <w:sz w:val="24"/>
           <w:szCs w:val="24"/>
         </w:rPr>
-        <w:t>helloWorld()</w:t>
+        <w:t>helloWorld</w:t>
+      </w:r>
+      <w:proofErr w:type="spellEnd"/>
+      <w:r>
+        <w:rPr>
+          <w:rStyle w:val="HTMLCode"/>
+          <w:rFonts w:asciiTheme="minorHAnsi" w:eastAsiaTheme="minorHAnsi" w:hAnsiTheme="minorHAnsi" w:cstheme="minorHAnsi"/>
+          <w:sz w:val="24"/>
+          <w:szCs w:val="24"/>
+        </w:rPr>
+        <w:t>(</w:t>
+      </w:r>
+      <w:proofErr w:type="gramEnd"/>
+      <w:r>
+        <w:rPr>
+          <w:rStyle w:val="HTMLCode"/>
+          <w:rFonts w:asciiTheme="minorHAnsi" w:eastAsiaTheme="minorHAnsi" w:hAnsiTheme="minorHAnsi" w:cstheme="minorHAnsi"/>
+          <w:sz w:val="24"/>
+          <w:szCs w:val="24"/>
+        </w:rPr>
+        <w:t>)</w:t>
       </w:r>
       <w:r>
         <w:rPr>
@@ -3246,13 +3584,33 @@
           <w:szCs w:val="20"/>
         </w:rPr>
       </w:pPr>
+      <w:proofErr w:type="spellStart"/>
+      <w:proofErr w:type="gramStart"/>
       <w:r>
         <w:rPr>
           <w:rFonts w:ascii="Courier New" w:eastAsia="Times New Roman" w:hAnsi="Courier New" w:cs="Courier New"/>
           <w:sz w:val="20"/>
           <w:szCs w:val="20"/>
         </w:rPr>
-        <w:t>helloWorld();  //</w:t>
+        <w:t>helloWorld</w:t>
+      </w:r>
+      <w:proofErr w:type="spellEnd"/>
+      <w:r>
+        <w:rPr>
+          <w:rFonts w:ascii="Courier New" w:eastAsia="Times New Roman" w:hAnsi="Courier New" w:cs="Courier New"/>
+          <w:sz w:val="20"/>
+          <w:szCs w:val="20"/>
+        </w:rPr>
+        <w:t>(</w:t>
+      </w:r>
+      <w:proofErr w:type="gramEnd"/>
+      <w:r>
+        <w:rPr>
+          <w:rFonts w:ascii="Courier New" w:eastAsia="Times New Roman" w:hAnsi="Courier New" w:cs="Courier New"/>
+          <w:sz w:val="20"/>
+          <w:szCs w:val="20"/>
+        </w:rPr>
+        <w:t>);  //</w:t>
       </w:r>
       <w:r>
         <w:rPr>
@@ -3297,23 +3655,59 @@
           <w:sz w:val="20"/>
           <w:szCs w:val="20"/>
         </w:rPr>
-        <w:t>var helloWorld = function(){</w:t>
-      </w:r>
+        <w:t xml:space="preserve">var </w:t>
+      </w:r>
+      <w:proofErr w:type="spellStart"/>
       <w:r>
         <w:rPr>
           <w:rFonts w:ascii="Courier New" w:eastAsia="Times New Roman" w:hAnsi="Courier New" w:cs="Courier New"/>
           <w:sz w:val="20"/>
           <w:szCs w:val="20"/>
         </w:rPr>
-        <w:br/>
-        <w:t xml:space="preserve">  console.log('Hello World!');</w:t>
-      </w:r>
+        <w:t>helloWorld</w:t>
+      </w:r>
+      <w:proofErr w:type="spellEnd"/>
       <w:r>
         <w:rPr>
           <w:rFonts w:ascii="Courier New" w:eastAsia="Times New Roman" w:hAnsi="Courier New" w:cs="Courier New"/>
           <w:sz w:val="20"/>
           <w:szCs w:val="20"/>
         </w:rPr>
+        <w:t xml:space="preserve"> = </w:t>
+      </w:r>
+      <w:proofErr w:type="gramStart"/>
+      <w:r>
+        <w:rPr>
+          <w:rFonts w:ascii="Courier New" w:eastAsia="Times New Roman" w:hAnsi="Courier New" w:cs="Courier New"/>
+          <w:sz w:val="20"/>
+          <w:szCs w:val="20"/>
+        </w:rPr>
+        <w:t>function(</w:t>
+      </w:r>
+      <w:proofErr w:type="gramEnd"/>
+      <w:r>
+        <w:rPr>
+          <w:rFonts w:ascii="Courier New" w:eastAsia="Times New Roman" w:hAnsi="Courier New" w:cs="Courier New"/>
+          <w:sz w:val="20"/>
+          <w:szCs w:val="20"/>
+        </w:rPr>
+        <w:t>){</w:t>
+      </w:r>
+      <w:r>
+        <w:rPr>
+          <w:rFonts w:ascii="Courier New" w:eastAsia="Times New Roman" w:hAnsi="Courier New" w:cs="Courier New"/>
+          <w:sz w:val="20"/>
+          <w:szCs w:val="20"/>
+        </w:rPr>
+        <w:br/>
+        <w:t xml:space="preserve">  console.log('Hello World!');</w:t>
+      </w:r>
+      <w:r>
+        <w:rPr>
+          <w:rFonts w:ascii="Courier New" w:eastAsia="Times New Roman" w:hAnsi="Courier New" w:cs="Courier New"/>
+          <w:sz w:val="20"/>
+          <w:szCs w:val="20"/>
+        </w:rPr>
         <w:br/>
         <w:t>}</w:t>
       </w:r>
@@ -3335,6 +3729,7 @@
         </w:rPr>
         <w:t xml:space="preserve">As JavaScript only hoist declarations, not initializations (assignments), so the </w:t>
       </w:r>
+      <w:proofErr w:type="spellStart"/>
       <w:r>
         <w:rPr>
           <w:rStyle w:val="HTMLCode"/>
@@ -3342,16 +3737,9 @@
           <w:sz w:val="24"/>
           <w:szCs w:val="24"/>
         </w:rPr>
-        <w:t xml:space="preserve">helloWorld </w:t>
-      </w:r>
-      <w:r>
-        <w:rPr>
-          <w:rFonts w:cstheme="minorHAnsi"/>
-          <w:sz w:val="24"/>
-          <w:szCs w:val="24"/>
-        </w:rPr>
-        <w:t xml:space="preserve">will be treated as a variable, not as a function. Because </w:t>
-      </w:r>
+        <w:t>helloWorld</w:t>
+      </w:r>
+      <w:proofErr w:type="spellEnd"/>
       <w:r>
         <w:rPr>
           <w:rStyle w:val="HTMLCode"/>
@@ -3359,8 +3747,27 @@
           <w:sz w:val="24"/>
           <w:szCs w:val="24"/>
         </w:rPr>
+        <w:t xml:space="preserve"> </w:t>
+      </w:r>
+      <w:r>
+        <w:rPr>
+          <w:rFonts w:cstheme="minorHAnsi"/>
+          <w:sz w:val="24"/>
+          <w:szCs w:val="24"/>
+        </w:rPr>
+        <w:t xml:space="preserve">will be treated as a variable, not as a function. Because </w:t>
+      </w:r>
+      <w:proofErr w:type="spellStart"/>
+      <w:r>
+        <w:rPr>
+          <w:rStyle w:val="HTMLCode"/>
+          <w:rFonts w:asciiTheme="minorHAnsi" w:eastAsiaTheme="minorHAnsi" w:hAnsiTheme="minorHAnsi" w:cstheme="minorHAnsi"/>
+          <w:sz w:val="24"/>
+          <w:szCs w:val="24"/>
+        </w:rPr>
         <w:t>helloWorld</w:t>
       </w:r>
+      <w:proofErr w:type="spellEnd"/>
       <w:r>
         <w:rPr>
           <w:rFonts w:cstheme="minorHAnsi"/>
@@ -3490,13 +3897,23 @@
           <w:szCs w:val="24"/>
         </w:rPr>
       </w:pPr>
-      <w:r>
-        <w:rPr>
-          <w:rFonts w:eastAsia="Times New Roman" w:cstheme="minorHAnsi"/>
-          <w:sz w:val="24"/>
-          <w:szCs w:val="24"/>
-        </w:rPr>
-        <w:t>lexicalEnvironment = {</w:t>
+      <w:proofErr w:type="spellStart"/>
+      <w:r>
+        <w:rPr>
+          <w:rFonts w:eastAsia="Times New Roman" w:cstheme="minorHAnsi"/>
+          <w:sz w:val="24"/>
+          <w:szCs w:val="24"/>
+        </w:rPr>
+        <w:t>lexicalEnvironment</w:t>
+      </w:r>
+      <w:proofErr w:type="spellEnd"/>
+      <w:r>
+        <w:rPr>
+          <w:rFonts w:eastAsia="Times New Roman" w:cstheme="minorHAnsi"/>
+          <w:sz w:val="24"/>
+          <w:szCs w:val="24"/>
+        </w:rPr>
+        <w:t xml:space="preserve"> = {</w:t>
       </w:r>
       <w:r>
         <w:rPr>
@@ -3529,7 +3946,7 @@
       </w:pPr>
       <w:bookmarkStart w:id="18" w:name="_Toc62386221"/>
       <w:bookmarkStart w:id="19" w:name="_Toc62387118"/>
-      <w:bookmarkStart w:id="20" w:name="_Toc62387396"/>
+      <w:bookmarkStart w:id="20" w:name="_Toc62387770"/>
       <w:r>
         <w:t xml:space="preserve">3.3 </w:t>
       </w:r>
@@ -4016,13 +4433,23 @@
         </w:rPr>
         <w:t xml:space="preserve">Uncaught </w:t>
       </w:r>
+      <w:proofErr w:type="spellStart"/>
       <w:r>
         <w:rPr>
           <w:rStyle w:val="objectbox-stacktrace"/>
           <w:sz w:val="24"/>
           <w:szCs w:val="24"/>
         </w:rPr>
-        <w:t xml:space="preserve">ReferenceError: </w:t>
+        <w:t>ReferenceError</w:t>
+      </w:r>
+      <w:proofErr w:type="spellEnd"/>
+      <w:r>
+        <w:rPr>
+          <w:rStyle w:val="objectbox-stacktrace"/>
+          <w:sz w:val="24"/>
+          <w:szCs w:val="24"/>
+        </w:rPr>
+        <w:t xml:space="preserve">: </w:t>
       </w:r>
       <w:r>
         <w:rPr>
@@ -4048,13 +4475,23 @@
         </w:rPr>
         <w:t xml:space="preserve"> </w:t>
       </w:r>
+      <w:proofErr w:type="gramStart"/>
       <w:r>
         <w:rPr>
           <w:rStyle w:val="objectbox"/>
           <w:sz w:val="24"/>
           <w:szCs w:val="24"/>
         </w:rPr>
-        <w:t>In lexical environment the a variable is set to uninitialized so, for const that I bit of a problem.</w:t>
+        <w:t>In</w:t>
+      </w:r>
+      <w:proofErr w:type="gramEnd"/>
+      <w:r>
+        <w:rPr>
+          <w:rStyle w:val="objectbox"/>
+          <w:sz w:val="24"/>
+          <w:szCs w:val="24"/>
+        </w:rPr>
+        <w:t xml:space="preserve"> lexical environment the a variable is set to uninitialized so, for const that I bit of a problem.</w:t>
       </w:r>
     </w:p>
     <w:p>
@@ -4068,7 +4505,7 @@
       </w:pPr>
       <w:bookmarkStart w:id="21" w:name="_Toc62386222"/>
       <w:bookmarkStart w:id="22" w:name="_Toc62387119"/>
-      <w:bookmarkStart w:id="23" w:name="_Toc62387397"/>
+      <w:bookmarkStart w:id="23" w:name="_Toc62387771"/>
       <w:r>
         <w:rPr>
           <w:rStyle w:val="Heading3Char"/>
@@ -4135,7 +4572,7 @@
       </w:pPr>
       <w:bookmarkStart w:id="24" w:name="_Toc62386223"/>
       <w:bookmarkStart w:id="25" w:name="_Toc62387120"/>
-      <w:bookmarkStart w:id="26" w:name="_Toc62387398"/>
+      <w:bookmarkStart w:id="26" w:name="_Toc62387772"/>
       <w:r>
         <w:rPr>
           <w:sz w:val="36"/>
@@ -4221,7 +4658,7 @@
       </w:pPr>
       <w:bookmarkStart w:id="27" w:name="_Toc62386224"/>
       <w:bookmarkStart w:id="28" w:name="_Toc62387121"/>
-      <w:bookmarkStart w:id="29" w:name="_Toc62387399"/>
+      <w:bookmarkStart w:id="29" w:name="_Toc62387773"/>
       <w:r>
         <w:t xml:space="preserve">4.1 </w:t>
       </w:r>
@@ -4284,7 +4721,25 @@
           <w:sz w:val="24"/>
           <w:szCs w:val="24"/>
         </w:rPr>
-        <w:t>when the next line starts with a }, closing the current block</w:t>
+        <w:t xml:space="preserve">when the next line starts with </w:t>
+      </w:r>
+      <w:proofErr w:type="gramStart"/>
+      <w:r>
+        <w:rPr>
+          <w:rFonts w:eastAsia="Times New Roman" w:cstheme="minorHAnsi"/>
+          <w:sz w:val="24"/>
+          <w:szCs w:val="24"/>
+        </w:rPr>
+        <w:t>a }</w:t>
+      </w:r>
+      <w:proofErr w:type="gramEnd"/>
+      <w:r>
+        <w:rPr>
+          <w:rFonts w:eastAsia="Times New Roman" w:cstheme="minorHAnsi"/>
+          <w:sz w:val="24"/>
+          <w:szCs w:val="24"/>
+        </w:rPr>
+        <w:t>, closing the current block</w:t>
       </w:r>
       <w:r>
         <w:rPr>
@@ -4498,12 +4953,37 @@
         </w:rPr>
         <w:tab/>
       </w:r>
-      <w:r>
-        <w:rPr>
-          <w:sz w:val="24"/>
-          <w:szCs w:val="24"/>
-        </w:rPr>
-        <w:t>for(let i = 0</w:t>
+      <w:proofErr w:type="gramStart"/>
+      <w:r>
+        <w:rPr>
+          <w:sz w:val="24"/>
+          <w:szCs w:val="24"/>
+        </w:rPr>
+        <w:t>for(</w:t>
+      </w:r>
+      <w:proofErr w:type="gramEnd"/>
+      <w:r>
+        <w:rPr>
+          <w:sz w:val="24"/>
+          <w:szCs w:val="24"/>
+        </w:rPr>
+        <w:t xml:space="preserve">let </w:t>
+      </w:r>
+      <w:proofErr w:type="spellStart"/>
+      <w:r>
+        <w:rPr>
+          <w:sz w:val="24"/>
+          <w:szCs w:val="24"/>
+        </w:rPr>
+        <w:t>i</w:t>
+      </w:r>
+      <w:proofErr w:type="spellEnd"/>
+      <w:r>
+        <w:rPr>
+          <w:sz w:val="24"/>
+          <w:szCs w:val="24"/>
+        </w:rPr>
+        <w:t xml:space="preserve"> = 0</w:t>
       </w:r>
       <w:r>
         <w:rPr>
@@ -4519,7 +4999,23 @@
           <w:szCs w:val="24"/>
         </w:rPr>
         <w:br/>
-        <w:t xml:space="preserve">                                 ; i ++){</w:t>
+        <w:t xml:space="preserve">                                 ; </w:t>
+      </w:r>
+      <w:proofErr w:type="spellStart"/>
+      <w:r>
+        <w:rPr>
+          <w:sz w:val="24"/>
+          <w:szCs w:val="24"/>
+        </w:rPr>
+        <w:t>i</w:t>
+      </w:r>
+      <w:proofErr w:type="spellEnd"/>
+      <w:r>
+        <w:rPr>
+          <w:sz w:val="24"/>
+          <w:szCs w:val="24"/>
+        </w:rPr>
+        <w:t xml:space="preserve"> ++){</w:t>
       </w:r>
     </w:p>
     <w:p>
@@ -4544,8 +5040,17 @@
           <w:szCs w:val="24"/>
         </w:rPr>
         <w:br/>
-        <w:t>can’t add a semicolon here so that a problem for as if we forgot to put it there. The ASI won’t work .</w:t>
-      </w:r>
+        <w:t xml:space="preserve">can’t add a semicolon here so that a problem for as if we forgot to put it there. The ASI won’t </w:t>
+      </w:r>
+      <w:proofErr w:type="gramStart"/>
+      <w:r>
+        <w:rPr>
+          <w:sz w:val="24"/>
+          <w:szCs w:val="24"/>
+        </w:rPr>
+        <w:t>work .</w:t>
+      </w:r>
+      <w:proofErr w:type="gramEnd"/>
     </w:p>
     <w:p>
       <w:pPr>
@@ -4593,7 +5098,7 @@
       </w:pPr>
       <w:bookmarkStart w:id="30" w:name="_Toc62386225"/>
       <w:bookmarkStart w:id="31" w:name="_Toc62387122"/>
-      <w:bookmarkStart w:id="32" w:name="_Toc62387400"/>
+      <w:bookmarkStart w:id="32" w:name="_Toc62387774"/>
       <w:r>
         <w:t xml:space="preserve">4.2 </w:t>
       </w:r>
@@ -4630,7 +5135,14 @@
       </w:r>
       <w:r>
         <w:br/>
-        <w:t>for(…){..}</w:t>
+      </w:r>
+      <w:proofErr w:type="gramStart"/>
+      <w:r>
+        <w:t>for(</w:t>
+      </w:r>
+      <w:proofErr w:type="gramEnd"/>
+      <w:r>
+        <w:t>…){..}</w:t>
       </w:r>
       <w:r>
         <w:t xml:space="preserve"> </w:t>
@@ -4787,7 +5299,23 @@
           <w:sz w:val="24"/>
           <w:szCs w:val="24"/>
         </w:rPr>
-        <w:t>Where was an argument amount school about ASI generally. The first is that we should treat ASI as if it didn't exist and always include semicolons manually. The rationale is that it's easier to always include semicolons than to try to remember when they are or are not required, and thus decreases the possibility of introducing an error.</w:t>
+        <w:t xml:space="preserve">Where was an argument amount school about ASI </w:t>
+      </w:r>
+      <w:proofErr w:type="gramStart"/>
+      <w:r>
+        <w:rPr>
+          <w:sz w:val="24"/>
+          <w:szCs w:val="24"/>
+        </w:rPr>
+        <w:t>generally.</w:t>
+      </w:r>
+      <w:proofErr w:type="gramEnd"/>
+      <w:r>
+        <w:rPr>
+          <w:sz w:val="24"/>
+          <w:szCs w:val="24"/>
+        </w:rPr>
+        <w:t xml:space="preserve"> The first is that we should treat ASI as if it didn't exist and always include semicolons manually. The rationale is that it's easier to always include semicolons than to try to remember when they are or are not required, and thus decreases the possibility of introducing an error.</w:t>
       </w:r>
     </w:p>
     <w:p>
@@ -4815,7 +5343,20 @@
       </w:r>
       <w:r>
         <w:br/>
-        <w:t>function myFunction(){</w:t>
+        <w:t xml:space="preserve">function </w:t>
+      </w:r>
+      <w:proofErr w:type="spellStart"/>
+      <w:proofErr w:type="gramStart"/>
+      <w:r>
+        <w:t>myFunction</w:t>
+      </w:r>
+      <w:proofErr w:type="spellEnd"/>
+      <w:r>
+        <w:t>(</w:t>
+      </w:r>
+      <w:proofErr w:type="gramEnd"/>
+      <w:r>
+        <w:t>){</w:t>
       </w:r>
       <w:r>
         <w:br/>
@@ -4830,7 +5371,15 @@
       </w:r>
       <w:r>
         <w:br/>
-        <w:t xml:space="preserve">                     name:”Abebe”;</w:t>
+        <w:t xml:space="preserve">                     </w:t>
+      </w:r>
+      <w:proofErr w:type="spellStart"/>
+      <w:r>
+        <w:t>name:”Abebe</w:t>
+      </w:r>
+      <w:proofErr w:type="spellEnd"/>
+      <w:r>
+        <w:t>”;</w:t>
       </w:r>
     </w:p>
     <w:p>
@@ -4918,13 +5467,33 @@
         </w:rPr>
         <w:t xml:space="preserve">function </w:t>
       </w:r>
-      <w:r>
-        <w:rPr>
-          <w:rFonts w:eastAsia="Times New Roman" w:cstheme="minorHAnsi"/>
-          <w:sz w:val="24"/>
-          <w:szCs w:val="24"/>
-        </w:rPr>
-        <w:t>myFunction()</w:t>
+      <w:proofErr w:type="spellStart"/>
+      <w:proofErr w:type="gramStart"/>
+      <w:r>
+        <w:rPr>
+          <w:rFonts w:eastAsia="Times New Roman" w:cstheme="minorHAnsi"/>
+          <w:sz w:val="24"/>
+          <w:szCs w:val="24"/>
+        </w:rPr>
+        <w:t>myFunction</w:t>
+      </w:r>
+      <w:proofErr w:type="spellEnd"/>
+      <w:r>
+        <w:rPr>
+          <w:rFonts w:eastAsia="Times New Roman" w:cstheme="minorHAnsi"/>
+          <w:sz w:val="24"/>
+          <w:szCs w:val="24"/>
+        </w:rPr>
+        <w:t>(</w:t>
+      </w:r>
+      <w:proofErr w:type="gramEnd"/>
+      <w:r>
+        <w:rPr>
+          <w:rFonts w:eastAsia="Times New Roman" w:cstheme="minorHAnsi"/>
+          <w:sz w:val="24"/>
+          <w:szCs w:val="24"/>
+        </w:rPr>
+        <w:t>)</w:t>
       </w:r>
       <w:r>
         <w:rPr>
@@ -5282,8 +5851,36 @@
           <w:sz w:val="24"/>
           <w:szCs w:val="24"/>
         </w:rPr>
-        <w:t>var globalCounter = { }</w:t>
-      </w:r>
+        <w:t xml:space="preserve">var </w:t>
+      </w:r>
+      <w:proofErr w:type="spellStart"/>
+      <w:r>
+        <w:rPr>
+          <w:rFonts w:eastAsia="Times New Roman" w:cstheme="minorHAnsi"/>
+          <w:sz w:val="24"/>
+          <w:szCs w:val="24"/>
+        </w:rPr>
+        <w:t>globalCounter</w:t>
+      </w:r>
+      <w:proofErr w:type="spellEnd"/>
+      <w:r>
+        <w:rPr>
+          <w:rFonts w:eastAsia="Times New Roman" w:cstheme="minorHAnsi"/>
+          <w:sz w:val="24"/>
+          <w:szCs w:val="24"/>
+        </w:rPr>
+        <w:t xml:space="preserve"> = </w:t>
+      </w:r>
+      <w:proofErr w:type="gramStart"/>
+      <w:r>
+        <w:rPr>
+          <w:rFonts w:eastAsia="Times New Roman" w:cstheme="minorHAnsi"/>
+          <w:sz w:val="24"/>
+          <w:szCs w:val="24"/>
+        </w:rPr>
+        <w:t>{ }</w:t>
+      </w:r>
+      <w:proofErr w:type="gramEnd"/>
     </w:p>
     <w:p>
       <w:pPr>
@@ -5418,7 +6015,25 @@
           <w:sz w:val="24"/>
           <w:szCs w:val="24"/>
         </w:rPr>
-        <w:t xml:space="preserve">    globalCounter.increment = function () {</w:t>
+        <w:t xml:space="preserve">    </w:t>
+      </w:r>
+      <w:proofErr w:type="spellStart"/>
+      <w:r>
+        <w:rPr>
+          <w:rFonts w:eastAsia="Times New Roman" w:cstheme="minorHAnsi"/>
+          <w:sz w:val="24"/>
+          <w:szCs w:val="24"/>
+        </w:rPr>
+        <w:t>globalCounter.increment</w:t>
+      </w:r>
+      <w:proofErr w:type="spellEnd"/>
+      <w:r>
+        <w:rPr>
+          <w:rFonts w:eastAsia="Times New Roman" w:cstheme="minorHAnsi"/>
+          <w:sz w:val="24"/>
+          <w:szCs w:val="24"/>
+        </w:rPr>
+        <w:t xml:space="preserve"> = function () {</w:t>
       </w:r>
     </w:p>
     <w:p>
@@ -5592,7 +6207,7 @@
       </w:pPr>
       <w:bookmarkStart w:id="33" w:name="_Toc62386226"/>
       <w:bookmarkStart w:id="34" w:name="_Toc62387123"/>
-      <w:bookmarkStart w:id="35" w:name="_Toc62387401"/>
+      <w:bookmarkStart w:id="35" w:name="_Toc62387775"/>
       <w:r>
         <w:t xml:space="preserve">4.3 </w:t>
       </w:r>
@@ -5866,7 +6481,7 @@
       </w:pPr>
       <w:bookmarkStart w:id="36" w:name="_Toc62386227"/>
       <w:bookmarkStart w:id="37" w:name="_Toc62387124"/>
-      <w:bookmarkStart w:id="38" w:name="_Toc62387402"/>
+      <w:bookmarkStart w:id="38" w:name="_Toc62387776"/>
       <w:r>
         <w:rPr>
           <w:sz w:val="36"/>
@@ -5892,7 +6507,7 @@
       </w:pPr>
       <w:bookmarkStart w:id="39" w:name="_Toc62386228"/>
       <w:bookmarkStart w:id="40" w:name="_Toc62387125"/>
-      <w:bookmarkStart w:id="41" w:name="_Toc62387403"/>
+      <w:bookmarkStart w:id="41" w:name="_Toc62387777"/>
       <w:r>
         <w:rPr>
           <w:rStyle w:val="Heading3Char"/>
@@ -5924,6 +6539,7 @@
       <w:r>
         <w:br/>
       </w:r>
+      <w:proofErr w:type="spellStart"/>
       <w:r>
         <w:rPr>
           <w:sz w:val="24"/>
@@ -5936,7 +6552,15 @@
           <w:sz w:val="24"/>
           <w:szCs w:val="24"/>
         </w:rPr>
-        <w:t>xpression is a piece of code that resolves to a value.</w:t>
+        <w:t>xpression</w:t>
+      </w:r>
+      <w:proofErr w:type="spellEnd"/>
+      <w:r>
+        <w:rPr>
+          <w:sz w:val="24"/>
+          <w:szCs w:val="24"/>
+        </w:rPr>
+        <w:t xml:space="preserve"> is a piece of code that resolves to a value.</w:t>
       </w:r>
     </w:p>
     <w:p>
@@ -6117,7 +6741,35 @@
           <w:szCs w:val="24"/>
         </w:rPr>
         <w:br/>
-        <w:t xml:space="preserve">    const y = myfunc();</w:t>
+        <w:t xml:space="preserve">    const y = </w:t>
+      </w:r>
+      <w:proofErr w:type="spellStart"/>
+      <w:proofErr w:type="gramStart"/>
+      <w:r>
+        <w:rPr>
+          <w:rFonts w:eastAsia="Times New Roman" w:cstheme="minorHAnsi"/>
+          <w:sz w:val="24"/>
+          <w:szCs w:val="24"/>
+        </w:rPr>
+        <w:t>myfunc</w:t>
+      </w:r>
+      <w:proofErr w:type="spellEnd"/>
+      <w:r>
+        <w:rPr>
+          <w:rFonts w:eastAsia="Times New Roman" w:cstheme="minorHAnsi"/>
+          <w:sz w:val="24"/>
+          <w:szCs w:val="24"/>
+        </w:rPr>
+        <w:t>(</w:t>
+      </w:r>
+      <w:proofErr w:type="gramEnd"/>
+      <w:r>
+        <w:rPr>
+          <w:rFonts w:eastAsia="Times New Roman" w:cstheme="minorHAnsi"/>
+          <w:sz w:val="24"/>
+          <w:szCs w:val="24"/>
+        </w:rPr>
+        <w:t>);</w:t>
       </w:r>
     </w:p>
     <w:p>
@@ -6153,7 +6805,35 @@
           <w:sz w:val="24"/>
           <w:szCs w:val="24"/>
         </w:rPr>
-        <w:t>These two values of y are an expression as explained above. Which means that in the case of const y = myfunc(); it is call a function and that function resolves a value then it’s an expression</w:t>
+        <w:t xml:space="preserve">These two values of y are an expression as explained above. Which means that in the case of const y = </w:t>
+      </w:r>
+      <w:proofErr w:type="spellStart"/>
+      <w:proofErr w:type="gramStart"/>
+      <w:r>
+        <w:rPr>
+          <w:rFonts w:eastAsia="Times New Roman" w:cstheme="minorHAnsi"/>
+          <w:sz w:val="24"/>
+          <w:szCs w:val="24"/>
+        </w:rPr>
+        <w:t>myfunc</w:t>
+      </w:r>
+      <w:proofErr w:type="spellEnd"/>
+      <w:r>
+        <w:rPr>
+          <w:rFonts w:eastAsia="Times New Roman" w:cstheme="minorHAnsi"/>
+          <w:sz w:val="24"/>
+          <w:szCs w:val="24"/>
+        </w:rPr>
+        <w:t>(</w:t>
+      </w:r>
+      <w:proofErr w:type="gramEnd"/>
+      <w:r>
+        <w:rPr>
+          <w:rFonts w:eastAsia="Times New Roman" w:cstheme="minorHAnsi"/>
+          <w:sz w:val="24"/>
+          <w:szCs w:val="24"/>
+        </w:rPr>
+        <w:t>); it is call a function and that function resolves a value then it’s an expression</w:t>
       </w:r>
     </w:p>
     <w:p>
@@ -6783,7 +7463,7 @@
         </w:rPr>
       </w:pPr>
       <w:bookmarkStart w:id="42" w:name="_Toc62387126"/>
-      <w:bookmarkStart w:id="43" w:name="_Toc62387404"/>
+      <w:bookmarkStart w:id="43" w:name="_Toc62387778"/>
       <w:r>
         <w:rPr>
           <w:rStyle w:val="Heading1Char"/>
@@ -6977,7 +7657,27 @@
           <w:szCs w:val="24"/>
         </w:rPr>
         <w:br/>
-        <w:t xml:space="preserve">var form = document.querySelector(‘form’); // this is </w:t>
+        <w:t xml:space="preserve">var form = </w:t>
+      </w:r>
+      <w:proofErr w:type="spellStart"/>
+      <w:proofErr w:type="gramStart"/>
+      <w:r>
+        <w:rPr>
+          <w:rFonts w:eastAsia="Times New Roman" w:cstheme="minorHAnsi"/>
+          <w:sz w:val="24"/>
+          <w:szCs w:val="24"/>
+        </w:rPr>
+        <w:t>document.querySelector</w:t>
+      </w:r>
+      <w:proofErr w:type="spellEnd"/>
+      <w:proofErr w:type="gramEnd"/>
+      <w:r>
+        <w:rPr>
+          <w:rFonts w:eastAsia="Times New Roman" w:cstheme="minorHAnsi"/>
+          <w:sz w:val="24"/>
+          <w:szCs w:val="24"/>
+        </w:rPr>
+        <w:t xml:space="preserve">(‘form’); // this is </w:t>
       </w:r>
       <w:r>
         <w:rPr>
@@ -6995,6 +7695,7 @@
         </w:rPr>
         <w:br/>
       </w:r>
+      <w:proofErr w:type="spellStart"/>
       <w:r>
         <w:rPr>
           <w:rFonts w:eastAsia="Times New Roman" w:cstheme="minorHAnsi"/>
@@ -7002,7 +7703,34 @@
           <w:szCs w:val="24"/>
         </w:rPr>
         <w:lastRenderedPageBreak/>
-        <w:t>form.addElememtListener(‘submit’,  displaypost(){</w:t>
+        <w:t>form.addElememtListener</w:t>
+      </w:r>
+      <w:proofErr w:type="spellEnd"/>
+      <w:r>
+        <w:rPr>
+          <w:rFonts w:eastAsia="Times New Roman" w:cstheme="minorHAnsi"/>
+          <w:sz w:val="24"/>
+          <w:szCs w:val="24"/>
+        </w:rPr>
+        <w:t xml:space="preserve">(‘submit’,  </w:t>
+      </w:r>
+      <w:proofErr w:type="spellStart"/>
+      <w:r>
+        <w:rPr>
+          <w:rFonts w:eastAsia="Times New Roman" w:cstheme="minorHAnsi"/>
+          <w:sz w:val="24"/>
+          <w:szCs w:val="24"/>
+        </w:rPr>
+        <w:t>displaypost</w:t>
+      </w:r>
+      <w:proofErr w:type="spellEnd"/>
+      <w:r>
+        <w:rPr>
+          <w:rFonts w:eastAsia="Times New Roman" w:cstheme="minorHAnsi"/>
+          <w:sz w:val="24"/>
+          <w:szCs w:val="24"/>
+        </w:rPr>
+        <w:t>(){</w:t>
       </w:r>
       <w:r>
         <w:rPr>
@@ -7011,7 +7739,25 @@
           <w:szCs w:val="24"/>
         </w:rPr>
         <w:br/>
-        <w:t xml:space="preserve">         var title = document.querySelector(‘#title’).value,</w:t>
+        <w:t xml:space="preserve">         var title = </w:t>
+      </w:r>
+      <w:proofErr w:type="spellStart"/>
+      <w:r>
+        <w:rPr>
+          <w:rFonts w:eastAsia="Times New Roman" w:cstheme="minorHAnsi"/>
+          <w:sz w:val="24"/>
+          <w:szCs w:val="24"/>
+        </w:rPr>
+        <w:t>document.querySelector</w:t>
+      </w:r>
+      <w:proofErr w:type="spellEnd"/>
+      <w:r>
+        <w:rPr>
+          <w:rFonts w:eastAsia="Times New Roman" w:cstheme="minorHAnsi"/>
+          <w:sz w:val="24"/>
+          <w:szCs w:val="24"/>
+        </w:rPr>
+        <w:t>(‘#title’).value,</w:t>
       </w:r>
       <w:r>
         <w:rPr>
@@ -7020,7 +7766,25 @@
           <w:szCs w:val="24"/>
         </w:rPr>
         <w:br/>
-        <w:t xml:space="preserve">          content = document.querySelector(‘#content’).value;</w:t>
+        <w:t xml:space="preserve">          content = </w:t>
+      </w:r>
+      <w:proofErr w:type="spellStart"/>
+      <w:r>
+        <w:rPr>
+          <w:rFonts w:eastAsia="Times New Roman" w:cstheme="minorHAnsi"/>
+          <w:sz w:val="24"/>
+          <w:szCs w:val="24"/>
+        </w:rPr>
+        <w:t>document.querySelector</w:t>
+      </w:r>
+      <w:proofErr w:type="spellEnd"/>
+      <w:r>
+        <w:rPr>
+          <w:rFonts w:eastAsia="Times New Roman" w:cstheme="minorHAnsi"/>
+          <w:sz w:val="24"/>
+          <w:szCs w:val="24"/>
+        </w:rPr>
+        <w:t>(‘#content’).value;</w:t>
       </w:r>
     </w:p>
     <w:p>
@@ -7103,7 +7867,26 @@
           <w:szCs w:val="24"/>
         </w:rPr>
         <w:br/>
-        <w:t>event.preventDefualt();</w:t>
+      </w:r>
+      <w:proofErr w:type="spellStart"/>
+      <w:proofErr w:type="gramStart"/>
+      <w:r>
+        <w:rPr>
+          <w:rFonts w:eastAsia="Times New Roman" w:cstheme="minorHAnsi"/>
+          <w:sz w:val="24"/>
+          <w:szCs w:val="24"/>
+        </w:rPr>
+        <w:t>event.preventDefualt</w:t>
+      </w:r>
+      <w:proofErr w:type="spellEnd"/>
+      <w:proofErr w:type="gramEnd"/>
+      <w:r>
+        <w:rPr>
+          <w:rFonts w:eastAsia="Times New Roman" w:cstheme="minorHAnsi"/>
+          <w:sz w:val="24"/>
+          <w:szCs w:val="24"/>
+        </w:rPr>
+        <w:t>();</w:t>
       </w:r>
       <w:r>
         <w:rPr>
@@ -7149,7 +7932,27 @@
           <w:szCs w:val="24"/>
         </w:rPr>
         <w:br/>
-        <w:t>in this example the first line is that statement and it has an expression in it the document.querySelector(‘form’) is an expression because it give us a value of the form element itself.</w:t>
+        <w:t xml:space="preserve">in this example the first line is that statement and it has an expression in it the </w:t>
+      </w:r>
+      <w:proofErr w:type="spellStart"/>
+      <w:proofErr w:type="gramStart"/>
+      <w:r>
+        <w:rPr>
+          <w:rFonts w:eastAsia="Times New Roman" w:cstheme="minorHAnsi"/>
+          <w:sz w:val="24"/>
+          <w:szCs w:val="24"/>
+        </w:rPr>
+        <w:t>document.querySelector</w:t>
+      </w:r>
+      <w:proofErr w:type="spellEnd"/>
+      <w:proofErr w:type="gramEnd"/>
+      <w:r>
+        <w:rPr>
+          <w:rFonts w:eastAsia="Times New Roman" w:cstheme="minorHAnsi"/>
+          <w:sz w:val="24"/>
+          <w:szCs w:val="24"/>
+        </w:rPr>
+        <w:t>(‘form’) is an expression because it give us a value of the form element itself.</w:t>
       </w:r>
     </w:p>
     <w:p>
@@ -7213,7 +8016,43 @@
           <w:sz w:val="24"/>
           <w:szCs w:val="24"/>
         </w:rPr>
-        <w:t>And also when the form submit the entire function actually an example of expression that form part of a larger statement and the statement start from  form.addElememtListener(…); end at the semicolon.</w:t>
+        <w:t xml:space="preserve">And also when the form submit the entire function actually an example of expression that form part of a larger statement and the statement start </w:t>
+      </w:r>
+      <w:proofErr w:type="gramStart"/>
+      <w:r>
+        <w:rPr>
+          <w:rFonts w:eastAsia="Times New Roman" w:cstheme="minorHAnsi"/>
+          <w:sz w:val="24"/>
+          <w:szCs w:val="24"/>
+        </w:rPr>
+        <w:t xml:space="preserve">from  </w:t>
+      </w:r>
+      <w:proofErr w:type="spellStart"/>
+      <w:r>
+        <w:rPr>
+          <w:rFonts w:eastAsia="Times New Roman" w:cstheme="minorHAnsi"/>
+          <w:sz w:val="24"/>
+          <w:szCs w:val="24"/>
+        </w:rPr>
+        <w:t>form</w:t>
+      </w:r>
+      <w:proofErr w:type="gramEnd"/>
+      <w:r>
+        <w:rPr>
+          <w:rFonts w:eastAsia="Times New Roman" w:cstheme="minorHAnsi"/>
+          <w:sz w:val="24"/>
+          <w:szCs w:val="24"/>
+        </w:rPr>
+        <w:t>.addElememtListener</w:t>
+      </w:r>
+      <w:proofErr w:type="spellEnd"/>
+      <w:r>
+        <w:rPr>
+          <w:rFonts w:eastAsia="Times New Roman" w:cstheme="minorHAnsi"/>
+          <w:sz w:val="24"/>
+          <w:szCs w:val="24"/>
+        </w:rPr>
+        <w:t>(…); end at the semicolon.</w:t>
       </w:r>
     </w:p>
     <w:p>
@@ -7444,12 +8283,14 @@
       <w:pPr>
         <w:pStyle w:val="Heading1"/>
       </w:pPr>
+      <w:bookmarkStart w:id="45" w:name="_Toc62387779"/>
       <w:r>
         <w:t xml:space="preserve">6. </w:t>
       </w:r>
       <w:r>
         <w:t>References</w:t>
       </w:r>
+      <w:bookmarkEnd w:id="45"/>
     </w:p>
     <w:p>
       <w:pPr>

</xml_diff>